<commit_message>
Add comments to manuscript during meeting on February 13, 2024
</commit_message>
<xml_diff>
--- a/pilot-publication/manuscript.docx
+++ b/pilot-publication/manuscript.docx
@@ -73,6 +73,78 @@
     </w:p>
     <w:p>
       <w:pPr>
+        <w:pStyle w:val="BodyText"/>
+      </w:pPr>
+      <w:r>
+        <w:t>Contributors</w:t>
+      </w:r>
+    </w:p>
+    <w:p>
+      <w:pPr>
+        <w:pStyle w:val="BodyText"/>
+        <w:rPr>
+          <w:lang w:val="sv-SE"/>
+        </w:rPr>
+      </w:pPr>
+      <w:r>
+        <w:rPr>
+          <w:lang w:val="sv-SE"/>
+        </w:rPr>
+        <w:t xml:space="preserve">Li, Monty, </w:t>
+      </w:r>
+      <w:proofErr w:type="spellStart"/>
+      <w:r>
+        <w:rPr>
+          <w:lang w:val="sv-SE"/>
+        </w:rPr>
+        <w:t>Shamita</w:t>
+      </w:r>
+      <w:proofErr w:type="spellEnd"/>
+      <w:r>
+        <w:rPr>
+          <w:lang w:val="sv-SE"/>
+        </w:rPr>
+        <w:t xml:space="preserve">, </w:t>
+      </w:r>
+      <w:proofErr w:type="spellStart"/>
+      <w:r>
+        <w:rPr>
+          <w:lang w:val="sv-SE"/>
+        </w:rPr>
+        <w:t>Geeta</w:t>
+      </w:r>
+      <w:proofErr w:type="spellEnd"/>
+      <w:r>
+        <w:rPr>
+          <w:lang w:val="sv-SE"/>
+        </w:rPr>
+        <w:t xml:space="preserve">, </w:t>
+      </w:r>
+      <w:proofErr w:type="spellStart"/>
+      <w:r>
+        <w:rPr>
+          <w:lang w:val="sv-SE"/>
+        </w:rPr>
+        <w:t>Rajdeep</w:t>
+      </w:r>
+      <w:proofErr w:type="spellEnd"/>
+      <w:r>
+        <w:rPr>
+          <w:lang w:val="sv-SE"/>
+        </w:rPr>
+        <w:t xml:space="preserve">, </w:t>
+      </w:r>
+      <w:proofErr w:type="spellStart"/>
+      <w:r>
+        <w:rPr>
+          <w:lang w:val="sv-SE"/>
+        </w:rPr>
+        <w:t>Kapil</w:t>
+      </w:r>
+      <w:proofErr w:type="spellEnd"/>
+    </w:p>
+    <w:p>
+      <w:pPr>
         <w:pStyle w:val="Heading1"/>
       </w:pPr>
       <w:bookmarkStart w:id="3" w:name="abstract"/>
@@ -93,7 +165,11 @@
         <w:t>Introduction</w:t>
       </w:r>
       <w:r>
-        <w:t xml:space="preserve"> Trauma life support training programmes aim to improve trauma outcomes but there is no evidence from controlled trials to show that they work. We conducted a pilot study to assess the feasibility of conducting a cluster randomised controlled trial comparing the effect of Advanced Trauma Life Support</w:t>
+        <w:t xml:space="preserve"> Trauma life support training programmes aim to improve trauma outcomes but there is no evidence from controlled trials to show that they work. </w:t>
+      </w:r>
+      <w:commentRangeStart w:id="4"/>
+      <w:r>
+        <w:t>We conducted a pilot study to assess the feasibility of conducting a cluster randomised controlled trial comparing the effect of Advanced Trauma Life Support</w:t>
       </w:r>
       <w:r>
         <w:rPr>
@@ -112,6 +188,13 @@
       </w:r>
       <w:r>
         <w:t xml:space="preserve">) and Primary Trauma Care (PTC) with standard care on patient outcomes. </w:t>
+      </w:r>
+      <w:commentRangeEnd w:id="4"/>
+      <w:r>
+        <w:rPr>
+          <w:rStyle w:val="CommentReference"/>
+        </w:rPr>
+        <w:commentReference w:id="4"/>
       </w:r>
       <w:r>
         <w:rPr>
@@ -142,6 +225,7 @@
       <w:r>
         <w:t xml:space="preserve"> We obtained ethical approval from all participating centres. </w:t>
       </w:r>
+      <w:commentRangeStart w:id="5"/>
       <w:r>
         <w:rPr>
           <w:b/>
@@ -150,7 +234,31 @@
         <w:t>Results</w:t>
       </w:r>
       <w:r>
-        <w:t xml:space="preserve"> Between April 2022 and February 2023 we included 376 patients and 21 residents from 7 centres. The percentage of patients who consented to follow up was 78% and the resident recruitment rate was 100%. The lost to follow up rate was 14%. 22 (16%) patients died within 30 days in the standard care arm, 1 (3.8%) patients in the ATLS</w:t>
+        <w:t xml:space="preserve"> </w:t>
+      </w:r>
+      <w:commentRangeEnd w:id="5"/>
+      <w:r>
+        <w:rPr>
+          <w:rStyle w:val="CommentReference"/>
+        </w:rPr>
+        <w:commentReference w:id="5"/>
+      </w:r>
+      <w:r>
+        <w:t xml:space="preserve">Between April 2022 and February 2023 we included </w:t>
+      </w:r>
+      <w:commentRangeStart w:id="6"/>
+      <w:r>
+        <w:t xml:space="preserve">376 </w:t>
+      </w:r>
+      <w:commentRangeEnd w:id="6"/>
+      <w:r>
+        <w:rPr>
+          <w:rStyle w:val="CommentReference"/>
+        </w:rPr>
+        <w:commentReference w:id="6"/>
+      </w:r>
+      <w:r>
+        <w:t>patients and 21 residents from 7 centres. The percentage of patients who consented to follow up was 78% and the resident recruitment rate was 100%. The lost to follow up rate was 14%. 22 (16%) patients died within 30 days in the standard care arm, 1 (3.8%) patients in the ATLS</w:t>
       </w:r>
       <w:r>
         <w:rPr>
@@ -183,20 +291,21 @@
     </w:p>
     <w:p>
       <w:r>
-        <w:br w:type="page"/>
-      </w:r>
-    </w:p>
-    <w:p>
-      <w:r>
         <w:lastRenderedPageBreak/>
         <w:br w:type="page"/>
       </w:r>
     </w:p>
     <w:p>
+      <w:r>
+        <w:lastRenderedPageBreak/>
+        <w:br w:type="page"/>
+      </w:r>
+    </w:p>
+    <w:p>
       <w:pPr>
         <w:pStyle w:val="Heading1"/>
       </w:pPr>
-      <w:bookmarkStart w:id="4" w:name="introduction"/>
+      <w:bookmarkStart w:id="7" w:name="introduction"/>
       <w:bookmarkEnd w:id="3"/>
       <w:r>
         <w:lastRenderedPageBreak/>
@@ -348,7 +457,11 @@
         <w:t>3–5</w:t>
       </w:r>
       <w:r>
-        <w:t>. We performed a pilot study aiming to assess the feasibility of conducting a cluster randomised controlled trial comparing ATLS</w:t>
+        <w:t xml:space="preserve">. </w:t>
+      </w:r>
+      <w:commentRangeStart w:id="8"/>
+      <w:r>
+        <w:t>We performed a pilot study aiming to assess the feasibility of conducting a cluster randomised controlled trial comparing ATLS</w:t>
       </w:r>
       <w:r>
         <w:rPr>
@@ -359,13 +472,20 @@
       <w:r>
         <w:t xml:space="preserve"> and PTC with standard care.</w:t>
       </w:r>
+      <w:commentRangeEnd w:id="8"/>
+      <w:r>
+        <w:rPr>
+          <w:rStyle w:val="CommentReference"/>
+        </w:rPr>
+        <w:commentReference w:id="8"/>
+      </w:r>
     </w:p>
     <w:p>
       <w:pPr>
         <w:pStyle w:val="Heading1"/>
       </w:pPr>
-      <w:bookmarkStart w:id="5" w:name="methods"/>
-      <w:bookmarkEnd w:id="4"/>
+      <w:bookmarkStart w:id="9" w:name="methods"/>
+      <w:bookmarkEnd w:id="7"/>
       <w:r>
         <w:t>Methods</w:t>
       </w:r>
@@ -374,7 +494,7 @@
       <w:pPr>
         <w:pStyle w:val="Heading2"/>
       </w:pPr>
-      <w:bookmarkStart w:id="6" w:name="trial-design"/>
+      <w:bookmarkStart w:id="10" w:name="trial-design"/>
       <w:r>
         <w:t>Trial Design</w:t>
       </w:r>
@@ -417,8 +537,8 @@
       <w:pPr>
         <w:pStyle w:val="Heading2"/>
       </w:pPr>
-      <w:bookmarkStart w:id="7" w:name="study-setting"/>
-      <w:bookmarkEnd w:id="6"/>
+      <w:bookmarkStart w:id="11" w:name="study-setting"/>
+      <w:bookmarkEnd w:id="10"/>
       <w:r>
         <w:lastRenderedPageBreak/>
         <w:t>Study Setting</w:t>
@@ -445,8 +565,8 @@
       <w:pPr>
         <w:pStyle w:val="Heading2"/>
       </w:pPr>
-      <w:bookmarkStart w:id="8" w:name="X7bf816d15417d72b52f4044ddf6e049cf7720e1"/>
-      <w:bookmarkEnd w:id="7"/>
+      <w:bookmarkStart w:id="12" w:name="X7bf816d15417d72b52f4044ddf6e049cf7720e1"/>
+      <w:bookmarkEnd w:id="11"/>
       <w:r>
         <w:t>Eligibility Criteria for Participants and Clusters</w:t>
       </w:r>
@@ -463,7 +583,7 @@
       <w:pPr>
         <w:pStyle w:val="Heading3"/>
       </w:pPr>
-      <w:bookmarkStart w:id="9" w:name="patient-participants"/>
+      <w:bookmarkStart w:id="13" w:name="patient-participants"/>
       <w:r>
         <w:t>Patient Participants</w:t>
       </w:r>
@@ -489,8 +609,8 @@
       <w:pPr>
         <w:pStyle w:val="Heading3"/>
       </w:pPr>
-      <w:bookmarkStart w:id="10" w:name="resident-doctor-participants"/>
-      <w:bookmarkEnd w:id="9"/>
+      <w:bookmarkStart w:id="14" w:name="resident-doctor-participants"/>
+      <w:bookmarkEnd w:id="13"/>
       <w:r>
         <w:t>Resident Doctor Participants</w:t>
       </w:r>
@@ -541,8 +661,8 @@
       <w:pPr>
         <w:pStyle w:val="Heading3"/>
       </w:pPr>
-      <w:bookmarkStart w:id="11" w:name="clusters"/>
-      <w:bookmarkEnd w:id="10"/>
+      <w:bookmarkStart w:id="15" w:name="clusters"/>
+      <w:bookmarkEnd w:id="14"/>
       <w:r>
         <w:t>Clusters</w:t>
       </w:r>
@@ -563,178 +683,178 @@
       <w:pPr>
         <w:pStyle w:val="Heading2"/>
       </w:pPr>
-      <w:bookmarkStart w:id="12" w:name="interventions"/>
-      <w:bookmarkEnd w:id="8"/>
-      <w:bookmarkEnd w:id="11"/>
-      <w:r>
-        <w:t>Interventions</w:t>
-      </w:r>
-    </w:p>
-    <w:p>
-      <w:pPr>
-        <w:pStyle w:val="FirstParagraph"/>
-      </w:pPr>
-      <w:r>
-        <w:t>In each intervention arm one or two units’, out of typically six, residents per hospital providing emergency care to trauma patients were trained in either ATLS</w:t>
-      </w:r>
-      <w:r>
-        <w:rPr>
-          <w:vertAlign w:val="superscript"/>
-        </w:rPr>
-        <w:t>®</w:t>
-      </w:r>
-      <w:r>
-        <w:t xml:space="preserve"> or PTC. For the purpose of this pilot study, our target was to train a minimum of 75% of residents in each unit. If residents dropped out or changed units after training but before data collection was completed we planned to conduct additional training if needed to meet the 75% criterion, but this was not required. We did not train the units’ faculty, as they are typically not directly involved in the initial management of trauma patients.</w:t>
-      </w:r>
-    </w:p>
-    <w:p>
-      <w:pPr>
-        <w:pStyle w:val="BodyText"/>
-      </w:pPr>
-      <w:r>
-        <w:t>The ATLS</w:t>
-      </w:r>
-      <w:r>
-        <w:rPr>
-          <w:vertAlign w:val="superscript"/>
-        </w:rPr>
-        <w:t>®</w:t>
-      </w:r>
-      <w:r>
-        <w:t xml:space="preserve"> training was conducted in an ATLS</w:t>
-      </w:r>
-      <w:r>
-        <w:rPr>
-          <w:vertAlign w:val="superscript"/>
-        </w:rPr>
-        <w:t>®</w:t>
-      </w:r>
-      <w:r>
-        <w:t xml:space="preserve"> certified training centre in Mumbai, according to the standard ATLS</w:t>
-      </w:r>
-      <w:r>
-        <w:rPr>
-          <w:vertAlign w:val="superscript"/>
-        </w:rPr>
-        <w:t>®</w:t>
-      </w:r>
-      <w:r>
-        <w:t xml:space="preserve"> curriculum</w:t>
-      </w:r>
-      <w:r>
-        <w:rPr>
-          <w:vertAlign w:val="superscript"/>
-        </w:rPr>
-        <w:t>6</w:t>
-      </w:r>
-      <w:r>
-        <w:t>. The PTC training was conducted in New Delhi, according to the standard PTC curriculum</w:t>
-      </w:r>
-      <w:r>
-        <w:rPr>
-          <w:vertAlign w:val="superscript"/>
-        </w:rPr>
-        <w:t>7</w:t>
-      </w:r>
-      <w:r>
-        <w:t>. These courses were conducted over a period of 2.5 to 3 days. The residents certified “pass” were considered as trained in respective courses.</w:t>
-      </w:r>
-    </w:p>
-    <w:p>
-      <w:pPr>
-        <w:pStyle w:val="BodyText"/>
-      </w:pPr>
-      <w:r>
-        <w:t>The control group provided standard care with no intervention.</w:t>
-      </w:r>
-    </w:p>
-    <w:p>
-      <w:pPr>
-        <w:pStyle w:val="Heading3"/>
-      </w:pPr>
-      <w:bookmarkStart w:id="13" w:name="modifications"/>
-      <w:r>
-        <w:t>Modifications</w:t>
-      </w:r>
-    </w:p>
-    <w:p>
-      <w:pPr>
-        <w:pStyle w:val="FirstParagraph"/>
-      </w:pPr>
-      <w:r>
-        <w:t>Both ATLS</w:t>
-      </w:r>
-      <w:r>
-        <w:rPr>
-          <w:vertAlign w:val="superscript"/>
-        </w:rPr>
-        <w:t>®</w:t>
-      </w:r>
-      <w:r>
-        <w:t xml:space="preserve"> and PTC are standard training programs with fixed curricula</w:t>
-      </w:r>
-      <w:r>
-        <w:rPr>
-          <w:vertAlign w:val="superscript"/>
-        </w:rPr>
-        <w:t>6,7</w:t>
-      </w:r>
-      <w:r>
-        <w:t>. We did not modify the delivery or content of these programs during this pilot.</w:t>
-      </w:r>
-    </w:p>
-    <w:p>
-      <w:pPr>
-        <w:pStyle w:val="Heading3"/>
-      </w:pPr>
-      <w:bookmarkStart w:id="14" w:name="adherence"/>
-      <w:bookmarkEnd w:id="13"/>
-      <w:r>
-        <w:t>Adherence</w:t>
-      </w:r>
-    </w:p>
-    <w:p>
-      <w:pPr>
-        <w:pStyle w:val="FirstParagraph"/>
-      </w:pPr>
-      <w:r>
-        <w:t>The intervention was the training in either ATLS</w:t>
-      </w:r>
-      <w:r>
-        <w:rPr>
-          <w:vertAlign w:val="superscript"/>
-        </w:rPr>
-        <w:t>®</w:t>
-      </w:r>
-      <w:r>
-        <w:t xml:space="preserve"> or PTC and resident participants were required to adhere to, i.e. participate in, the training, to be eligible for passing. We did not consider adherence to training contents during care delivery as adherence to the trial intervention.</w:t>
-      </w:r>
-    </w:p>
-    <w:p>
-      <w:pPr>
-        <w:pStyle w:val="Heading3"/>
-      </w:pPr>
-      <w:bookmarkStart w:id="15" w:name="standard-care"/>
-      <w:bookmarkEnd w:id="14"/>
-      <w:r>
-        <w:t>Standard Care</w:t>
-      </w:r>
-    </w:p>
-    <w:p>
-      <w:pPr>
-        <w:pStyle w:val="FirstParagraph"/>
-      </w:pPr>
-      <w:r>
-        <w:t>Standard care varies across hospitals in India, but trauma patients are initially managed by casualty medical officers, surgical residents, or emergency medicine residents. They are mainly first- or second-year residents who resuscitate patients, perform interventions and refer patients for imaging or other investigations. Compared with other settings where a trauma team approach is adopted, nurses and other healthcare professionals are only involved to a limited extent during the initial management.</w:t>
-      </w:r>
-    </w:p>
-    <w:p>
-      <w:pPr>
-        <w:pStyle w:val="Heading2"/>
-      </w:pPr>
-      <w:bookmarkStart w:id="16" w:name="outcomes"/>
+      <w:bookmarkStart w:id="16" w:name="interventions"/>
       <w:bookmarkEnd w:id="12"/>
       <w:bookmarkEnd w:id="15"/>
+      <w:r>
+        <w:t>Interventions</w:t>
+      </w:r>
+    </w:p>
+    <w:p>
+      <w:pPr>
+        <w:pStyle w:val="FirstParagraph"/>
+      </w:pPr>
+      <w:r>
+        <w:t>In each intervention arm one or two units’, out of typically six, residents per hospital providing emergency care to trauma patients were trained in either ATLS</w:t>
+      </w:r>
+      <w:r>
+        <w:rPr>
+          <w:vertAlign w:val="superscript"/>
+        </w:rPr>
+        <w:t>®</w:t>
+      </w:r>
+      <w:r>
+        <w:t xml:space="preserve"> or PTC. For the purpose of this pilot study, our target was to train a minimum of 75% of residents in each unit. If residents dropped out or changed units after training but before data collection was completed we planned to conduct additional training if needed to meet the 75% criterion, but this was not required. We did not train the units’ faculty, as they are typically not directly involved in the initial management of trauma patients.</w:t>
+      </w:r>
+    </w:p>
+    <w:p>
+      <w:pPr>
+        <w:pStyle w:val="BodyText"/>
+      </w:pPr>
+      <w:r>
+        <w:t>The ATLS</w:t>
+      </w:r>
+      <w:r>
+        <w:rPr>
+          <w:vertAlign w:val="superscript"/>
+        </w:rPr>
+        <w:t>®</w:t>
+      </w:r>
+      <w:r>
+        <w:t xml:space="preserve"> training was conducted in an ATLS</w:t>
+      </w:r>
+      <w:r>
+        <w:rPr>
+          <w:vertAlign w:val="superscript"/>
+        </w:rPr>
+        <w:t>®</w:t>
+      </w:r>
+      <w:r>
+        <w:t xml:space="preserve"> certified training centre in Mumbai, according to the standard ATLS</w:t>
+      </w:r>
+      <w:r>
+        <w:rPr>
+          <w:vertAlign w:val="superscript"/>
+        </w:rPr>
+        <w:t>®</w:t>
+      </w:r>
+      <w:r>
+        <w:t xml:space="preserve"> curriculum</w:t>
+      </w:r>
+      <w:r>
+        <w:rPr>
+          <w:vertAlign w:val="superscript"/>
+        </w:rPr>
+        <w:t>6</w:t>
+      </w:r>
+      <w:r>
+        <w:t>. The PTC training was conducted in New Delhi, according to the standard PTC curriculum</w:t>
+      </w:r>
+      <w:r>
+        <w:rPr>
+          <w:vertAlign w:val="superscript"/>
+        </w:rPr>
+        <w:t>7</w:t>
+      </w:r>
+      <w:r>
+        <w:t>. These courses were conducted over a period of 2.5 to 3 days. The residents certified “pass” were considered as trained in respective courses.</w:t>
+      </w:r>
+    </w:p>
+    <w:p>
+      <w:pPr>
+        <w:pStyle w:val="BodyText"/>
+      </w:pPr>
+      <w:r>
+        <w:t>The control group provided standard care with no intervention.</w:t>
+      </w:r>
+    </w:p>
+    <w:p>
+      <w:pPr>
+        <w:pStyle w:val="Heading3"/>
+      </w:pPr>
+      <w:bookmarkStart w:id="17" w:name="modifications"/>
+      <w:r>
+        <w:t>Modifications</w:t>
+      </w:r>
+    </w:p>
+    <w:p>
+      <w:pPr>
+        <w:pStyle w:val="FirstParagraph"/>
+      </w:pPr>
+      <w:r>
+        <w:t>Both ATLS</w:t>
+      </w:r>
+      <w:r>
+        <w:rPr>
+          <w:vertAlign w:val="superscript"/>
+        </w:rPr>
+        <w:t>®</w:t>
+      </w:r>
+      <w:r>
+        <w:t xml:space="preserve"> and PTC are standard training programs with fixed curricula</w:t>
+      </w:r>
+      <w:r>
+        <w:rPr>
+          <w:vertAlign w:val="superscript"/>
+        </w:rPr>
+        <w:t>6,7</w:t>
+      </w:r>
+      <w:r>
+        <w:t>. We did not modify the delivery or content of these programs during this pilot.</w:t>
+      </w:r>
+    </w:p>
+    <w:p>
+      <w:pPr>
+        <w:pStyle w:val="Heading3"/>
+      </w:pPr>
+      <w:bookmarkStart w:id="18" w:name="adherence"/>
+      <w:bookmarkEnd w:id="17"/>
+      <w:r>
+        <w:t>Adherence</w:t>
+      </w:r>
+    </w:p>
+    <w:p>
+      <w:pPr>
+        <w:pStyle w:val="FirstParagraph"/>
+      </w:pPr>
+      <w:r>
+        <w:t>The intervention was the training in either ATLS</w:t>
+      </w:r>
+      <w:r>
+        <w:rPr>
+          <w:vertAlign w:val="superscript"/>
+        </w:rPr>
+        <w:t>®</w:t>
+      </w:r>
+      <w:r>
+        <w:t xml:space="preserve"> or PTC and resident participants were required to adhere to, i.e. participate in, the training, to be eligible for passing. We did not consider adherence to training contents during care delivery as adherence to the trial intervention.</w:t>
+      </w:r>
+    </w:p>
+    <w:p>
+      <w:pPr>
+        <w:pStyle w:val="Heading3"/>
+      </w:pPr>
+      <w:bookmarkStart w:id="19" w:name="standard-care"/>
+      <w:bookmarkEnd w:id="18"/>
+      <w:r>
+        <w:t>Standard Care</w:t>
+      </w:r>
+    </w:p>
+    <w:p>
+      <w:pPr>
+        <w:pStyle w:val="FirstParagraph"/>
+      </w:pPr>
+      <w:r>
+        <w:t>Standard care varies across hospitals in India, but trauma patients are initially managed by casualty medical officers, surgical residents, or emergency medicine residents. They are mainly first- or second-year residents who resuscitate patients, perform interventions and refer patients for imaging or other investigations. Compared with other settings where a trauma team approach is adopted, nurses and other healthcare professionals are only involved to a limited extent during the initial management.</w:t>
+      </w:r>
+    </w:p>
+    <w:p>
+      <w:pPr>
+        <w:pStyle w:val="Heading2"/>
+      </w:pPr>
+      <w:bookmarkStart w:id="20" w:name="outcomes"/>
+      <w:bookmarkEnd w:id="16"/>
+      <w:bookmarkEnd w:id="19"/>
       <w:r>
         <w:t>Outcomes</w:t>
       </w:r>
@@ -831,8 +951,8 @@
       <w:pPr>
         <w:pStyle w:val="Heading2"/>
       </w:pPr>
-      <w:bookmarkStart w:id="17" w:name="participant-timeline"/>
-      <w:bookmarkEnd w:id="16"/>
+      <w:bookmarkStart w:id="21" w:name="participant-timeline"/>
+      <w:bookmarkEnd w:id="20"/>
       <w:r>
         <w:t>Participant Timeline</w:t>
       </w:r>
@@ -841,7 +961,7 @@
       <w:pPr>
         <w:pStyle w:val="Heading3"/>
       </w:pPr>
-      <w:bookmarkStart w:id="18" w:name="patients"/>
+      <w:bookmarkStart w:id="22" w:name="patients"/>
       <w:r>
         <w:t>Patients</w:t>
       </w:r>
@@ -858,8 +978,8 @@
       <w:pPr>
         <w:pStyle w:val="Heading3"/>
       </w:pPr>
-      <w:bookmarkStart w:id="19" w:name="residents"/>
-      <w:bookmarkEnd w:id="18"/>
+      <w:bookmarkStart w:id="23" w:name="residents"/>
+      <w:bookmarkEnd w:id="22"/>
       <w:r>
         <w:t>Residents</w:t>
       </w:r>
@@ -880,9 +1000,9 @@
       <w:pPr>
         <w:pStyle w:val="Heading2"/>
       </w:pPr>
-      <w:bookmarkStart w:id="20" w:name="sample-size"/>
-      <w:bookmarkEnd w:id="17"/>
-      <w:bookmarkEnd w:id="19"/>
+      <w:bookmarkStart w:id="24" w:name="sample-size"/>
+      <w:bookmarkEnd w:id="21"/>
+      <w:bookmarkEnd w:id="23"/>
       <w:r>
         <w:t>Sample size</w:t>
       </w:r>
@@ -899,8 +1019,8 @@
       <w:pPr>
         <w:pStyle w:val="Heading2"/>
       </w:pPr>
-      <w:bookmarkStart w:id="21" w:name="recruitment"/>
-      <w:bookmarkEnd w:id="20"/>
+      <w:bookmarkStart w:id="25" w:name="recruitment"/>
+      <w:bookmarkEnd w:id="24"/>
       <w:r>
         <w:t>Recruitment</w:t>
       </w:r>
@@ -910,15 +1030,26 @@
         <w:pStyle w:val="FirstParagraph"/>
       </w:pPr>
       <w:r>
-        <w:t>To ensure adequate recruitment we only approached hospitals that stated that the their volumes were high enough to allow us to reach the sample size goals detailed above. Patients were enrolled by a dedicated project officer as they arrived at the emergency department. The recruitment period was four months. Recruitment was monitored weekly through online conferences. No financial or non-financial incentives were provided to trial investigators or participants for enrolment.</w:t>
+        <w:t xml:space="preserve">To ensure adequate recruitment we only approached hospitals that stated that the their volumes were high enough to allow us to reach the sample size goals detailed above. Patients were enrolled by a dedicated project officer as they arrived at the emergency department. The recruitment period was four months. Recruitment was monitored weekly through online conferences. </w:t>
+      </w:r>
+      <w:commentRangeStart w:id="26"/>
+      <w:r>
+        <w:t>No financial or non-financial incentives were provided to trial investigators or participants for enrolment.</w:t>
+      </w:r>
+      <w:commentRangeEnd w:id="26"/>
+      <w:r>
+        <w:rPr>
+          <w:rStyle w:val="CommentReference"/>
+        </w:rPr>
+        <w:commentReference w:id="26"/>
       </w:r>
     </w:p>
     <w:p>
       <w:pPr>
         <w:pStyle w:val="Heading2"/>
       </w:pPr>
-      <w:bookmarkStart w:id="22" w:name="allocation"/>
-      <w:bookmarkEnd w:id="21"/>
+      <w:bookmarkStart w:id="27" w:name="allocation"/>
+      <w:bookmarkEnd w:id="25"/>
       <w:r>
         <w:t>Allocation</w:t>
       </w:r>
@@ -927,7 +1058,7 @@
       <w:pPr>
         <w:pStyle w:val="Heading3"/>
       </w:pPr>
-      <w:bookmarkStart w:id="23" w:name="sequence-generation"/>
+      <w:bookmarkStart w:id="28" w:name="sequence-generation"/>
       <w:r>
         <w:t>Sequence generation</w:t>
       </w:r>
@@ -953,8 +1084,8 @@
       <w:pPr>
         <w:pStyle w:val="Heading3"/>
       </w:pPr>
-      <w:bookmarkStart w:id="24" w:name="concealment-mechanism"/>
-      <w:bookmarkEnd w:id="23"/>
+      <w:bookmarkStart w:id="29" w:name="concealment-mechanism"/>
+      <w:bookmarkEnd w:id="28"/>
       <w:r>
         <w:t>Concealment Mechanism</w:t>
       </w:r>
@@ -971,8 +1102,8 @@
       <w:pPr>
         <w:pStyle w:val="Heading3"/>
       </w:pPr>
-      <w:bookmarkStart w:id="25" w:name="implementation"/>
-      <w:bookmarkEnd w:id="24"/>
+      <w:bookmarkStart w:id="30" w:name="implementation"/>
+      <w:bookmarkEnd w:id="29"/>
       <w:r>
         <w:t>Implementation</w:t>
       </w:r>
@@ -989,9 +1120,9 @@
       <w:pPr>
         <w:pStyle w:val="Heading2"/>
       </w:pPr>
-      <w:bookmarkStart w:id="26" w:name="blinding"/>
-      <w:bookmarkEnd w:id="22"/>
-      <w:bookmarkEnd w:id="25"/>
+      <w:bookmarkStart w:id="31" w:name="blinding"/>
+      <w:bookmarkEnd w:id="27"/>
+      <w:bookmarkEnd w:id="30"/>
       <w:r>
         <w:lastRenderedPageBreak/>
         <w:t>Blinding</w:t>
@@ -1009,8 +1140,8 @@
       <w:pPr>
         <w:pStyle w:val="Heading2"/>
       </w:pPr>
-      <w:bookmarkStart w:id="27" w:name="data-collection"/>
-      <w:bookmarkEnd w:id="26"/>
+      <w:bookmarkStart w:id="32" w:name="data-collection"/>
+      <w:bookmarkEnd w:id="31"/>
       <w:r>
         <w:t>Data Collection</w:t>
       </w:r>
@@ -1059,8 +1190,8 @@
       <w:pPr>
         <w:pStyle w:val="Heading2"/>
       </w:pPr>
-      <w:bookmarkStart w:id="28" w:name="variables"/>
-      <w:bookmarkEnd w:id="27"/>
+      <w:bookmarkStart w:id="33" w:name="variables"/>
+      <w:bookmarkEnd w:id="32"/>
       <w:r>
         <w:t>Variables</w:t>
       </w:r>
@@ -1077,8 +1208,8 @@
       <w:pPr>
         <w:pStyle w:val="Heading2"/>
       </w:pPr>
-      <w:bookmarkStart w:id="29" w:name="patient-and-public-involvement"/>
-      <w:bookmarkEnd w:id="28"/>
+      <w:bookmarkStart w:id="34" w:name="patient-and-public-involvement"/>
+      <w:bookmarkEnd w:id="33"/>
       <w:r>
         <w:t>Patient and public involvement</w:t>
       </w:r>
@@ -1108,8 +1239,8 @@
       <w:pPr>
         <w:pStyle w:val="Heading2"/>
       </w:pPr>
-      <w:bookmarkStart w:id="30" w:name="data-management"/>
-      <w:bookmarkEnd w:id="29"/>
+      <w:bookmarkStart w:id="35" w:name="data-management"/>
+      <w:bookmarkEnd w:id="34"/>
       <w:r>
         <w:t>Data management</w:t>
       </w:r>
@@ -1135,8 +1266,8 @@
       <w:pPr>
         <w:pStyle w:val="Heading2"/>
       </w:pPr>
-      <w:bookmarkStart w:id="31" w:name="data-monitoring"/>
-      <w:bookmarkEnd w:id="30"/>
+      <w:bookmarkStart w:id="36" w:name="data-monitoring"/>
+      <w:bookmarkEnd w:id="35"/>
       <w:r>
         <w:t>Data monitoring</w:t>
       </w:r>
@@ -1146,15 +1277,29 @@
         <w:pStyle w:val="FirstParagraph"/>
       </w:pPr>
       <w:r>
-        <w:t>Weekly meetings with the core team and project officers took place. We conducted an interim analysis on October 12, 2022, and decided to complete the study as participants were consenting to be included in the study and key variables including mortality outcomes could be collected. No outcomes were dropped. We did not use a data monitoring committee in the pilot study due to its limited scope.</w:t>
+        <w:t xml:space="preserve">Weekly meetings with the core team and project officers took place. We conducted an interim analysis on </w:t>
+      </w:r>
+      <w:commentRangeStart w:id="37"/>
+      <w:r>
+        <w:t xml:space="preserve">October 12, 2022, </w:t>
+      </w:r>
+      <w:commentRangeEnd w:id="37"/>
+      <w:r>
+        <w:rPr>
+          <w:rStyle w:val="CommentReference"/>
+        </w:rPr>
+        <w:commentReference w:id="37"/>
+      </w:r>
+      <w:r>
+        <w:t>and decided to complete the study as participants were consenting to be included in the study and key variables including mortality outcomes could be collected. No outcomes were dropped. We did not use a data monitoring committee in the pilot study due to its limited scope.</w:t>
       </w:r>
     </w:p>
     <w:p>
       <w:pPr>
         <w:pStyle w:val="Heading2"/>
       </w:pPr>
-      <w:bookmarkStart w:id="32" w:name="statistical-methods"/>
-      <w:bookmarkEnd w:id="31"/>
+      <w:bookmarkStart w:id="38" w:name="statistical-methods"/>
+      <w:bookmarkEnd w:id="36"/>
       <w:r>
         <w:t>Statistical Methods</w:t>
       </w:r>
@@ -1198,7 +1343,29 @@
         <w:pStyle w:val="BodyText"/>
       </w:pPr>
       <w:r>
-        <w:t>Within each combination of trial arms we had planned to conduct subgroup analyses of men, women, blunt multisystem trauma, penetrating trauma, shock, severe traumatic brain injury, and elderly. These subgroups were however too small to allow for meaningful analyses, and are therefore reported descriptively only.</w:t>
+        <w:t xml:space="preserve">Within each combination of trial </w:t>
+      </w:r>
+      <w:proofErr w:type="gramStart"/>
+      <w:r>
+        <w:t>arms</w:t>
+      </w:r>
+      <w:proofErr w:type="gramEnd"/>
+      <w:r>
+        <w:t xml:space="preserve"> we had planned to conduct subgroup analyses of men, women, blunt multisystem trauma, penetrating trauma, shock, severe traumatic brain injury, and </w:t>
+      </w:r>
+      <w:commentRangeStart w:id="39"/>
+      <w:r>
+        <w:t>elderly</w:t>
+      </w:r>
+      <w:commentRangeEnd w:id="39"/>
+      <w:r>
+        <w:rPr>
+          <w:rStyle w:val="CommentReference"/>
+        </w:rPr>
+        <w:commentReference w:id="39"/>
+      </w:r>
+      <w:r>
+        <w:t>. These subgroups were however too small to allow for meaningful analyses, and are therefore reported descriptively only.</w:t>
       </w:r>
     </w:p>
     <w:p>
@@ -1223,8 +1390,8 @@
       <w:pPr>
         <w:pStyle w:val="Heading2"/>
       </w:pPr>
-      <w:bookmarkStart w:id="33" w:name="ethics-and-dissemination"/>
-      <w:bookmarkEnd w:id="32"/>
+      <w:bookmarkStart w:id="40" w:name="ethics-and-dissemination"/>
+      <w:bookmarkEnd w:id="38"/>
       <w:r>
         <w:t>Ethics and Dissemination</w:t>
       </w:r>
@@ -1266,9 +1433,9 @@
       <w:pPr>
         <w:pStyle w:val="Heading1"/>
       </w:pPr>
-      <w:bookmarkStart w:id="34" w:name="results"/>
-      <w:bookmarkEnd w:id="5"/>
-      <w:bookmarkEnd w:id="33"/>
+      <w:bookmarkStart w:id="41" w:name="results"/>
+      <w:bookmarkEnd w:id="9"/>
+      <w:bookmarkEnd w:id="40"/>
       <w:r>
         <w:t>Results</w:t>
       </w:r>
@@ -1332,7 +1499,7 @@
                     </pic:cNvPicPr>
                   </pic:nvPicPr>
                   <pic:blipFill>
-                    <a:blip r:embed="rId7"/>
+                    <a:blip r:embed="rId11"/>
                     <a:stretch>
                       <a:fillRect/>
                     </a:stretch>
@@ -1363,8 +1530,8 @@
       <w:pPr>
         <w:pStyle w:val="ImageCaption"/>
       </w:pPr>
-      <w:bookmarkStart w:id="35" w:name="fig:flow-diagram"/>
-      <w:bookmarkEnd w:id="35"/>
+      <w:bookmarkStart w:id="42" w:name="fig:flow-diagram"/>
+      <w:bookmarkEnd w:id="42"/>
       <w:r>
         <w:t>Figure 1: Study flow diagram. Abbreviations: ATLS, Advanced Trauma Life Support; PTC, Primary Trauma Care.</w:t>
       </w:r>
@@ -1384,9 +1551,18 @@
       <w:pPr>
         <w:pStyle w:val="TableCaption"/>
       </w:pPr>
+      <w:commentRangeStart w:id="43"/>
       <w:r>
         <w:lastRenderedPageBreak/>
         <w:t>Table 1: Patient sample characteristics</w:t>
+      </w:r>
+      <w:commentRangeEnd w:id="43"/>
+      <w:r>
+        <w:rPr>
+          <w:rStyle w:val="CommentReference"/>
+          <w:i w:val="0"/>
+        </w:rPr>
+        <w:commentReference w:id="43"/>
       </w:r>
     </w:p>
     <w:tbl>
@@ -3999,6 +4175,7 @@
                 <w:szCs w:val="16"/>
               </w:rPr>
             </w:pPr>
+            <w:commentRangeStart w:id="44"/>
             <w:r>
               <w:rPr>
                 <w:b/>
@@ -4008,6 +4185,13 @@
               </w:rPr>
               <w:t>Shock</w:t>
             </w:r>
+            <w:commentRangeEnd w:id="44"/>
+            <w:r>
+              <w:rPr>
+                <w:rStyle w:val="CommentReference"/>
+              </w:rPr>
+              <w:commentReference w:id="44"/>
+            </w:r>
           </w:p>
         </w:tc>
         <w:tc>
@@ -4133,6 +4317,7 @@
                 <w:szCs w:val="16"/>
               </w:rPr>
             </w:pPr>
+            <w:commentRangeStart w:id="45"/>
             <w:r>
               <w:rPr>
                 <w:sz w:val="16"/>
@@ -4183,6 +4368,13 @@
                 <w:szCs w:val="16"/>
               </w:rPr>
               <w:t>9 (3.6%)</w:t>
+            </w:r>
+            <w:commentRangeEnd w:id="45"/>
+            <w:r>
+              <w:rPr>
+                <w:rStyle w:val="CommentReference"/>
+              </w:rPr>
+              <w:commentReference w:id="45"/>
             </w:r>
           </w:p>
         </w:tc>
@@ -4222,6 +4414,7 @@
                 <w:szCs w:val="16"/>
               </w:rPr>
             </w:pPr>
+            <w:commentRangeStart w:id="46"/>
             <w:r>
               <w:rPr>
                 <w:sz w:val="16"/>
@@ -4426,6 +4619,13 @@
                 <w:szCs w:val="16"/>
               </w:rPr>
               <w:t>14</w:t>
+            </w:r>
+            <w:commentRangeEnd w:id="46"/>
+            <w:r>
+              <w:rPr>
+                <w:rStyle w:val="CommentReference"/>
+              </w:rPr>
+              <w:commentReference w:id="46"/>
             </w:r>
           </w:p>
         </w:tc>
@@ -7521,6 +7721,7 @@
                 <w:sz w:val="16"/>
                 <w:szCs w:val="16"/>
               </w:rPr>
+              <w:lastRenderedPageBreak/>
               <w:t>Missing</w:t>
             </w:r>
           </w:p>
@@ -7729,9 +7930,8 @@
       <w:pPr>
         <w:pStyle w:val="Heading2"/>
       </w:pPr>
-      <w:bookmarkStart w:id="36" w:name="patient-participant-outcomes"/>
-      <w:r>
-        <w:lastRenderedPageBreak/>
+      <w:bookmarkStart w:id="47" w:name="patient-participant-outcomes"/>
+      <w:r>
         <w:t>Patient Participant Outcomes</w:t>
       </w:r>
     </w:p>
@@ -7740,7 +7940,29 @@
         <w:pStyle w:val="FirstParagraph"/>
       </w:pPr>
       <w:r>
-        <w:t>After training, a total of 22 (16%) patients in the standard care arm had the primary outcome, compared to 1 (3.8%) patients in the ATLS</w:t>
+        <w:t xml:space="preserve">After training, a total of 22 (16%) patients in the standard care arm had the </w:t>
+      </w:r>
+      <w:commentRangeStart w:id="48"/>
+      <w:r>
+        <w:t>primary outcome</w:t>
+      </w:r>
+      <w:commentRangeEnd w:id="48"/>
+      <w:r>
+        <w:rPr>
+          <w:rStyle w:val="CommentReference"/>
+        </w:rPr>
+        <w:commentReference w:id="48"/>
+      </w:r>
+      <w:r>
+        <w:t xml:space="preserve">, compared to 1 (3.8%) </w:t>
+      </w:r>
+      <w:proofErr w:type="gramStart"/>
+      <w:r>
+        <w:t>patients</w:t>
+      </w:r>
+      <w:proofErr w:type="gramEnd"/>
+      <w:r>
+        <w:t xml:space="preserve"> in the ATLS</w:t>
       </w:r>
       <w:r>
         <w:rPr>
@@ -7749,7 +7971,33 @@
         <w:t>®</w:t>
       </w:r>
       <w:r>
-        <w:t xml:space="preserve"> arm and 3 (4.9%) patients in the PTC arm. The absolute change from baseline in the primary outcome (95% CI) in the standard care arm was 13.4 (3, 20)% units, in the ATLS</w:t>
+        <w:t xml:space="preserve"> arm and 3 (4.9%) patients in the PTC arm. </w:t>
+      </w:r>
+      <w:commentRangeStart w:id="49"/>
+      <w:r>
+        <w:t xml:space="preserve">The absolute change from baseline in the </w:t>
+      </w:r>
+      <w:commentRangeStart w:id="50"/>
+      <w:r>
+        <w:t>primary outcome</w:t>
+      </w:r>
+      <w:commentRangeEnd w:id="50"/>
+      <w:r>
+        <w:rPr>
+          <w:rStyle w:val="CommentReference"/>
+        </w:rPr>
+        <w:commentReference w:id="50"/>
+      </w:r>
+      <w:r>
+        <w:t xml:space="preserve"> (95% CI) in the standard care arm was 13.4 (3, </w:t>
+      </w:r>
+      <w:proofErr w:type="gramStart"/>
+      <w:r>
+        <w:t>20)%</w:t>
+      </w:r>
+      <w:proofErr w:type="gramEnd"/>
+      <w:r>
+        <w:t xml:space="preserve"> units, in the ATLS</w:t>
       </w:r>
       <w:r>
         <w:rPr>
@@ -7758,7 +8006,21 @@
         <w:t>®</w:t>
       </w:r>
       <w:r>
-        <w:t xml:space="preserve"> arm 3.8 (0, 20.98)% units, and in the PTC arm -5.1 (-16.57, 4.76)% units. The relative change from baseline in the primary outcome (95% CI) in the standard care arm was 6.15 (2.62, 10.91), in the ATLS</w:t>
+        <w:t xml:space="preserve"> arm 3.8 (0, 20.98)% units, and in the PTC arm -5.1 (-16.57, 4.76)% units</w:t>
+      </w:r>
+      <w:commentRangeEnd w:id="49"/>
+      <w:r>
+        <w:rPr>
+          <w:rStyle w:val="CommentReference"/>
+        </w:rPr>
+        <w:commentReference w:id="49"/>
+      </w:r>
+      <w:r>
+        <w:t xml:space="preserve">. The relative change from baseline in the primary outcome (95% CI) in the standard care arm was 6.15 (2.62, 10.91), </w:t>
+      </w:r>
+      <w:commentRangeStart w:id="51"/>
+      <w:r>
+        <w:t>in the ATLS</w:t>
       </w:r>
       <w:r>
         <w:rPr>
@@ -7767,7 +8029,17 @@
         <w:t>®</w:t>
       </w:r>
       <w:r>
-        <w:t xml:space="preserve"> arm , and in the PTC arm 0.49 (0, 2.31).</w:t>
+        <w:t xml:space="preserve"> arm </w:t>
+      </w:r>
+      <w:commentRangeEnd w:id="51"/>
+      <w:r>
+        <w:rPr>
+          <w:rStyle w:val="CommentReference"/>
+        </w:rPr>
+        <w:commentReference w:id="51"/>
+      </w:r>
+      <w:r>
+        <w:t>, and in the PTC arm 0.49 (0, 2.31).</w:t>
       </w:r>
     </w:p>
     <w:p>
@@ -7818,11 +8090,23 @@
       <w:pPr>
         <w:pStyle w:val="Heading2"/>
       </w:pPr>
-      <w:bookmarkStart w:id="37" w:name="resident-participant-outcomes"/>
-      <w:bookmarkEnd w:id="36"/>
+      <w:bookmarkStart w:id="52" w:name="resident-participant-outcomes"/>
+      <w:bookmarkEnd w:id="47"/>
+      <w:commentRangeStart w:id="53"/>
       <w:r>
         <w:t>Resident Participant Outcomes</w:t>
       </w:r>
+      <w:commentRangeEnd w:id="53"/>
+      <w:r>
+        <w:rPr>
+          <w:rStyle w:val="CommentReference"/>
+          <w:rFonts w:asciiTheme="minorHAnsi" w:eastAsiaTheme="minorHAnsi" w:hAnsiTheme="minorHAnsi" w:cstheme="minorBidi"/>
+          <w:b w:val="0"/>
+          <w:bCs w:val="0"/>
+          <w:color w:val="auto"/>
+        </w:rPr>
+        <w:commentReference w:id="53"/>
+      </w:r>
     </w:p>
     <w:p>
       <w:pPr>
@@ -7836,8 +8120,8 @@
       <w:pPr>
         <w:pStyle w:val="Heading2"/>
       </w:pPr>
-      <w:bookmarkStart w:id="38" w:name="feasibility-outcomes"/>
-      <w:bookmarkEnd w:id="37"/>
+      <w:bookmarkStart w:id="54" w:name="feasibility-outcomes"/>
+      <w:bookmarkEnd w:id="52"/>
       <w:r>
         <w:t>Feasibility Outcomes</w:t>
       </w:r>
@@ -7857,8 +8141,8 @@
           <w:i/>
         </w:rPr>
       </w:pPr>
-      <w:bookmarkStart w:id="39" w:name="tab:observed-vs-retrospective"/>
-      <w:bookmarkEnd w:id="39"/>
+      <w:bookmarkStart w:id="55" w:name="tab:observed-vs-retrospective"/>
+      <w:bookmarkEnd w:id="55"/>
       <w:r>
         <w:br w:type="page"/>
       </w:r>
@@ -8786,19 +9070,42 @@
       <w:pPr>
         <w:pStyle w:val="Heading1"/>
       </w:pPr>
-      <w:bookmarkStart w:id="40" w:name="discussion"/>
-      <w:bookmarkEnd w:id="34"/>
-      <w:bookmarkEnd w:id="38"/>
+      <w:bookmarkStart w:id="56" w:name="discussion"/>
+      <w:bookmarkEnd w:id="41"/>
+      <w:bookmarkEnd w:id="54"/>
+      <w:commentRangeStart w:id="57"/>
       <w:r>
         <w:t>Discussion</w:t>
       </w:r>
+      <w:commentRangeEnd w:id="57"/>
+      <w:r>
+        <w:rPr>
+          <w:rStyle w:val="CommentReference"/>
+          <w:rFonts w:asciiTheme="minorHAnsi" w:eastAsiaTheme="minorHAnsi" w:hAnsiTheme="minorHAnsi" w:cstheme="minorBidi"/>
+          <w:b w:val="0"/>
+          <w:bCs w:val="0"/>
+          <w:color w:val="auto"/>
+        </w:rPr>
+        <w:commentReference w:id="57"/>
+      </w:r>
     </w:p>
     <w:p>
       <w:pPr>
         <w:pStyle w:val="FirstParagraph"/>
       </w:pPr>
-      <w:r>
-        <w:t>We show that conducting a cluster randomized controlled trial comparing ATLS</w:t>
+      <w:commentRangeStart w:id="58"/>
+      <w:r>
+        <w:t xml:space="preserve">We </w:t>
+      </w:r>
+      <w:commentRangeEnd w:id="58"/>
+      <w:r>
+        <w:rPr>
+          <w:rStyle w:val="CommentReference"/>
+        </w:rPr>
+        <w:commentReference w:id="58"/>
+      </w:r>
+      <w:r>
+        <w:t>show that conducting a cluster randomized controlled trial comparing ATLS</w:t>
       </w:r>
       <w:r>
         <w:rPr>
@@ -8824,7 +9131,29 @@
         <w:t>®</w:t>
       </w:r>
       <w:r>
-        <w:t xml:space="preserve"> arm had lower 30-day mortality compared to the PTC and standard care arms. We also found that the PTC arm had lower mortality than the standard care arm. These findings indicate a large potential effect of training physicians in trauma life support, but it is important to note that this pilot study was not powered to detect any differences in outcomes. The arms differed considerably in sample size, with the ATLS</w:t>
+        <w:t xml:space="preserve"> arm </w:t>
+      </w:r>
+      <w:commentRangeStart w:id="59"/>
+      <w:commentRangeStart w:id="60"/>
+      <w:r>
+        <w:t xml:space="preserve">had lower 30-day mortality compared to the PTC and standard care arms. </w:t>
+      </w:r>
+      <w:commentRangeEnd w:id="59"/>
+      <w:r>
+        <w:rPr>
+          <w:rStyle w:val="CommentReference"/>
+        </w:rPr>
+        <w:commentReference w:id="59"/>
+      </w:r>
+      <w:commentRangeEnd w:id="60"/>
+      <w:r>
+        <w:rPr>
+          <w:rStyle w:val="CommentReference"/>
+        </w:rPr>
+        <w:commentReference w:id="60"/>
+      </w:r>
+      <w:r>
+        <w:t>We also found that the PTC arm had lower mortality than the standard care arm. These findings indicate a large potential effect of training physicians in trauma life support, but it is important to note that this pilot study was not powered to detect any differences in outcomes. The arms differed considerably in sample size, with the ATLS</w:t>
       </w:r>
       <w:r>
         <w:rPr>
@@ -8953,8 +9282,8 @@
       <w:pPr>
         <w:pStyle w:val="Heading1"/>
       </w:pPr>
-      <w:bookmarkStart w:id="41" w:name="contributorship-statement"/>
-      <w:bookmarkEnd w:id="40"/>
+      <w:bookmarkStart w:id="61" w:name="contributorship-statement"/>
+      <w:bookmarkEnd w:id="56"/>
       <w:r>
         <w:t>Contributorship statement</w:t>
       </w:r>
@@ -8963,8 +9292,8 @@
       <w:pPr>
         <w:pStyle w:val="Heading1"/>
       </w:pPr>
-      <w:bookmarkStart w:id="42" w:name="competing-interests"/>
-      <w:bookmarkEnd w:id="41"/>
+      <w:bookmarkStart w:id="62" w:name="competing-interests"/>
+      <w:bookmarkEnd w:id="61"/>
       <w:r>
         <w:t>Competing Interests</w:t>
       </w:r>
@@ -8990,8 +9319,8 @@
       <w:pPr>
         <w:pStyle w:val="Heading1"/>
       </w:pPr>
-      <w:bookmarkStart w:id="43" w:name="funding"/>
-      <w:bookmarkEnd w:id="42"/>
+      <w:bookmarkStart w:id="63" w:name="funding"/>
+      <w:bookmarkEnd w:id="62"/>
       <w:r>
         <w:lastRenderedPageBreak/>
         <w:t>Funding</w:t>
@@ -9009,8 +9338,8 @@
       <w:pPr>
         <w:pStyle w:val="Heading1"/>
       </w:pPr>
-      <w:bookmarkStart w:id="44" w:name="data-sharing-statement"/>
-      <w:bookmarkEnd w:id="43"/>
+      <w:bookmarkStart w:id="64" w:name="data-sharing-statement"/>
+      <w:bookmarkEnd w:id="63"/>
       <w:r>
         <w:t>Data Sharing Statement</w:t>
       </w:r>
@@ -9027,8 +9356,8 @@
       <w:pPr>
         <w:pStyle w:val="Heading1"/>
       </w:pPr>
-      <w:bookmarkStart w:id="45" w:name="protocol-deviations"/>
-      <w:bookmarkEnd w:id="44"/>
+      <w:bookmarkStart w:id="65" w:name="protocol-deviations"/>
+      <w:bookmarkEnd w:id="64"/>
       <w:r>
         <w:t>Protocol Deviations</w:t>
       </w:r>
@@ -9037,7 +9366,7 @@
       <w:pPr>
         <w:pStyle w:val="Heading2"/>
       </w:pPr>
-      <w:bookmarkStart w:id="46" w:name="trial-registration-1"/>
+      <w:bookmarkStart w:id="66" w:name="trial-registration-1"/>
       <w:r>
         <w:t>Trial Registration</w:t>
       </w:r>
@@ -9054,8 +9383,8 @@
       <w:pPr>
         <w:pStyle w:val="Heading2"/>
       </w:pPr>
-      <w:bookmarkStart w:id="47" w:name="outcomes-across-subgroups"/>
-      <w:bookmarkEnd w:id="46"/>
+      <w:bookmarkStart w:id="67" w:name="outcomes-across-subgroups"/>
+      <w:bookmarkEnd w:id="66"/>
       <w:r>
         <w:t>Outcomes across subgroups</w:t>
       </w:r>
@@ -9072,8 +9401,8 @@
       <w:pPr>
         <w:pStyle w:val="Heading2"/>
       </w:pPr>
-      <w:bookmarkStart w:id="48" w:name="number-of-participating-centres"/>
-      <w:bookmarkEnd w:id="47"/>
+      <w:bookmarkStart w:id="68" w:name="number-of-participating-centres"/>
+      <w:bookmarkEnd w:id="67"/>
       <w:r>
         <w:t>Number of Participating Centres</w:t>
       </w:r>
@@ -9090,8 +9419,8 @@
       <w:pPr>
         <w:pStyle w:val="Heading2"/>
       </w:pPr>
-      <w:bookmarkStart w:id="49" w:name="resident-participants"/>
-      <w:bookmarkEnd w:id="48"/>
+      <w:bookmarkStart w:id="69" w:name="resident-participants"/>
+      <w:bookmarkEnd w:id="68"/>
       <w:r>
         <w:t>Resident Participants</w:t>
       </w:r>
@@ -9108,8 +9437,8 @@
       <w:pPr>
         <w:pStyle w:val="Heading2"/>
       </w:pPr>
-      <w:bookmarkStart w:id="50" w:name="periodic-suverys-to-residents"/>
-      <w:bookmarkEnd w:id="49"/>
+      <w:bookmarkStart w:id="70" w:name="periodic-suverys-to-residents"/>
+      <w:bookmarkEnd w:id="69"/>
       <w:r>
         <w:t>Periodic suverys to residents</w:t>
       </w:r>
@@ -9126,8 +9455,8 @@
       <w:pPr>
         <w:pStyle w:val="Heading2"/>
       </w:pPr>
-      <w:bookmarkStart w:id="51" w:name="follow-up-of-residents"/>
-      <w:bookmarkEnd w:id="50"/>
+      <w:bookmarkStart w:id="71" w:name="follow-up-of-residents"/>
+      <w:bookmarkEnd w:id="70"/>
       <w:r>
         <w:t>Follow up of residents</w:t>
       </w:r>
@@ -9144,8 +9473,8 @@
       <w:pPr>
         <w:pStyle w:val="Heading2"/>
       </w:pPr>
-      <w:bookmarkStart w:id="52" w:name="data-collection-from-records"/>
-      <w:bookmarkEnd w:id="51"/>
+      <w:bookmarkStart w:id="72" w:name="data-collection-from-records"/>
+      <w:bookmarkEnd w:id="71"/>
       <w:r>
         <w:lastRenderedPageBreak/>
         <w:t>Data collection from records</w:t>
@@ -9163,8 +9492,8 @@
       <w:pPr>
         <w:pStyle w:val="Heading2"/>
       </w:pPr>
-      <w:bookmarkStart w:id="53" w:name="selection-of-units-for-training"/>
-      <w:bookmarkEnd w:id="52"/>
+      <w:bookmarkStart w:id="73" w:name="selection-of-units-for-training"/>
+      <w:bookmarkEnd w:id="72"/>
       <w:r>
         <w:t>Selection of units for training</w:t>
       </w:r>
@@ -9181,8 +9510,8 @@
       <w:pPr>
         <w:pStyle w:val="Heading2"/>
       </w:pPr>
-      <w:bookmarkStart w:id="54" w:name="timing-of-resident-consent"/>
-      <w:bookmarkEnd w:id="53"/>
+      <w:bookmarkStart w:id="74" w:name="timing-of-resident-consent"/>
+      <w:bookmarkEnd w:id="73"/>
       <w:r>
         <w:t>Timing of resident consent</w:t>
       </w:r>
@@ -9204,9 +9533,9 @@
       <w:pPr>
         <w:pStyle w:val="Heading1"/>
       </w:pPr>
-      <w:bookmarkStart w:id="55" w:name="supplementary-material"/>
-      <w:bookmarkEnd w:id="45"/>
-      <w:bookmarkEnd w:id="54"/>
+      <w:bookmarkStart w:id="75" w:name="supplementary-material"/>
+      <w:bookmarkEnd w:id="65"/>
+      <w:bookmarkEnd w:id="74"/>
       <w:r>
         <w:lastRenderedPageBreak/>
         <w:t>Supplementary material</w:t>
@@ -9216,8 +9545,8 @@
       <w:pPr>
         <w:pStyle w:val="Heading1"/>
       </w:pPr>
-      <w:bookmarkStart w:id="56" w:name="references"/>
-      <w:bookmarkEnd w:id="55"/>
+      <w:bookmarkStart w:id="76" w:name="references"/>
+      <w:bookmarkEnd w:id="75"/>
       <w:r>
         <w:t>References</w:t>
       </w:r>
@@ -9226,8 +9555,8 @@
       <w:pPr>
         <w:pStyle w:val="Bibliography"/>
       </w:pPr>
-      <w:bookmarkStart w:id="57" w:name="ref-injuries2020"/>
-      <w:bookmarkStart w:id="58" w:name="refs"/>
+      <w:bookmarkStart w:id="77" w:name="ref-injuries2020"/>
+      <w:bookmarkStart w:id="78" w:name="refs"/>
       <w:r>
         <w:t xml:space="preserve">1. </w:t>
       </w:r>
@@ -9271,8 +9600,8 @@
       <w:pPr>
         <w:pStyle w:val="Bibliography"/>
       </w:pPr>
-      <w:bookmarkStart w:id="59" w:name="ref-Vos2020"/>
-      <w:bookmarkEnd w:id="57"/>
+      <w:bookmarkStart w:id="79" w:name="ref-Vos2020"/>
+      <w:bookmarkEnd w:id="77"/>
       <w:r>
         <w:t xml:space="preserve">2. </w:t>
       </w:r>
@@ -9290,7 +9619,7 @@
       <w:r>
         <w:t xml:space="preserve"> </w:t>
       </w:r>
-      <w:hyperlink r:id="rId8">
+      <w:hyperlink r:id="rId12">
         <w:r>
           <w:rPr>
             <w:rStyle w:val="Hyperlink"/>
@@ -9326,8 +9655,8 @@
       <w:pPr>
         <w:pStyle w:val="Bibliography"/>
       </w:pPr>
-      <w:bookmarkStart w:id="60" w:name="ref-Mohammad2013"/>
-      <w:bookmarkEnd w:id="59"/>
+      <w:bookmarkStart w:id="80" w:name="ref-Mohammad2013"/>
+      <w:bookmarkEnd w:id="79"/>
       <w:r>
         <w:t xml:space="preserve">3. </w:t>
       </w:r>
@@ -9345,7 +9674,7 @@
       <w:r>
         <w:t xml:space="preserve"> </w:t>
       </w:r>
-      <w:hyperlink r:id="rId9">
+      <w:hyperlink r:id="rId13">
         <w:r>
           <w:rPr>
             <w:rStyle w:val="Hyperlink"/>
@@ -9381,8 +9710,8 @@
       <w:pPr>
         <w:pStyle w:val="Bibliography"/>
       </w:pPr>
-      <w:bookmarkStart w:id="61" w:name="ref-Jayaraman2014"/>
-      <w:bookmarkEnd w:id="60"/>
+      <w:bookmarkStart w:id="81" w:name="ref-Jayaraman2014"/>
+      <w:bookmarkEnd w:id="80"/>
       <w:r>
         <w:t xml:space="preserve">4. </w:t>
       </w:r>
@@ -9400,7 +9729,7 @@
       <w:r>
         <w:t xml:space="preserve"> </w:t>
       </w:r>
-      <w:hyperlink r:id="rId10">
+      <w:hyperlink r:id="rId14">
         <w:r>
           <w:rPr>
             <w:rStyle w:val="Hyperlink"/>
@@ -9426,8 +9755,8 @@
       <w:pPr>
         <w:pStyle w:val="Bibliography"/>
       </w:pPr>
-      <w:bookmarkStart w:id="62" w:name="ref-Kadhum2020"/>
-      <w:bookmarkEnd w:id="61"/>
+      <w:bookmarkStart w:id="82" w:name="ref-Kadhum2020"/>
+      <w:bookmarkEnd w:id="81"/>
       <w:r>
         <w:t xml:space="preserve">5. </w:t>
       </w:r>
@@ -9445,7 +9774,7 @@
       <w:r>
         <w:t xml:space="preserve"> </w:t>
       </w:r>
-      <w:hyperlink r:id="rId11">
+      <w:hyperlink r:id="rId15">
         <w:r>
           <w:rPr>
             <w:rStyle w:val="Hyperlink"/>
@@ -9481,8 +9810,8 @@
       <w:pPr>
         <w:pStyle w:val="Bibliography"/>
       </w:pPr>
-      <w:bookmarkStart w:id="63" w:name="ref-acsAtls2018"/>
-      <w:bookmarkEnd w:id="62"/>
+      <w:bookmarkStart w:id="83" w:name="ref-acsAtls2018"/>
+      <w:bookmarkEnd w:id="82"/>
       <w:r>
         <w:t xml:space="preserve">6. </w:t>
       </w:r>
@@ -9505,8 +9834,8 @@
       <w:pPr>
         <w:pStyle w:val="Bibliography"/>
       </w:pPr>
-      <w:bookmarkStart w:id="64" w:name="ref-ptcfPtc2018"/>
-      <w:bookmarkEnd w:id="63"/>
+      <w:bookmarkStart w:id="84" w:name="ref-ptcfPtc2018"/>
+      <w:bookmarkEnd w:id="83"/>
       <w:r>
         <w:t xml:space="preserve">7. </w:t>
       </w:r>
@@ -9529,8 +9858,8 @@
       <w:pPr>
         <w:pStyle w:val="Bibliography"/>
       </w:pPr>
-      <w:bookmarkStart w:id="65" w:name="ref-Jin2021"/>
-      <w:bookmarkEnd w:id="64"/>
+      <w:bookmarkStart w:id="85" w:name="ref-Jin2021"/>
+      <w:bookmarkEnd w:id="84"/>
       <w:r>
         <w:t xml:space="preserve">8. </w:t>
       </w:r>
@@ -9548,7 +9877,7 @@
       <w:r>
         <w:t xml:space="preserve"> </w:t>
       </w:r>
-      <w:hyperlink r:id="rId12">
+      <w:hyperlink r:id="rId16">
         <w:r>
           <w:rPr>
             <w:rStyle w:val="Hyperlink"/>
@@ -9584,8 +9913,8 @@
       <w:pPr>
         <w:pStyle w:val="Bibliography"/>
       </w:pPr>
-      <w:bookmarkStart w:id="66" w:name="ref-Hemming2017"/>
-      <w:bookmarkEnd w:id="65"/>
+      <w:bookmarkStart w:id="86" w:name="ref-Hemming2017"/>
+      <w:bookmarkEnd w:id="85"/>
       <w:r>
         <w:t xml:space="preserve">9. </w:t>
       </w:r>
@@ -9603,7 +9932,7 @@
       <w:r>
         <w:t xml:space="preserve"> </w:t>
       </w:r>
-      <w:hyperlink r:id="rId13">
+      <w:hyperlink r:id="rId17">
         <w:r>
           <w:rPr>
             <w:rStyle w:val="Hyperlink"/>
@@ -9629,8 +9958,8 @@
       <w:pPr>
         <w:pStyle w:val="Bibliography"/>
       </w:pPr>
-      <w:bookmarkStart w:id="67" w:name="ref-Hornor2018"/>
-      <w:bookmarkEnd w:id="66"/>
+      <w:bookmarkStart w:id="87" w:name="ref-Hornor2018"/>
+      <w:bookmarkEnd w:id="86"/>
       <w:r>
         <w:t xml:space="preserve">10. </w:t>
       </w:r>
@@ -9648,7 +9977,7 @@
       <w:r>
         <w:t xml:space="preserve"> </w:t>
       </w:r>
-      <w:hyperlink r:id="rId14">
+      <w:hyperlink r:id="rId18">
         <w:r>
           <w:rPr>
             <w:rStyle w:val="Hyperlink"/>
@@ -9684,8 +10013,8 @@
       <w:pPr>
         <w:pStyle w:val="Bibliography"/>
       </w:pPr>
-      <w:bookmarkStart w:id="68" w:name="ref-Staniszewska2017"/>
-      <w:bookmarkEnd w:id="67"/>
+      <w:bookmarkStart w:id="88" w:name="ref-Staniszewska2017"/>
+      <w:bookmarkEnd w:id="87"/>
       <w:r>
         <w:t xml:space="preserve">11. </w:t>
       </w:r>
@@ -9703,7 +10032,7 @@
       <w:r>
         <w:t xml:space="preserve"> </w:t>
       </w:r>
-      <w:hyperlink r:id="rId15">
+      <w:hyperlink r:id="rId19">
         <w:r>
           <w:rPr>
             <w:rStyle w:val="Hyperlink"/>
@@ -9729,8 +10058,8 @@
       <w:pPr>
         <w:pStyle w:val="Bibliography"/>
       </w:pPr>
-      <w:bookmarkStart w:id="69" w:name="ref-KoboToolbox"/>
-      <w:bookmarkEnd w:id="68"/>
+      <w:bookmarkStart w:id="89" w:name="ref-KoboToolbox"/>
+      <w:bookmarkEnd w:id="88"/>
       <w:r>
         <w:t xml:space="preserve">12. </w:t>
       </w:r>
@@ -9743,8 +10072,8 @@
       <w:pPr>
         <w:pStyle w:val="Bibliography"/>
       </w:pPr>
-      <w:bookmarkStart w:id="70" w:name="ref-Lee2014"/>
-      <w:bookmarkEnd w:id="69"/>
+      <w:bookmarkStart w:id="90" w:name="ref-Lee2014"/>
+      <w:bookmarkEnd w:id="89"/>
       <w:r>
         <w:t xml:space="preserve">13. </w:t>
       </w:r>
@@ -9762,7 +10091,7 @@
       <w:r>
         <w:t xml:space="preserve"> </w:t>
       </w:r>
-      <w:hyperlink r:id="rId16">
+      <w:hyperlink r:id="rId20">
         <w:r>
           <w:rPr>
             <w:rStyle w:val="Hyperlink"/>
@@ -9798,8 +10127,8 @@
       <w:pPr>
         <w:pStyle w:val="Bibliography"/>
       </w:pPr>
-      <w:bookmarkStart w:id="71" w:name="ref-GerdinWärnberg2022"/>
-      <w:bookmarkEnd w:id="70"/>
+      <w:bookmarkStart w:id="91" w:name="ref-GerdinWärnberg2022"/>
+      <w:bookmarkEnd w:id="90"/>
       <w:r>
         <w:t xml:space="preserve">14. </w:t>
       </w:r>
@@ -9817,7 +10146,7 @@
       <w:r>
         <w:t xml:space="preserve"> </w:t>
       </w:r>
-      <w:hyperlink r:id="rId17">
+      <w:hyperlink r:id="rId21">
         <w:r>
           <w:rPr>
             <w:rStyle w:val="Hyperlink"/>
@@ -9853,8 +10182,8 @@
       <w:pPr>
         <w:pStyle w:val="Bibliography"/>
       </w:pPr>
-      <w:bookmarkStart w:id="72" w:name="ref-Roberts2013"/>
-      <w:bookmarkEnd w:id="71"/>
+      <w:bookmarkStart w:id="92" w:name="ref-Roberts2013"/>
+      <w:bookmarkEnd w:id="91"/>
       <w:r>
         <w:lastRenderedPageBreak/>
         <w:t xml:space="preserve">15. </w:t>
@@ -9873,7 +10202,7 @@
       <w:r>
         <w:t xml:space="preserve"> </w:t>
       </w:r>
-      <w:hyperlink r:id="rId18">
+      <w:hyperlink r:id="rId22">
         <w:r>
           <w:rPr>
             <w:rStyle w:val="Hyperlink"/>
@@ -9909,8 +10238,8 @@
       <w:pPr>
         <w:pStyle w:val="Bibliography"/>
       </w:pPr>
-      <w:bookmarkStart w:id="73" w:name="ref-Sierink2016"/>
-      <w:bookmarkEnd w:id="72"/>
+      <w:bookmarkStart w:id="93" w:name="ref-Sierink2016"/>
+      <w:bookmarkEnd w:id="92"/>
       <w:r>
         <w:t xml:space="preserve">16. </w:t>
       </w:r>
@@ -9928,7 +10257,7 @@
       <w:r>
         <w:t xml:space="preserve"> </w:t>
       </w:r>
-      <w:hyperlink r:id="rId19">
+      <w:hyperlink r:id="rId23">
         <w:r>
           <w:rPr>
             <w:rStyle w:val="Hyperlink"/>
@@ -9964,8 +10293,8 @@
       <w:pPr>
         <w:pStyle w:val="Bibliography"/>
       </w:pPr>
-      <w:bookmarkStart w:id="74" w:name="ref-Ariyanayagam1992"/>
-      <w:bookmarkEnd w:id="73"/>
+      <w:bookmarkStart w:id="94" w:name="ref-Ariyanayagam1992"/>
+      <w:bookmarkEnd w:id="93"/>
       <w:r>
         <w:t xml:space="preserve">17. </w:t>
       </w:r>
@@ -10008,8 +10337,8 @@
       <w:pPr>
         <w:pStyle w:val="Bibliography"/>
       </w:pPr>
-      <w:bookmarkStart w:id="75" w:name="ref-CioèPeña2016"/>
-      <w:bookmarkEnd w:id="74"/>
+      <w:bookmarkStart w:id="95" w:name="ref-CioèPeña2016"/>
+      <w:bookmarkEnd w:id="94"/>
       <w:r>
         <w:t xml:space="preserve">18. </w:t>
       </w:r>
@@ -10027,7 +10356,7 @@
       <w:r>
         <w:t xml:space="preserve"> </w:t>
       </w:r>
-      <w:hyperlink r:id="rId20">
+      <w:hyperlink r:id="rId24">
         <w:r>
           <w:rPr>
             <w:rStyle w:val="Hyperlink"/>
@@ -10063,8 +10392,8 @@
       <w:pPr>
         <w:pStyle w:val="Bibliography"/>
       </w:pPr>
-      <w:bookmarkStart w:id="76" w:name="ref-Petroze2014"/>
-      <w:bookmarkEnd w:id="75"/>
+      <w:bookmarkStart w:id="96" w:name="ref-Petroze2014"/>
+      <w:bookmarkEnd w:id="95"/>
       <w:r>
         <w:t xml:space="preserve">19. </w:t>
       </w:r>
@@ -10082,7 +10411,7 @@
       <w:r>
         <w:t xml:space="preserve"> </w:t>
       </w:r>
-      <w:hyperlink r:id="rId21">
+      <w:hyperlink r:id="rId25">
         <w:r>
           <w:rPr>
             <w:rStyle w:val="Hyperlink"/>
@@ -10118,8 +10447,8 @@
       <w:pPr>
         <w:pStyle w:val="Bibliography"/>
       </w:pPr>
-      <w:bookmarkStart w:id="77" w:name="ref-VanHeng2008"/>
-      <w:bookmarkEnd w:id="76"/>
+      <w:bookmarkStart w:id="97" w:name="ref-VanHeng2008"/>
+      <w:bookmarkEnd w:id="96"/>
       <w:r>
         <w:t xml:space="preserve">20. </w:t>
       </w:r>
@@ -10137,7 +10466,7 @@
       <w:r>
         <w:t xml:space="preserve"> </w:t>
       </w:r>
-      <w:hyperlink r:id="rId22">
+      <w:hyperlink r:id="rId26">
         <w:r>
           <w:rPr>
             <w:rStyle w:val="Hyperlink"/>
@@ -10173,8 +10502,8 @@
       <w:pPr>
         <w:pStyle w:val="Bibliography"/>
       </w:pPr>
-      <w:bookmarkStart w:id="78" w:name="ref-Wang2010"/>
-      <w:bookmarkEnd w:id="77"/>
+      <w:bookmarkStart w:id="98" w:name="ref-Wang2010"/>
+      <w:bookmarkEnd w:id="97"/>
       <w:r>
         <w:t xml:space="preserve">21. </w:t>
       </w:r>
@@ -10217,8 +10546,8 @@
       <w:pPr>
         <w:pStyle w:val="Bibliography"/>
       </w:pPr>
-      <w:bookmarkStart w:id="79" w:name="ref-Ali1996"/>
-      <w:bookmarkEnd w:id="78"/>
+      <w:bookmarkStart w:id="99" w:name="ref-Ali1996"/>
+      <w:bookmarkEnd w:id="98"/>
       <w:r>
         <w:t xml:space="preserve">22. </w:t>
       </w:r>
@@ -10236,7 +10565,7 @@
       <w:r>
         <w:t xml:space="preserve"> </w:t>
       </w:r>
-      <w:hyperlink r:id="rId23">
+      <w:hyperlink r:id="rId27">
         <w:r>
           <w:rPr>
             <w:rStyle w:val="Hyperlink"/>
@@ -10272,8 +10601,8 @@
       <w:pPr>
         <w:pStyle w:val="Bibliography"/>
       </w:pPr>
-      <w:bookmarkStart w:id="80" w:name="ref-Ali1999"/>
-      <w:bookmarkEnd w:id="79"/>
+      <w:bookmarkStart w:id="100" w:name="ref-Ali1999"/>
+      <w:bookmarkEnd w:id="99"/>
       <w:r>
         <w:t xml:space="preserve">23. </w:t>
       </w:r>
@@ -10291,7 +10620,7 @@
       <w:r>
         <w:t xml:space="preserve"> </w:t>
       </w:r>
-      <w:hyperlink r:id="rId24">
+      <w:hyperlink r:id="rId28">
         <w:r>
           <w:rPr>
             <w:rStyle w:val="Hyperlink"/>
@@ -10322,9 +10651,9 @@
       <w:r>
         <w:t>, 80–86 (1999).</w:t>
       </w:r>
-      <w:bookmarkEnd w:id="56"/>
-      <w:bookmarkEnd w:id="58"/>
-      <w:bookmarkEnd w:id="80"/>
+      <w:bookmarkEnd w:id="76"/>
+      <w:bookmarkEnd w:id="78"/>
+      <w:bookmarkEnd w:id="100"/>
     </w:p>
     <w:sectPr>
       <w:pgSz w:w="12240" w:h="15840"/>
@@ -10335,6 +10664,426 @@
     </w:sectPr>
   </w:body>
 </w:document>
+</file>
+
+<file path=word/comments.xml><?xml version="1.0" encoding="utf-8"?>
+<w:comments xmlns:wpc="http://schemas.microsoft.com/office/word/2010/wordprocessingCanvas" xmlns:cx="http://schemas.microsoft.com/office/drawing/2014/chartex" xmlns:cx1="http://schemas.microsoft.com/office/drawing/2015/9/8/chartex" xmlns:cx2="http://schemas.microsoft.com/office/drawing/2015/10/21/chartex" xmlns:cx3="http://schemas.microsoft.com/office/drawing/2016/5/9/chartex" xmlns:cx4="http://schemas.microsoft.com/office/drawing/2016/5/10/chartex" xmlns:cx5="http://schemas.microsoft.com/office/drawing/2016/5/11/chartex" xmlns:cx6="http://schemas.microsoft.com/office/drawing/2016/5/12/chartex" xmlns:cx7="http://schemas.microsoft.com/office/drawing/2016/5/13/chartex" xmlns:cx8="http://schemas.microsoft.com/office/drawing/2016/5/14/chartex" xmlns:mc="http://schemas.openxmlformats.org/markup-compatibility/2006" xmlns:aink="http://schemas.microsoft.com/office/drawing/2016/ink" xmlns:am3d="http://schemas.microsoft.com/office/drawing/2017/model3d" xmlns:o="urn:schemas-microsoft-com:office:office" xmlns:oel="http://schemas.microsoft.com/office/2019/extlst" xmlns:r="http://schemas.openxmlformats.org/officeDocument/2006/relationships" xmlns:m="http://schemas.openxmlformats.org/officeDocument/2006/math" xmlns:v="urn:schemas-microsoft-com:vml" xmlns:wp14="http://schemas.microsoft.com/office/word/2010/wordprocessingDrawing" xmlns:wp="http://schemas.openxmlformats.org/drawingml/2006/wordprocessingDrawing" xmlns:w10="urn:schemas-microsoft-com:office:word" xmlns:w="http://schemas.openxmlformats.org/wordprocessingml/2006/main" xmlns:w14="http://schemas.microsoft.com/office/word/2010/wordml" xmlns:w15="http://schemas.microsoft.com/office/word/2012/wordml" xmlns:w16cex="http://schemas.microsoft.com/office/word/2018/wordml/cex" xmlns:w16cid="http://schemas.microsoft.com/office/word/2016/wordml/cid" xmlns:w16="http://schemas.microsoft.com/office/word/2018/wordml" xmlns:w16sdtdh="http://schemas.microsoft.com/office/word/2020/wordml/sdtdatahash" xmlns:w16se="http://schemas.microsoft.com/office/word/2015/wordml/symex" xmlns:wpg="http://schemas.microsoft.com/office/word/2010/wordprocessingGroup" xmlns:wpi="http://schemas.microsoft.com/office/word/2010/wordprocessingInk" xmlns:wne="http://schemas.microsoft.com/office/word/2006/wordml" xmlns:wps="http://schemas.microsoft.com/office/word/2010/wordprocessingShape" mc:Ignorable="w14 w15 w16se w16cid w16 w16cex w16sdtdh wp14">
+  <w:comment w:id="4" w:author="Martin Gerdin Wärnberg" w:date="2024-02-13T15:40:00Z" w:initials="MG">
+    <w:p>
+      <w:r>
+        <w:rPr>
+          <w:rStyle w:val="CommentReference"/>
+        </w:rPr>
+        <w:annotationRef/>
+      </w:r>
+      <w:r>
+        <w:rPr>
+          <w:sz w:val="20"/>
+          <w:szCs w:val="20"/>
+        </w:rPr>
+        <w:t>Justify inclusion of mortality outcomes in results</w:t>
+      </w:r>
+    </w:p>
+  </w:comment>
+  <w:comment w:id="5" w:author="Martin Gerdin Wärnberg" w:date="2024-02-13T15:11:00Z" w:initials="MG">
+    <w:p>
+      <w:r>
+        <w:rPr>
+          <w:rStyle w:val="CommentReference"/>
+        </w:rPr>
+        <w:annotationRef/>
+      </w:r>
+      <w:r>
+        <w:rPr>
+          <w:sz w:val="20"/>
+          <w:szCs w:val="20"/>
+        </w:rPr>
+        <w:t>Add provider outcomes</w:t>
+      </w:r>
+    </w:p>
+  </w:comment>
+  <w:comment w:id="6" w:author="Martin Gerdin Wärnberg" w:date="2024-02-13T15:41:00Z" w:initials="MG">
+    <w:p>
+      <w:r>
+        <w:rPr>
+          <w:rStyle w:val="CommentReference"/>
+        </w:rPr>
+        <w:annotationRef/>
+      </w:r>
+      <w:r>
+        <w:rPr>
+          <w:sz w:val="20"/>
+          <w:szCs w:val="20"/>
+        </w:rPr>
+        <w:t>How will this data help the sample size calculations, missing from discussion section</w:t>
+      </w:r>
+    </w:p>
+  </w:comment>
+  <w:comment w:id="8" w:author="Martin Gerdin Wärnberg" w:date="2024-02-13T15:12:00Z" w:initials="MG">
+    <w:p>
+      <w:r>
+        <w:rPr>
+          <w:rStyle w:val="CommentReference"/>
+        </w:rPr>
+        <w:annotationRef/>
+      </w:r>
+      <w:r>
+        <w:rPr>
+          <w:sz w:val="20"/>
+          <w:szCs w:val="20"/>
+        </w:rPr>
+        <w:t>No mention of mortality,, maybe remove mortality from abstract?</w:t>
+      </w:r>
+    </w:p>
+  </w:comment>
+  <w:comment w:id="26" w:author="Martin Gerdin Wärnberg" w:date="2024-02-13T15:25:00Z" w:initials="MG">
+    <w:p>
+      <w:r>
+        <w:rPr>
+          <w:rStyle w:val="CommentReference"/>
+        </w:rPr>
+        <w:annotationRef/>
+      </w:r>
+      <w:r>
+        <w:rPr>
+          <w:sz w:val="20"/>
+          <w:szCs w:val="20"/>
+        </w:rPr>
+        <w:t>Remove?</w:t>
+      </w:r>
+    </w:p>
+  </w:comment>
+  <w:comment w:id="37" w:author="Martin Gerdin Wärnberg" w:date="2024-02-13T15:26:00Z" w:initials="MG">
+    <w:p>
+      <w:r>
+        <w:rPr>
+          <w:rStyle w:val="CommentReference"/>
+        </w:rPr>
+        <w:annotationRef/>
+      </w:r>
+      <w:r>
+        <w:rPr>
+          <w:sz w:val="20"/>
+          <w:szCs w:val="20"/>
+        </w:rPr>
+        <w:t>Can be removed</w:t>
+      </w:r>
+    </w:p>
+  </w:comment>
+  <w:comment w:id="39" w:author="Martin Gerdin Wärnberg" w:date="2024-02-13T15:27:00Z" w:initials="MG">
+    <w:p>
+      <w:r>
+        <w:rPr>
+          <w:rStyle w:val="CommentReference"/>
+        </w:rPr>
+        <w:annotationRef/>
+      </w:r>
+      <w:r>
+        <w:rPr>
+          <w:sz w:val="20"/>
+          <w:szCs w:val="20"/>
+        </w:rPr>
+        <w:t>Define</w:t>
+      </w:r>
+    </w:p>
+  </w:comment>
+  <w:comment w:id="43" w:author="Martin Gerdin Wärnberg" w:date="2024-02-13T15:15:00Z" w:initials="MG">
+    <w:p>
+      <w:r>
+        <w:rPr>
+          <w:rStyle w:val="CommentReference"/>
+        </w:rPr>
+        <w:annotationRef/>
+      </w:r>
+      <w:r>
+        <w:rPr>
+          <w:sz w:val="20"/>
+          <w:szCs w:val="20"/>
+        </w:rPr>
+        <w:t>Time points, morning vs evening</w:t>
+      </w:r>
+    </w:p>
+  </w:comment>
+  <w:comment w:id="44" w:author="Martin Gerdin Wärnberg" w:date="2024-02-13T15:29:00Z" w:initials="MG">
+    <w:p>
+      <w:r>
+        <w:rPr>
+          <w:rStyle w:val="CommentReference"/>
+        </w:rPr>
+        <w:annotationRef/>
+      </w:r>
+      <w:r>
+        <w:rPr>
+          <w:sz w:val="20"/>
+          <w:szCs w:val="20"/>
+        </w:rPr>
+        <w:t>Can be moved closer to systolic blood pressure</w:t>
+      </w:r>
+    </w:p>
+  </w:comment>
+  <w:comment w:id="45" w:author="Martin Gerdin Wärnberg" w:date="2024-02-13T15:14:00Z" w:initials="MG">
+    <w:p>
+      <w:r>
+        <w:rPr>
+          <w:rStyle w:val="CommentReference"/>
+        </w:rPr>
+        <w:annotationRef/>
+      </w:r>
+      <w:r>
+        <w:rPr>
+          <w:sz w:val="20"/>
+          <w:szCs w:val="20"/>
+        </w:rPr>
+        <w:t>Compare injury severity between groups</w:t>
+      </w:r>
+    </w:p>
+  </w:comment>
+  <w:comment w:id="46" w:author="Martin Gerdin Wärnberg" w:date="2024-02-13T15:28:00Z" w:initials="MG">
+    <w:p>
+      <w:r>
+        <w:rPr>
+          <w:rStyle w:val="CommentReference"/>
+        </w:rPr>
+        <w:annotationRef/>
+      </w:r>
+      <w:r>
+        <w:rPr>
+          <w:sz w:val="20"/>
+          <w:szCs w:val="20"/>
+        </w:rPr>
+        <w:t>Remove missing for this</w:t>
+      </w:r>
+    </w:p>
+  </w:comment>
+  <w:comment w:id="48" w:author="Martin Gerdin Wärnberg" w:date="2024-02-13T15:30:00Z" w:initials="MG">
+    <w:p>
+      <w:r>
+        <w:rPr>
+          <w:rStyle w:val="CommentReference"/>
+        </w:rPr>
+        <w:annotationRef/>
+      </w:r>
+      <w:r>
+        <w:rPr>
+          <w:sz w:val="20"/>
+          <w:szCs w:val="20"/>
+        </w:rPr>
+        <w:t>30 day mortality</w:t>
+      </w:r>
+    </w:p>
+  </w:comment>
+  <w:comment w:id="50" w:author="Martin Gerdin Wärnberg" w:date="2024-02-13T15:32:00Z" w:initials="MG">
+    <w:p>
+      <w:r>
+        <w:rPr>
+          <w:rStyle w:val="CommentReference"/>
+        </w:rPr>
+        <w:annotationRef/>
+      </w:r>
+      <w:r>
+        <w:rPr>
+          <w:sz w:val="20"/>
+          <w:szCs w:val="20"/>
+        </w:rPr>
+        <w:t>30 day mortality</w:t>
+      </w:r>
+    </w:p>
+  </w:comment>
+  <w:comment w:id="49" w:author="Martin Gerdin Wärnberg" w:date="2024-02-13T15:32:00Z" w:initials="MG">
+    <w:p>
+      <w:r>
+        <w:rPr>
+          <w:rStyle w:val="CommentReference"/>
+        </w:rPr>
+        <w:annotationRef/>
+      </w:r>
+      <w:r>
+        <w:rPr>
+          <w:sz w:val="20"/>
+          <w:szCs w:val="20"/>
+        </w:rPr>
+        <w:t>Clarify</w:t>
+      </w:r>
+    </w:p>
+  </w:comment>
+  <w:comment w:id="51" w:author="Martin Gerdin Wärnberg" w:date="2024-02-13T15:29:00Z" w:initials="MG">
+    <w:p>
+      <w:r>
+        <w:rPr>
+          <w:rStyle w:val="CommentReference"/>
+        </w:rPr>
+        <w:annotationRef/>
+      </w:r>
+      <w:r>
+        <w:rPr>
+          <w:sz w:val="20"/>
+          <w:szCs w:val="20"/>
+        </w:rPr>
+        <w:t>Add RR here</w:t>
+      </w:r>
+    </w:p>
+  </w:comment>
+  <w:comment w:id="53" w:author="Martin Gerdin Wärnberg" w:date="2024-02-13T15:34:00Z" w:initials="MG">
+    <w:p>
+      <w:r>
+        <w:rPr>
+          <w:rStyle w:val="CommentReference"/>
+        </w:rPr>
+        <w:annotationRef/>
+      </w:r>
+      <w:r>
+        <w:rPr>
+          <w:sz w:val="20"/>
+          <w:szCs w:val="20"/>
+        </w:rPr>
+        <w:t>Condense and rephrase</w:t>
+      </w:r>
+    </w:p>
+  </w:comment>
+  <w:comment w:id="57" w:author="Martin Gerdin Wärnberg" w:date="2024-02-13T15:16:00Z" w:initials="MG">
+    <w:p>
+      <w:r>
+        <w:rPr>
+          <w:rStyle w:val="CommentReference"/>
+        </w:rPr>
+        <w:annotationRef/>
+      </w:r>
+      <w:r>
+        <w:rPr>
+          <w:sz w:val="20"/>
+          <w:szCs w:val="20"/>
+        </w:rPr>
+        <w:t>Round the clock data</w:t>
+      </w:r>
+    </w:p>
+  </w:comment>
+  <w:comment w:id="58" w:author="Martin Gerdin Wärnberg" w:date="2024-02-13T15:22:00Z" w:initials="MG">
+    <w:p>
+      <w:r>
+        <w:rPr>
+          <w:rStyle w:val="CommentReference"/>
+        </w:rPr>
+        <w:annotationRef/>
+      </w:r>
+      <w:r>
+        <w:rPr>
+          <w:sz w:val="20"/>
+          <w:szCs w:val="20"/>
+        </w:rPr>
+        <w:t>Discuss differences between those who consented and those who didn’t</w:t>
+      </w:r>
+    </w:p>
+  </w:comment>
+  <w:comment w:id="59" w:author="Martin Gerdin Wärnberg" w:date="2024-02-13T15:42:00Z" w:initials="MG">
+    <w:p>
+      <w:r>
+        <w:rPr>
+          <w:rStyle w:val="CommentReference"/>
+        </w:rPr>
+        <w:annotationRef/>
+      </w:r>
+      <w:r>
+        <w:rPr>
+          <w:sz w:val="20"/>
+          <w:szCs w:val="20"/>
+        </w:rPr>
+        <w:t>Include a discussion on change from baseline.</w:t>
+      </w:r>
+    </w:p>
+  </w:comment>
+  <w:comment w:id="60" w:author="Martin Gerdin Wärnberg" w:date="2024-02-13T15:43:00Z" w:initials="MG">
+    <w:p>
+      <w:r>
+        <w:rPr>
+          <w:rStyle w:val="CommentReference"/>
+        </w:rPr>
+        <w:annotationRef/>
+      </w:r>
+      <w:r>
+        <w:rPr>
+          <w:sz w:val="20"/>
+          <w:szCs w:val="20"/>
+        </w:rPr>
+        <w:t>Rephrase</w:t>
+      </w:r>
+    </w:p>
+  </w:comment>
+</w:comments>
+</file>
+
+<file path=word/commentsExtended.xml><?xml version="1.0" encoding="utf-8"?>
+<w15:commentsEx xmlns:wpc="http://schemas.microsoft.com/office/word/2010/wordprocessingCanvas" xmlns:cx="http://schemas.microsoft.com/office/drawing/2014/chartex" xmlns:cx1="http://schemas.microsoft.com/office/drawing/2015/9/8/chartex" xmlns:cx2="http://schemas.microsoft.com/office/drawing/2015/10/21/chartex" xmlns:cx3="http://schemas.microsoft.com/office/drawing/2016/5/9/chartex" xmlns:cx4="http://schemas.microsoft.com/office/drawing/2016/5/10/chartex" xmlns:cx5="http://schemas.microsoft.com/office/drawing/2016/5/11/chartex" xmlns:cx6="http://schemas.microsoft.com/office/drawing/2016/5/12/chartex" xmlns:cx7="http://schemas.microsoft.com/office/drawing/2016/5/13/chartex" xmlns:cx8="http://schemas.microsoft.com/office/drawing/2016/5/14/chartex" xmlns:mc="http://schemas.openxmlformats.org/markup-compatibility/2006" xmlns:aink="http://schemas.microsoft.com/office/drawing/2016/ink" xmlns:am3d="http://schemas.microsoft.com/office/drawing/2017/model3d" xmlns:o="urn:schemas-microsoft-com:office:office" xmlns:oel="http://schemas.microsoft.com/office/2019/extlst" xmlns:r="http://schemas.openxmlformats.org/officeDocument/2006/relationships" xmlns:m="http://schemas.openxmlformats.org/officeDocument/2006/math" xmlns:v="urn:schemas-microsoft-com:vml" xmlns:wp14="http://schemas.microsoft.com/office/word/2010/wordprocessingDrawing" xmlns:wp="http://schemas.openxmlformats.org/drawingml/2006/wordprocessingDrawing" xmlns:w10="urn:schemas-microsoft-com:office:word" xmlns:w="http://schemas.openxmlformats.org/wordprocessingml/2006/main" xmlns:w14="http://schemas.microsoft.com/office/word/2010/wordml" xmlns:w15="http://schemas.microsoft.com/office/word/2012/wordml" xmlns:w16cex="http://schemas.microsoft.com/office/word/2018/wordml/cex" xmlns:w16cid="http://schemas.microsoft.com/office/word/2016/wordml/cid" xmlns:w16="http://schemas.microsoft.com/office/word/2018/wordml" xmlns:w16sdtdh="http://schemas.microsoft.com/office/word/2020/wordml/sdtdatahash" xmlns:w16se="http://schemas.microsoft.com/office/word/2015/wordml/symex" xmlns:wpg="http://schemas.microsoft.com/office/word/2010/wordprocessingGroup" xmlns:wpi="http://schemas.microsoft.com/office/word/2010/wordprocessingInk" xmlns:wne="http://schemas.microsoft.com/office/word/2006/wordml" xmlns:wps="http://schemas.microsoft.com/office/word/2010/wordprocessingShape" mc:Ignorable="w14 w15 w16se w16cid w16 w16cex w16sdtdh wp14">
+  <w15:commentEx w15:paraId="14D0AB87" w15:done="0"/>
+  <w15:commentEx w15:paraId="0BDC2AB1" w15:done="0"/>
+  <w15:commentEx w15:paraId="3EE53DB6" w15:done="0"/>
+  <w15:commentEx w15:paraId="544D9F6F" w15:done="0"/>
+  <w15:commentEx w15:paraId="7EAED93B" w15:done="0"/>
+  <w15:commentEx w15:paraId="0B9967F2" w15:done="0"/>
+  <w15:commentEx w15:paraId="17CF9601" w15:done="0"/>
+  <w15:commentEx w15:paraId="61B3C212" w15:done="0"/>
+  <w15:commentEx w15:paraId="5449BB20" w15:done="0"/>
+  <w15:commentEx w15:paraId="5E701A5D" w15:done="0"/>
+  <w15:commentEx w15:paraId="38F39B89" w15:done="0"/>
+  <w15:commentEx w15:paraId="3DDDFD66" w15:done="0"/>
+  <w15:commentEx w15:paraId="6CBE3CCC" w15:done="0"/>
+  <w15:commentEx w15:paraId="3D33A8EA" w15:done="0"/>
+  <w15:commentEx w15:paraId="5786A1D4" w15:done="0"/>
+  <w15:commentEx w15:paraId="12D5C950" w15:done="0"/>
+  <w15:commentEx w15:paraId="0655F5C0" w15:done="0"/>
+  <w15:commentEx w15:paraId="2E7F3A8F" w15:done="0"/>
+  <w15:commentEx w15:paraId="409ADAB6" w15:done="0"/>
+  <w15:commentEx w15:paraId="4F77A1AE" w15:paraIdParent="409ADAB6" w15:done="0"/>
+</w15:commentsEx>
+</file>
+
+<file path=word/commentsExtensible.xml><?xml version="1.0" encoding="utf-8"?>
+<w16cex:commentsExtensible xmlns:wpc="http://schemas.microsoft.com/office/word/2010/wordprocessingCanvas" xmlns:cx="http://schemas.microsoft.com/office/drawing/2014/chartex" xmlns:cx1="http://schemas.microsoft.com/office/drawing/2015/9/8/chartex" xmlns:cx2="http://schemas.microsoft.com/office/drawing/2015/10/21/chartex" xmlns:cx3="http://schemas.microsoft.com/office/drawing/2016/5/9/chartex" xmlns:cx4="http://schemas.microsoft.com/office/drawing/2016/5/10/chartex" xmlns:cx5="http://schemas.microsoft.com/office/drawing/2016/5/11/chartex" xmlns:cx6="http://schemas.microsoft.com/office/drawing/2016/5/12/chartex" xmlns:cx7="http://schemas.microsoft.com/office/drawing/2016/5/13/chartex" xmlns:cx8="http://schemas.microsoft.com/office/drawing/2016/5/14/chartex" xmlns:cr="http://schemas.microsoft.com/office/comments/2020/reactions" xmlns:mc="http://schemas.openxmlformats.org/markup-compatibility/2006" xmlns:aink="http://schemas.microsoft.com/office/drawing/2016/ink" xmlns:am3d="http://schemas.microsoft.com/office/drawing/2017/model3d" xmlns:o="urn:schemas-microsoft-com:office:office" xmlns:oel="http://schemas.microsoft.com/office/2019/extlst" xmlns:r="http://schemas.openxmlformats.org/officeDocument/2006/relationships" xmlns:m="http://schemas.openxmlformats.org/officeDocument/2006/math" xmlns:v="urn:schemas-microsoft-com:vml" xmlns:wp14="http://schemas.microsoft.com/office/word/2010/wordprocessingDrawing" xmlns:wp="http://schemas.openxmlformats.org/drawingml/2006/wordprocessingDrawing" xmlns:w10="urn:schemas-microsoft-com:office:word" xmlns:w="http://schemas.openxmlformats.org/wordprocessingml/2006/main" xmlns:w14="http://schemas.microsoft.com/office/word/2010/wordml" xmlns:w15="http://schemas.microsoft.com/office/word/2012/wordml" xmlns:w16cex="http://schemas.microsoft.com/office/word/2018/wordml/cex" xmlns:w16cid="http://schemas.microsoft.com/office/word/2016/wordml/cid" xmlns:w16="http://schemas.microsoft.com/office/word/2018/wordml" xmlns:w16sdtdh="http://schemas.microsoft.com/office/word/2020/wordml/sdtdatahash" xmlns:w16se="http://schemas.microsoft.com/office/word/2015/wordml/symex" xmlns:wpg="http://schemas.microsoft.com/office/word/2010/wordprocessingGroup" xmlns:wpi="http://schemas.microsoft.com/office/word/2010/wordprocessingInk" xmlns:wne="http://schemas.microsoft.com/office/word/2006/wordml" xmlns:wps="http://schemas.microsoft.com/office/word/2010/wordprocessingShape" mc:Ignorable="w14 w15 w16se w16cid w16 w16cex w16sdtdh cr wp14">
+  <w16cex:commentExtensible w16cex:durableId="2153E5C4" w16cex:dateUtc="2024-02-13T14:40:00Z"/>
+  <w16cex:commentExtensible w16cex:durableId="248B63E6" w16cex:dateUtc="2024-02-13T14:11:00Z"/>
+  <w16cex:commentExtensible w16cex:durableId="4B6A5E6B" w16cex:dateUtc="2024-02-13T14:41:00Z"/>
+  <w16cex:commentExtensible w16cex:durableId="6B760F2C" w16cex:dateUtc="2024-02-13T14:12:00Z"/>
+  <w16cex:commentExtensible w16cex:durableId="2709B4FC" w16cex:dateUtc="2024-02-13T14:25:00Z"/>
+  <w16cex:commentExtensible w16cex:durableId="5BD69CE1" w16cex:dateUtc="2024-02-13T14:26:00Z"/>
+  <w16cex:commentExtensible w16cex:durableId="7E02C534" w16cex:dateUtc="2024-02-13T14:27:00Z"/>
+  <w16cex:commentExtensible w16cex:durableId="30D35E17" w16cex:dateUtc="2024-02-13T14:15:00Z"/>
+  <w16cex:commentExtensible w16cex:durableId="398E8F25" w16cex:dateUtc="2024-02-13T14:29:00Z"/>
+  <w16cex:commentExtensible w16cex:durableId="319C733D" w16cex:dateUtc="2024-02-13T14:14:00Z"/>
+  <w16cex:commentExtensible w16cex:durableId="5216D8DD" w16cex:dateUtc="2024-02-13T14:28:00Z"/>
+  <w16cex:commentExtensible w16cex:durableId="77A63C4E" w16cex:dateUtc="2024-02-13T14:30:00Z"/>
+  <w16cex:commentExtensible w16cex:durableId="163434A7" w16cex:dateUtc="2024-02-13T14:32:00Z"/>
+  <w16cex:commentExtensible w16cex:durableId="2E060937" w16cex:dateUtc="2024-02-13T14:32:00Z"/>
+  <w16cex:commentExtensible w16cex:durableId="5AD0E9F4" w16cex:dateUtc="2024-02-13T14:29:00Z"/>
+  <w16cex:commentExtensible w16cex:durableId="0B1DD3B7" w16cex:dateUtc="2024-02-13T14:34:00Z"/>
+  <w16cex:commentExtensible w16cex:durableId="5FD481D5" w16cex:dateUtc="2024-02-13T14:16:00Z"/>
+  <w16cex:commentExtensible w16cex:durableId="4443FA5A" w16cex:dateUtc="2024-02-13T14:22:00Z"/>
+  <w16cex:commentExtensible w16cex:durableId="644C56E9" w16cex:dateUtc="2024-02-13T14:42:00Z"/>
+  <w16cex:commentExtensible w16cex:durableId="163AB7CF" w16cex:dateUtc="2024-02-13T14:43:00Z"/>
+</w16cex:commentsExtensible>
+</file>
+
+<file path=word/commentsIds.xml><?xml version="1.0" encoding="utf-8"?>
+<w16cid:commentsIds xmlns:wpc="http://schemas.microsoft.com/office/word/2010/wordprocessingCanvas" xmlns:cx="http://schemas.microsoft.com/office/drawing/2014/chartex" xmlns:cx1="http://schemas.microsoft.com/office/drawing/2015/9/8/chartex" xmlns:cx2="http://schemas.microsoft.com/office/drawing/2015/10/21/chartex" xmlns:cx3="http://schemas.microsoft.com/office/drawing/2016/5/9/chartex" xmlns:cx4="http://schemas.microsoft.com/office/drawing/2016/5/10/chartex" xmlns:cx5="http://schemas.microsoft.com/office/drawing/2016/5/11/chartex" xmlns:cx6="http://schemas.microsoft.com/office/drawing/2016/5/12/chartex" xmlns:cx7="http://schemas.microsoft.com/office/drawing/2016/5/13/chartex" xmlns:cx8="http://schemas.microsoft.com/office/drawing/2016/5/14/chartex" xmlns:mc="http://schemas.openxmlformats.org/markup-compatibility/2006" xmlns:aink="http://schemas.microsoft.com/office/drawing/2016/ink" xmlns:am3d="http://schemas.microsoft.com/office/drawing/2017/model3d" xmlns:o="urn:schemas-microsoft-com:office:office" xmlns:oel="http://schemas.microsoft.com/office/2019/extlst" xmlns:r="http://schemas.openxmlformats.org/officeDocument/2006/relationships" xmlns:m="http://schemas.openxmlformats.org/officeDocument/2006/math" xmlns:v="urn:schemas-microsoft-com:vml" xmlns:wp14="http://schemas.microsoft.com/office/word/2010/wordprocessingDrawing" xmlns:wp="http://schemas.openxmlformats.org/drawingml/2006/wordprocessingDrawing" xmlns:w10="urn:schemas-microsoft-com:office:word" xmlns:w="http://schemas.openxmlformats.org/wordprocessingml/2006/main" xmlns:w14="http://schemas.microsoft.com/office/word/2010/wordml" xmlns:w15="http://schemas.microsoft.com/office/word/2012/wordml" xmlns:w16cex="http://schemas.microsoft.com/office/word/2018/wordml/cex" xmlns:w16cid="http://schemas.microsoft.com/office/word/2016/wordml/cid" xmlns:w16="http://schemas.microsoft.com/office/word/2018/wordml" xmlns:w16sdtdh="http://schemas.microsoft.com/office/word/2020/wordml/sdtdatahash" xmlns:w16se="http://schemas.microsoft.com/office/word/2015/wordml/symex" xmlns:wpg="http://schemas.microsoft.com/office/word/2010/wordprocessingGroup" xmlns:wpi="http://schemas.microsoft.com/office/word/2010/wordprocessingInk" xmlns:wne="http://schemas.microsoft.com/office/word/2006/wordml" xmlns:wps="http://schemas.microsoft.com/office/word/2010/wordprocessingShape" mc:Ignorable="w14 w15 w16se w16cid w16 w16cex w16sdtdh wp14">
+  <w16cid:commentId w16cid:paraId="14D0AB87" w16cid:durableId="2153E5C4"/>
+  <w16cid:commentId w16cid:paraId="0BDC2AB1" w16cid:durableId="248B63E6"/>
+  <w16cid:commentId w16cid:paraId="3EE53DB6" w16cid:durableId="4B6A5E6B"/>
+  <w16cid:commentId w16cid:paraId="544D9F6F" w16cid:durableId="6B760F2C"/>
+  <w16cid:commentId w16cid:paraId="7EAED93B" w16cid:durableId="2709B4FC"/>
+  <w16cid:commentId w16cid:paraId="0B9967F2" w16cid:durableId="5BD69CE1"/>
+  <w16cid:commentId w16cid:paraId="17CF9601" w16cid:durableId="7E02C534"/>
+  <w16cid:commentId w16cid:paraId="61B3C212" w16cid:durableId="30D35E17"/>
+  <w16cid:commentId w16cid:paraId="5449BB20" w16cid:durableId="398E8F25"/>
+  <w16cid:commentId w16cid:paraId="5E701A5D" w16cid:durableId="319C733D"/>
+  <w16cid:commentId w16cid:paraId="38F39B89" w16cid:durableId="5216D8DD"/>
+  <w16cid:commentId w16cid:paraId="3DDDFD66" w16cid:durableId="77A63C4E"/>
+  <w16cid:commentId w16cid:paraId="6CBE3CCC" w16cid:durableId="163434A7"/>
+  <w16cid:commentId w16cid:paraId="3D33A8EA" w16cid:durableId="2E060937"/>
+  <w16cid:commentId w16cid:paraId="5786A1D4" w16cid:durableId="5AD0E9F4"/>
+  <w16cid:commentId w16cid:paraId="12D5C950" w16cid:durableId="0B1DD3B7"/>
+  <w16cid:commentId w16cid:paraId="0655F5C0" w16cid:durableId="5FD481D5"/>
+  <w16cid:commentId w16cid:paraId="2E7F3A8F" w16cid:durableId="4443FA5A"/>
+  <w16cid:commentId w16cid:paraId="409ADAB6" w16cid:durableId="644C56E9"/>
+  <w16cid:commentId w16cid:paraId="4F77A1AE" w16cid:durableId="163AB7CF"/>
+</w16cid:commentsIds>
 </file>
 
 <file path=word/endnotes.xml><?xml version="1.0" encoding="utf-8"?>
@@ -10544,6 +11293,14 @@
     <w:abstractNumId w:val="1"/>
   </w:num>
 </w:numbering>
+</file>
+
+<file path=word/people.xml><?xml version="1.0" encoding="utf-8"?>
+<w15:people xmlns:wpc="http://schemas.microsoft.com/office/word/2010/wordprocessingCanvas" xmlns:cx="http://schemas.microsoft.com/office/drawing/2014/chartex" xmlns:cx1="http://schemas.microsoft.com/office/drawing/2015/9/8/chartex" xmlns:cx2="http://schemas.microsoft.com/office/drawing/2015/10/21/chartex" xmlns:cx3="http://schemas.microsoft.com/office/drawing/2016/5/9/chartex" xmlns:cx4="http://schemas.microsoft.com/office/drawing/2016/5/10/chartex" xmlns:cx5="http://schemas.microsoft.com/office/drawing/2016/5/11/chartex" xmlns:cx6="http://schemas.microsoft.com/office/drawing/2016/5/12/chartex" xmlns:cx7="http://schemas.microsoft.com/office/drawing/2016/5/13/chartex" xmlns:cx8="http://schemas.microsoft.com/office/drawing/2016/5/14/chartex" xmlns:mc="http://schemas.openxmlformats.org/markup-compatibility/2006" xmlns:aink="http://schemas.microsoft.com/office/drawing/2016/ink" xmlns:am3d="http://schemas.microsoft.com/office/drawing/2017/model3d" xmlns:o="urn:schemas-microsoft-com:office:office" xmlns:oel="http://schemas.microsoft.com/office/2019/extlst" xmlns:r="http://schemas.openxmlformats.org/officeDocument/2006/relationships" xmlns:m="http://schemas.openxmlformats.org/officeDocument/2006/math" xmlns:v="urn:schemas-microsoft-com:vml" xmlns:wp14="http://schemas.microsoft.com/office/word/2010/wordprocessingDrawing" xmlns:wp="http://schemas.openxmlformats.org/drawingml/2006/wordprocessingDrawing" xmlns:w10="urn:schemas-microsoft-com:office:word" xmlns:w="http://schemas.openxmlformats.org/wordprocessingml/2006/main" xmlns:w14="http://schemas.microsoft.com/office/word/2010/wordml" xmlns:w15="http://schemas.microsoft.com/office/word/2012/wordml" xmlns:w16cex="http://schemas.microsoft.com/office/word/2018/wordml/cex" xmlns:w16cid="http://schemas.microsoft.com/office/word/2016/wordml/cid" xmlns:w16="http://schemas.microsoft.com/office/word/2018/wordml" xmlns:w16sdtdh="http://schemas.microsoft.com/office/word/2020/wordml/sdtdatahash" xmlns:w16se="http://schemas.microsoft.com/office/word/2015/wordml/symex" xmlns:wpg="http://schemas.microsoft.com/office/word/2010/wordprocessingGroup" xmlns:wpi="http://schemas.microsoft.com/office/word/2010/wordprocessingInk" xmlns:wne="http://schemas.microsoft.com/office/word/2006/wordml" xmlns:wps="http://schemas.microsoft.com/office/word/2010/wordprocessingShape" mc:Ignorable="w14 w15 w16se w16cid w16 w16cex w16sdtdh wp14">
+  <w15:person w15:author="Martin Gerdin Wärnberg">
+    <w15:presenceInfo w15:providerId="AD" w15:userId="S::martin.gerdin@ki.se::77153f61-4c5f-462a-acd4-483a5c64ba16"/>
+  </w15:person>
+</w15:people>
 </file>
 
 <file path=word/styles.xml><?xml version="1.0" encoding="utf-8"?>
@@ -11635,6 +12392,58 @@
       <w:shd w:val="clear" w:color="auto" w:fill="F8F8F8"/>
     </w:rPr>
   </w:style>
+  <w:style w:type="character" w:styleId="CommentReference">
+    <w:name w:val="annotation reference"/>
+    <w:basedOn w:val="DefaultParagraphFont"/>
+    <w:rsid w:val="00B83675"/>
+    <w:rPr>
+      <w:sz w:val="16"/>
+      <w:szCs w:val="16"/>
+    </w:rPr>
+  </w:style>
+  <w:style w:type="paragraph" w:styleId="CommentText">
+    <w:name w:val="annotation text"/>
+    <w:basedOn w:val="Normal"/>
+    <w:link w:val="CommentTextChar"/>
+    <w:rsid w:val="00B83675"/>
+    <w:rPr>
+      <w:sz w:val="20"/>
+      <w:szCs w:val="20"/>
+    </w:rPr>
+  </w:style>
+  <w:style w:type="character" w:customStyle="1" w:styleId="CommentTextChar">
+    <w:name w:val="Comment Text Char"/>
+    <w:basedOn w:val="DefaultParagraphFont"/>
+    <w:link w:val="CommentText"/>
+    <w:rsid w:val="00B83675"/>
+    <w:rPr>
+      <w:sz w:val="20"/>
+      <w:szCs w:val="20"/>
+    </w:rPr>
+  </w:style>
+  <w:style w:type="paragraph" w:styleId="CommentSubject">
+    <w:name w:val="annotation subject"/>
+    <w:basedOn w:val="CommentText"/>
+    <w:next w:val="CommentText"/>
+    <w:link w:val="CommentSubjectChar"/>
+    <w:rsid w:val="00B83675"/>
+    <w:rPr>
+      <w:b/>
+      <w:bCs/>
+    </w:rPr>
+  </w:style>
+  <w:style w:type="character" w:customStyle="1" w:styleId="CommentSubjectChar">
+    <w:name w:val="Comment Subject Char"/>
+    <w:basedOn w:val="CommentTextChar"/>
+    <w:link w:val="CommentSubject"/>
+    <w:rsid w:val="00B83675"/>
+    <w:rPr>
+      <w:b/>
+      <w:bCs/>
+      <w:sz w:val="20"/>
+      <w:szCs w:val="20"/>
+    </w:rPr>
+  </w:style>
 </w:styles>
 </file>
 

</xml_diff>

<commit_message>
Edit manuscript, work on table captions
</commit_message>
<xml_diff>
--- a/pilot-publication/manuscript.docx
+++ b/pilot-publication/manuscript.docx
@@ -7,7 +7,7 @@
         <w:pStyle w:val="Title"/>
       </w:pPr>
       <w:r>
-        <w:t xml:space="preserve">Effects</w:t>
+        <w:t xml:space="preserve">Effect</w:t>
       </w:r>
       <w:r>
         <w:t xml:space="preserve"> </w:t>
@@ -38,12 +38,6 @@
       </w:r>
       <w:r>
         <w:t xml:space="preserve">Training</w:t>
-      </w:r>
-      <w:r>
-        <w:t xml:space="preserve"> </w:t>
-      </w:r>
-      <w:r>
-        <w:t xml:space="preserve">Programs</w:t>
       </w:r>
       <w:r>
         <w:t xml:space="preserve"> </w:t>
@@ -505,6 +499,14 @@
         <w:t xml:space="preserve">Tamal Khan</w:t>
       </w:r>
     </w:p>
+    <w:p>
+      <w:pPr>
+        <w:pStyle w:val="FirstParagraph"/>
+      </w:pPr>
+      <w:r>
+        <w:t xml:space="preserve">Senior Research fellow, All India Institute of Medical Sciences, New Delhi, India.</w:t>
+      </w:r>
+    </w:p>
     <w:bookmarkEnd w:id="35"/>
     <w:bookmarkEnd w:id="36"/>
     <w:bookmarkStart w:id="52" w:name="non-author-contributors"/>
@@ -863,7 +865,7 @@
         <w:t xml:space="preserve"> </w:t>
       </w:r>
       <w:r>
-        <w:t xml:space="preserve">Trauma life support training programmes aim to improve early trauma care but there is high-quality evidence to show that they improve patient outcomes.</w:t>
+        <w:t xml:space="preserve">There is no high-quality evidence to show that trauma life support training programmes improve patient outcomes.</w:t>
       </w:r>
     </w:p>
     <w:p>
@@ -1031,7 +1033,7 @@
         <w:t xml:space="preserve">®</w:t>
       </w:r>
       <w:r>
-        <w:t xml:space="preserve">, two to PTC, and three to standard care. We included 376 patients and 22 residents. The percentage of patients who consented to follow up was 77% and the percentage of residents who consented to training was 100%. The lost to follow up rate was 14%. The pass rate was 100%. The missing data was overall low for key variables. Data collected through observations were similar to data extracted from medical records, but there was more missing data in the extracted data. Twenty-two (16)% patients died within 30 days in the standard care arm, one (4)% patients in the ATLS</w:t>
+        <w:t xml:space="preserve">, two to PTC, and three to standard care. We included 376 patients and 22 residents. The percentage of patients who consented to follow up was 77% and the percentage of residents who consented to training was 100%. The lost to follow up rate was 14%. The pass rate was 100%. The missing data was overall low for key variables. Data collected through observations were similar to data extracted from medical records, but there was more missing data in the extracted data. Twenty-two (16)% patients died within 30 days in the standard care arm, one (4)% patient in the ATLS</w:t>
       </w:r>
       <w:r>
         <w:rPr>
@@ -1070,7 +1072,7 @@
         <w:t xml:space="preserve">®</w:t>
       </w:r>
       <w:r>
-        <w:t xml:space="preserve">, PTC, and standard care on patient outcomes should be feasible after incorporating key lessons from this pilot.</w:t>
+        <w:t xml:space="preserve">, PTC, and standard care on patient outcomes will be feasible after incorporating key lessons from this pilot.</w:t>
       </w:r>
     </w:p>
     <w:p>
@@ -1096,11 +1098,6 @@
         <w:br w:type="page"/>
       </w:r>
     </w:p>
-    <w:p>
-      <w:r>
-        <w:br w:type="page"/>
-      </w:r>
-    </w:p>
     <w:bookmarkEnd w:id="55"/>
     <w:bookmarkStart w:id="56" w:name="introduction"/>
     <w:p>
@@ -1163,7 +1160,7 @@
         <w:t xml:space="preserve">®</w:t>
       </w:r>
       <w:r>
-        <w:t xml:space="preserve">) and the low-cost alternative Primary Trauma Care (PTC) are the most established trauma life support training programmes with physicians trained in over 80 countries</w:t>
+        <w:t xml:space="preserve">) and the low-cost alternative Primary Trauma Care (PTC) are the most established trauma life support training programmes with over a million physicians trained in over 80 countries</w:t>
       </w:r>
       <w:r>
         <w:rPr>
@@ -1691,7 +1688,10 @@
         <w:pStyle w:val="FirstParagraph"/>
       </w:pPr>
       <w:r>
-        <w:t xml:space="preserve">We did not conduct a formal power calculation for this pilot study, as the primary aim was to assess feasibility. The time period was dictated by budget and time constraints.</w:t>
+        <w:t xml:space="preserve">We did not conduct a formal power calculation for this pilot study, as the primary aim was to assess the feasibility of the trial logistics and research methods.</w:t>
+      </w:r>
+      <w:r>
+        <w:t xml:space="preserve"> </w:t>
       </w:r>
     </w:p>
     <w:bookmarkEnd w:id="70"/>
@@ -1745,7 +1745,7 @@
         <w:pStyle w:val="FirstParagraph"/>
       </w:pPr>
       <w:r>
-        <w:t xml:space="preserve">The research officers collected data on demographics, time of injury to arrival at the participating hospital, time to recording vital signs, vital signs, times to and management details including imaging and surgery, and details of any injury sustained. For a subset of patients we also extracted data from medical records, to be able to compare their distributions with directly observed data.</w:t>
+        <w:t xml:space="preserve">The research officers collected data on demographics, time of injury to arrival at the participating hospital, time to recording vital signs, vital signs, times to and management details including imaging and surgery, and details of any injury sustained. For a subset of patients we also extracted data from medical records, to be able to compare the distribution of this data with the distribution of data collected through direct observations.</w:t>
       </w:r>
     </w:p>
     <w:bookmarkEnd w:id="73"/>
@@ -1799,7 +1799,7 @@
         <w:pStyle w:val="FirstParagraph"/>
       </w:pPr>
       <w:r>
-        <w:t xml:space="preserve">We analysed all data using descriptive statistics and did not perform any formal hypothesis</w:t>
+        <w:t xml:space="preserve">We analysed all data using descriptive statistics and did not perform any formal hypothesis tests</w:t>
       </w:r>
       <w:r>
         <w:rPr>
@@ -1808,7 +1808,7 @@
         <w:t xml:space="preserve">11</w:t>
       </w:r>
       <w:r>
-        <w:t xml:space="preserve">. Quantitative variables are summarised as mean +/- standard deviation, median, interquartile range and range. Qualitative variables are presented as absolute numbers and percentages. We used an empty generalised linear mixed model</w:t>
+        <w:t xml:space="preserve">. Quantitative variables are summarised as median and interquartile range. Qualitative variables are presented as absolute numbers and percentages. We used an empty generalised linear mixed model</w:t>
       </w:r>
       <w:r>
         <w:t xml:space="preserve"> </w:t>
@@ -1856,7 +1856,7 @@
     </w:p>
     <w:bookmarkEnd w:id="77"/>
     <w:bookmarkEnd w:id="78"/>
-    <w:bookmarkStart w:id="84" w:name="results"/>
+    <w:bookmarkStart w:id="80" w:name="results"/>
     <w:p>
       <w:pPr>
         <w:pStyle w:val="Heading1"/>
@@ -1870,7 +1870,7 @@
         <w:pStyle w:val="FirstParagraph"/>
       </w:pPr>
       <w:r>
-        <w:t xml:space="preserve">We enrolled 376 trauma patients from 7 participating centres between April 2022 and February 2023. The standard care arm 202 patients, the ATLS</w:t>
+        <w:t xml:space="preserve">We enrolled 376 trauma patients from 7 participating centres between April 2022 and February 2023. The standard care arm enrolled 202 patients, the ATLS</w:t>
       </w:r>
       <w:r>
         <w:rPr>
@@ -1882,7 +1882,7 @@
         <w:t xml:space="preserve"> </w:t>
       </w:r>
       <w:r>
-        <w:t xml:space="preserve">arm enrolled 44 patients, and the PTC arm 130 patients. We trained a total of 22 residents, 7 in ATLS</w:t>
+        <w:t xml:space="preserve">arm enrolled 44 patients, and the PTC arm enrolled 130 patients. We trained a total of 22 residents, seven in ATLS</w:t>
       </w:r>
       <w:r>
         <w:rPr>
@@ -1904,9 +1904,20 @@
       <w:r>
         <w:t xml:space="preserve"> </w:t>
       </w:r>
-      <w:r>
-        <w:t xml:space="preserve">1</w:t>
-      </w:r>
+      <w:hyperlink w:anchor="flow-diagram">
+        <w:r xmlns:w14="http://schemas.microsoft.com/office/word/2010/wordml">
+          <w:rPr/>
+          <w:fldChar w:fldCharType="begin" w:dirty="true"/>
+        </w:r>
+        <w:r xmlns:w14="http://schemas.microsoft.com/office/word/2010/wordml">
+          <w:rPr/>
+          <w:instrText xml:space="preserve" w:dirty="true"> REF flow-diagram \h</w:instrText>
+        </w:r>
+        <w:r xmlns:w14="http://schemas.microsoft.com/office/word/2010/wordml">
+          <w:rPr/>
+          <w:fldChar w:fldCharType="end" w:dirty="true"/>
+        </w:r>
+      </w:hyperlink>
       <w:r>
         <w:t xml:space="preserve"> </w:t>
       </w:r>
@@ -1916,34 +1927,49 @@
       <w:r>
         <w:t xml:space="preserve"> </w:t>
       </w:r>
-      <w:r>
-        <w:t xml:space="preserve">??</w:t>
-      </w:r>
-      <w:r>
-        <w:t xml:space="preserve">. Overall, the number of females were 86 (23%), the median (IQR) age was 33 (24, 46) years, and the median ISS (IQR) was 1 (0, 5). A total of 32 (10%) patients died within 30 days after arrival to the emergency department.</w:t>
-      </w:r>
-    </w:p>
-    <w:p>
-      <w:pPr>
-        <w:pStyle w:val="CaptionedFigure"/>
-      </w:pPr>
-      <w:r>
+      <w:hyperlink w:anchor="sample-characteristics">
+        <w:r xmlns:w14="http://schemas.microsoft.com/office/word/2010/wordml">
+          <w:rPr/>
+          <w:fldChar w:fldCharType="begin" w:dirty="true"/>
+        </w:r>
+        <w:r xmlns:w14="http://schemas.microsoft.com/office/word/2010/wordml">
+          <w:rPr/>
+          <w:instrText xml:space="preserve" w:dirty="true"> REF sample-characteristics \h</w:instrText>
+        </w:r>
+        <w:r xmlns:w14="http://schemas.microsoft.com/office/word/2010/wordml">
+          <w:rPr/>
+          <w:fldChar w:fldCharType="end" w:dirty="true"/>
+        </w:r>
+      </w:hyperlink>
+      <w:r>
+        <w:t xml:space="preserve">. Overall, the number of females were 86 (23%), the median (IQR) age was 33 (24, 46) years, and the median ISS (IQR) was 1 (0, 5). A total of 32 (10%) patients died within 30 days after arrival to the emergency department, and 29 (8%) patients died in hospital. The intracluster correlation coefficients was 0.022 for 30-day mortality and 0.017 for in-hospital mortality.</w:t>
+      </w:r>
+    </w:p>
+    <w:p>
+      <w:pPr>
+        <w:jc w:val="center"/>
+        <w:pStyle w:val="Figure"/>
+      </w:pPr>
+      <w:r>
+        <w:rPr/>
         <w:drawing>
-          <wp:inline>
-            <wp:extent cx="5943600" cy="2074497"/>
-            <wp:effectExtent b="0" l="0" r="0" t="0"/>
-            <wp:docPr descr="Figure 1: Study flow diagram. Abbreviations: ATLS, Advanced Trauma Life Support; PTC, Primary Trauma Care." title="" id="80" name="Picture"/>
+          <wp:inline distT="0" distB="0" distL="0" distR="0">
+            <wp:extent cx="4572000" cy="3657600"/>
+            <wp:docPr id="1" name="" descr=""/>
+            <wp:cNvGraphicFramePr>
+              <a:graphicFrameLocks noChangeAspect="1"/>
+            </wp:cNvGraphicFramePr>
             <a:graphic>
               <a:graphicData uri="http://schemas.openxmlformats.org/drawingml/2006/picture">
                 <pic:pic>
                   <pic:nvPicPr>
-                    <pic:cNvPr descr="consort-flow-diagram.png" id="81" name="Picture"/>
+                    <pic:cNvPr id="2" name=""/>
                     <pic:cNvPicPr>
-                      <a:picLocks noChangeArrowheads="1" noChangeAspect="1"/>
+                      <a:picLocks noChangeAspect="1" noChangeArrowheads="1"/>
                     </pic:cNvPicPr>
                   </pic:nvPicPr>
                   <pic:blipFill>
-                    <a:blip r:embed="rId79"/>
+                    <a:blip cstate="print" r:embed="rId128"/>
                     <a:stretch>
                       <a:fillRect/>
                     </a:stretch>
@@ -1951,17 +1977,12 @@
                   <pic:spPr bwMode="auto">
                     <a:xfrm>
                       <a:off x="0" y="0"/>
-                      <a:ext cx="5943600" cy="2074497"/>
+                      <a:ext cx="63500" cy="50800"/>
                     </a:xfrm>
                     <a:prstGeom prst="rect">
                       <a:avLst/>
                     </a:prstGeom>
                     <a:noFill/>
-                    <a:ln w="9525">
-                      <a:noFill/>
-                      <a:headEnd/>
-                      <a:tailEnd/>
-                    </a:ln>
                   </pic:spPr>
                 </pic:pic>
               </a:graphicData>
@@ -1974,13 +1995,48 @@
       <w:pPr>
         <w:pStyle w:val="ImageCaption"/>
       </w:pPr>
-      <w:bookmarkStart w:id="82" w:name="fig:flow-diagram"/>
-      <w:bookmarkEnd w:id="82"/>
-      <w:r>
-        <w:t xml:space="preserve">Figure 1: Study flow diagram. Abbreviations: ATLS, Advanced Trauma Life Support; PTC, Primary Trauma Care.</w:t>
-      </w:r>
-    </w:p>
-    <w:tbl xmlns:w="http://schemas.openxmlformats.org/wordprocessingml/2006/main" xmlns:wp="http://schemas.openxmlformats.org/drawingml/2006/wordprocessingDrawing" xmlns:r="http://schemas.openxmlformats.org/officeDocument/2006/relationships" xmlns:w14="http://schemas.microsoft.com/office/word/2010/wordml">
+      <w:r>
+        <w:rPr>
+          <w:rFonts/>
+          <w:b w:val="true"/>
+        </w:rPr>
+        <w:t xml:space="preserve">Figure </w:t>
+      </w:r>
+      <w:bookmarkStart w:id="23017bc7-13dc-4a9c-922e-285cacd46816" w:name="flow-diagram"/>
+      <w:r xmlns:w14="http://schemas.microsoft.com/office/word/2010/wordml">
+        <w:rPr>
+          <w:rFonts/>
+          <w:b w:val="true"/>
+        </w:rPr>
+        <w:fldChar w:fldCharType="begin" w:dirty="true"/>
+      </w:r>
+      <w:r xmlns:w14="http://schemas.microsoft.com/office/word/2010/wordml">
+        <w:rPr>
+          <w:rFonts/>
+          <w:b w:val="true"/>
+        </w:rPr>
+        <w:instrText xml:space="preserve" w:dirty="true">SEQ fig \* Arabic</w:instrText>
+      </w:r>
+      <w:r xmlns:w14="http://schemas.microsoft.com/office/word/2010/wordml">
+        <w:rPr>
+          <w:rFonts/>
+          <w:b w:val="true"/>
+        </w:rPr>
+        <w:fldChar w:fldCharType="end" w:dirty="true"/>
+      </w:r>
+      <w:bookmarkEnd w:id="23017bc7-13dc-4a9c-922e-285cacd46816"/>
+      <w:r>
+        <w:rPr>
+          <w:rFonts/>
+          <w:b w:val="true"/>
+        </w:rPr>
+        <w:t xml:space="preserve">: </w:t>
+      </w:r>
+      <w:r>
+        <w:t xml:space="preserve">Study flow diagram. Abbreviations: ATLS, Advanced Trauma Life Support; PTC, Primary Trauma Care.</w:t>
+      </w:r>
+    </w:p>
+    <w:tbl xmlns:w14="http://schemas.microsoft.com/office/word/2010/wordml">
       <w:tblPr>
         <w:tblCellMar>
           <w:top w:w="0" w:type="dxa"/>
@@ -2058,7 +2114,7 @@
               </w:rPr>
               <w:t xml:space="preserve"/>
             </w:r>
-            <w:r xmlns:w="http://schemas.openxmlformats.org/wordprocessingml/2006/main">
+            <w:r>
               <w:rPr>
                 <w:rFonts w:ascii="Calibri" w:hAnsi="Calibri"/>
                 <w:sz w:val="20"/>
@@ -2102,7 +2158,7 @@
               </w:rPr>
               <w:t xml:space="preserve"/>
             </w:r>
-            <w:r xmlns:w="http://schemas.openxmlformats.org/wordprocessingml/2006/main">
+            <w:r>
               <w:rPr>
                 <w:rFonts w:ascii="Calibri" w:hAnsi="Calibri"/>
                 <w:sz w:val="20"/>
@@ -2146,7 +2202,7 @@
               </w:rPr>
               <w:t xml:space="preserve"/>
             </w:r>
-            <w:r xmlns:w="http://schemas.openxmlformats.org/wordprocessingml/2006/main">
+            <w:r>
               <w:rPr>
                 <w:rFonts w:ascii="Calibri" w:hAnsi="Calibri"/>
                 <w:sz w:val="20"/>
@@ -2191,7 +2247,7 @@
               </w:rPr>
               <w:t xml:space="preserve"/>
             </w:r>
-            <w:r xmlns:w="http://schemas.openxmlformats.org/wordprocessingml/2006/main">
+            <w:r>
               <w:rPr>
                 <w:rFonts w:ascii="Calibri" w:hAnsi="Calibri"/>
                 <w:sz w:val="20"/>
@@ -2357,7 +2413,7 @@
                 <w:rFonts w:ascii="Calibri" w:hAnsi="Calibri"/>
                 <w:sz w:val="20"/>
               </w:rPr>
-              <w:t xml:space="default">Elderly, n (%)</w:t>
+              <w:t xml:space="default">Elderly (Age ≥ 65 years), n (%)</w:t>
             </w:r>
           </w:p>
         </w:tc>
@@ -5241,7 +5297,7 @@
         </w:tc>
       </w:tr>
     </w:tbl>
-    <w:bookmarkStart w:id="83" w:name="outcomes-1"/>
+    <w:bookmarkStart w:id="79" w:name="outcomes-1"/>
     <w:p>
       <w:pPr>
         <w:pStyle w:val="Heading2"/>
@@ -5255,22 +5311,53 @@
         <w:pStyle w:val="FirstParagraph"/>
       </w:pPr>
       <w:r>
-        <w:t xml:space="preserve">The percentage of patients who consented to follow up was 77% and the percentage of residents who consented to training was 100%. The lost to follow up rate was 14%. The pass rate was 100%. The missing data rate ranged from 0 to 98, with details for selected variables shown in Table</w:t>
-      </w:r>
-      <w:r>
-        <w:t xml:space="preserve"> </w:t>
-      </w:r>
-      <w:r>
-        <w:t xml:space="preserve">(tab:sample-characteristics). The differences in distributions between observed data and data extracted from medical records, for selected variables that were collected through observation or interview, are shown in Table</w:t>
-      </w:r>
-      <w:r>
-        <w:t xml:space="preserve"> </w:t>
-      </w:r>
-      <w:r>
-        <w:t xml:space="preserve">(tab:observed-vs-extracted). Overall, the data were similarly distributed, but there were considerably more missing values in extracted data compared to observed data.</w:t>
-      </w:r>
-    </w:p>
-    <w:tbl xmlns:w="http://schemas.openxmlformats.org/wordprocessingml/2006/main" xmlns:wp="http://schemas.openxmlformats.org/drawingml/2006/wordprocessingDrawing" xmlns:r="http://schemas.openxmlformats.org/officeDocument/2006/relationships" xmlns:w14="http://schemas.microsoft.com/office/word/2010/wordml">
+        <w:t xml:space="preserve">The percentage of patients who consented to follow up was 77% and the percentage of residents who consented to training was 100%. The lost to follow up rate was 14%. The pass rate was 100%. The missing data rate ranged from 0 to 98%, with details for selected variables shown in Table</w:t>
+      </w:r>
+      <w:r>
+        <w:t xml:space="preserve"> </w:t>
+      </w:r>
+      <w:hyperlink w:anchor="sample-characteristics">
+        <w:r xmlns:w14="http://schemas.microsoft.com/office/word/2010/wordml">
+          <w:rPr/>
+          <w:fldChar w:fldCharType="begin" w:dirty="true"/>
+        </w:r>
+        <w:r xmlns:w14="http://schemas.microsoft.com/office/word/2010/wordml">
+          <w:rPr/>
+          <w:instrText xml:space="preserve" w:dirty="true"> REF sample-characteristics \h</w:instrText>
+        </w:r>
+        <w:r xmlns:w14="http://schemas.microsoft.com/office/word/2010/wordml">
+          <w:rPr/>
+          <w:fldChar w:fldCharType="end" w:dirty="true"/>
+        </w:r>
+      </w:hyperlink>
+      <w:r>
+        <w:t xml:space="preserve"> </w:t>
+      </w:r>
+      <w:r>
+        <w:t xml:space="preserve">and in Supplementary Materials. The variables with the maximum amount of missing data were cause of death and some complications, reported in Supplementary Materials. The differences in distributions between observed data and data extracted from medical records, for selected variables that were collected through observation or interview, are shown in Table</w:t>
+      </w:r>
+      <w:r>
+        <w:t xml:space="preserve"> </w:t>
+      </w:r>
+      <w:hyperlink w:anchor="observed-vs-extracted">
+        <w:r xmlns:w14="http://schemas.microsoft.com/office/word/2010/wordml">
+          <w:rPr/>
+          <w:fldChar w:fldCharType="begin" w:dirty="true"/>
+        </w:r>
+        <w:r xmlns:w14="http://schemas.microsoft.com/office/word/2010/wordml">
+          <w:rPr/>
+          <w:instrText xml:space="preserve" w:dirty="true"> REF observed-vs-extracted \h</w:instrText>
+        </w:r>
+        <w:r xmlns:w14="http://schemas.microsoft.com/office/word/2010/wordml">
+          <w:rPr/>
+          <w:fldChar w:fldCharType="end" w:dirty="true"/>
+        </w:r>
+      </w:hyperlink>
+      <w:r>
+        <w:t xml:space="preserve">. Overall, the data were similarly distributed, but there were considerably more missing values in extracted data compared to observed data.</w:t>
+      </w:r>
+    </w:p>
+    <w:tbl xmlns:w14="http://schemas.microsoft.com/office/word/2010/wordml">
       <w:tblPr>
         <w:tblCellMar>
           <w:top w:w="0" w:type="dxa"/>
@@ -5339,7 +5426,7 @@
               </w:rPr>
               <w:t xml:space="preserve"/>
             </w:r>
-            <w:r xmlns:w="http://schemas.openxmlformats.org/wordprocessingml/2006/main">
+            <w:r>
               <w:rPr>
                 <w:rFonts w:ascii="Calibri" w:hAnsi="Calibri"/>
                 <w:sz w:val="20"/>
@@ -5352,15 +5439,6 @@
                 <w:sz w:val="20"/>
               </w:rPr>
               <w:t xml:space="preserve">N = 55</w:t>
-            </w:r>
-            <w:r>
-              <w:rPr>
-                <w:vertAlign w:val="superscript"/>
-                <w:i/>
-                <w:rFonts w:ascii="Calibri" w:hAnsi="Calibri"/>
-                <w:sz w:val="20"/>
-              </w:rPr>
-              <w:t xml:space="default">1</w:t>
             </w:r>
           </w:p>
         </w:tc>
@@ -5393,7 +5471,7 @@
               </w:rPr>
               <w:t xml:space="preserve"/>
             </w:r>
-            <w:r xmlns:w="http://schemas.openxmlformats.org/wordprocessingml/2006/main">
+            <w:r>
               <w:rPr>
                 <w:rFonts w:ascii="Calibri" w:hAnsi="Calibri"/>
                 <w:sz w:val="20"/>
@@ -5406,15 +5484,6 @@
                 <w:sz w:val="20"/>
               </w:rPr>
               <w:t xml:space="preserve">N = 55</w:t>
-            </w:r>
-            <w:r>
-              <w:rPr>
-                <w:vertAlign w:val="superscript"/>
-                <w:i/>
-                <w:rFonts w:ascii="Calibri" w:hAnsi="Calibri"/>
-                <w:sz w:val="20"/>
-              </w:rPr>
-              <w:t xml:space="default">1</w:t>
             </w:r>
           </w:p>
         </w:tc>
@@ -5443,7 +5512,7 @@
                 <w:rFonts w:ascii="Calibri" w:hAnsi="Calibri"/>
                 <w:sz w:val="20"/>
               </w:rPr>
-              <w:t xml:space="default">Age, years</w:t>
+              <w:t xml:space="default">Age, years, median (IQR)</w:t>
             </w:r>
           </w:p>
         </w:tc>
@@ -5597,7 +5666,7 @@
                 <w:rFonts w:ascii="Calibri" w:hAnsi="Calibri"/>
                 <w:sz w:val="20"/>
               </w:rPr>
-              <w:t xml:space="default">Sex</w:t>
+              <w:t xml:space="default">Sex, n (%)</w:t>
             </w:r>
           </w:p>
         </w:tc>
@@ -5905,7 +5974,7 @@
                 <w:rFonts w:ascii="Calibri" w:hAnsi="Calibri"/>
                 <w:sz w:val="20"/>
               </w:rPr>
-              <w:t xml:space="default">Dominating injury type</w:t>
+              <w:t xml:space="default">Dominating injury type, n (%)</w:t>
             </w:r>
           </w:p>
         </w:tc>
@@ -6213,7 +6282,7 @@
                 <w:rFonts w:ascii="Calibri" w:hAnsi="Calibri"/>
                 <w:sz w:val="20"/>
               </w:rPr>
-              <w:t xml:space="default">Respiratory rate, breaths per minute</w:t>
+              <w:t xml:space="default">Respiratory rate, breaths per minute, median (IQR)</w:t>
             </w:r>
           </w:p>
         </w:tc>
@@ -6367,7 +6436,7 @@
                 <w:rFonts w:ascii="Calibri" w:hAnsi="Calibri"/>
                 <w:sz w:val="20"/>
               </w:rPr>
-              <w:t xml:space="default">Oxygen saturation, %</w:t>
+              <w:t xml:space="default">Oxygen saturation, %, median (IQR)</w:t>
             </w:r>
           </w:p>
         </w:tc>
@@ -6521,7 +6590,7 @@
                 <w:rFonts w:ascii="Calibri" w:hAnsi="Calibri"/>
                 <w:sz w:val="20"/>
               </w:rPr>
-              <w:t xml:space="default">Heart rate, beats per minute</w:t>
+              <w:t xml:space="default">Heart rate, beats per minute, median (IQR)</w:t>
             </w:r>
           </w:p>
         </w:tc>
@@ -6675,7 +6744,7 @@
                 <w:rFonts w:ascii="Calibri" w:hAnsi="Calibri"/>
                 <w:sz w:val="20"/>
               </w:rPr>
-              <w:t xml:space="default">Systolic blood pressure, mmHg</w:t>
+              <w:t xml:space="default">Systolic blood pressure, mmHg, median (IQR)</w:t>
             </w:r>
           </w:p>
         </w:tc>
@@ -6805,38 +6874,6 @@
           </w:p>
         </w:tc>
       </w:tr>
-      <w:tr>
-        <w:trPr>
-          <w:cantSplit/>
-        </w:trPr>
-        <w:tc>
-          <w:tcPr>
-            <w:gridSpan w:val="3"/>
-          </w:tcPr>
-          <w:p>
-            <w:pPr>
-              <w:spacing w:before="0" w:after="60"/>
-              <w:keepNext/>
-            </w:pPr>
-            <w:r>
-              <w:rPr>
-                <w:vertAlign w:val="superscript"/>
-                <w:i/>
-                <w:rFonts w:ascii="Calibri" w:hAnsi="Calibri"/>
-                <w:sz w:val="20"/>
-              </w:rPr>
-              <w:t xml:space="default">1</w:t>
-            </w:r>
-            <w:r>
-              <w:rPr>
-                <w:rFonts w:ascii="Calibri" w:hAnsi="Calibri"/>
-                <w:sz w:val="20"/>
-              </w:rPr>
-              <w:t xml:space="default">Median (Q1, Q3); n (%)</w:t>
-            </w:r>
-          </w:p>
-        </w:tc>
-      </w:tr>
     </w:tbl>
     <w:p>
       <w:pPr>
@@ -6855,14 +6892,25 @@
         <w:t xml:space="preserve"> </w:t>
       </w:r>
       <w:r>
-        <w:t xml:space="preserve">arm and 3 (5%) patients in the PTC arm. The corresponding figures for in-hospital mortality were 19 (12%)%, 1 (4%)%, and 3 (4%)%, as shown in Table</w:t>
-      </w:r>
-      <w:r>
-        <w:t xml:space="preserve"> </w:t>
-      </w:r>
-      <w:r>
-        <w:t xml:space="preserve">??</w:t>
-      </w:r>
+        <w:t xml:space="preserve">arm and 3 (5%) patients in the PTC arm. The corresponding figures for in-hospital mortality were 19 (12%)%, 1 (4%)%, and 3 (4%)% for the standard care, ATLS and PTC arms respectively, as shown in Table</w:t>
+      </w:r>
+      <w:r>
+        <w:t xml:space="preserve"> </w:t>
+      </w:r>
+      <w:hyperlink w:anchor="outcomes">
+        <w:r xmlns:w14="http://schemas.microsoft.com/office/word/2010/wordml">
+          <w:rPr/>
+          <w:fldChar w:fldCharType="begin" w:dirty="true"/>
+        </w:r>
+        <w:r xmlns:w14="http://schemas.microsoft.com/office/word/2010/wordml">
+          <w:rPr/>
+          <w:instrText xml:space="preserve" w:dirty="true"> REF outcomes \h</w:instrText>
+        </w:r>
+        <w:r xmlns:w14="http://schemas.microsoft.com/office/word/2010/wordml">
+          <w:rPr/>
+          <w:fldChar w:fldCharType="end" w:dirty="true"/>
+        </w:r>
+      </w:hyperlink>
       <w:r>
         <w:t xml:space="preserve">. Overall, both in-hospital and 30-day mortality were substantially lower in the ATLS</w:t>
       </w:r>
@@ -6879,7 +6927,7 @@
         <w:t xml:space="preserve">and PTC arms compared to the standard care arm, but the absolute numbers of deaths in the ATLS and PTC arms were very small. The results for all other outcomes are shown in Supplementary Materials.</w:t>
       </w:r>
     </w:p>
-    <w:tbl xmlns:w="http://schemas.openxmlformats.org/wordprocessingml/2006/main" xmlns:wp="http://schemas.openxmlformats.org/drawingml/2006/wordprocessingDrawing" xmlns:r="http://schemas.openxmlformats.org/officeDocument/2006/relationships" xmlns:w14="http://schemas.microsoft.com/office/word/2010/wordml">
+    <w:tbl xmlns:w14="http://schemas.microsoft.com/office/word/2010/wordml">
       <w:tblPr>
         <w:tblCellMar>
           <w:top w:w="0" w:type="dxa"/>
@@ -7022,7 +7070,7 @@
               </w:rPr>
               <w:t xml:space="preserve"/>
             </w:r>
-            <w:r xmlns:w="http://schemas.openxmlformats.org/wordprocessingml/2006/main">
+            <w:r>
               <w:rPr>
                 <w:rFonts w:ascii="Calibri" w:hAnsi="Calibri"/>
                 <w:sz w:val="20"/>
@@ -7074,7 +7122,7 @@
               </w:rPr>
               <w:t xml:space="preserve"/>
             </w:r>
-            <w:r xmlns:w="http://schemas.openxmlformats.org/wordprocessingml/2006/main">
+            <w:r>
               <w:rPr>
                 <w:rFonts w:ascii="Calibri" w:hAnsi="Calibri"/>
                 <w:sz w:val="20"/>
@@ -7126,7 +7174,7 @@
               </w:rPr>
               <w:t xml:space="preserve"/>
             </w:r>
-            <w:r xmlns:w="http://schemas.openxmlformats.org/wordprocessingml/2006/main">
+            <w:r>
               <w:rPr>
                 <w:rFonts w:ascii="Calibri" w:hAnsi="Calibri"/>
                 <w:sz w:val="20"/>
@@ -7944,9 +7992,9 @@
         </w:tc>
       </w:tr>
     </w:tbl>
-    <w:bookmarkEnd w:id="83"/>
-    <w:bookmarkEnd w:id="84"/>
-    <w:bookmarkStart w:id="85" w:name="discussion"/>
+    <w:bookmarkEnd w:id="79"/>
+    <w:bookmarkEnd w:id="80"/>
+    <w:bookmarkStart w:id="81" w:name="discussion"/>
     <w:p>
       <w:pPr>
         <w:pStyle w:val="Heading1"/>
@@ -7972,7 +8020,7 @@
         <w:t xml:space="preserve"> </w:t>
       </w:r>
       <w:r>
-        <w:t xml:space="preserve">with PTC and standard care. Missing data were low for key variables, including the primary outcome and many secondary outcomes. Some variables, especially cause of death and complications (reported in Supplementary materials) had very high missing data rates and may not be feasible to include in a full-scale trial, or require different data collection methods. Similarly, the missing data was substantially higher when data was extracted from medical records instead of being directly observed, but the data</w:t>
+        <w:t xml:space="preserve">with PTC and standard care. Missing data were low for key variables, including the primary outcome and many secondary outcomes. Some variables, especially cause of death and complications (reported in Supplementary materials) had very high missing data rates and may not be feasible to include in a full-scale trial, or require different data collection methods. The missing data was substantially higher when data was extracted from medical records instead of being directly observed, but the data were similarly distributed, indicating that data collected from medical records is reliable even if it is less complete.</w:t>
       </w:r>
     </w:p>
     <w:p>
@@ -7992,7 +8040,7 @@
         <w:t xml:space="preserve"> </w:t>
       </w:r>
       <w:r>
-        <w:t xml:space="preserve">and PTC arms had lower 30-day mortality compared to the PTC and standard care arms. These findings hints towards a potential effect of training physicians in trauma life support, but it is important to note that this pilot study was not powered to detect any differences in outcomes. The arms differed considerably in sample size, with the ATLS</w:t>
+        <w:t xml:space="preserve">and PTC arms had lower 30-day mortality compared to the PTC and standard care arms. This finding could hint towards a potential effect of training physicians in trauma life support, but it is important to note that this pilot study was not powered to detect any differences in outcomes. The arms differed considerably in sample size, with the ATLS</w:t>
       </w:r>
       <w:r>
         <w:rPr>
@@ -8004,7 +8052,7 @@
         <w:t xml:space="preserve"> </w:t>
       </w:r>
       <w:r>
-        <w:t xml:space="preserve">arm having the smallest sample size. This difference most likely resulted from the randomisation process with a small number of heterogeneous clusters. This heterogeneity highlights the importance of taken different cluster sizes into account in the design of the full scale trial.</w:t>
+        <w:t xml:space="preserve">arm having the smallest sample size. This difference most likely resulted from the randomisation process with a small number of heterogeneous clusters. This heterogeneity highlights the importance of taking varying cluster sizes into account in the design of the full scale trial.</w:t>
       </w:r>
     </w:p>
     <w:p>
@@ -8021,7 +8069,7 @@
         <w:t xml:space="preserve">12,13</w:t>
       </w:r>
       <w:r>
-        <w:t xml:space="preserve">. Like many other trauma trials, both CRASH-2 and REACT-2 used in-hospital mortality as their primary outcome measure, whereas we attempted to follow up patients after discharge. Our missing data rate for in-hospital mortality was only 1%, comparable to previous trials.</w:t>
+        <w:t xml:space="preserve">. Like many other trauma trials, both CRASH-2 and REACT-2 used in-hospital mortality as their primary outcome measure, whereas we attempted to follow up patients after discharge. Our missing data rate for in-hospital mortality was only 1%, which is comparable to previous trials.</w:t>
       </w:r>
     </w:p>
     <w:p>
@@ -8043,7 +8091,7 @@
         <w:pStyle w:val="TextBody"/>
       </w:pPr>
       <w:r>
-        <w:t xml:space="preserve">We minimised the impact of the lower than expected enrolment rates by including a seventh centre, but on-site observations of patient volumes are likely to be needed for the full-scale trial. We decided to be pragmatic in selecting which residents to train and how to structure the data collection depending on how and by whom patients were initially managed, but this flexibility will need to be built into the full-scale trial protocol. Finally, we found that data on complications and cause of death were hard to identify and therefore the full-scale trial will need to include longer training of research officers.</w:t>
+        <w:t xml:space="preserve">We attempted to minimse the impact of the lower than expected enrolment rates by including a seventh centre, but careful assessments of patient volumes as part of the screening process will be needed for the full-scale trial. We decided to be pragmatic in selecting which residents to train and how to structure the data collection depending on how and by whom patients were initially managed, but this flexibility will need to be built into the full-scale trial protocol. Finally, we found that data on complications and cause of death were hard to identify and therefore the full-scale trial will need to include longer training of research officers if this data is to be collected.</w:t>
       </w:r>
     </w:p>
     <w:p>
@@ -8069,13 +8117,7 @@
         <w:t xml:space="preserve">14–17</w:t>
       </w:r>
       <w:r>
-        <w:t xml:space="preserve">, whereas one study from China that included 820 patients found a significant reduction in mortality, from 20 to 15%, after implementing</w:t>
-      </w:r>
-      <w:r>
-        <w:t xml:space="preserve"> </w:t>
-      </w:r>
-      <w:r>
-        <w:t xml:space="preserve">ATLS</w:t>
+        <w:t xml:space="preserve">, whereas one study from China that included 820 patients found a significant reduction in mortality, from 20 to 15%, after implementing ATLS</w:t>
       </w:r>
       <w:r>
         <w:rPr>
@@ -8098,11 +8140,20 @@
         <w:pStyle w:val="TextBody"/>
       </w:pPr>
       <w:r>
-        <w:t xml:space="preserve">We conclude that conducting a full-scale cluster randomised trial should be feasible after incorporating the lessons of this pilot.</w:t>
-      </w:r>
-    </w:p>
-    <w:bookmarkEnd w:id="85"/>
-    <w:bookmarkStart w:id="86" w:name="contributorship-statement"/>
+        <w:t xml:space="preserve">Considering the widespread use of trauma life support traning, several systematic reviews call for trials in settings where these programmes are not routinely implemented</w:t>
+      </w:r>
+      <w:r>
+        <w:rPr>
+          <w:vertAlign w:val="superscript"/>
+        </w:rPr>
+        <w:t xml:space="preserve">2–4</w:t>
+      </w:r>
+      <w:r>
+        <w:t xml:space="preserve">. Our study represent the first published attempt at a controlled trial of the effect of trauma life support traning och patient outcomes, and we conclude that conducting a full-scale cluster randomised trial should be feasible after incorporating the lessons of this pilot.</w:t>
+      </w:r>
+    </w:p>
+    <w:bookmarkEnd w:id="81"/>
+    <w:bookmarkStart w:id="82" w:name="contributorship-statement"/>
     <w:p>
       <w:pPr>
         <w:pStyle w:val="Heading1"/>
@@ -8111,8 +8162,8 @@
         <w:t xml:space="preserve">Contributorship statement</w:t>
       </w:r>
     </w:p>
-    <w:bookmarkEnd w:id="86"/>
-    <w:bookmarkStart w:id="87" w:name="competing-interests"/>
+    <w:bookmarkEnd w:id="82"/>
+    <w:bookmarkStart w:id="83" w:name="competing-interests"/>
     <w:p>
       <w:pPr>
         <w:pStyle w:val="Heading1"/>
@@ -8141,265 +8192,265 @@
         <w:t xml:space="preserve">and/or PTC instructors.</w:t>
       </w:r>
     </w:p>
+    <w:bookmarkEnd w:id="83"/>
+    <w:bookmarkStart w:id="84" w:name="funding"/>
+    <w:p>
+      <w:pPr>
+        <w:pStyle w:val="Heading1"/>
+      </w:pPr>
+      <w:r>
+        <w:t xml:space="preserve">Funding</w:t>
+      </w:r>
+    </w:p>
+    <w:p>
+      <w:pPr>
+        <w:pStyle w:val="FirstParagraph"/>
+      </w:pPr>
+      <w:r>
+        <w:t xml:space="preserve">Doctors for You through grants awarded to Karolinska Institutet by the Swedish Research Council (grant number 2020-03779) and the Laerdal Foundation (grant number 2021-0048).</w:t>
+      </w:r>
+    </w:p>
+    <w:bookmarkEnd w:id="84"/>
+    <w:bookmarkStart w:id="85" w:name="data-sharing-statement"/>
+    <w:p>
+      <w:pPr>
+        <w:pStyle w:val="Heading1"/>
+      </w:pPr>
+      <w:r>
+        <w:t xml:space="preserve">Data Sharing Statement</w:t>
+      </w:r>
+    </w:p>
+    <w:p>
+      <w:pPr>
+        <w:pStyle w:val="FirstParagraph"/>
+      </w:pPr>
+      <w:r>
+        <w:t xml:space="preserve">The final anonymized dataset and code for analysis are released publicly.</w:t>
+      </w:r>
+    </w:p>
+    <w:bookmarkEnd w:id="85"/>
+    <w:bookmarkStart w:id="96" w:name="protocol-deviations"/>
+    <w:p>
+      <w:pPr>
+        <w:pStyle w:val="Heading1"/>
+      </w:pPr>
+      <w:r>
+        <w:t xml:space="preserve">Protocol Deviations</w:t>
+      </w:r>
+    </w:p>
+    <w:bookmarkStart w:id="86" w:name="trial-registration-1"/>
+    <w:p>
+      <w:pPr>
+        <w:pStyle w:val="Heading2"/>
+      </w:pPr>
+      <w:r>
+        <w:t xml:space="preserve">Trial Registration</w:t>
+      </w:r>
+    </w:p>
+    <w:p>
+      <w:pPr>
+        <w:pStyle w:val="FirstParagraph"/>
+      </w:pPr>
+      <w:r>
+        <w:t xml:space="preserve">We intended to also register our trial with Clinical Trials Registry - India and will do so with the full-scale trial.</w:t>
+      </w:r>
+    </w:p>
+    <w:bookmarkEnd w:id="86"/>
+    <w:bookmarkStart w:id="87" w:name="outcomes-across-subgroups"/>
+    <w:p>
+      <w:pPr>
+        <w:pStyle w:val="Heading2"/>
+      </w:pPr>
+      <w:r>
+        <w:t xml:space="preserve">Outcomes across subgroups</w:t>
+      </w:r>
+    </w:p>
+    <w:p>
+      <w:pPr>
+        <w:pStyle w:val="FirstParagraph"/>
+      </w:pPr>
+      <w:r>
+        <w:t xml:space="preserve">Because of small numbers in the pre-specified subgroups we decided to report only descriptive data on these subgroups.</w:t>
+      </w:r>
+    </w:p>
     <w:bookmarkEnd w:id="87"/>
-    <w:bookmarkStart w:id="88" w:name="funding"/>
+    <w:bookmarkStart w:id="88" w:name="number-of-participating-centres"/>
+    <w:p>
+      <w:pPr>
+        <w:pStyle w:val="Heading2"/>
+      </w:pPr>
+      <w:r>
+        <w:t xml:space="preserve">Number of Participating Centres</w:t>
+      </w:r>
+    </w:p>
+    <w:p>
+      <w:pPr>
+        <w:pStyle w:val="FirstParagraph"/>
+      </w:pPr>
+      <w:r>
+        <w:t xml:space="preserve">We ended up recruiting seven centres instead of six and therefore assigned two centres each to the intervention arms and three centres to the control arm.</w:t>
+      </w:r>
+    </w:p>
+    <w:bookmarkEnd w:id="88"/>
+    <w:bookmarkStart w:id="89" w:name="resident-participants"/>
+    <w:p>
+      <w:pPr>
+        <w:pStyle w:val="Heading2"/>
+      </w:pPr>
+      <w:r>
+        <w:t xml:space="preserve">Resident Participants</w:t>
+      </w:r>
+    </w:p>
+    <w:p>
+      <w:pPr>
+        <w:pStyle w:val="FirstParagraph"/>
+      </w:pPr>
+      <w:r>
+        <w:t xml:space="preserve">Emergency medicine in addition to surgery.</w:t>
+      </w:r>
+    </w:p>
+    <w:bookmarkEnd w:id="89"/>
+    <w:bookmarkStart w:id="90" w:name="periodic-suverys-to-residents"/>
+    <w:p>
+      <w:pPr>
+        <w:pStyle w:val="Heading2"/>
+      </w:pPr>
+      <w:r>
+        <w:t xml:space="preserve">Periodic suverys to residents</w:t>
+      </w:r>
+    </w:p>
+    <w:p>
+      <w:pPr>
+        <w:pStyle w:val="FirstParagraph"/>
+      </w:pPr>
+      <w:r>
+        <w:t xml:space="preserve">We did not distribute periodic surveys to the participating residents but discussed challenges and suggestions that they had regarding the scheduling or implementation of the training programs.</w:t>
+      </w:r>
+    </w:p>
+    <w:bookmarkEnd w:id="90"/>
+    <w:bookmarkStart w:id="91" w:name="follow-up-of-residents"/>
+    <w:p>
+      <w:pPr>
+        <w:pStyle w:val="Heading2"/>
+      </w:pPr>
+      <w:r>
+        <w:t xml:space="preserve">Follow up of residents</w:t>
+      </w:r>
+    </w:p>
+    <w:p>
+      <w:pPr>
+        <w:pStyle w:val="FirstParagraph"/>
+      </w:pPr>
+      <w:r>
+        <w:t xml:space="preserve">We stated that resident participants would be followed up 30 days after training, but revised this to follow them up after the end of the study period.</w:t>
+      </w:r>
+    </w:p>
+    <w:bookmarkEnd w:id="91"/>
+    <w:bookmarkStart w:id="92" w:name="data-collection-from-records"/>
+    <w:p>
+      <w:pPr>
+        <w:pStyle w:val="Heading2"/>
+      </w:pPr>
+      <w:r>
+        <w:t xml:space="preserve">Data collection from records</w:t>
+      </w:r>
+    </w:p>
+    <w:p>
+      <w:pPr>
+        <w:pStyle w:val="FirstParagraph"/>
+      </w:pPr>
+      <w:r>
+        <w:t xml:space="preserve">We decided to extract data from medical records only for a subset of patients to reduce the research officers’ workload.</w:t>
+      </w:r>
+    </w:p>
+    <w:bookmarkEnd w:id="92"/>
+    <w:bookmarkStart w:id="93" w:name="selection-of-units-for-training"/>
+    <w:p>
+      <w:pPr>
+        <w:pStyle w:val="Heading2"/>
+      </w:pPr>
+      <w:r>
+        <w:t xml:space="preserve">Selection of units for training</w:t>
+      </w:r>
+    </w:p>
+    <w:p>
+      <w:pPr>
+        <w:pStyle w:val="FirstParagraph"/>
+      </w:pPr>
+      <w:r>
+        <w:t xml:space="preserve">We planned to use simple random sampling to select units if there were more than two eligible units in a hospital but instead the hospital principal investigator decided which units to train.</w:t>
+      </w:r>
+    </w:p>
+    <w:bookmarkEnd w:id="93"/>
+    <w:bookmarkStart w:id="94" w:name="timing-of-resident-consent"/>
+    <w:p>
+      <w:pPr>
+        <w:pStyle w:val="Heading2"/>
+      </w:pPr>
+      <w:r>
+        <w:t xml:space="preserve">Timing of resident consent</w:t>
+      </w:r>
+    </w:p>
+    <w:p>
+      <w:pPr>
+        <w:pStyle w:val="FirstParagraph"/>
+      </w:pPr>
+      <w:r>
+        <w:t xml:space="preserve">We had initially planned to ask residents for consent before</w:t>
+      </w:r>
+      <w:r>
+        <w:t xml:space="preserve"> </w:t>
+      </w:r>
+      <w:r>
+        <w:t xml:space="preserve">randomisation, but this was not possible because of logistical issues the units were only finalised after the hospitals had been randomised. Residents were therefore approached for consent after randomisation but before training.</w:t>
+      </w:r>
+    </w:p>
+    <w:bookmarkEnd w:id="94"/>
+    <w:bookmarkStart w:id="95" w:name="analysis-level-of-feasibility-outcomes"/>
+    <w:p>
+      <w:pPr>
+        <w:pStyle w:val="Heading2"/>
+      </w:pPr>
+      <w:r>
+        <w:t xml:space="preserve">Analysis level of feasibility outcomes</w:t>
+      </w:r>
+    </w:p>
+    <w:p>
+      <w:pPr>
+        <w:pStyle w:val="FirstParagraph"/>
+      </w:pPr>
+      <w:r>
+        <w:t xml:space="preserve">We had planned to analyse feasibility outcomes on both an overall and individual cluster level, but we only analysed them on an overall level.</w:t>
+      </w:r>
+    </w:p>
+    <w:p>
+      <w:r>
+        <w:br w:type="page"/>
+      </w:r>
+    </w:p>
+    <w:bookmarkEnd w:id="95"/>
+    <w:bookmarkEnd w:id="96"/>
+    <w:bookmarkStart w:id="97" w:name="supplementary-material"/>
     <w:p>
       <w:pPr>
         <w:pStyle w:val="Heading1"/>
       </w:pPr>
       <w:r>
-        <w:t xml:space="preserve">Funding</w:t>
-      </w:r>
-    </w:p>
-    <w:p>
-      <w:pPr>
-        <w:pStyle w:val="FirstParagraph"/>
-      </w:pPr>
-      <w:r>
-        <w:t xml:space="preserve">Doctors for You through grants awarded to Karolinska Institutet by the Swedish Research Council (grant number 2020-03779) and the Laerdal Foundation (grant number 2021-0048).</w:t>
-      </w:r>
-    </w:p>
-    <w:bookmarkEnd w:id="88"/>
-    <w:bookmarkStart w:id="89" w:name="data-sharing-statement"/>
+        <w:t xml:space="preserve">Supplementary material</w:t>
+      </w:r>
+    </w:p>
+    <w:bookmarkEnd w:id="97"/>
+    <w:bookmarkStart w:id="131" w:name="references"/>
     <w:p>
       <w:pPr>
         <w:pStyle w:val="Heading1"/>
       </w:pPr>
       <w:r>
-        <w:t xml:space="preserve">Data Sharing Statement</w:t>
-      </w:r>
-    </w:p>
-    <w:p>
-      <w:pPr>
-        <w:pStyle w:val="FirstParagraph"/>
-      </w:pPr>
-      <w:r>
-        <w:t xml:space="preserve">The final anonymized dataset and code for analysis are released publicly.</w:t>
-      </w:r>
-    </w:p>
-    <w:bookmarkEnd w:id="89"/>
-    <w:bookmarkStart w:id="100" w:name="protocol-deviations"/>
-    <w:p>
-      <w:pPr>
-        <w:pStyle w:val="Heading1"/>
-      </w:pPr>
-      <w:r>
-        <w:t xml:space="preserve">Protocol Deviations</w:t>
-      </w:r>
-    </w:p>
-    <w:bookmarkStart w:id="90" w:name="trial-registration-1"/>
-    <w:p>
-      <w:pPr>
-        <w:pStyle w:val="Heading2"/>
-      </w:pPr>
-      <w:r>
-        <w:t xml:space="preserve">Trial Registration</w:t>
-      </w:r>
-    </w:p>
-    <w:p>
-      <w:pPr>
-        <w:pStyle w:val="FirstParagraph"/>
-      </w:pPr>
-      <w:r>
-        <w:t xml:space="preserve">We intended to also register our trial with Clinical Trials Registry - India and will do so with the full-scale trial.</w:t>
-      </w:r>
-    </w:p>
-    <w:bookmarkEnd w:id="90"/>
-    <w:bookmarkStart w:id="91" w:name="outcomes-across-subgroups"/>
-    <w:p>
-      <w:pPr>
-        <w:pStyle w:val="Heading2"/>
-      </w:pPr>
-      <w:r>
-        <w:t xml:space="preserve">Outcomes across subgroups</w:t>
-      </w:r>
-    </w:p>
-    <w:p>
-      <w:pPr>
-        <w:pStyle w:val="FirstParagraph"/>
-      </w:pPr>
-      <w:r>
-        <w:t xml:space="preserve">Because of small numbers in the pre-specified subgroups we decided to report only descriptive data on these subgroups.</w:t>
-      </w:r>
-    </w:p>
-    <w:bookmarkEnd w:id="91"/>
-    <w:bookmarkStart w:id="92" w:name="number-of-participating-centres"/>
-    <w:p>
-      <w:pPr>
-        <w:pStyle w:val="Heading2"/>
-      </w:pPr>
-      <w:r>
-        <w:t xml:space="preserve">Number of Participating Centres</w:t>
-      </w:r>
-    </w:p>
-    <w:p>
-      <w:pPr>
-        <w:pStyle w:val="FirstParagraph"/>
-      </w:pPr>
-      <w:r>
-        <w:t xml:space="preserve">We ended up recruiting seven centres instead of six and therefore assigned two centres each to the intervention arms and three centres to the control arm.</w:t>
-      </w:r>
-    </w:p>
-    <w:bookmarkEnd w:id="92"/>
-    <w:bookmarkStart w:id="93" w:name="resident-participants"/>
-    <w:p>
-      <w:pPr>
-        <w:pStyle w:val="Heading2"/>
-      </w:pPr>
-      <w:r>
-        <w:t xml:space="preserve">Resident Participants</w:t>
-      </w:r>
-    </w:p>
-    <w:p>
-      <w:pPr>
-        <w:pStyle w:val="FirstParagraph"/>
-      </w:pPr>
-      <w:r>
-        <w:t xml:space="preserve">Emergency medicine in addition to surgery.</w:t>
-      </w:r>
-    </w:p>
-    <w:bookmarkEnd w:id="93"/>
-    <w:bookmarkStart w:id="94" w:name="periodic-suverys-to-residents"/>
-    <w:p>
-      <w:pPr>
-        <w:pStyle w:val="Heading2"/>
-      </w:pPr>
-      <w:r>
-        <w:t xml:space="preserve">Periodic suverys to residents</w:t>
-      </w:r>
-    </w:p>
-    <w:p>
-      <w:pPr>
-        <w:pStyle w:val="FirstParagraph"/>
-      </w:pPr>
-      <w:r>
-        <w:t xml:space="preserve">We did not distribute periodic surveys to the participating residents but discussed challenges and suggestions that they had regarding the scheduling or implementation of the training programs.</w:t>
-      </w:r>
-    </w:p>
-    <w:bookmarkEnd w:id="94"/>
-    <w:bookmarkStart w:id="95" w:name="follow-up-of-residents"/>
-    <w:p>
-      <w:pPr>
-        <w:pStyle w:val="Heading2"/>
-      </w:pPr>
-      <w:r>
-        <w:t xml:space="preserve">Follow up of residents</w:t>
-      </w:r>
-    </w:p>
-    <w:p>
-      <w:pPr>
-        <w:pStyle w:val="FirstParagraph"/>
-      </w:pPr>
-      <w:r>
-        <w:t xml:space="preserve">We stated that resident participants would be followed up 30 days after training, but revised this to follow them up after the end of the study period.</w:t>
-      </w:r>
-    </w:p>
-    <w:bookmarkEnd w:id="95"/>
-    <w:bookmarkStart w:id="96" w:name="data-collection-from-records"/>
-    <w:p>
-      <w:pPr>
-        <w:pStyle w:val="Heading2"/>
-      </w:pPr>
-      <w:r>
-        <w:t xml:space="preserve">Data collection from records</w:t>
-      </w:r>
-    </w:p>
-    <w:p>
-      <w:pPr>
-        <w:pStyle w:val="FirstParagraph"/>
-      </w:pPr>
-      <w:r>
-        <w:t xml:space="preserve">We decided to extract data from medical records only for a subset of patients to reduce the research officers’ workload.</w:t>
-      </w:r>
-    </w:p>
-    <w:bookmarkEnd w:id="96"/>
-    <w:bookmarkStart w:id="97" w:name="selection-of-units-for-training"/>
-    <w:p>
-      <w:pPr>
-        <w:pStyle w:val="Heading2"/>
-      </w:pPr>
-      <w:r>
-        <w:t xml:space="preserve">Selection of units for training</w:t>
-      </w:r>
-    </w:p>
-    <w:p>
-      <w:pPr>
-        <w:pStyle w:val="FirstParagraph"/>
-      </w:pPr>
-      <w:r>
-        <w:t xml:space="preserve">We planned to use simple random sampling to select units if there were more than two eligible units in a hospital but instead the hospital principal investigator decided which units to train.</w:t>
-      </w:r>
-    </w:p>
-    <w:bookmarkEnd w:id="97"/>
-    <w:bookmarkStart w:id="98" w:name="timing-of-resident-consent"/>
-    <w:p>
-      <w:pPr>
-        <w:pStyle w:val="Heading2"/>
-      </w:pPr>
-      <w:r>
-        <w:t xml:space="preserve">Timing of resident consent</w:t>
-      </w:r>
-    </w:p>
-    <w:p>
-      <w:pPr>
-        <w:pStyle w:val="FirstParagraph"/>
-      </w:pPr>
-      <w:r>
-        <w:t xml:space="preserve">We had initially planned to ask residents for consent before</w:t>
-      </w:r>
-      <w:r>
-        <w:t xml:space="preserve"> </w:t>
-      </w:r>
-      <w:r>
-        <w:t xml:space="preserve">randomisation, but this was not possible because of logistical issues the units were only finalised after the hospitals had been randomised. Residents were therefore approached for consent after randomisation but before training.</w:t>
-      </w:r>
-    </w:p>
-    <w:bookmarkEnd w:id="98"/>
-    <w:bookmarkStart w:id="99" w:name="analysis-level-of-feasibility-outcomes"/>
-    <w:p>
-      <w:pPr>
-        <w:pStyle w:val="Heading2"/>
-      </w:pPr>
-      <w:r>
-        <w:t xml:space="preserve">Analysis level of feasibility outcomes</w:t>
-      </w:r>
-    </w:p>
-    <w:p>
-      <w:pPr>
-        <w:pStyle w:val="FirstParagraph"/>
-      </w:pPr>
-      <w:r>
-        <w:t xml:space="preserve">We had planned to analyse feasibility outcomes on both an overall and individual cluster level, but we only analysed them on an overall level.</w:t>
-      </w:r>
-    </w:p>
-    <w:p>
-      <w:r>
-        <w:br w:type="page"/>
-      </w:r>
-    </w:p>
-    <w:bookmarkEnd w:id="99"/>
-    <w:bookmarkEnd w:id="100"/>
-    <w:bookmarkStart w:id="101" w:name="supplementary-material"/>
-    <w:p>
-      <w:pPr>
-        <w:pStyle w:val="Heading1"/>
-      </w:pPr>
-      <w:r>
-        <w:t xml:space="preserve">Supplementary material</w:t>
-      </w:r>
-    </w:p>
-    <w:bookmarkEnd w:id="101"/>
-    <w:bookmarkStart w:id="135" w:name="references"/>
-    <w:p>
-      <w:pPr>
-        <w:pStyle w:val="Heading1"/>
-      </w:pPr>
-      <w:r>
         <w:t xml:space="preserve">References</w:t>
       </w:r>
     </w:p>
-    <w:bookmarkStart w:id="134" w:name="refs"/>
-    <w:bookmarkStart w:id="103" w:name="ref-injuries2020"/>
+    <w:bookmarkStart w:id="130" w:name="refs"/>
+    <w:bookmarkStart w:id="99" w:name="ref-injuries2020"/>
     <w:p>
       <w:pPr>
         <w:pStyle w:val="Bibliography"/>
@@ -8419,7 +8470,7 @@
       <w:r>
         <w:t xml:space="preserve"> </w:t>
       </w:r>
-      <w:hyperlink r:id="rId102">
+      <w:hyperlink r:id="rId98">
         <w:r>
           <w:rPr>
             <w:rStyle w:val="InternetLink"/>
@@ -8454,8 +8505,8 @@
         <w:t xml:space="preserve">, (2020).</w:t>
       </w:r>
     </w:p>
-    <w:bookmarkEnd w:id="103"/>
-    <w:bookmarkStart w:id="105" w:name="ref-Mohammad2013"/>
+    <w:bookmarkEnd w:id="99"/>
+    <w:bookmarkStart w:id="101" w:name="ref-Mohammad2013"/>
     <w:p>
       <w:pPr>
         <w:pStyle w:val="Bibliography"/>
@@ -8485,7 +8536,7 @@
       <w:r>
         <w:t xml:space="preserve"> </w:t>
       </w:r>
-      <w:hyperlink r:id="rId104">
+      <w:hyperlink r:id="rId100">
         <w:r>
           <w:rPr>
             <w:rStyle w:val="InternetLink"/>
@@ -8520,8 +8571,8 @@
         <w:t xml:space="preserve">, 322–329 (2013).</w:t>
       </w:r>
     </w:p>
-    <w:bookmarkEnd w:id="105"/>
-    <w:bookmarkStart w:id="107" w:name="ref-Jayaraman2014"/>
+    <w:bookmarkEnd w:id="101"/>
+    <w:bookmarkStart w:id="103" w:name="ref-Jayaraman2014"/>
     <w:p>
       <w:pPr>
         <w:pStyle w:val="Bibliography"/>
@@ -8551,7 +8602,7 @@
       <w:r>
         <w:t xml:space="preserve"> </w:t>
       </w:r>
-      <w:hyperlink r:id="rId106">
+      <w:hyperlink r:id="rId102">
         <w:r>
           <w:rPr>
             <w:rStyle w:val="InternetLink"/>
@@ -8579,8 +8630,8 @@
         <w:t xml:space="preserve">(2014).</w:t>
       </w:r>
     </w:p>
-    <w:bookmarkEnd w:id="107"/>
-    <w:bookmarkStart w:id="109" w:name="ref-Kadhum2020"/>
+    <w:bookmarkEnd w:id="103"/>
+    <w:bookmarkStart w:id="105" w:name="ref-Kadhum2020"/>
     <w:p>
       <w:pPr>
         <w:pStyle w:val="Bibliography"/>
@@ -8610,7 +8661,7 @@
       <w:r>
         <w:t xml:space="preserve"> </w:t>
       </w:r>
-      <w:hyperlink r:id="rId108">
+      <w:hyperlink r:id="rId104">
         <w:r>
           <w:rPr>
             <w:rStyle w:val="InternetLink"/>
@@ -8645,8 +8696,8 @@
         <w:t xml:space="preserve">, 136–141 (2020).</w:t>
       </w:r>
     </w:p>
-    <w:bookmarkEnd w:id="109"/>
-    <w:bookmarkStart w:id="110" w:name="ref-acsAtls2018"/>
+    <w:bookmarkEnd w:id="105"/>
+    <w:bookmarkStart w:id="106" w:name="ref-acsAtls2018"/>
     <w:p>
       <w:pPr>
         <w:pStyle w:val="Bibliography"/>
@@ -8677,8 +8728,8 @@
         <w:t xml:space="preserve">. (American College of Surgeons, 2018).</w:t>
       </w:r>
     </w:p>
-    <w:bookmarkEnd w:id="110"/>
-    <w:bookmarkStart w:id="111" w:name="ref-ptcfPtc2018"/>
+    <w:bookmarkEnd w:id="106"/>
+    <w:bookmarkStart w:id="107" w:name="ref-ptcfPtc2018"/>
     <w:p>
       <w:pPr>
         <w:pStyle w:val="Bibliography"/>
@@ -8709,8 +8760,8 @@
         <w:t xml:space="preserve">. (Primary Trauma Care Foundation, 2018).</w:t>
       </w:r>
     </w:p>
-    <w:bookmarkEnd w:id="111"/>
-    <w:bookmarkStart w:id="113" w:name="ref-Jin2021"/>
+    <w:bookmarkEnd w:id="107"/>
+    <w:bookmarkStart w:id="109" w:name="ref-Jin2021"/>
     <w:p>
       <w:pPr>
         <w:pStyle w:val="Bibliography"/>
@@ -8740,7 +8791,7 @@
       <w:r>
         <w:t xml:space="preserve"> </w:t>
       </w:r>
-      <w:hyperlink r:id="rId112">
+      <w:hyperlink r:id="rId108">
         <w:r>
           <w:rPr>
             <w:rStyle w:val="InternetLink"/>
@@ -8775,8 +8826,8 @@
         <w:t xml:space="preserve">, 1982–1998 (2021).</w:t>
       </w:r>
     </w:p>
-    <w:bookmarkEnd w:id="113"/>
-    <w:bookmarkStart w:id="115" w:name="ref-Ali1996"/>
+    <w:bookmarkEnd w:id="109"/>
+    <w:bookmarkStart w:id="111" w:name="ref-Ali1996"/>
     <w:p>
       <w:pPr>
         <w:pStyle w:val="Bibliography"/>
@@ -8806,7 +8857,7 @@
       <w:r>
         <w:t xml:space="preserve"> </w:t>
       </w:r>
-      <w:hyperlink r:id="rId114">
+      <w:hyperlink r:id="rId110">
         <w:r>
           <w:rPr>
             <w:rStyle w:val="InternetLink"/>
@@ -8841,8 +8892,8 @@
         <w:t xml:space="preserve">, 1121–1126 (1996).</w:t>
       </w:r>
     </w:p>
-    <w:bookmarkEnd w:id="115"/>
-    <w:bookmarkStart w:id="117" w:name="ref-Ali1999"/>
+    <w:bookmarkEnd w:id="111"/>
+    <w:bookmarkStart w:id="113" w:name="ref-Ali1999"/>
     <w:p>
       <w:pPr>
         <w:pStyle w:val="Bibliography"/>
@@ -8872,7 +8923,7 @@
       <w:r>
         <w:t xml:space="preserve"> </w:t>
       </w:r>
-      <w:hyperlink r:id="rId116">
+      <w:hyperlink r:id="rId112">
         <w:r>
           <w:rPr>
             <w:rStyle w:val="InternetLink"/>
@@ -8907,8 +8958,8 @@
         <w:t xml:space="preserve">, 80–86 (1999).</w:t>
       </w:r>
     </w:p>
-    <w:bookmarkEnd w:id="117"/>
-    <w:bookmarkStart w:id="119" w:name="ref-GerdinWärnberg2022"/>
+    <w:bookmarkEnd w:id="113"/>
+    <w:bookmarkStart w:id="115" w:name="ref-GerdinWärnberg2022"/>
     <w:p>
       <w:pPr>
         <w:pStyle w:val="Bibliography"/>
@@ -8938,7 +8989,7 @@
       <w:r>
         <w:t xml:space="preserve"> </w:t>
       </w:r>
-      <w:hyperlink r:id="rId118">
+      <w:hyperlink r:id="rId114">
         <w:r>
           <w:rPr>
             <w:rStyle w:val="InternetLink"/>
@@ -8973,8 +9024,8 @@
         <w:t xml:space="preserve">, e057504 (2022).</w:t>
       </w:r>
     </w:p>
-    <w:bookmarkEnd w:id="119"/>
-    <w:bookmarkStart w:id="121" w:name="ref-Lee2014"/>
+    <w:bookmarkEnd w:id="115"/>
+    <w:bookmarkStart w:id="117" w:name="ref-Lee2014"/>
     <w:p>
       <w:pPr>
         <w:pStyle w:val="Bibliography"/>
@@ -9004,7 +9055,7 @@
       <w:r>
         <w:t xml:space="preserve"> </w:t>
       </w:r>
-      <w:hyperlink r:id="rId120">
+      <w:hyperlink r:id="rId116">
         <w:r>
           <w:rPr>
             <w:rStyle w:val="InternetLink"/>
@@ -9036,8 +9087,8 @@
         <w:t xml:space="preserve">, (2014).</w:t>
       </w:r>
     </w:p>
-    <w:bookmarkEnd w:id="121"/>
-    <w:bookmarkStart w:id="123" w:name="ref-Roberts2013"/>
+    <w:bookmarkEnd w:id="117"/>
+    <w:bookmarkStart w:id="119" w:name="ref-Roberts2013"/>
     <w:p>
       <w:pPr>
         <w:pStyle w:val="Bibliography"/>
@@ -9067,7 +9118,7 @@
       <w:r>
         <w:t xml:space="preserve"> </w:t>
       </w:r>
-      <w:hyperlink r:id="rId122">
+      <w:hyperlink r:id="rId118">
         <w:r>
           <w:rPr>
             <w:rStyle w:val="InternetLink"/>
@@ -9102,8 +9153,8 @@
         <w:t xml:space="preserve">, (2013).</w:t>
       </w:r>
     </w:p>
-    <w:bookmarkEnd w:id="123"/>
-    <w:bookmarkStart w:id="125" w:name="ref-Sierink2016"/>
+    <w:bookmarkEnd w:id="119"/>
+    <w:bookmarkStart w:id="121" w:name="ref-Sierink2016"/>
     <w:p>
       <w:pPr>
         <w:pStyle w:val="Bibliography"/>
@@ -9133,7 +9184,7 @@
       <w:r>
         <w:t xml:space="preserve"> </w:t>
       </w:r>
-      <w:hyperlink r:id="rId124">
+      <w:hyperlink r:id="rId120">
         <w:r>
           <w:rPr>
             <w:rStyle w:val="InternetLink"/>
@@ -9168,8 +9219,8 @@
         <w:t xml:space="preserve">, 673–683 (2016).</w:t>
       </w:r>
     </w:p>
-    <w:bookmarkEnd w:id="125"/>
-    <w:bookmarkStart w:id="126" w:name="ref-Ariyanayagam1992"/>
+    <w:bookmarkEnd w:id="121"/>
+    <w:bookmarkStart w:id="122" w:name="ref-Ariyanayagam1992"/>
     <w:p>
       <w:pPr>
         <w:pStyle w:val="Bibliography"/>
@@ -9223,8 +9274,8 @@
         <w:t xml:space="preserve">, 72–74 (1992).</w:t>
       </w:r>
     </w:p>
-    <w:bookmarkEnd w:id="126"/>
-    <w:bookmarkStart w:id="128" w:name="ref-CioèPeña2016"/>
+    <w:bookmarkEnd w:id="122"/>
+    <w:bookmarkStart w:id="124" w:name="ref-CioèPeña2016"/>
     <w:p>
       <w:pPr>
         <w:pStyle w:val="Bibliography"/>
@@ -9254,7 +9305,7 @@
       <w:r>
         <w:t xml:space="preserve"> </w:t>
       </w:r>
-      <w:hyperlink r:id="rId127">
+      <w:hyperlink r:id="rId123">
         <w:r>
           <w:rPr>
             <w:rStyle w:val="InternetLink"/>
@@ -9289,8 +9340,8 @@
         <w:t xml:space="preserve">, 118–126 (2016).</w:t>
       </w:r>
     </w:p>
-    <w:bookmarkEnd w:id="128"/>
-    <w:bookmarkStart w:id="130" w:name="ref-Petroze2014"/>
+    <w:bookmarkEnd w:id="124"/>
+    <w:bookmarkStart w:id="126" w:name="ref-Petroze2014"/>
     <w:p>
       <w:pPr>
         <w:pStyle w:val="Bibliography"/>
@@ -9320,7 +9371,7 @@
       <w:r>
         <w:t xml:space="preserve"> </w:t>
       </w:r>
-      <w:hyperlink r:id="rId129">
+      <w:hyperlink r:id="rId125">
         <w:r>
           <w:rPr>
             <w:rStyle w:val="InternetLink"/>
@@ -9352,8 +9403,8 @@
         <w:t xml:space="preserve">, 926–933 (2014).</w:t>
       </w:r>
     </w:p>
-    <w:bookmarkEnd w:id="130"/>
-    <w:bookmarkStart w:id="132" w:name="ref-VanHeng2008"/>
+    <w:bookmarkEnd w:id="126"/>
+    <w:bookmarkStart w:id="128" w:name="ref-VanHeng2008"/>
     <w:p>
       <w:pPr>
         <w:pStyle w:val="Bibliography"/>
@@ -9383,7 +9434,7 @@
       <w:r>
         <w:t xml:space="preserve"> </w:t>
       </w:r>
-      <w:hyperlink r:id="rId131">
+      <w:hyperlink r:id="rId127">
         <w:r>
           <w:rPr>
             <w:rStyle w:val="InternetLink"/>
@@ -9418,8 +9469,8 @@
         <w:t xml:space="preserve">, 483–489 (2008).</w:t>
       </w:r>
     </w:p>
-    <w:bookmarkEnd w:id="132"/>
-    <w:bookmarkStart w:id="133" w:name="ref-Wang2010"/>
+    <w:bookmarkEnd w:id="128"/>
+    <w:bookmarkStart w:id="129" w:name="ref-Wang2010"/>
     <w:p>
       <w:pPr>
         <w:pStyle w:val="Bibliography"/>
@@ -9473,9 +9524,9 @@
         <w:t xml:space="preserve">, 341–344 (2010).</w:t>
       </w:r>
     </w:p>
-    <w:bookmarkEnd w:id="133"/>
-    <w:bookmarkEnd w:id="134"/>
-    <w:bookmarkEnd w:id="135"/>
+    <w:bookmarkEnd w:id="129"/>
+    <w:bookmarkEnd w:id="130"/>
+    <w:bookmarkEnd w:id="131"/>
     <w:sectPr>
       <w:footnotePr>
         <w:numFmt w:val="decimal"/>

</xml_diff>

<commit_message>
Compila manuscript and supplementary materials
</commit_message>
<xml_diff>
--- a/pilot-publication/manuscript.docx
+++ b/pilot-publication/manuscript.docx
@@ -162,7 +162,7 @@
       </w:r>
     </w:p>
     <w:bookmarkEnd w:id="20"/>
-    <w:bookmarkStart w:id="22" w:name="corresponding-author"/>
+    <w:bookmarkStart w:id="21" w:name="corresponding-author"/>
     <w:p>
       <w:pPr>
         <w:pStyle w:val="Heading2"/>
@@ -181,7 +181,7 @@
     </w:p>
     <w:p>
       <w:pPr>
-        <w:pStyle w:val="TextBody"/>
+        <w:pStyle w:val="BodyText"/>
       </w:pPr>
       <w:r>
         <w:t xml:space="preserve">Department of Global Public Health</w:t>
@@ -207,16 +207,11 @@
     </w:p>
     <w:p>
       <w:pPr>
-        <w:pStyle w:val="TextBody"/>
-      </w:pPr>
-      <w:hyperlink r:id="rId21">
-        <w:r>
-          <w:rPr>
-            <w:rStyle w:val="InternetLink"/>
-          </w:rPr>
-          <w:t xml:space="preserve">martin.gerdin@ki.se</w:t>
-        </w:r>
-      </w:hyperlink>
+        <w:pStyle w:val="BodyText"/>
+      </w:pPr>
+      <w:r>
+        <w:t xml:space="preserve">martin.gerdin@ki.se</w:t>
+      </w:r>
       <w:r>
         <w:br/>
       </w:r>
@@ -224,23 +219,315 @@
         <w:t xml:space="preserve">+46 708 53 95 98 (mobile)</w:t>
       </w:r>
     </w:p>
+    <w:bookmarkEnd w:id="21"/>
+    <w:bookmarkStart w:id="35" w:name="authors"/>
+    <w:p>
+      <w:pPr>
+        <w:pStyle w:val="Heading2"/>
+      </w:pPr>
+      <w:r>
+        <w:t xml:space="preserve">Authors</w:t>
+      </w:r>
+    </w:p>
+    <w:bookmarkStart w:id="22" w:name="johanna-berg-jb"/>
+    <w:p>
+      <w:pPr>
+        <w:pStyle w:val="Heading5"/>
+      </w:pPr>
+      <w:r>
+        <w:t xml:space="preserve">Johanna Berg (JB)</w:t>
+      </w:r>
+    </w:p>
+    <w:p>
+      <w:pPr>
+        <w:pStyle w:val="FirstParagraph"/>
+      </w:pPr>
+      <w:r>
+        <w:t xml:space="preserve">Department of Global Public Health, Karolinska Institutet, Stockholm, Sweden.</w:t>
+      </w:r>
+    </w:p>
+    <w:p>
+      <w:pPr>
+        <w:pStyle w:val="BodyText"/>
+      </w:pPr>
+      <w:r>
+        <w:t xml:space="preserve">Emergency Medicine, Department of Internal and Emergency Medicine, Skåne University Hospital, Malmö, Sweden.</w:t>
+      </w:r>
+    </w:p>
     <w:bookmarkEnd w:id="22"/>
-    <w:bookmarkStart w:id="36" w:name="authors"/>
+    <w:bookmarkStart w:id="23" w:name="shamita-chatterjee-sc"/>
+    <w:p>
+      <w:pPr>
+        <w:pStyle w:val="Heading5"/>
+      </w:pPr>
+      <w:r>
+        <w:t xml:space="preserve">Shamita Chatterjee (SC)</w:t>
+      </w:r>
+    </w:p>
+    <w:p>
+      <w:pPr>
+        <w:pStyle w:val="FirstParagraph"/>
+      </w:pPr>
+      <w:r>
+        <w:t xml:space="preserve">Department of Surgery, Institute of Post Graduate Medical Education and Research, Kolkata, India.</w:t>
+      </w:r>
+    </w:p>
+    <w:bookmarkEnd w:id="23"/>
+    <w:bookmarkStart w:id="24" w:name="li-felländer-tsai-lft"/>
+    <w:p>
+      <w:pPr>
+        <w:pStyle w:val="Heading5"/>
+      </w:pPr>
+      <w:r>
+        <w:t xml:space="preserve">Li Felländer-Tsai (LFT)</w:t>
+      </w:r>
+    </w:p>
+    <w:p>
+      <w:pPr>
+        <w:pStyle w:val="FirstParagraph"/>
+      </w:pPr>
+      <w:r>
+        <w:t xml:space="preserve">Division of Orthopaedics and Biotechnology, Department of Clinical Science Intervention and Technology (CLINTEC), Karolinska Institutet, Stockholm, Sweden.</w:t>
+      </w:r>
+    </w:p>
+    <w:p>
+      <w:pPr>
+        <w:pStyle w:val="BodyText"/>
+      </w:pPr>
+      <w:r>
+        <w:t xml:space="preserve">Department of Reconstructive Orthopedics, Karolinska University Hospital, Stockholm, Sweden.</w:t>
+      </w:r>
+    </w:p>
+    <w:bookmarkEnd w:id="24"/>
+    <w:bookmarkStart w:id="25" w:name="geeta-ghag-gg"/>
+    <w:p>
+      <w:pPr>
+        <w:pStyle w:val="Heading5"/>
+      </w:pPr>
+      <w:r>
+        <w:t xml:space="preserve">Geeta Ghag (GG)</w:t>
+      </w:r>
+    </w:p>
+    <w:p>
+      <w:pPr>
+        <w:pStyle w:val="FirstParagraph"/>
+      </w:pPr>
+      <w:r>
+        <w:t xml:space="preserve">Department of Surgery, HBT Medical College And Dr. R N Cooper Municipal General Hospital, Mumbai, India.</w:t>
+      </w:r>
+    </w:p>
+    <w:bookmarkEnd w:id="25"/>
+    <w:bookmarkStart w:id="26" w:name="monty-khajanchi-mk"/>
+    <w:p>
+      <w:pPr>
+        <w:pStyle w:val="Heading5"/>
+      </w:pPr>
+      <w:r>
+        <w:t xml:space="preserve">Monty Khajanchi (MK)</w:t>
+      </w:r>
+    </w:p>
+    <w:p>
+      <w:pPr>
+        <w:pStyle w:val="FirstParagraph"/>
+      </w:pPr>
+      <w:r>
+        <w:t xml:space="preserve">WHO Collaboration Centre for Research in Surgical Care Delivery in LMIC, Mumbai, India.</w:t>
+      </w:r>
+    </w:p>
+    <w:p>
+      <w:pPr>
+        <w:pStyle w:val="BodyText"/>
+      </w:pPr>
+      <w:r>
+        <w:t xml:space="preserve">Seth G. S. Medical College and K.E.M. Hospital, Mumbai, India.</w:t>
+      </w:r>
+    </w:p>
+    <w:bookmarkEnd w:id="26"/>
+    <w:bookmarkStart w:id="27" w:name="catherine-juillard-cj"/>
+    <w:p>
+      <w:pPr>
+        <w:pStyle w:val="Heading5"/>
+      </w:pPr>
+      <w:r>
+        <w:t xml:space="preserve">Catherine Juillard (CJ)</w:t>
+      </w:r>
+    </w:p>
+    <w:p>
+      <w:pPr>
+        <w:pStyle w:val="FirstParagraph"/>
+      </w:pPr>
+      <w:r>
+        <w:t xml:space="preserve">Division of General Surgery, Department of Surgery, David Geffen School of Medicine at UCLA, Los Angeles, California, United States of America.</w:t>
+      </w:r>
+    </w:p>
+    <w:bookmarkEnd w:id="27"/>
+    <w:bookmarkStart w:id="28" w:name="nobhojit-roy-nr"/>
+    <w:p>
+      <w:pPr>
+        <w:pStyle w:val="Heading5"/>
+      </w:pPr>
+      <w:r>
+        <w:t xml:space="preserve">Nobhojit Roy (NR)</w:t>
+      </w:r>
+    </w:p>
+    <w:p>
+      <w:pPr>
+        <w:pStyle w:val="FirstParagraph"/>
+      </w:pPr>
+      <w:r>
+        <w:t xml:space="preserve">WHO Collaborating Center for Research on Surgical Care Delivery in LMICs, BARC Hospital, HBNI University, Mumbai, India.</w:t>
+      </w:r>
+    </w:p>
+    <w:p>
+      <w:pPr>
+        <w:pStyle w:val="BodyText"/>
+      </w:pPr>
+      <w:r>
+        <w:t xml:space="preserve">Department of Global Public Health, Karolinska Institutet, Stockholm, Sweden.</w:t>
+      </w:r>
+    </w:p>
+    <w:bookmarkEnd w:id="28"/>
+    <w:bookmarkStart w:id="29" w:name="rajdeep-singh-rs"/>
+    <w:p>
+      <w:pPr>
+        <w:pStyle w:val="Heading5"/>
+      </w:pPr>
+      <w:r>
+        <w:t xml:space="preserve">Rajdeep Singh (RS)</w:t>
+      </w:r>
+    </w:p>
+    <w:p>
+      <w:pPr>
+        <w:pStyle w:val="FirstParagraph"/>
+      </w:pPr>
+      <w:r>
+        <w:t xml:space="preserve">Department of Surgery, Maulana Azad Medical College, New Delhi, India.</w:t>
+      </w:r>
+    </w:p>
+    <w:bookmarkEnd w:id="29"/>
+    <w:bookmarkStart w:id="30" w:name="kapil-dev-soni-kds"/>
+    <w:p>
+      <w:pPr>
+        <w:pStyle w:val="Heading5"/>
+      </w:pPr>
+      <w:r>
+        <w:t xml:space="preserve">Kapil Dev Soni (KDS)</w:t>
+      </w:r>
+    </w:p>
+    <w:p>
+      <w:pPr>
+        <w:pStyle w:val="FirstParagraph"/>
+      </w:pPr>
+      <w:r>
+        <w:t xml:space="preserve">Critical and Intensive Care, JPN Apex Trauma Center, All India Institute of Medical Sciences, New Delhi, India.</w:t>
+      </w:r>
+    </w:p>
+    <w:bookmarkEnd w:id="30"/>
+    <w:bookmarkStart w:id="31" w:name="lovisa-strömmer-ls"/>
+    <w:p>
+      <w:pPr>
+        <w:pStyle w:val="Heading5"/>
+      </w:pPr>
+      <w:r>
+        <w:t xml:space="preserve">Lovisa Strömmer (LS)</w:t>
+      </w:r>
+    </w:p>
+    <w:p>
+      <w:pPr>
+        <w:pStyle w:val="FirstParagraph"/>
+      </w:pPr>
+      <w:r>
+        <w:t xml:space="preserve">Division of Surgery, Department of Clinical Science, Intervention and Technology (CLINTEC), Karolinska Institutet, Stockholm, Sweden.</w:t>
+      </w:r>
+    </w:p>
+    <w:p>
+      <w:pPr>
+        <w:pStyle w:val="BodyText"/>
+      </w:pPr>
+      <w:r>
+        <w:t xml:space="preserve">Department of Surgery, Capio St Göran Hospital, Stockholm, Sweden.</w:t>
+      </w:r>
+    </w:p>
+    <w:bookmarkEnd w:id="31"/>
+    <w:bookmarkStart w:id="32" w:name="vipul-nandu"/>
+    <w:p>
+      <w:pPr>
+        <w:pStyle w:val="Heading5"/>
+      </w:pPr>
+      <w:r>
+        <w:t xml:space="preserve">Vipul Nandu</w:t>
+      </w:r>
+    </w:p>
+    <w:p>
+      <w:pPr>
+        <w:pStyle w:val="FirstParagraph"/>
+      </w:pPr>
+      <w:r>
+        <w:t xml:space="preserve">Department of Surgery, HBT Medical College And Dr. R N Cooper Municipal General Hospital, Mumbai, India.</w:t>
+      </w:r>
+    </w:p>
+    <w:bookmarkEnd w:id="32"/>
+    <w:bookmarkStart w:id="33" w:name="debojit-basak"/>
+    <w:p>
+      <w:pPr>
+        <w:pStyle w:val="Heading5"/>
+      </w:pPr>
+      <w:r>
+        <w:t xml:space="preserve">Debojit Basak</w:t>
+      </w:r>
+    </w:p>
+    <w:p>
+      <w:pPr>
+        <w:pStyle w:val="FirstParagraph"/>
+      </w:pPr>
+      <w:r>
+        <w:t xml:space="preserve">Project Research Scientist, Institute of Post Graduate Medical Education and Research, Kolkata, India.</w:t>
+      </w:r>
+    </w:p>
+    <w:bookmarkEnd w:id="33"/>
+    <w:bookmarkStart w:id="34" w:name="tamal-khan"/>
+    <w:p>
+      <w:pPr>
+        <w:pStyle w:val="Heading5"/>
+      </w:pPr>
+      <w:r>
+        <w:t xml:space="preserve">Tamal Khan</w:t>
+      </w:r>
+    </w:p>
+    <w:p>
+      <w:pPr>
+        <w:pStyle w:val="FirstParagraph"/>
+      </w:pPr>
+      <w:r>
+        <w:t xml:space="preserve">Senior Research fellow, All India Institute of Medical Sciences, New Delhi, India.</w:t>
+      </w:r>
+    </w:p>
+    <w:bookmarkEnd w:id="34"/>
+    <w:bookmarkEnd w:id="35"/>
+    <w:bookmarkStart w:id="51" w:name="non-author-contributors"/>
     <w:p>
       <w:pPr>
         <w:pStyle w:val="Heading2"/>
       </w:pPr>
       <w:r>
-        <w:t xml:space="preserve">Authors</w:t>
-      </w:r>
-    </w:p>
-    <w:bookmarkStart w:id="23" w:name="johanna-berg-jb"/>
+        <w:t xml:space="preserve">Non-author contributors</w:t>
+      </w:r>
+    </w:p>
+    <w:p>
+      <w:pPr>
+        <w:pStyle w:val="FirstParagraph"/>
+      </w:pPr>
+      <w:r>
+        <w:t xml:space="preserve">Trauma life support Effectiveness Research Network (TERN) collaborators:</w:t>
+      </w:r>
+    </w:p>
+    <w:bookmarkStart w:id="36" w:name="prashant-bhandarkar-pb"/>
     <w:p>
       <w:pPr>
         <w:pStyle w:val="Heading5"/>
       </w:pPr>
       <w:r>
-        <w:t xml:space="preserve">Johanna Berg (JB)</w:t>
+        <w:t xml:space="preserve">Prashant Bhandarkar (PB)</w:t>
       </w:r>
     </w:p>
     <w:p>
@@ -248,25 +535,89 @@
         <w:pStyle w:val="FirstParagraph"/>
       </w:pPr>
       <w:r>
+        <w:t xml:space="preserve">WHO collaboration Centre for Research in Surgical Care Delivery in LMIC, Mumbai, India.</w:t>
+      </w:r>
+    </w:p>
+    <w:bookmarkEnd w:id="36"/>
+    <w:bookmarkStart w:id="37" w:name="anirban-chatterjee-ac"/>
+    <w:p>
+      <w:pPr>
+        <w:pStyle w:val="Heading5"/>
+      </w:pPr>
+      <w:r>
+        <w:t xml:space="preserve">Anirban Chatterjee (AC)</w:t>
+      </w:r>
+    </w:p>
+    <w:p>
+      <w:pPr>
+        <w:pStyle w:val="FirstParagraph"/>
+      </w:pPr>
+      <w:r>
+        <w:t xml:space="preserve">Department of Orthopaedic Sciences, Medica Superspecialty Hospital, Kolkata, India.</w:t>
+      </w:r>
+    </w:p>
+    <w:bookmarkEnd w:id="37"/>
+    <w:bookmarkStart w:id="38" w:name="chintamani-c"/>
+    <w:p>
+      <w:pPr>
+        <w:pStyle w:val="Heading5"/>
+      </w:pPr>
+      <w:r>
+        <w:t xml:space="preserve">Chintamani (C)</w:t>
+      </w:r>
+    </w:p>
+    <w:p>
+      <w:pPr>
+        <w:pStyle w:val="FirstParagraph"/>
+      </w:pPr>
+      <w:r>
+        <w:t xml:space="preserve">Department of Surgery, Vardhman Mahavir Medical College and Safdarjung Hospital, New Delhi, India.</w:t>
+      </w:r>
+    </w:p>
+    <w:bookmarkEnd w:id="38"/>
+    <w:bookmarkStart w:id="39" w:name="anita-gadgil-ag"/>
+    <w:p>
+      <w:pPr>
+        <w:pStyle w:val="Heading5"/>
+      </w:pPr>
+      <w:r>
+        <w:t xml:space="preserve">Anita Gadgil (AG)</w:t>
+      </w:r>
+    </w:p>
+    <w:p>
+      <w:pPr>
+        <w:pStyle w:val="FirstParagraph"/>
+      </w:pPr>
+      <w:r>
+        <w:t xml:space="preserve">WHO collaboration Centre for Research in Surgical Care Delivery in LMIC, Mumbai, India.</w:t>
+      </w:r>
+    </w:p>
+    <w:bookmarkEnd w:id="39"/>
+    <w:bookmarkStart w:id="40" w:name="marie-hasselberg-mh"/>
+    <w:p>
+      <w:pPr>
+        <w:pStyle w:val="Heading5"/>
+      </w:pPr>
+      <w:r>
+        <w:t xml:space="preserve">Marie Hasselberg (MH)</w:t>
+      </w:r>
+    </w:p>
+    <w:p>
+      <w:pPr>
+        <w:pStyle w:val="FirstParagraph"/>
+      </w:pPr>
+      <w:r>
         <w:t xml:space="preserve">Department of Global Public Health, Karolinska Institutet, Stockholm, Sweden.</w:t>
       </w:r>
     </w:p>
-    <w:p>
-      <w:pPr>
-        <w:pStyle w:val="TextBody"/>
-      </w:pPr>
-      <w:r>
-        <w:t xml:space="preserve">Emergency Medicine, Department of Internal and Emergency Medicine, Skåne University Hospital, Malmö, Sweden.</w:t>
-      </w:r>
-    </w:p>
-    <w:bookmarkEnd w:id="23"/>
-    <w:bookmarkStart w:id="24" w:name="shamita-chatterjee-sc"/>
+    <w:bookmarkEnd w:id="40"/>
+    <w:bookmarkStart w:id="41" w:name="deepa-kizhakke-veetil-dkv"/>
     <w:p>
       <w:pPr>
         <w:pStyle w:val="Heading5"/>
       </w:pPr>
       <w:r>
-        <w:t xml:space="preserve">Shamita Chatterjee (SC)</w:t>
+        <w:t xml:space="preserve">Deepa Kizhakke Veetil (DKV)</w:t>
       </w:r>
     </w:p>
     <w:p>
@@ -274,17 +625,17 @@
         <w:pStyle w:val="FirstParagraph"/>
       </w:pPr>
       <w:r>
-        <w:t xml:space="preserve">Department of Surgery, Institute of Post Graduate Medical Education and Research, Kolkata, India.</w:t>
-      </w:r>
-    </w:p>
-    <w:bookmarkEnd w:id="24"/>
-    <w:bookmarkStart w:id="25" w:name="li-felländer-tsai-lft"/>
+        <w:t xml:space="preserve">Department of Surgery, Manipal Hospital, Dwarka, New Delhi.</w:t>
+      </w:r>
+    </w:p>
+    <w:bookmarkEnd w:id="41"/>
+    <w:bookmarkStart w:id="42" w:name="vineet-kumar-vk"/>
     <w:p>
       <w:pPr>
         <w:pStyle w:val="Heading5"/>
       </w:pPr>
       <w:r>
-        <w:t xml:space="preserve">Li Felländer-Tsai (LFT)</w:t>
+        <w:t xml:space="preserve">Vineet Kumar (VK)</w:t>
       </w:r>
     </w:p>
     <w:p>
@@ -292,25 +643,17 @@
         <w:pStyle w:val="FirstParagraph"/>
       </w:pPr>
       <w:r>
-        <w:t xml:space="preserve">Division of Orthopaedics and Biotechnology, Department of Clinical Science Intervention and Technology (CLINTEC), Karolinska Institutet, Stockholm, Sweden.</w:t>
-      </w:r>
-    </w:p>
-    <w:p>
-      <w:pPr>
-        <w:pStyle w:val="TextBody"/>
-      </w:pPr>
-      <w:r>
-        <w:t xml:space="preserve">Department of Reconstructive Orthopedics, Karolinska University Hospital, Stockholm, Sweden.</w:t>
-      </w:r>
-    </w:p>
-    <w:bookmarkEnd w:id="25"/>
-    <w:bookmarkStart w:id="26" w:name="geeta-ghag-gg"/>
+        <w:t xml:space="preserve">Department of Surgery, Lokmanya Tilak Municipal Medical College and General Hospital, Mumbai, India.</w:t>
+      </w:r>
+    </w:p>
+    <w:bookmarkEnd w:id="42"/>
+    <w:bookmarkStart w:id="43" w:name="debabrata-kundu-dk"/>
     <w:p>
       <w:pPr>
         <w:pStyle w:val="Heading5"/>
       </w:pPr>
       <w:r>
-        <w:t xml:space="preserve">Geeta Ghag (GG)</w:t>
+        <w:t xml:space="preserve">Debabrata Kundu (DK)</w:t>
       </w:r>
     </w:p>
     <w:p>
@@ -318,17 +661,17 @@
         <w:pStyle w:val="FirstParagraph"/>
       </w:pPr>
       <w:r>
-        <w:t xml:space="preserve">Department of Surgery, HBT Medical College And Dr. R N Cooper Municipal General Hospital, Mumbai, India.</w:t>
-      </w:r>
-    </w:p>
-    <w:bookmarkEnd w:id="26"/>
-    <w:bookmarkStart w:id="27" w:name="monty-khajanchi-mk"/>
+        <w:t xml:space="preserve">Department of Surgery, Medical College Kolkata, Kolkata, India.</w:t>
+      </w:r>
+    </w:p>
+    <w:bookmarkEnd w:id="43"/>
+    <w:bookmarkStart w:id="44" w:name="anurag-mishra-am"/>
     <w:p>
       <w:pPr>
         <w:pStyle w:val="Heading5"/>
       </w:pPr>
       <w:r>
-        <w:t xml:space="preserve">Monty Khajanchi (MK)</w:t>
+        <w:t xml:space="preserve">Anurag Mishra (AM)</w:t>
       </w:r>
     </w:p>
     <w:p>
@@ -336,25 +679,17 @@
         <w:pStyle w:val="FirstParagraph"/>
       </w:pPr>
       <w:r>
-        <w:t xml:space="preserve">WHO Collaboration Centre for Research in Surgical Care Delivery in LMIC, Mumbai, India.</w:t>
-      </w:r>
-    </w:p>
-    <w:p>
-      <w:pPr>
-        <w:pStyle w:val="TextBody"/>
-      </w:pPr>
-      <w:r>
-        <w:t xml:space="preserve">Seth G. S. Medical College and K.E.M. Hospital, Mumbai, India.</w:t>
-      </w:r>
-    </w:p>
-    <w:bookmarkEnd w:id="27"/>
-    <w:bookmarkStart w:id="28" w:name="catherine-juillard-cj"/>
+        <w:t xml:space="preserve">Department of Surgery, Maulana Azad Medical College, New Delhi, India.</w:t>
+      </w:r>
+    </w:p>
+    <w:bookmarkEnd w:id="44"/>
+    <w:bookmarkStart w:id="45" w:name="priti-patil-pp"/>
     <w:p>
       <w:pPr>
         <w:pStyle w:val="Heading5"/>
       </w:pPr>
       <w:r>
-        <w:t xml:space="preserve">Catherine Juillard (CJ)</w:t>
+        <w:t xml:space="preserve">Priti Patil (PP)</w:t>
       </w:r>
     </w:p>
     <w:p>
@@ -362,17 +697,17 @@
         <w:pStyle w:val="FirstParagraph"/>
       </w:pPr>
       <w:r>
-        <w:t xml:space="preserve">Division of General Surgery, Department of Surgery, David Geffen School of Medicine at UCLA, Los Angeles, California, United States of America.</w:t>
-      </w:r>
-    </w:p>
-    <w:bookmarkEnd w:id="28"/>
-    <w:bookmarkStart w:id="29" w:name="nobhojit-roy-nr"/>
+        <w:t xml:space="preserve">WHO collaboration Centre for Research in Surgical Care Delivery in LMIC, Mumbai, India.</w:t>
+      </w:r>
+    </w:p>
+    <w:bookmarkEnd w:id="45"/>
+    <w:bookmarkStart w:id="46" w:name="arun-prasad-ap"/>
     <w:p>
       <w:pPr>
         <w:pStyle w:val="Heading5"/>
       </w:pPr>
       <w:r>
-        <w:t xml:space="preserve">Nobhojit Roy (NR)</w:t>
+        <w:t xml:space="preserve">Arun Prasad (AP)</w:t>
       </w:r>
     </w:p>
     <w:p>
@@ -380,25 +715,61 @@
         <w:pStyle w:val="FirstParagraph"/>
       </w:pPr>
       <w:r>
-        <w:t xml:space="preserve">WHO Collaborating Center for Research on Surgical Care Delivery in LMICs, BARC Hospital, HBNI University, Mumbai, India.</w:t>
-      </w:r>
-    </w:p>
-    <w:p>
-      <w:pPr>
-        <w:pStyle w:val="TextBody"/>
+        <w:t xml:space="preserve">Department of Surgery, Indraprastha Apollo Hospitals, New Delhi</w:t>
+      </w:r>
+    </w:p>
+    <w:bookmarkEnd w:id="46"/>
+    <w:bookmarkStart w:id="47" w:name="amit-roy-ar"/>
+    <w:p>
+      <w:pPr>
+        <w:pStyle w:val="Heading5"/>
+      </w:pPr>
+      <w:r>
+        <w:t xml:space="preserve">Amit Roy (AR)</w:t>
+      </w:r>
+    </w:p>
+    <w:p>
+      <w:pPr>
+        <w:pStyle w:val="FirstParagraph"/>
+      </w:pPr>
+      <w:r>
+        <w:t xml:space="preserve">Department of Surgery, Sir Nil Ratan Sircar Medical College &amp; Hospital, Kolkata, India.</w:t>
+      </w:r>
+    </w:p>
+    <w:bookmarkEnd w:id="47"/>
+    <w:bookmarkStart w:id="48" w:name="siddarth-david-sd"/>
+    <w:p>
+      <w:pPr>
+        <w:pStyle w:val="Heading5"/>
+      </w:pPr>
+      <w:r>
+        <w:t xml:space="preserve">Siddarth David (SD)</w:t>
+      </w:r>
+    </w:p>
+    <w:p>
+      <w:pPr>
+        <w:pStyle w:val="FirstParagraph"/>
       </w:pPr>
       <w:r>
         <w:t xml:space="preserve">Department of Global Public Health, Karolinska Institutet, Stockholm, Sweden.</w:t>
       </w:r>
     </w:p>
-    <w:bookmarkEnd w:id="29"/>
-    <w:bookmarkStart w:id="30" w:name="rajdeep-singh-rs"/>
+    <w:p>
+      <w:pPr>
+        <w:pStyle w:val="BodyText"/>
+      </w:pPr>
+      <w:r>
+        <w:t xml:space="preserve">Doctors For You, Mumbai, India.</w:t>
+      </w:r>
+    </w:p>
+    <w:bookmarkEnd w:id="48"/>
+    <w:bookmarkStart w:id="49" w:name="harris-solomon-hs"/>
     <w:p>
       <w:pPr>
         <w:pStyle w:val="Heading5"/>
       </w:pPr>
       <w:r>
-        <w:t xml:space="preserve">Rajdeep Singh (RS)</w:t>
+        <w:t xml:space="preserve">Harris Solomon (HS)</w:t>
       </w:r>
     </w:p>
     <w:p>
@@ -406,17 +777,17 @@
         <w:pStyle w:val="FirstParagraph"/>
       </w:pPr>
       <w:r>
-        <w:t xml:space="preserve">Department of Surgery, Maulana Azad Medical College, New Delhi, India.</w:t>
-      </w:r>
-    </w:p>
-    <w:bookmarkEnd w:id="30"/>
-    <w:bookmarkStart w:id="31" w:name="kapil-dev-soni-kds"/>
+        <w:t xml:space="preserve">Department of Cultural Anthropology and the Duke Global Health Institute, Duke University, Durham, USA.</w:t>
+      </w:r>
+    </w:p>
+    <w:bookmarkEnd w:id="49"/>
+    <w:bookmarkStart w:id="50" w:name="megha-tandon-mt"/>
     <w:p>
       <w:pPr>
         <w:pStyle w:val="Heading5"/>
       </w:pPr>
       <w:r>
-        <w:t xml:space="preserve">Kapil Dev Soni (KDS)</w:t>
+        <w:t xml:space="preserve">Megha Tandon (MT)</w:t>
       </w:r>
     </w:p>
     <w:p>
@@ -424,17 +795,18 @@
         <w:pStyle w:val="FirstParagraph"/>
       </w:pPr>
       <w:r>
-        <w:t xml:space="preserve">Critical and Intensive Care, JPN Apex Trauma Center, All India Institute of Medical Sciences, New Delhi, India.</w:t>
-      </w:r>
-    </w:p>
-    <w:bookmarkEnd w:id="31"/>
-    <w:bookmarkStart w:id="32" w:name="lovisa-strömmer-ls"/>
-    <w:p>
-      <w:pPr>
-        <w:pStyle w:val="Heading5"/>
-      </w:pPr>
-      <w:r>
-        <w:t xml:space="preserve">Lovisa Strömmer (LS)</w:t>
+        <w:t xml:space="preserve">Department of Surgery, Vardhman Mahavir Medical College and Safdarjung Hospital, New Delhi, India.</w:t>
+      </w:r>
+    </w:p>
+    <w:bookmarkEnd w:id="50"/>
+    <w:bookmarkEnd w:id="51"/>
+    <w:bookmarkStart w:id="52" w:name="keywords"/>
+    <w:p>
+      <w:pPr>
+        <w:pStyle w:val="Heading2"/>
+      </w:pPr>
+      <w:r>
+        <w:t xml:space="preserve">Keywords</w:t>
       </w:r>
     </w:p>
     <w:p>
@@ -442,25 +814,17 @@
         <w:pStyle w:val="FirstParagraph"/>
       </w:pPr>
       <w:r>
-        <w:t xml:space="preserve">Division of Surgery, Department of Clinical Science, Intervention and Technology (CLINTEC), Karolinska Institutet, Stockholm, Sweden.</w:t>
-      </w:r>
-    </w:p>
-    <w:p>
-      <w:pPr>
-        <w:pStyle w:val="TextBody"/>
-      </w:pPr>
-      <w:r>
-        <w:t xml:space="preserve">Department of Surgery, Capio St Göran Hospital, Stockholm, Sweden.</w:t>
-      </w:r>
-    </w:p>
-    <w:bookmarkEnd w:id="32"/>
-    <w:bookmarkStart w:id="33" w:name="vipul-nandu"/>
-    <w:p>
-      <w:pPr>
-        <w:pStyle w:val="Heading5"/>
-      </w:pPr>
-      <w:r>
-        <w:t xml:space="preserve">Vipul Nandu</w:t>
+        <w:t xml:space="preserve">Trauma management, Accident and emergency medicine, Education and training.</w:t>
+      </w:r>
+    </w:p>
+    <w:bookmarkEnd w:id="52"/>
+    <w:bookmarkStart w:id="53" w:name="role-of-study-sponsor-and-funders"/>
+    <w:p>
+      <w:pPr>
+        <w:pStyle w:val="Heading2"/>
+      </w:pPr>
+      <w:r>
+        <w:t xml:space="preserve">Role of study sponsor and funders</w:t>
       </w:r>
     </w:p>
     <w:p>
@@ -468,380 +832,11 @@
         <w:pStyle w:val="FirstParagraph"/>
       </w:pPr>
       <w:r>
-        <w:t xml:space="preserve">Department of Surgery, HBT Medical College And Dr. R N Cooper Municipal General Hospital, Mumbai, India.</w:t>
-      </w:r>
-    </w:p>
-    <w:bookmarkEnd w:id="33"/>
-    <w:bookmarkStart w:id="34" w:name="debojit-basak"/>
-    <w:p>
-      <w:pPr>
-        <w:pStyle w:val="Heading5"/>
-      </w:pPr>
-      <w:r>
-        <w:t xml:space="preserve">Debojit Basak</w:t>
-      </w:r>
-    </w:p>
-    <w:p>
-      <w:pPr>
-        <w:pStyle w:val="FirstParagraph"/>
-      </w:pPr>
-      <w:r>
-        <w:t xml:space="preserve">Project Research Scientist, Institute of Post Graduate Medical Education and Research, Kolkata, India.</w:t>
-      </w:r>
-    </w:p>
-    <w:bookmarkEnd w:id="34"/>
-    <w:bookmarkStart w:id="35" w:name="tamal-khan"/>
-    <w:p>
-      <w:pPr>
-        <w:pStyle w:val="Heading5"/>
-      </w:pPr>
-      <w:r>
-        <w:t xml:space="preserve">Tamal Khan</w:t>
-      </w:r>
-    </w:p>
-    <w:p>
-      <w:pPr>
-        <w:pStyle w:val="FirstParagraph"/>
-      </w:pPr>
-      <w:r>
-        <w:t xml:space="preserve">Senior Research fellow, All India Institute of Medical Sciences, New Delhi, India.</w:t>
-      </w:r>
-    </w:p>
-    <w:bookmarkEnd w:id="35"/>
-    <w:bookmarkEnd w:id="36"/>
-    <w:bookmarkStart w:id="52" w:name="non-author-contributors"/>
-    <w:p>
-      <w:pPr>
-        <w:pStyle w:val="Heading2"/>
-      </w:pPr>
-      <w:r>
-        <w:t xml:space="preserve">Non-author contributors</w:t>
-      </w:r>
-    </w:p>
-    <w:p>
-      <w:pPr>
-        <w:pStyle w:val="FirstParagraph"/>
-      </w:pPr>
-      <w:r>
-        <w:t xml:space="preserve">Trauma life support Effectiveness Research Network (TERN) collaborators:</w:t>
-      </w:r>
-    </w:p>
-    <w:bookmarkStart w:id="37" w:name="prashant-bhandarkar-pb"/>
-    <w:p>
-      <w:pPr>
-        <w:pStyle w:val="Heading5"/>
-      </w:pPr>
-      <w:r>
-        <w:t xml:space="preserve">Prashant Bhandarkar (PB)</w:t>
-      </w:r>
-    </w:p>
-    <w:p>
-      <w:pPr>
-        <w:pStyle w:val="FirstParagraph"/>
-      </w:pPr>
-      <w:r>
-        <w:t xml:space="preserve">WHO collaboration Centre for Research in Surgical Care Delivery in LMIC, Mumbai, India.</w:t>
-      </w:r>
-    </w:p>
-    <w:bookmarkEnd w:id="37"/>
-    <w:bookmarkStart w:id="38" w:name="anirban-chatterjee-ac"/>
-    <w:p>
-      <w:pPr>
-        <w:pStyle w:val="Heading5"/>
-      </w:pPr>
-      <w:r>
-        <w:t xml:space="preserve">Anirban Chatterjee (AC)</w:t>
-      </w:r>
-    </w:p>
-    <w:p>
-      <w:pPr>
-        <w:pStyle w:val="FirstParagraph"/>
-      </w:pPr>
-      <w:r>
-        <w:t xml:space="preserve">Department of Orthopaedic Sciences, Medica Superspecialty Hospital, Kolkata, India.</w:t>
-      </w:r>
-    </w:p>
-    <w:bookmarkEnd w:id="38"/>
-    <w:bookmarkStart w:id="39" w:name="chintamani-c"/>
-    <w:p>
-      <w:pPr>
-        <w:pStyle w:val="Heading5"/>
-      </w:pPr>
-      <w:r>
-        <w:t xml:space="preserve">Chintamani (C)</w:t>
-      </w:r>
-    </w:p>
-    <w:p>
-      <w:pPr>
-        <w:pStyle w:val="FirstParagraph"/>
-      </w:pPr>
-      <w:r>
-        <w:t xml:space="preserve">Department of Surgery, Vardhman Mahavir Medical College and Safdarjung Hospital, New Delhi, India.</w:t>
-      </w:r>
-    </w:p>
-    <w:bookmarkEnd w:id="39"/>
-    <w:bookmarkStart w:id="40" w:name="anita-gadgil-ag"/>
-    <w:p>
-      <w:pPr>
-        <w:pStyle w:val="Heading5"/>
-      </w:pPr>
-      <w:r>
-        <w:t xml:space="preserve">Anita Gadgil (AG)</w:t>
-      </w:r>
-    </w:p>
-    <w:p>
-      <w:pPr>
-        <w:pStyle w:val="FirstParagraph"/>
-      </w:pPr>
-      <w:r>
-        <w:t xml:space="preserve">WHO collaboration Centre for Research in Surgical Care Delivery in LMIC, Mumbai, India.</w:t>
-      </w:r>
-    </w:p>
-    <w:bookmarkEnd w:id="40"/>
-    <w:bookmarkStart w:id="41" w:name="marie-hasselberg-mh"/>
-    <w:p>
-      <w:pPr>
-        <w:pStyle w:val="Heading5"/>
-      </w:pPr>
-      <w:r>
-        <w:t xml:space="preserve">Marie Hasselberg (MH)</w:t>
-      </w:r>
-    </w:p>
-    <w:p>
-      <w:pPr>
-        <w:pStyle w:val="FirstParagraph"/>
-      </w:pPr>
-      <w:r>
-        <w:t xml:space="preserve">Department of Global Public Health, Karolinska Institutet, Stockholm, Sweden.</w:t>
-      </w:r>
-    </w:p>
-    <w:bookmarkEnd w:id="41"/>
-    <w:bookmarkStart w:id="42" w:name="deepa-kizhakke-veetil-dkv"/>
-    <w:p>
-      <w:pPr>
-        <w:pStyle w:val="Heading5"/>
-      </w:pPr>
-      <w:r>
-        <w:t xml:space="preserve">Deepa Kizhakke Veetil (DKV)</w:t>
-      </w:r>
-    </w:p>
-    <w:p>
-      <w:pPr>
-        <w:pStyle w:val="FirstParagraph"/>
-      </w:pPr>
-      <w:r>
-        <w:t xml:space="preserve">Department of Surgery, Manipal Hospital, Dwarka, New Delhi.</w:t>
-      </w:r>
-    </w:p>
-    <w:bookmarkEnd w:id="42"/>
-    <w:bookmarkStart w:id="43" w:name="vineet-kumar-vk"/>
-    <w:p>
-      <w:pPr>
-        <w:pStyle w:val="Heading5"/>
-      </w:pPr>
-      <w:r>
-        <w:t xml:space="preserve">Vineet Kumar (VK)</w:t>
-      </w:r>
-    </w:p>
-    <w:p>
-      <w:pPr>
-        <w:pStyle w:val="FirstParagraph"/>
-      </w:pPr>
-      <w:r>
-        <w:t xml:space="preserve">Department of Surgery, Lokmanya Tilak Municipal Medical College and General Hospital, Mumbai, India.</w:t>
-      </w:r>
-    </w:p>
-    <w:bookmarkEnd w:id="43"/>
-    <w:bookmarkStart w:id="44" w:name="debabrata-kundu-dk"/>
-    <w:p>
-      <w:pPr>
-        <w:pStyle w:val="Heading5"/>
-      </w:pPr>
-      <w:r>
-        <w:t xml:space="preserve">Debabrata Kundu (DK)</w:t>
-      </w:r>
-    </w:p>
-    <w:p>
-      <w:pPr>
-        <w:pStyle w:val="FirstParagraph"/>
-      </w:pPr>
-      <w:r>
-        <w:t xml:space="preserve">Department of Surgery, Medical College Kolkata, Kolkata, India.</w:t>
-      </w:r>
-    </w:p>
-    <w:bookmarkEnd w:id="44"/>
-    <w:bookmarkStart w:id="45" w:name="anurag-mishra-am"/>
-    <w:p>
-      <w:pPr>
-        <w:pStyle w:val="Heading5"/>
-      </w:pPr>
-      <w:r>
-        <w:t xml:space="preserve">Anurag Mishra (AM)</w:t>
-      </w:r>
-    </w:p>
-    <w:p>
-      <w:pPr>
-        <w:pStyle w:val="FirstParagraph"/>
-      </w:pPr>
-      <w:r>
-        <w:t xml:space="preserve">Department of Surgery, Maulana Azad Medical College, New Delhi, India.</w:t>
-      </w:r>
-    </w:p>
-    <w:bookmarkEnd w:id="45"/>
-    <w:bookmarkStart w:id="46" w:name="priti-patil-pp"/>
-    <w:p>
-      <w:pPr>
-        <w:pStyle w:val="Heading5"/>
-      </w:pPr>
-      <w:r>
-        <w:t xml:space="preserve">Priti Patil (PP)</w:t>
-      </w:r>
-    </w:p>
-    <w:p>
-      <w:pPr>
-        <w:pStyle w:val="FirstParagraph"/>
-      </w:pPr>
-      <w:r>
-        <w:t xml:space="preserve">WHO collaboration Centre for Research in Surgical Care Delivery in LMIC, Mumbai, India.</w:t>
-      </w:r>
-    </w:p>
-    <w:bookmarkEnd w:id="46"/>
-    <w:bookmarkStart w:id="47" w:name="arun-prasad-ap"/>
-    <w:p>
-      <w:pPr>
-        <w:pStyle w:val="Heading5"/>
-      </w:pPr>
-      <w:r>
-        <w:t xml:space="preserve">Arun Prasad (AP)</w:t>
-      </w:r>
-    </w:p>
-    <w:p>
-      <w:pPr>
-        <w:pStyle w:val="FirstParagraph"/>
-      </w:pPr>
-      <w:r>
-        <w:t xml:space="preserve">Department of Surgery, Indraprastha Apollo Hospitals, New Delhi</w:t>
-      </w:r>
-    </w:p>
-    <w:bookmarkEnd w:id="47"/>
-    <w:bookmarkStart w:id="48" w:name="amit-roy-ar"/>
-    <w:p>
-      <w:pPr>
-        <w:pStyle w:val="Heading5"/>
-      </w:pPr>
-      <w:r>
-        <w:t xml:space="preserve">Amit Roy (AR)</w:t>
-      </w:r>
-    </w:p>
-    <w:p>
-      <w:pPr>
-        <w:pStyle w:val="FirstParagraph"/>
-      </w:pPr>
-      <w:r>
-        <w:t xml:space="preserve">Department of Surgery, Sir Nil Ratan Sircar Medical College &amp; Hospital, Kolkata, India.</w:t>
-      </w:r>
-    </w:p>
-    <w:bookmarkEnd w:id="48"/>
-    <w:bookmarkStart w:id="49" w:name="siddarth-david-sd"/>
-    <w:p>
-      <w:pPr>
-        <w:pStyle w:val="Heading5"/>
-      </w:pPr>
-      <w:r>
-        <w:t xml:space="preserve">Siddarth David (SD)</w:t>
-      </w:r>
-    </w:p>
-    <w:p>
-      <w:pPr>
-        <w:pStyle w:val="FirstParagraph"/>
-      </w:pPr>
-      <w:r>
-        <w:t xml:space="preserve">Department of Global Public Health, Karolinska Institutet, Stockholm, Sweden.</w:t>
-      </w:r>
-    </w:p>
-    <w:p>
-      <w:pPr>
-        <w:pStyle w:val="TextBody"/>
-      </w:pPr>
-      <w:r>
-        <w:t xml:space="preserve">Doctors For You, Mumbai, India.</w:t>
-      </w:r>
-    </w:p>
-    <w:bookmarkEnd w:id="49"/>
-    <w:bookmarkStart w:id="50" w:name="harris-solomon-hs"/>
-    <w:p>
-      <w:pPr>
-        <w:pStyle w:val="Heading5"/>
-      </w:pPr>
-      <w:r>
-        <w:t xml:space="preserve">Harris Solomon (HS)</w:t>
-      </w:r>
-    </w:p>
-    <w:p>
-      <w:pPr>
-        <w:pStyle w:val="FirstParagraph"/>
-      </w:pPr>
-      <w:r>
-        <w:t xml:space="preserve">Department of Cultural Anthropology and the Duke Global Health Institute, Duke University, Durham, USA.</w:t>
-      </w:r>
-    </w:p>
-    <w:bookmarkEnd w:id="50"/>
-    <w:bookmarkStart w:id="51" w:name="megha-tandon-mt"/>
-    <w:p>
-      <w:pPr>
-        <w:pStyle w:val="Heading5"/>
-      </w:pPr>
-      <w:r>
-        <w:t xml:space="preserve">Megha Tandon (MT)</w:t>
-      </w:r>
-    </w:p>
-    <w:p>
-      <w:pPr>
-        <w:pStyle w:val="FirstParagraph"/>
-      </w:pPr>
-      <w:r>
-        <w:t xml:space="preserve">Department of Surgery, Vardhman Mahavir Medical College and Safdarjung Hospital, New Delhi, India.</w:t>
-      </w:r>
-    </w:p>
-    <w:bookmarkEnd w:id="51"/>
-    <w:bookmarkEnd w:id="52"/>
-    <w:bookmarkStart w:id="53" w:name="keywords"/>
-    <w:p>
-      <w:pPr>
-        <w:pStyle w:val="Heading2"/>
-      </w:pPr>
-      <w:r>
-        <w:t xml:space="preserve">Keywords</w:t>
-      </w:r>
-    </w:p>
-    <w:p>
-      <w:pPr>
-        <w:pStyle w:val="FirstParagraph"/>
-      </w:pPr>
-      <w:r>
-        <w:t xml:space="preserve">Trauma management, Accident and emergency medicine, Education and training.</w:t>
+        <w:t xml:space="preserve">The funding sources had no role in the design of this study nor during its execution, analyses, interpretation of the data, or decision to submit the results.</w:t>
       </w:r>
     </w:p>
     <w:bookmarkEnd w:id="53"/>
-    <w:bookmarkStart w:id="54" w:name="role-of-study-sponsor-and-funders"/>
-    <w:p>
-      <w:pPr>
-        <w:pStyle w:val="Heading2"/>
-      </w:pPr>
-      <w:r>
-        <w:t xml:space="preserve">Role of study sponsor and funders</w:t>
-      </w:r>
-    </w:p>
-    <w:p>
-      <w:pPr>
-        <w:pStyle w:val="FirstParagraph"/>
-      </w:pPr>
-      <w:r>
-        <w:t xml:space="preserve">The funding sources had no role in the design of this study nor during its execution, analyses, interpretation of the data, or decision to submit the results.</w:t>
-      </w:r>
-    </w:p>
-    <w:bookmarkEnd w:id="54"/>
-    <w:bookmarkStart w:id="55" w:name="abstract"/>
+    <w:bookmarkStart w:id="54" w:name="abstract"/>
     <w:p>
       <w:pPr>
         <w:pStyle w:val="Heading1"/>
@@ -870,7 +865,7 @@
     </w:p>
     <w:p>
       <w:pPr>
-        <w:pStyle w:val="TextBody"/>
+        <w:pStyle w:val="BodyText"/>
       </w:pPr>
       <w:r>
         <w:rPr>
@@ -909,7 +904,7 @@
     </w:p>
     <w:p>
       <w:pPr>
-        <w:pStyle w:val="TextBody"/>
+        <w:pStyle w:val="BodyText"/>
       </w:pPr>
       <w:r>
         <w:rPr>
@@ -927,7 +922,7 @@
     </w:p>
     <w:p>
       <w:pPr>
-        <w:pStyle w:val="TextBody"/>
+        <w:pStyle w:val="BodyText"/>
       </w:pPr>
       <w:r>
         <w:rPr>
@@ -945,7 +940,7 @@
     </w:p>
     <w:p>
       <w:pPr>
-        <w:pStyle w:val="TextBody"/>
+        <w:pStyle w:val="BodyText"/>
       </w:pPr>
       <w:r>
         <w:rPr>
@@ -963,7 +958,7 @@
     </w:p>
     <w:p>
       <w:pPr>
-        <w:pStyle w:val="TextBody"/>
+        <w:pStyle w:val="BodyText"/>
       </w:pPr>
       <w:r>
         <w:rPr>
@@ -993,7 +988,7 @@
     </w:p>
     <w:p>
       <w:pPr>
-        <w:pStyle w:val="TextBody"/>
+        <w:pStyle w:val="BodyText"/>
       </w:pPr>
       <w:r>
         <w:rPr>
@@ -1011,7 +1006,7 @@
     </w:p>
     <w:p>
       <w:pPr>
-        <w:pStyle w:val="TextBody"/>
+        <w:pStyle w:val="BodyText"/>
       </w:pPr>
       <w:r>
         <w:rPr>
@@ -1050,7 +1045,7 @@
     </w:p>
     <w:p>
       <w:pPr>
-        <w:pStyle w:val="TextBody"/>
+        <w:pStyle w:val="BodyText"/>
       </w:pPr>
       <w:r>
         <w:rPr>
@@ -1077,7 +1072,7 @@
     </w:p>
     <w:p>
       <w:pPr>
-        <w:pStyle w:val="TextBody"/>
+        <w:pStyle w:val="BodyText"/>
       </w:pPr>
       <w:r>
         <w:rPr>
@@ -1098,8 +1093,8 @@
         <w:br w:type="page"/>
       </w:r>
     </w:p>
-    <w:bookmarkEnd w:id="55"/>
-    <w:bookmarkStart w:id="56" w:name="introduction"/>
+    <w:bookmarkEnd w:id="54"/>
+    <w:bookmarkStart w:id="55" w:name="introduction"/>
     <w:p>
       <w:pPr>
         <w:pStyle w:val="Heading1"/>
@@ -1136,7 +1131,7 @@
     </w:p>
     <w:p>
       <w:pPr>
-        <w:pStyle w:val="TextBody"/>
+        <w:pStyle w:val="BodyText"/>
       </w:pPr>
       <w:r>
         <w:t xml:space="preserve">The proprietary Advanced Trauma Life Support</w:t>
@@ -1192,7 +1187,7 @@
     </w:p>
     <w:p>
       <w:pPr>
-        <w:pStyle w:val="TextBody"/>
+        <w:pStyle w:val="BodyText"/>
       </w:pPr>
       <w:r>
         <w:t xml:space="preserve">Several studies, including at least two randomised controlled trials</w:t>
@@ -1239,7 +1234,7 @@
     </w:p>
     <w:p>
       <w:pPr>
-        <w:pStyle w:val="TextBody"/>
+        <w:pStyle w:val="BodyText"/>
       </w:pPr>
       <w:r>
         <w:t xml:space="preserve">Systematic reviews call for trials in settings where these programmes are not routinely implemented, but data needed to inform the planning of such a trial is missing. We aimed to assess the feasibility of conducting a cluster randomised controlled trial comparing ATLS</w:t>
@@ -1257,8 +1252,8 @@
         <w:t xml:space="preserve">and PTC with standard care, and to estimate probable effect sizes and the intracluster correlation coefficient needed for the sample size calculations of a full-scale trial.</w:t>
       </w:r>
     </w:p>
-    <w:bookmarkEnd w:id="56"/>
-    <w:bookmarkStart w:id="78" w:name="methods"/>
+    <w:bookmarkEnd w:id="55"/>
+    <w:bookmarkStart w:id="77" w:name="methods"/>
     <w:p>
       <w:pPr>
         <w:pStyle w:val="Heading1"/>
@@ -1267,7 +1262,7 @@
         <w:t xml:space="preserve">Methods</w:t>
       </w:r>
     </w:p>
-    <w:bookmarkStart w:id="57" w:name="trial-design"/>
+    <w:bookmarkStart w:id="56" w:name="trial-design"/>
     <w:p>
       <w:pPr>
         <w:pStyle w:val="Heading2"/>
@@ -1305,8 +1300,8 @@
         <w:t xml:space="preserve">and PTC training. We collected data for four months in all three arms, first during a one month observation phase and then during a three month intervention phase (or continued observation in the standard care arm). This design allowed us to assess outcomes both as final values and as change from baseline.</w:t>
       </w:r>
     </w:p>
-    <w:bookmarkEnd w:id="57"/>
-    <w:bookmarkStart w:id="58" w:name="study-setting"/>
+    <w:bookmarkEnd w:id="56"/>
+    <w:bookmarkStart w:id="57" w:name="study-setting"/>
     <w:p>
       <w:pPr>
         <w:pStyle w:val="Heading2"/>
@@ -1332,26 +1327,26 @@
         <w:t xml:space="preserve">, PTC, nor any other trauma life support training program is routinely taught.</w:t>
       </w:r>
     </w:p>
+    <w:bookmarkEnd w:id="57"/>
+    <w:bookmarkStart w:id="58" w:name="standard-care"/>
+    <w:p>
+      <w:pPr>
+        <w:pStyle w:val="Heading2"/>
+      </w:pPr>
+      <w:r>
+        <w:t xml:space="preserve">Standard Care</w:t>
+      </w:r>
+    </w:p>
+    <w:p>
+      <w:pPr>
+        <w:pStyle w:val="FirstParagraph"/>
+      </w:pPr>
+      <w:r>
+        <w:t xml:space="preserve">Standard care varies across hospitals in India, but most surgical and emergency medicine departments in India organise their physicians in units. These units typically include three faculty members and three to twelve residents, who are assigned a specific day of the week when they manage the emergency department. In the emergency department, trauma patients are initially assessed by first- or second-year residents who also resuscitate patients, perform interventions and refer patients for imaging or other investigations. Compared with other settings where a trauma team approach is adopted, nurses and other healthcare professionals are only involved to a limited extent during the initial management.</w:t>
+      </w:r>
+    </w:p>
     <w:bookmarkEnd w:id="58"/>
-    <w:bookmarkStart w:id="59" w:name="standard-care"/>
-    <w:p>
-      <w:pPr>
-        <w:pStyle w:val="Heading2"/>
-      </w:pPr>
-      <w:r>
-        <w:t xml:space="preserve">Standard Care</w:t>
-      </w:r>
-    </w:p>
-    <w:p>
-      <w:pPr>
-        <w:pStyle w:val="FirstParagraph"/>
-      </w:pPr>
-      <w:r>
-        <w:t xml:space="preserve">Standard care varies across hospitals in India, but most surgical and emergency medicine departments in India organise their physicians in units. These units typically include three faculty members and three to twelve residents, who are assigned a specific day of the week when they manage the emergency department. In the emergency department, trauma patients are initially assessed by first- or second-year residents who also resuscitate patients, perform interventions and refer patients for imaging or other investigations. Compared with other settings where a trauma team approach is adopted, nurses and other healthcare professionals are only involved to a limited extent during the initial management.</w:t>
-      </w:r>
-    </w:p>
-    <w:bookmarkEnd w:id="59"/>
-    <w:bookmarkStart w:id="60" w:name="intervention"/>
+    <w:bookmarkStart w:id="59" w:name="intervention"/>
     <w:p>
       <w:pPr>
         <w:pStyle w:val="Heading2"/>
@@ -1434,35 +1429,35 @@
         <w:t xml:space="preserve">. We did not modify or adapt the delivery or content of these programs during this pilot study.</w:t>
       </w:r>
     </w:p>
+    <w:bookmarkEnd w:id="59"/>
+    <w:bookmarkStart w:id="64" w:name="X7fa9f104419b836702429a89b65c3255ae3f510"/>
+    <w:p>
+      <w:pPr>
+        <w:pStyle w:val="Heading2"/>
+      </w:pPr>
+      <w:r>
+        <w:t xml:space="preserve">Eligibility Criteria for Cluster and Participants</w:t>
+      </w:r>
+    </w:p>
+    <w:bookmarkStart w:id="60" w:name="hospitals"/>
+    <w:p>
+      <w:pPr>
+        <w:pStyle w:val="Heading3"/>
+      </w:pPr>
+      <w:r>
+        <w:t xml:space="preserve">Hospitals</w:t>
+      </w:r>
+    </w:p>
+    <w:p>
+      <w:pPr>
+        <w:pStyle w:val="FirstParagraph"/>
+      </w:pPr>
+      <w:r>
+        <w:t xml:space="preserve">We included tertiary care hospitals in metropolitan areas in India that admitted more than 400 adult patients with trauma each year, and that had operation theatres, X-ray, CT, and ultrasound facilities, and blood bank available around the clock.</w:t>
+      </w:r>
+    </w:p>
     <w:bookmarkEnd w:id="60"/>
-    <w:bookmarkStart w:id="65" w:name="X7fa9f104419b836702429a89b65c3255ae3f510"/>
-    <w:p>
-      <w:pPr>
-        <w:pStyle w:val="Heading2"/>
-      </w:pPr>
-      <w:r>
-        <w:t xml:space="preserve">Eligibility Criteria for Cluster and Participants</w:t>
-      </w:r>
-    </w:p>
-    <w:bookmarkStart w:id="61" w:name="hospitals"/>
-    <w:p>
-      <w:pPr>
-        <w:pStyle w:val="Heading3"/>
-      </w:pPr>
-      <w:r>
-        <w:t xml:space="preserve">Hospitals</w:t>
-      </w:r>
-    </w:p>
-    <w:p>
-      <w:pPr>
-        <w:pStyle w:val="FirstParagraph"/>
-      </w:pPr>
-      <w:r>
-        <w:t xml:space="preserve">We included tertiary care hospitals in metropolitan areas in India that admitted more than 400 adult patients with trauma each year, and that had operation theatres, X-ray, CT, and ultrasound facilities, and blood bank available around the clock.</w:t>
-      </w:r>
-    </w:p>
-    <w:bookmarkEnd w:id="61"/>
-    <w:bookmarkStart w:id="62" w:name="clusters"/>
+    <w:bookmarkStart w:id="61" w:name="clusters"/>
     <w:p>
       <w:pPr>
         <w:pStyle w:val="Heading3"/>
@@ -1488,8 +1483,8 @@
         <w:t xml:space="preserve">, PTC, or similar training programs before the start of the pilot study. Those residents who had received training in the last five years were considered as trained. The figure of 25% was decided through consensus in the research team, to balance feasibility and contamination of results. The principal investigator at each hospital selected the units for training. We randomised on the hospital level to avoid contamination between intervention arms and the standard care arms.</w:t>
       </w:r>
     </w:p>
-    <w:bookmarkEnd w:id="62"/>
-    <w:bookmarkStart w:id="63" w:name="residents"/>
+    <w:bookmarkEnd w:id="61"/>
+    <w:bookmarkStart w:id="62" w:name="residents"/>
     <w:p>
       <w:pPr>
         <w:pStyle w:val="Heading3"/>
@@ -1518,27 +1513,27 @@
         <w:t xml:space="preserve">or PTC training.</w:t>
       </w:r>
     </w:p>
+    <w:bookmarkEnd w:id="62"/>
+    <w:bookmarkStart w:id="63" w:name="patients"/>
+    <w:p>
+      <w:pPr>
+        <w:pStyle w:val="Heading3"/>
+      </w:pPr>
+      <w:r>
+        <w:t xml:space="preserve">Patients</w:t>
+      </w:r>
+    </w:p>
+    <w:p>
+      <w:pPr>
+        <w:pStyle w:val="FirstParagraph"/>
+      </w:pPr>
+      <w:r>
+        <w:t xml:space="preserve">All adults (15 years or older) who presented to the emergency department at participating hospitals with a history of trauma when a designated unit was on duty. History of trauma was defined as having any of the external causes of morbidity and mortality listed in block V01-Y36, chapter XX of the International Classification of Disease version 10 (ICD-10) codebook as reason for presenting.</w:t>
+      </w:r>
+    </w:p>
     <w:bookmarkEnd w:id="63"/>
-    <w:bookmarkStart w:id="64" w:name="patients"/>
-    <w:p>
-      <w:pPr>
-        <w:pStyle w:val="Heading3"/>
-      </w:pPr>
-      <w:r>
-        <w:t xml:space="preserve">Patients</w:t>
-      </w:r>
-    </w:p>
-    <w:p>
-      <w:pPr>
-        <w:pStyle w:val="FirstParagraph"/>
-      </w:pPr>
-      <w:r>
-        <w:t xml:space="preserve">All adults (15 years or older) who presented to the emergency department at participating hospitals with a history of trauma when a designated unit was on duty. History of trauma was defined as having any of the external causes of morbidity and mortality listed in block V01-Y36, chapter XX of the International Classification of Disease version 10 (ICD-10) codebook as reason for presenting.</w:t>
-      </w:r>
-    </w:p>
     <w:bookmarkEnd w:id="64"/>
-    <w:bookmarkEnd w:id="65"/>
-    <w:bookmarkStart w:id="66" w:name="outcomes"/>
+    <w:bookmarkStart w:id="65" w:name="outcomes"/>
     <w:p>
       <w:pPr>
         <w:pStyle w:val="Heading2"/>
@@ -1627,23 +1622,60 @@
         <w:t xml:space="preserve">All cause and in-hospital mortality within 30 days from the time of arrival to the emergency department among patients, measured and compared across trial arms as both final values and as change from baseline.</w:t>
       </w:r>
     </w:p>
+    <w:bookmarkEnd w:id="65"/>
+    <w:bookmarkStart w:id="68" w:name="participant-timeline-and-inclusion"/>
+    <w:p>
+      <w:pPr>
+        <w:pStyle w:val="Heading2"/>
+      </w:pPr>
+      <w:r>
+        <w:t xml:space="preserve">Participant Timeline and Inclusion</w:t>
+      </w:r>
+    </w:p>
+    <w:bookmarkStart w:id="66" w:name="patients-1"/>
+    <w:p>
+      <w:pPr>
+        <w:pStyle w:val="Heading3"/>
+      </w:pPr>
+      <w:r>
+        <w:t xml:space="preserve">Patients</w:t>
+      </w:r>
+    </w:p>
+    <w:p>
+      <w:pPr>
+        <w:pStyle w:val="FirstParagraph"/>
+      </w:pPr>
+      <w:r>
+        <w:t xml:space="preserve">Arriving patients were screened for eligibility and consented, if conscious. Unconscious patients were consented by the patient’s representative. This proxy consent was reaffirmed by the patient, on regaining consciousness. We followed up patients at 24 hours after arrival at the emergency department, and up to 30 days after arrival at the emergency department.</w:t>
+      </w:r>
+    </w:p>
     <w:bookmarkEnd w:id="66"/>
-    <w:bookmarkStart w:id="69" w:name="participant-timeline-and-inclusion"/>
+    <w:bookmarkStart w:id="67" w:name="residents-1"/>
+    <w:p>
+      <w:pPr>
+        <w:pStyle w:val="Heading3"/>
+      </w:pPr>
+      <w:r>
+        <w:t xml:space="preserve">Residents</w:t>
+      </w:r>
+    </w:p>
+    <w:p>
+      <w:pPr>
+        <w:pStyle w:val="FirstParagraph"/>
+      </w:pPr>
+      <w:r>
+        <w:t xml:space="preserve">Participating units were screened for eligibility once hospitals confirmed their participation. All residents in these units were approached to consent to training if their hospital was randomised to either of the intervention arms. The training was conducted approximately one month after the study started in that hospital.</w:t>
+      </w:r>
+    </w:p>
+    <w:bookmarkEnd w:id="67"/>
+    <w:bookmarkEnd w:id="68"/>
+    <w:bookmarkStart w:id="69" w:name="sample-size"/>
     <w:p>
       <w:pPr>
         <w:pStyle w:val="Heading2"/>
       </w:pPr>
       <w:r>
-        <w:t xml:space="preserve">Participant Timeline and Inclusion</w:t>
-      </w:r>
-    </w:p>
-    <w:bookmarkStart w:id="67" w:name="patients-1"/>
-    <w:p>
-      <w:pPr>
-        <w:pStyle w:val="Heading3"/>
-      </w:pPr>
-      <w:r>
-        <w:t xml:space="preserve">Patients</w:t>
+        <w:t xml:space="preserve">Sample size</w:t>
       </w:r>
     </w:p>
     <w:p>
@@ -1651,17 +1683,20 @@
         <w:pStyle w:val="FirstParagraph"/>
       </w:pPr>
       <w:r>
-        <w:t xml:space="preserve">Arriving patients were screened for eligibility and consented, if conscious. Unconscious patients were consented by the patient’s representative. This proxy consent was reaffirmed by the patient, on regaining consciousness. We followed up patients at 24 hours after arrival at the emergency department, and up to 30 days after arrival at the emergency department.</w:t>
-      </w:r>
-    </w:p>
-    <w:bookmarkEnd w:id="67"/>
-    <w:bookmarkStart w:id="68" w:name="residents-1"/>
-    <w:p>
-      <w:pPr>
-        <w:pStyle w:val="Heading3"/>
-      </w:pPr>
-      <w:r>
-        <w:t xml:space="preserve">Residents</w:t>
+        <w:t xml:space="preserve">We did not conduct a formal power calculation for this pilot study, as the primary aim was to assess the feasibility of the trial logistics and research methods.</w:t>
+      </w:r>
+      <w:r>
+        <w:t xml:space="preserve"> </w:t>
+      </w:r>
+    </w:p>
+    <w:bookmarkEnd w:id="69"/>
+    <w:bookmarkStart w:id="70" w:name="allocation-and-blinding"/>
+    <w:p>
+      <w:pPr>
+        <w:pStyle w:val="Heading2"/>
+      </w:pPr>
+      <w:r>
+        <w:t xml:space="preserve">Allocation and blinding</w:t>
       </w:r>
     </w:p>
     <w:p>
@@ -1669,18 +1704,17 @@
         <w:pStyle w:val="FirstParagraph"/>
       </w:pPr>
       <w:r>
-        <w:t xml:space="preserve">Participating units were screened for eligibility once hospitals confirmed their participation. All residents in these units were approached to consent to training if their hospital was randomised to either of the intervention arms. The training was conducted approximately one month after the study started in that hospital.</w:t>
-      </w:r>
-    </w:p>
-    <w:bookmarkEnd w:id="68"/>
-    <w:bookmarkEnd w:id="69"/>
-    <w:bookmarkStart w:id="70" w:name="sample-size"/>
+        <w:t xml:space="preserve">We used simple randomisation implemented using sealed envelopes to allocate sites to trial arms. We did not blind investigators, residents or patients to the interventions.</w:t>
+      </w:r>
+    </w:p>
+    <w:bookmarkEnd w:id="70"/>
+    <w:bookmarkStart w:id="71" w:name="data-collection"/>
     <w:p>
       <w:pPr>
         <w:pStyle w:val="Heading2"/>
       </w:pPr>
       <w:r>
-        <w:t xml:space="preserve">Sample size</w:t>
+        <w:t xml:space="preserve">Data Collection</w:t>
       </w:r>
     </w:p>
     <w:p>
@@ -1688,20 +1722,17 @@
         <w:pStyle w:val="FirstParagraph"/>
       </w:pPr>
       <w:r>
-        <w:t xml:space="preserve">We did not conduct a formal power calculation for this pilot study, as the primary aim was to assess the feasibility of the trial logistics and research methods.</w:t>
-      </w:r>
-      <w:r>
-        <w:t xml:space="preserve"> </w:t>
-      </w:r>
-    </w:p>
-    <w:bookmarkEnd w:id="70"/>
-    <w:bookmarkStart w:id="71" w:name="allocation-and-blincing"/>
+        <w:t xml:space="preserve">Data was collected over a four-month period. A research officer collected data on all patients who presented on the days and shifts when participating residents were assigned to trauma care. The research officers observed care and interviewed residents and patients, and also extracted data from the hospital records. We followed up admitted patients for their complications and other in-hospital outcome measures. Patients who were not admitted were followed up telephonically for mortality outcomes and quality of life outcomes.</w:t>
+      </w:r>
+    </w:p>
+    <w:bookmarkEnd w:id="71"/>
+    <w:bookmarkStart w:id="72" w:name="variables"/>
     <w:p>
       <w:pPr>
         <w:pStyle w:val="Heading2"/>
       </w:pPr>
       <w:r>
-        <w:t xml:space="preserve">Allocation and blincing</w:t>
+        <w:t xml:space="preserve">Variables</w:t>
       </w:r>
     </w:p>
     <w:p>
@@ -1709,17 +1740,17 @@
         <w:pStyle w:val="FirstParagraph"/>
       </w:pPr>
       <w:r>
-        <w:t xml:space="preserve">We used simple randomisation implemented using sealed envelopes to allocate sites to trial arms. We did not blind investigators, residents or patients to the interventions.</w:t>
-      </w:r>
-    </w:p>
-    <w:bookmarkEnd w:id="71"/>
-    <w:bookmarkStart w:id="72" w:name="data-collection"/>
+        <w:t xml:space="preserve">The research officers collected data on demographics, time of injury to arrival at the participating hospital, time to recording vital signs, vital signs, times to and management details including imaging and surgery, and details of any injury sustained. For a subset of patients we also extracted data from medical records, to be able to compare the distribution of this data with the distribution of data collected through direct observations.</w:t>
+      </w:r>
+    </w:p>
+    <w:bookmarkEnd w:id="72"/>
+    <w:bookmarkStart w:id="73" w:name="patient-and-public-involvement"/>
     <w:p>
       <w:pPr>
         <w:pStyle w:val="Heading2"/>
       </w:pPr>
       <w:r>
-        <w:t xml:space="preserve">Data Collection</w:t>
+        <w:t xml:space="preserve">Patient and public involvement</w:t>
       </w:r>
     </w:p>
     <w:p>
@@ -1727,17 +1758,17 @@
         <w:pStyle w:val="FirstParagraph"/>
       </w:pPr>
       <w:r>
-        <w:t xml:space="preserve">Data was collected over a four-month period. A research officer collected data on all patients who presented on the days and shifts when participating residents were assigned to trauma care. The research officers observed care and interviewed residents and patients, and also extracted data from the hospital records. We followed up admitted patients for their complications and other in-hospital outcome measures. Patients who were not admitted were followed up telephonically for mortality outcomes and quality of life outcomes.</w:t>
-      </w:r>
-    </w:p>
-    <w:bookmarkEnd w:id="72"/>
-    <w:bookmarkStart w:id="73" w:name="variables"/>
+        <w:t xml:space="preserve">We conducted community consultations to collect inputs from patients, their caregivers, patient groups, and resident doctors to be used in the selection of outcome measures and implementation of the full-scale trial. The results of these consultations will be published separately.</w:t>
+      </w:r>
+    </w:p>
+    <w:bookmarkEnd w:id="73"/>
+    <w:bookmarkStart w:id="74" w:name="data-monitoring"/>
     <w:p>
       <w:pPr>
         <w:pStyle w:val="Heading2"/>
       </w:pPr>
       <w:r>
-        <w:t xml:space="preserve">Variables</w:t>
+        <w:t xml:space="preserve">Data monitoring</w:t>
       </w:r>
     </w:p>
     <w:p>
@@ -1745,47 +1776,11 @@
         <w:pStyle w:val="FirstParagraph"/>
       </w:pPr>
       <w:r>
-        <w:t xml:space="preserve">The research officers collected data on demographics, time of injury to arrival at the participating hospital, time to recording vital signs, vital signs, times to and management details including imaging and surgery, and details of any injury sustained. For a subset of patients we also extracted data from medical records, to be able to compare the distribution of this data with the distribution of data collected through direct observations.</w:t>
-      </w:r>
-    </w:p>
-    <w:bookmarkEnd w:id="73"/>
-    <w:bookmarkStart w:id="74" w:name="patient-and-public-involvement"/>
-    <w:p>
-      <w:pPr>
-        <w:pStyle w:val="Heading2"/>
-      </w:pPr>
-      <w:r>
-        <w:t xml:space="preserve">Patient and public involvement</w:t>
-      </w:r>
-    </w:p>
-    <w:p>
-      <w:pPr>
-        <w:pStyle w:val="FirstParagraph"/>
-      </w:pPr>
-      <w:r>
-        <w:t xml:space="preserve">We conducted community consultations to collect inputs from patients, their caregivers, patient groups, and resident doctors to be used in the selection of outcome measures and implementation of the full-scale trial. The results of these consultations will be published separately.</w:t>
+        <w:t xml:space="preserve">We conducted weekly online meetings to monitor the study and data collection. We conducted one interim analysis approximately halfway through the study, and decided to complete the study as residents and patients were consenting to be included in the study and key variables including mortality outcomes could be collected. We did not use a data monitoring committee.</w:t>
       </w:r>
     </w:p>
     <w:bookmarkEnd w:id="74"/>
-    <w:bookmarkStart w:id="75" w:name="data-monitoring"/>
-    <w:p>
-      <w:pPr>
-        <w:pStyle w:val="Heading2"/>
-      </w:pPr>
-      <w:r>
-        <w:t xml:space="preserve">Data monitoring</w:t>
-      </w:r>
-    </w:p>
-    <w:p>
-      <w:pPr>
-        <w:pStyle w:val="FirstParagraph"/>
-      </w:pPr>
-      <w:r>
-        <w:t xml:space="preserve">We conducted weekly online meetings to monitor the study and data collection. We conducted one interim analysis approximately halfway through the study, and decided to complete the study as residents and patients were consenting to be included in the study and key variables including mortality outcomes could be collected. We did not use a data monitoring committee.</w:t>
-      </w:r>
-    </w:p>
-    <w:bookmarkEnd w:id="75"/>
-    <w:bookmarkStart w:id="76" w:name="statistical-methods"/>
+    <w:bookmarkStart w:id="75" w:name="statistical-methods"/>
     <w:p>
       <w:pPr>
         <w:pStyle w:val="Heading2"/>
@@ -1822,7 +1817,7 @@
     </w:p>
     <w:p>
       <w:pPr>
-        <w:pStyle w:val="TextBody"/>
+        <w:pStyle w:val="BodyText"/>
       </w:pPr>
       <w:r>
         <w:t xml:space="preserve">We compared patients outcomes in all possible combinations of trial arms. In each combination we compared both differences in final values and differences in change from baseline. For the intervention arms the change from baseline was calculated as the difference between the one month period of data collection before the training was undertaken and the three month period after the training. For the control arm the data collection period was four months and the difference from baseline was calculated as the difference between the first one month and the following three months.</w:t>
@@ -1830,20 +1825,39 @@
     </w:p>
     <w:p>
       <w:pPr>
-        <w:pStyle w:val="TextBody"/>
+        <w:pStyle w:val="BodyText"/>
       </w:pPr>
       <w:r>
         <w:t xml:space="preserve">Within each combination of trial arms we had planned to conduct subgroup analyses of men, women, blunt multisystem trauma, penetrating trauma, shock, severe traumatic brain injury, and elderly. These subgroups were however too small to allow for meaningful analyses, and are therefore reported descriptively.</w:t>
       </w:r>
     </w:p>
+    <w:bookmarkEnd w:id="75"/>
+    <w:bookmarkStart w:id="76" w:name="ethics-and-dissemination"/>
+    <w:p>
+      <w:pPr>
+        <w:pStyle w:val="Heading2"/>
+      </w:pPr>
+      <w:r>
+        <w:t xml:space="preserve">Ethics and Dissemination</w:t>
+      </w:r>
+    </w:p>
+    <w:p>
+      <w:pPr>
+        <w:pStyle w:val="FirstParagraph"/>
+      </w:pPr>
+      <w:r>
+        <w:t xml:space="preserve">We were granted research ethics approval from the institutional ethics committees at each participating hospital.</w:t>
+      </w:r>
+    </w:p>
     <w:bookmarkEnd w:id="76"/>
-    <w:bookmarkStart w:id="77" w:name="ethics-and-dissemination"/>
-    <w:p>
-      <w:pPr>
-        <w:pStyle w:val="Heading2"/>
-      </w:pPr>
-      <w:r>
-        <w:t xml:space="preserve">Ethics and Dissemination</w:t>
+    <w:bookmarkEnd w:id="77"/>
+    <w:bookmarkStart w:id="82" w:name="results"/>
+    <w:p>
+      <w:pPr>
+        <w:pStyle w:val="Heading1"/>
+      </w:pPr>
+      <w:r>
+        <w:t xml:space="preserve">Results</w:t>
       </w:r>
     </w:p>
     <w:p>
@@ -1851,26 +1865,7 @@
         <w:pStyle w:val="FirstParagraph"/>
       </w:pPr>
       <w:r>
-        <w:t xml:space="preserve">We were granted research ethics approval from the institutional ethics committees at each participating hospital.</w:t>
-      </w:r>
-    </w:p>
-    <w:bookmarkEnd w:id="77"/>
-    <w:bookmarkEnd w:id="78"/>
-    <w:bookmarkStart w:id="80" w:name="results"/>
-    <w:p>
-      <w:pPr>
-        <w:pStyle w:val="Heading1"/>
-      </w:pPr>
-      <w:r>
-        <w:t xml:space="preserve">Results</w:t>
-      </w:r>
-    </w:p>
-    <w:p>
-      <w:pPr>
-        <w:pStyle w:val="FirstParagraph"/>
-      </w:pPr>
-      <w:r>
-        <w:t xml:space="preserve">We enrolled 376 trauma patients from 7 participating centres between April 2022 and February 2023. The standard care arm enrolled 202 patients, the ATLS</w:t>
+        <w:t xml:space="preserve">We enrolled 376 trauma patients from seven participating centres between April 2022 and February 2023. The standard care arm enrolled 202 patients, the ATLS</w:t>
       </w:r>
       <w:r>
         <w:rPr>
@@ -1896,28 +1891,19 @@
     </w:p>
     <w:p>
       <w:pPr>
-        <w:pStyle w:val="TextBody"/>
-      </w:pPr>
-      <w:r>
-        <w:t xml:space="preserve">The study flow diagram is shown in Figure</w:t>
-      </w:r>
-      <w:r>
-        <w:t xml:space="preserve"> </w:t>
-      </w:r>
-      <w:hyperlink w:anchor="flow-diagram">
-        <w:r xmlns:w14="http://schemas.microsoft.com/office/word/2010/wordml">
-          <w:rPr/>
-          <w:fldChar w:fldCharType="begin" w:dirty="true"/>
-        </w:r>
-        <w:r xmlns:w14="http://schemas.microsoft.com/office/word/2010/wordml">
-          <w:rPr/>
-          <w:instrText xml:space="preserve" w:dirty="true"> REF flow-diagram \h</w:instrText>
-        </w:r>
-        <w:r xmlns:w14="http://schemas.microsoft.com/office/word/2010/wordml">
-          <w:rPr/>
-          <w:fldChar w:fldCharType="end" w:dirty="true"/>
-        </w:r>
-      </w:hyperlink>
+        <w:pStyle w:val="BodyText"/>
+      </w:pPr>
+      <w:r>
+        <w:t xml:space="preserve">The study flow diagram is shown in</w:t>
+      </w:r>
+      <w:r>
+        <w:rPr>
+          <w:bCs/>
+          <w:b/>
+          <w:vertAlign w:val="superscript"/>
+        </w:rPr>
+        <w:t xml:space="preserve">flow-diagram?</w:t>
+      </w:r>
       <w:r>
         <w:t xml:space="preserve"> </w:t>
       </w:r>
@@ -1925,118 +1911,94 @@
         <w:t xml:space="preserve">and patient sample characteristics across trial arms are shown in Table</w:t>
       </w:r>
       <w:r>
-        <w:t xml:space="preserve"> </w:t>
-      </w:r>
-      <w:hyperlink w:anchor="sample-characteristics">
-        <w:r xmlns:w14="http://schemas.microsoft.com/office/word/2010/wordml">
-          <w:rPr/>
-          <w:fldChar w:fldCharType="begin" w:dirty="true"/>
-        </w:r>
-        <w:r xmlns:w14="http://schemas.microsoft.com/office/word/2010/wordml">
-          <w:rPr/>
-          <w:instrText xml:space="preserve" w:dirty="true"> REF sample-characteristics \h</w:instrText>
-        </w:r>
-        <w:r xmlns:w14="http://schemas.microsoft.com/office/word/2010/wordml">
-          <w:rPr/>
-          <w:fldChar w:fldCharType="end" w:dirty="true"/>
-        </w:r>
-      </w:hyperlink>
+        <w:rPr>
+          <w:bCs/>
+          <w:b/>
+          <w:vertAlign w:val="superscript"/>
+        </w:rPr>
+        <w:t xml:space="preserve">sample-characteristics?</w:t>
+      </w:r>
       <w:r>
         <w:t xml:space="preserve">. Overall, the number of females were 86 (23%), the median (IQR) age was 33 (24, 46) years, and the median ISS (IQR) was 1 (0, 5). A total of 32 (10%) patients died within 30 days after arrival to the emergency department, and 29 (8%) patients died in hospital. The intracluster correlation coefficients was 0.022 for 30-day mortality and 0.017 for in-hospital mortality.</w:t>
       </w:r>
     </w:p>
-    <w:p>
-      <w:pPr>
-        <w:jc w:val="center"/>
-        <w:pStyle w:val="Figure"/>
-      </w:pPr>
-      <w:r>
-        <w:rPr/>
-        <w:drawing>
-          <wp:inline distT="0" distB="0" distL="0" distR="0">
-            <wp:extent cx="4572000" cy="3657600"/>
-            <wp:docPr id="1" name="" descr=""/>
-            <wp:cNvGraphicFramePr>
-              <a:graphicFrameLocks noChangeAspect="1"/>
-            </wp:cNvGraphicFramePr>
-            <a:graphic>
-              <a:graphicData uri="http://schemas.openxmlformats.org/drawingml/2006/picture">
-                <pic:pic>
-                  <pic:nvPicPr>
-                    <pic:cNvPr id="2" name=""/>
-                    <pic:cNvPicPr>
-                      <a:picLocks noChangeAspect="1" noChangeArrowheads="1"/>
-                    </pic:cNvPicPr>
-                  </pic:nvPicPr>
-                  <pic:blipFill>
-                    <a:blip cstate="print" r:embed="rId128"/>
-                    <a:stretch>
-                      <a:fillRect/>
-                    </a:stretch>
-                  </pic:blipFill>
-                  <pic:spPr bwMode="auto">
-                    <a:xfrm>
-                      <a:off x="0" y="0"/>
-                      <a:ext cx="63500" cy="50800"/>
-                    </a:xfrm>
-                    <a:prstGeom prst="rect">
-                      <a:avLst/>
-                    </a:prstGeom>
-                    <a:noFill/>
-                  </pic:spPr>
-                </pic:pic>
-              </a:graphicData>
-            </a:graphic>
-          </wp:inline>
-        </w:drawing>
-      </w:r>
-    </w:p>
-    <w:p>
-      <w:pPr>
-        <w:pStyle w:val="ImageCaption"/>
-      </w:pPr>
-      <w:r>
-        <w:rPr>
-          <w:rFonts/>
-          <w:b w:val="true"/>
-        </w:rPr>
-        <w:t xml:space="preserve">Figure </w:t>
-      </w:r>
-      <w:bookmarkStart w:id="23017bc7-13dc-4a9c-922e-285cacd46816" w:name="flow-diagram"/>
-      <w:r xmlns:w14="http://schemas.microsoft.com/office/word/2010/wordml">
-        <w:rPr>
-          <w:rFonts/>
-          <w:b w:val="true"/>
-        </w:rPr>
-        <w:fldChar w:fldCharType="begin" w:dirty="true"/>
-      </w:r>
-      <w:r xmlns:w14="http://schemas.microsoft.com/office/word/2010/wordml">
-        <w:rPr>
-          <w:rFonts/>
-          <w:b w:val="true"/>
-        </w:rPr>
-        <w:instrText xml:space="preserve" w:dirty="true">SEQ fig \* Arabic</w:instrText>
-      </w:r>
-      <w:r xmlns:w14="http://schemas.microsoft.com/office/word/2010/wordml">
-        <w:rPr>
-          <w:rFonts/>
-          <w:b w:val="true"/>
-        </w:rPr>
-        <w:fldChar w:fldCharType="end" w:dirty="true"/>
-      </w:r>
-      <w:bookmarkEnd w:id="23017bc7-13dc-4a9c-922e-285cacd46816"/>
-      <w:r>
-        <w:rPr>
-          <w:rFonts/>
-          <w:b w:val="true"/>
-        </w:rPr>
-        <w:t xml:space="preserve">: </w:t>
-      </w:r>
-      <w:r>
-        <w:t xml:space="preserve">Study flow diagram. Abbreviations: ATLS, Advanced Trauma Life Support; PTC, Primary Trauma Care.</w:t>
-      </w:r>
-    </w:p>
-    <w:tbl xmlns:w14="http://schemas.microsoft.com/office/word/2010/wordml">
+    <w:tbl>
+      <w:tblPr>
+        <w:tblStyle w:val="Table"/>
+        <w:tblW w:type="pct" w:w="5000"/>
+        <w:tblLook w:firstRow="0" w:lastRow="0" w:firstColumn="0" w:lastColumn="0" w:noHBand="0" w:noVBand="0" w:val="0000"/>
+        <w:jc w:val="start"/>
+      </w:tblPr>
+      <w:tblGrid>
+        <w:gridCol w:w="7920"/>
+      </w:tblGrid>
+      <w:tr>
+        <w:tc>
+          <w:tcPr/>
+          <w:p>
+            <w:pPr>
+              <w:jc w:val="center"/>
+            </w:pPr>
+            <w:r>
+              <w:drawing>
+                <wp:inline>
+                  <wp:extent cx="1600200" cy="558518"/>
+                  <wp:effectExtent b="0" l="0" r="0" t="0"/>
+                  <wp:docPr descr="" title="" id="79" name="Picture"/>
+                  <a:graphic>
+                    <a:graphicData uri="http://schemas.openxmlformats.org/drawingml/2006/picture">
+                      <pic:pic>
+                        <pic:nvPicPr>
+                          <pic:cNvPr descr="consort-flow-diagram.png" id="80" name="Picture"/>
+                          <pic:cNvPicPr>
+                            <a:picLocks noChangeArrowheads="1" noChangeAspect="1"/>
+                          </pic:cNvPicPr>
+                        </pic:nvPicPr>
+                        <pic:blipFill>
+                          <a:blip r:embed="rId78"/>
+                          <a:stretch>
+                            <a:fillRect/>
+                          </a:stretch>
+                        </pic:blipFill>
+                        <pic:spPr bwMode="auto">
+                          <a:xfrm>
+                            <a:off x="0" y="0"/>
+                            <a:ext cx="1600200" cy="558518"/>
+                          </a:xfrm>
+                          <a:prstGeom prst="rect">
+                            <a:avLst/>
+                          </a:prstGeom>
+                          <a:noFill/>
+                          <a:ln w="9525">
+                            <a:noFill/>
+                            <a:headEnd/>
+                            <a:tailEnd/>
+                          </a:ln>
+                        </pic:spPr>
+                      </pic:pic>
+                    </a:graphicData>
+                  </a:graphic>
+                </wp:inline>
+              </w:drawing>
+            </w:r>
+          </w:p>
+          <w:p>
+            <w:pPr>
+              <w:jc w:val="center"/>
+            </w:pPr>
+            <w:pPr>
+              <w:jc w:val="start"/>
+              <w:spacing w:before="200"/>
+              <w:pStyle w:val="ImageCaption"/>
+            </w:pPr>
+            <w:r>
+              <w:t xml:space="preserve">Study flow diagram. Abbreviations: ATLS, Advanced Trauma Life Support; PTC, Primary Trauma Care.</w:t>
+            </w:r>
+          </w:p>
+        </w:tc>
+      </w:tr>
+    </w:tbl>
+    <w:tbl xmlns:w="http://schemas.openxmlformats.org/wordprocessingml/2006/main" xmlns:wp="http://schemas.openxmlformats.org/drawingml/2006/wordprocessingDrawing" xmlns:r="http://schemas.openxmlformats.org/officeDocument/2006/relationships" xmlns:w14="http://schemas.microsoft.com/office/word/2010/wordml">
       <w:tblPr>
         <w:tblCellMar>
           <w:top w:w="0" w:type="dxa"/>
@@ -2114,7 +2076,7 @@
               </w:rPr>
               <w:t xml:space="preserve"/>
             </w:r>
-            <w:r>
+            <w:r xmlns:w="http://schemas.openxmlformats.org/wordprocessingml/2006/main">
               <w:rPr>
                 <w:rFonts w:ascii="Calibri" w:hAnsi="Calibri"/>
                 <w:sz w:val="20"/>
@@ -2158,7 +2120,7 @@
               </w:rPr>
               <w:t xml:space="preserve"/>
             </w:r>
-            <w:r>
+            <w:r xmlns:w="http://schemas.openxmlformats.org/wordprocessingml/2006/main">
               <w:rPr>
                 <w:rFonts w:ascii="Calibri" w:hAnsi="Calibri"/>
                 <w:sz w:val="20"/>
@@ -2202,7 +2164,7 @@
               </w:rPr>
               <w:t xml:space="preserve"/>
             </w:r>
-            <w:r>
+            <w:r xmlns:w="http://schemas.openxmlformats.org/wordprocessingml/2006/main">
               <w:rPr>
                 <w:rFonts w:ascii="Calibri" w:hAnsi="Calibri"/>
                 <w:sz w:val="20"/>
@@ -2247,7 +2209,7 @@
               </w:rPr>
               <w:t xml:space="preserve"/>
             </w:r>
-            <w:r>
+            <w:r xmlns:w="http://schemas.openxmlformats.org/wordprocessingml/2006/main">
               <w:rPr>
                 <w:rFonts w:ascii="Calibri" w:hAnsi="Calibri"/>
                 <w:sz w:val="20"/>
@@ -5297,7 +5259,7 @@
         </w:tc>
       </w:tr>
     </w:tbl>
-    <w:bookmarkStart w:id="79" w:name="outcomes-1"/>
+    <w:bookmarkStart w:id="81" w:name="outcomes-1"/>
     <w:p>
       <w:pPr>
         <w:pStyle w:val="Heading2"/>
@@ -5314,22 +5276,13 @@
         <w:t xml:space="preserve">The percentage of patients who consented to follow up was 77% and the percentage of residents who consented to training was 100%. The lost to follow up rate was 14%. The pass rate was 100%. The missing data rate ranged from 0 to 98%, with details for selected variables shown in Table</w:t>
       </w:r>
       <w:r>
-        <w:t xml:space="preserve"> </w:t>
-      </w:r>
-      <w:hyperlink w:anchor="sample-characteristics">
-        <w:r xmlns:w14="http://schemas.microsoft.com/office/word/2010/wordml">
-          <w:rPr/>
-          <w:fldChar w:fldCharType="begin" w:dirty="true"/>
-        </w:r>
-        <w:r xmlns:w14="http://schemas.microsoft.com/office/word/2010/wordml">
-          <w:rPr/>
-          <w:instrText xml:space="preserve" w:dirty="true"> REF sample-characteristics \h</w:instrText>
-        </w:r>
-        <w:r xmlns:w14="http://schemas.microsoft.com/office/word/2010/wordml">
-          <w:rPr/>
-          <w:fldChar w:fldCharType="end" w:dirty="true"/>
-        </w:r>
-      </w:hyperlink>
+        <w:rPr>
+          <w:bCs/>
+          <w:b/>
+          <w:vertAlign w:val="superscript"/>
+        </w:rPr>
+        <w:t xml:space="preserve">sample-characteristics?</w:t>
+      </w:r>
       <w:r>
         <w:t xml:space="preserve"> </w:t>
       </w:r>
@@ -5337,27 +5290,18 @@
         <w:t xml:space="preserve">and in Supplementary Materials. The variables with the maximum amount of missing data were cause of death and some complications, reported in Supplementary Materials. The differences in distributions between observed data and data extracted from medical records, for selected variables that were collected through observation or interview, are shown in Table</w:t>
       </w:r>
       <w:r>
-        <w:t xml:space="preserve"> </w:t>
-      </w:r>
-      <w:hyperlink w:anchor="observed-vs-extracted">
-        <w:r xmlns:w14="http://schemas.microsoft.com/office/word/2010/wordml">
-          <w:rPr/>
-          <w:fldChar w:fldCharType="begin" w:dirty="true"/>
-        </w:r>
-        <w:r xmlns:w14="http://schemas.microsoft.com/office/word/2010/wordml">
-          <w:rPr/>
-          <w:instrText xml:space="preserve" w:dirty="true"> REF observed-vs-extracted \h</w:instrText>
-        </w:r>
-        <w:r xmlns:w14="http://schemas.microsoft.com/office/word/2010/wordml">
-          <w:rPr/>
-          <w:fldChar w:fldCharType="end" w:dirty="true"/>
-        </w:r>
-      </w:hyperlink>
+        <w:rPr>
+          <w:bCs/>
+          <w:b/>
+          <w:vertAlign w:val="superscript"/>
+        </w:rPr>
+        <w:t xml:space="preserve">observed-vs-extracted?</w:t>
+      </w:r>
       <w:r>
         <w:t xml:space="preserve">. Overall, the data were similarly distributed, but there were considerably more missing values in extracted data compared to observed data.</w:t>
       </w:r>
     </w:p>
-    <w:tbl xmlns:w14="http://schemas.microsoft.com/office/word/2010/wordml">
+    <w:tbl xmlns:w="http://schemas.openxmlformats.org/wordprocessingml/2006/main" xmlns:wp="http://schemas.openxmlformats.org/drawingml/2006/wordprocessingDrawing" xmlns:r="http://schemas.openxmlformats.org/officeDocument/2006/relationships" xmlns:w14="http://schemas.microsoft.com/office/word/2010/wordml">
       <w:tblPr>
         <w:tblCellMar>
           <w:top w:w="0" w:type="dxa"/>
@@ -5426,7 +5370,7 @@
               </w:rPr>
               <w:t xml:space="preserve"/>
             </w:r>
-            <w:r>
+            <w:r xmlns:w="http://schemas.openxmlformats.org/wordprocessingml/2006/main">
               <w:rPr>
                 <w:rFonts w:ascii="Calibri" w:hAnsi="Calibri"/>
                 <w:sz w:val="20"/>
@@ -5471,7 +5415,7 @@
               </w:rPr>
               <w:t xml:space="preserve"/>
             </w:r>
-            <w:r>
+            <w:r xmlns:w="http://schemas.openxmlformats.org/wordprocessingml/2006/main">
               <w:rPr>
                 <w:rFonts w:ascii="Calibri" w:hAnsi="Calibri"/>
                 <w:sz w:val="20"/>
@@ -6877,7 +6821,7 @@
     </w:tbl>
     <w:p>
       <w:pPr>
-        <w:pStyle w:val="TextBody"/>
+        <w:pStyle w:val="BodyText"/>
       </w:pPr>
       <w:r>
         <w:t xml:space="preserve">After training, a total of 22 (16%) patients in the standard care arm died within 30 days, compared to 1 (4%) patients in the ATLS</w:t>
@@ -6892,25 +6836,16 @@
         <w:t xml:space="preserve"> </w:t>
       </w:r>
       <w:r>
-        <w:t xml:space="preserve">arm and 3 (5%) patients in the PTC arm. The corresponding figures for in-hospital mortality were 19 (12%)%, 1 (4%)%, and 3 (4%)% for the standard care, ATLS and PTC arms respectively, as shown in Table</w:t>
-      </w:r>
-      <w:r>
-        <w:t xml:space="preserve"> </w:t>
-      </w:r>
-      <w:hyperlink w:anchor="outcomes">
-        <w:r xmlns:w14="http://schemas.microsoft.com/office/word/2010/wordml">
-          <w:rPr/>
-          <w:fldChar w:fldCharType="begin" w:dirty="true"/>
-        </w:r>
-        <w:r xmlns:w14="http://schemas.microsoft.com/office/word/2010/wordml">
-          <w:rPr/>
-          <w:instrText xml:space="preserve" w:dirty="true"> REF outcomes \h</w:instrText>
-        </w:r>
-        <w:r xmlns:w14="http://schemas.microsoft.com/office/word/2010/wordml">
-          <w:rPr/>
-          <w:fldChar w:fldCharType="end" w:dirty="true"/>
-        </w:r>
-      </w:hyperlink>
+        <w:t xml:space="preserve">arm and 3 (5%) patients in the PTC arm. The corresponding figures for in-hospital mortality were 19 (12%)%, 1 (4%)%, and 3 (4%)% for the standard care, ATLS and PTC arms respectively, as shown in</w:t>
+      </w:r>
+      <w:r>
+        <w:rPr>
+          <w:bCs/>
+          <w:b/>
+          <w:vertAlign w:val="superscript"/>
+        </w:rPr>
+        <w:t xml:space="preserve">outcomes?</w:t>
+      </w:r>
       <w:r>
         <w:t xml:space="preserve">. Overall, both in-hospital and 30-day mortality were substantially lower in the ATLS</w:t>
       </w:r>
@@ -6927,7 +6862,7 @@
         <w:t xml:space="preserve">and PTC arms compared to the standard care arm, but the absolute numbers of deaths in the ATLS and PTC arms were very small. The results for all other outcomes are shown in Supplementary Materials.</w:t>
       </w:r>
     </w:p>
-    <w:tbl xmlns:w14="http://schemas.microsoft.com/office/word/2010/wordml">
+    <w:tbl xmlns:w="http://schemas.openxmlformats.org/wordprocessingml/2006/main" xmlns:wp="http://schemas.openxmlformats.org/drawingml/2006/wordprocessingDrawing" xmlns:r="http://schemas.openxmlformats.org/officeDocument/2006/relationships" xmlns:w14="http://schemas.microsoft.com/office/word/2010/wordml">
       <w:tblPr>
         <w:tblCellMar>
           <w:top w:w="0" w:type="dxa"/>
@@ -7070,7 +7005,7 @@
               </w:rPr>
               <w:t xml:space="preserve"/>
             </w:r>
-            <w:r>
+            <w:r xmlns:w="http://schemas.openxmlformats.org/wordprocessingml/2006/main">
               <w:rPr>
                 <w:rFonts w:ascii="Calibri" w:hAnsi="Calibri"/>
                 <w:sz w:val="20"/>
@@ -7122,7 +7057,7 @@
               </w:rPr>
               <w:t xml:space="preserve"/>
             </w:r>
-            <w:r>
+            <w:r xmlns:w="http://schemas.openxmlformats.org/wordprocessingml/2006/main">
               <w:rPr>
                 <w:rFonts w:ascii="Calibri" w:hAnsi="Calibri"/>
                 <w:sz w:val="20"/>
@@ -7174,7 +7109,7 @@
               </w:rPr>
               <w:t xml:space="preserve"/>
             </w:r>
-            <w:r>
+            <w:r xmlns:w="http://schemas.openxmlformats.org/wordprocessingml/2006/main">
               <w:rPr>
                 <w:rFonts w:ascii="Calibri" w:hAnsi="Calibri"/>
                 <w:sz w:val="20"/>
@@ -7992,9 +7927,9 @@
         </w:tc>
       </w:tr>
     </w:tbl>
-    <w:bookmarkEnd w:id="79"/>
-    <w:bookmarkEnd w:id="80"/>
-    <w:bookmarkStart w:id="81" w:name="discussion"/>
+    <w:bookmarkEnd w:id="81"/>
+    <w:bookmarkEnd w:id="82"/>
+    <w:bookmarkStart w:id="83" w:name="discussion"/>
     <w:p>
       <w:pPr>
         <w:pStyle w:val="Heading1"/>
@@ -8025,7 +7960,7 @@
     </w:p>
     <w:p>
       <w:pPr>
-        <w:pStyle w:val="TextBody"/>
+        <w:pStyle w:val="BodyText"/>
       </w:pPr>
       <w:r>
         <w:t xml:space="preserve">We found that the ATLS</w:t>
@@ -8057,7 +7992,7 @@
     </w:p>
     <w:p>
       <w:pPr>
-        <w:pStyle w:val="TextBody"/>
+        <w:pStyle w:val="BodyText"/>
       </w:pPr>
       <w:r>
         <w:t xml:space="preserve">All-cause 30-day mortality was missing in 14% of patients. This may appear high, especially compared to for example the CRASH-2 and REACT-2 trials, which report missing primary outcome in less than 0.01% of patients</w:t>
@@ -8074,7 +8009,7 @@
     </w:p>
     <w:p>
       <w:pPr>
-        <w:pStyle w:val="TextBody"/>
+        <w:pStyle w:val="BodyText"/>
       </w:pPr>
       <w:r>
         <w:t xml:space="preserve">During the course of this pilot we deviated from the protocol in several ways, and provide a detailed list as Supplementary</w:t>
@@ -8088,7 +8023,7 @@
     </w:p>
     <w:p>
       <w:pPr>
-        <w:pStyle w:val="TextBody"/>
+        <w:pStyle w:val="BodyText"/>
       </w:pPr>
       <w:r>
         <w:t xml:space="preserve">We attempted to minimse the impact of the lower than expected enrolment rates by including a seventh centre, but careful assessments of patient volumes as part of the screening process will be needed for the full-scale trial. We decided to be pragmatic in selecting which residents to train and how to structure the data collection depending on how and by whom patients were initially managed, but this flexibility will need to be built into the full-scale trial protocol. Finally, we found that data on complications and cause of death were hard to identify and therefore the full-scale trial will need to include longer training of research officers if this data is to be collected.</w:t>
@@ -8096,7 +8031,7 @@
     </w:p>
     <w:p>
       <w:pPr>
-        <w:pStyle w:val="TextBody"/>
+        <w:pStyle w:val="BodyText"/>
       </w:pPr>
       <w:r>
         <w:t xml:space="preserve">Previous studies on the effect of in-hospital trauma life support training on patient outcomes are observational or quasi-experimental without a control group, with heterogeneous results</w:t>
@@ -8137,7 +8072,7 @@
     </w:p>
     <w:p>
       <w:pPr>
-        <w:pStyle w:val="TextBody"/>
+        <w:pStyle w:val="BodyText"/>
       </w:pPr>
       <w:r>
         <w:t xml:space="preserve">Considering the widespread use of trauma life support traning, several systematic reviews call for trials in settings where these programmes are not routinely implemented</w:t>
@@ -8152,8 +8087,8 @@
         <w:t xml:space="preserve">. Our study represent the first published attempt at a controlled trial of the effect of trauma life support traning och patient outcomes, and we conclude that conducting a full-scale cluster randomised trial should be feasible after incorporating the lessons of this pilot.</w:t>
       </w:r>
     </w:p>
-    <w:bookmarkEnd w:id="81"/>
-    <w:bookmarkStart w:id="82" w:name="contributorship-statement"/>
+    <w:bookmarkEnd w:id="83"/>
+    <w:bookmarkStart w:id="84" w:name="contributorship-statement"/>
     <w:p>
       <w:pPr>
         <w:pStyle w:val="Heading1"/>
@@ -8162,8 +8097,8 @@
         <w:t xml:space="preserve">Contributorship statement</w:t>
       </w:r>
     </w:p>
-    <w:bookmarkEnd w:id="82"/>
-    <w:bookmarkStart w:id="83" w:name="competing-interests"/>
+    <w:bookmarkEnd w:id="84"/>
+    <w:bookmarkStart w:id="85" w:name="competing-interests"/>
     <w:p>
       <w:pPr>
         <w:pStyle w:val="Heading1"/>
@@ -8192,8 +8127,8 @@
         <w:t xml:space="preserve">and/or PTC instructors.</w:t>
       </w:r>
     </w:p>
-    <w:bookmarkEnd w:id="83"/>
-    <w:bookmarkStart w:id="84" w:name="funding"/>
+    <w:bookmarkEnd w:id="85"/>
+    <w:bookmarkStart w:id="86" w:name="funding"/>
     <w:p>
       <w:pPr>
         <w:pStyle w:val="Heading1"/>
@@ -8210,8 +8145,8 @@
         <w:t xml:space="preserve">Doctors for You through grants awarded to Karolinska Institutet by the Swedish Research Council (grant number 2020-03779) and the Laerdal Foundation (grant number 2021-0048).</w:t>
       </w:r>
     </w:p>
-    <w:bookmarkEnd w:id="84"/>
-    <w:bookmarkStart w:id="85" w:name="data-sharing-statement"/>
+    <w:bookmarkEnd w:id="86"/>
+    <w:bookmarkStart w:id="87" w:name="data-sharing-statement"/>
     <w:p>
       <w:pPr>
         <w:pStyle w:val="Heading1"/>
@@ -8228,8 +8163,8 @@
         <w:t xml:space="preserve">The final anonymized dataset and code for analysis are released publicly.</w:t>
       </w:r>
     </w:p>
-    <w:bookmarkEnd w:id="85"/>
-    <w:bookmarkStart w:id="96" w:name="protocol-deviations"/>
+    <w:bookmarkEnd w:id="87"/>
+    <w:bookmarkStart w:id="98" w:name="protocol-deviations"/>
     <w:p>
       <w:pPr>
         <w:pStyle w:val="Heading1"/>
@@ -8238,7 +8173,7 @@
         <w:t xml:space="preserve">Protocol Deviations</w:t>
       </w:r>
     </w:p>
-    <w:bookmarkStart w:id="86" w:name="trial-registration-1"/>
+    <w:bookmarkStart w:id="88" w:name="trial-registration-1"/>
     <w:p>
       <w:pPr>
         <w:pStyle w:val="Heading2"/>
@@ -8255,8 +8190,8 @@
         <w:t xml:space="preserve">We intended to also register our trial with Clinical Trials Registry - India and will do so with the full-scale trial.</w:t>
       </w:r>
     </w:p>
-    <w:bookmarkEnd w:id="86"/>
-    <w:bookmarkStart w:id="87" w:name="outcomes-across-subgroups"/>
+    <w:bookmarkEnd w:id="88"/>
+    <w:bookmarkStart w:id="89" w:name="outcomes-across-subgroups"/>
     <w:p>
       <w:pPr>
         <w:pStyle w:val="Heading2"/>
@@ -8273,8 +8208,8 @@
         <w:t xml:space="preserve">Because of small numbers in the pre-specified subgroups we decided to report only descriptive data on these subgroups.</w:t>
       </w:r>
     </w:p>
-    <w:bookmarkEnd w:id="87"/>
-    <w:bookmarkStart w:id="88" w:name="number-of-participating-centres"/>
+    <w:bookmarkEnd w:id="89"/>
+    <w:bookmarkStart w:id="90" w:name="number-of-participating-centres"/>
     <w:p>
       <w:pPr>
         <w:pStyle w:val="Heading2"/>
@@ -8291,8 +8226,8 @@
         <w:t xml:space="preserve">We ended up recruiting seven centres instead of six and therefore assigned two centres each to the intervention arms and three centres to the control arm.</w:t>
       </w:r>
     </w:p>
-    <w:bookmarkEnd w:id="88"/>
-    <w:bookmarkStart w:id="89" w:name="resident-participants"/>
+    <w:bookmarkEnd w:id="90"/>
+    <w:bookmarkStart w:id="91" w:name="resident-participants"/>
     <w:p>
       <w:pPr>
         <w:pStyle w:val="Heading2"/>
@@ -8309,8 +8244,8 @@
         <w:t xml:space="preserve">Emergency medicine in addition to surgery.</w:t>
       </w:r>
     </w:p>
-    <w:bookmarkEnd w:id="89"/>
-    <w:bookmarkStart w:id="90" w:name="periodic-suverys-to-residents"/>
+    <w:bookmarkEnd w:id="91"/>
+    <w:bookmarkStart w:id="92" w:name="periodic-suverys-to-residents"/>
     <w:p>
       <w:pPr>
         <w:pStyle w:val="Heading2"/>
@@ -8327,8 +8262,8 @@
         <w:t xml:space="preserve">We did not distribute periodic surveys to the participating residents but discussed challenges and suggestions that they had regarding the scheduling or implementation of the training programs.</w:t>
       </w:r>
     </w:p>
-    <w:bookmarkEnd w:id="90"/>
-    <w:bookmarkStart w:id="91" w:name="follow-up-of-residents"/>
+    <w:bookmarkEnd w:id="92"/>
+    <w:bookmarkStart w:id="93" w:name="follow-up-of-residents"/>
     <w:p>
       <w:pPr>
         <w:pStyle w:val="Heading2"/>
@@ -8345,8 +8280,8 @@
         <w:t xml:space="preserve">We stated that resident participants would be followed up 30 days after training, but revised this to follow them up after the end of the study period.</w:t>
       </w:r>
     </w:p>
-    <w:bookmarkEnd w:id="91"/>
-    <w:bookmarkStart w:id="92" w:name="data-collection-from-records"/>
+    <w:bookmarkEnd w:id="93"/>
+    <w:bookmarkStart w:id="94" w:name="data-collection-from-records"/>
     <w:p>
       <w:pPr>
         <w:pStyle w:val="Heading2"/>
@@ -8363,8 +8298,8 @@
         <w:t xml:space="preserve">We decided to extract data from medical records only for a subset of patients to reduce the research officers’ workload.</w:t>
       </w:r>
     </w:p>
-    <w:bookmarkEnd w:id="92"/>
-    <w:bookmarkStart w:id="93" w:name="selection-of-units-for-training"/>
+    <w:bookmarkEnd w:id="94"/>
+    <w:bookmarkStart w:id="95" w:name="selection-of-units-for-training"/>
     <w:p>
       <w:pPr>
         <w:pStyle w:val="Heading2"/>
@@ -8381,8 +8316,8 @@
         <w:t xml:space="preserve">We planned to use simple random sampling to select units if there were more than two eligible units in a hospital but instead the hospital principal investigator decided which units to train.</w:t>
       </w:r>
     </w:p>
-    <w:bookmarkEnd w:id="93"/>
-    <w:bookmarkStart w:id="94" w:name="timing-of-resident-consent"/>
+    <w:bookmarkEnd w:id="95"/>
+    <w:bookmarkStart w:id="96" w:name="timing-of-resident-consent"/>
     <w:p>
       <w:pPr>
         <w:pStyle w:val="Heading2"/>
@@ -8405,8 +8340,8 @@
         <w:t xml:space="preserve">randomisation, but this was not possible because of logistical issues the units were only finalised after the hospitals had been randomised. Residents were therefore approached for consent after randomisation but before training.</w:t>
       </w:r>
     </w:p>
-    <w:bookmarkEnd w:id="94"/>
-    <w:bookmarkStart w:id="95" w:name="analysis-level-of-feasibility-outcomes"/>
+    <w:bookmarkEnd w:id="96"/>
+    <w:bookmarkStart w:id="97" w:name="analysis-level-of-feasibility-outcomes"/>
     <w:p>
       <w:pPr>
         <w:pStyle w:val="Heading2"/>
@@ -8428,9 +8363,9 @@
         <w:br w:type="page"/>
       </w:r>
     </w:p>
-    <w:bookmarkEnd w:id="95"/>
-    <w:bookmarkEnd w:id="96"/>
-    <w:bookmarkStart w:id="97" w:name="supplementary-material"/>
+    <w:bookmarkEnd w:id="97"/>
+    <w:bookmarkEnd w:id="98"/>
+    <w:bookmarkStart w:id="99" w:name="supplementary-material"/>
     <w:p>
       <w:pPr>
         <w:pStyle w:val="Heading1"/>
@@ -8439,8 +8374,8 @@
         <w:t xml:space="preserve">Supplementary material</w:t>
       </w:r>
     </w:p>
-    <w:bookmarkEnd w:id="97"/>
-    <w:bookmarkStart w:id="131" w:name="references"/>
+    <w:bookmarkEnd w:id="99"/>
+    <w:bookmarkStart w:id="133" w:name="references"/>
     <w:p>
       <w:pPr>
         <w:pStyle w:val="Heading1"/>
@@ -8449,8 +8384,8 @@
         <w:t xml:space="preserve">References</w:t>
       </w:r>
     </w:p>
-    <w:bookmarkStart w:id="130" w:name="refs"/>
-    <w:bookmarkStart w:id="99" w:name="ref-injuries2020"/>
+    <w:bookmarkStart w:id="132" w:name="refs"/>
+    <w:bookmarkStart w:id="101" w:name="ref-injuries2020"/>
     <w:p>
       <w:pPr>
         <w:pStyle w:val="Bibliography"/>
@@ -8470,10 +8405,10 @@
       <w:r>
         <w:t xml:space="preserve"> </w:t>
       </w:r>
-      <w:hyperlink r:id="rId98">
+      <w:hyperlink r:id="rId100">
         <w:r>
           <w:rPr>
-            <w:rStyle w:val="InternetLink"/>
+            <w:rStyle w:val="Hyperlink"/>
           </w:rPr>
           <w:t xml:space="preserve">Injuries—level 1 cause</w:t>
         </w:r>
@@ -8505,8 +8440,8 @@
         <w:t xml:space="preserve">, (2020).</w:t>
       </w:r>
     </w:p>
-    <w:bookmarkEnd w:id="99"/>
-    <w:bookmarkStart w:id="101" w:name="ref-Mohammad2013"/>
+    <w:bookmarkEnd w:id="101"/>
+    <w:bookmarkStart w:id="103" w:name="ref-Mohammad2013"/>
     <w:p>
       <w:pPr>
         <w:pStyle w:val="Bibliography"/>
@@ -8536,10 +8471,10 @@
       <w:r>
         <w:t xml:space="preserve"> </w:t>
       </w:r>
-      <w:hyperlink r:id="rId100">
+      <w:hyperlink r:id="rId102">
         <w:r>
           <w:rPr>
-            <w:rStyle w:val="InternetLink"/>
+            <w:rStyle w:val="Hyperlink"/>
           </w:rPr>
           <w:t xml:space="preserve">Educational and clinical impact of advanced trauma life support (ATLS) courses: A systematic review</w:t>
         </w:r>
@@ -8571,8 +8506,8 @@
         <w:t xml:space="preserve">, 322–329 (2013).</w:t>
       </w:r>
     </w:p>
-    <w:bookmarkEnd w:id="101"/>
-    <w:bookmarkStart w:id="103" w:name="ref-Jayaraman2014"/>
+    <w:bookmarkEnd w:id="103"/>
+    <w:bookmarkStart w:id="105" w:name="ref-Jayaraman2014"/>
     <w:p>
       <w:pPr>
         <w:pStyle w:val="Bibliography"/>
@@ -8602,10 +8537,10 @@
       <w:r>
         <w:t xml:space="preserve"> </w:t>
       </w:r>
-      <w:hyperlink r:id="rId102">
+      <w:hyperlink r:id="rId104">
         <w:r>
           <w:rPr>
-            <w:rStyle w:val="InternetLink"/>
+            <w:rStyle w:val="Hyperlink"/>
           </w:rPr>
           <w:t xml:space="preserve">Advanced trauma life support training for hospital staff</w:t>
         </w:r>
@@ -8630,8 +8565,8 @@
         <w:t xml:space="preserve">(2014).</w:t>
       </w:r>
     </w:p>
-    <w:bookmarkEnd w:id="103"/>
-    <w:bookmarkStart w:id="105" w:name="ref-Kadhum2020"/>
+    <w:bookmarkEnd w:id="105"/>
+    <w:bookmarkStart w:id="107" w:name="ref-Kadhum2020"/>
     <w:p>
       <w:pPr>
         <w:pStyle w:val="Bibliography"/>
@@ -8661,10 +8596,10 @@
       <w:r>
         <w:t xml:space="preserve"> </w:t>
       </w:r>
-      <w:hyperlink r:id="rId104">
+      <w:hyperlink r:id="rId106">
         <w:r>
           <w:rPr>
-            <w:rStyle w:val="InternetLink"/>
+            <w:rStyle w:val="Hyperlink"/>
           </w:rPr>
           <w:t xml:space="preserve">Are primary trauma care (PTC) courses beneficial in low- and middle-income countries - a systematic review</w:t>
         </w:r>
@@ -8696,8 +8631,8 @@
         <w:t xml:space="preserve">, 136–141 (2020).</w:t>
       </w:r>
     </w:p>
-    <w:bookmarkEnd w:id="105"/>
-    <w:bookmarkStart w:id="106" w:name="ref-acsAtls2018"/>
+    <w:bookmarkEnd w:id="107"/>
+    <w:bookmarkStart w:id="108" w:name="ref-acsAtls2018"/>
     <w:p>
       <w:pPr>
         <w:pStyle w:val="Bibliography"/>
@@ -8728,8 +8663,8 @@
         <w:t xml:space="preserve">. (American College of Surgeons, 2018).</w:t>
       </w:r>
     </w:p>
-    <w:bookmarkEnd w:id="106"/>
-    <w:bookmarkStart w:id="107" w:name="ref-ptcfPtc2018"/>
+    <w:bookmarkEnd w:id="108"/>
+    <w:bookmarkStart w:id="109" w:name="ref-ptcfPtc2018"/>
     <w:p>
       <w:pPr>
         <w:pStyle w:val="Bibliography"/>
@@ -8760,8 +8695,8 @@
         <w:t xml:space="preserve">. (Primary Trauma Care Foundation, 2018).</w:t>
       </w:r>
     </w:p>
-    <w:bookmarkEnd w:id="107"/>
-    <w:bookmarkStart w:id="109" w:name="ref-Jin2021"/>
+    <w:bookmarkEnd w:id="109"/>
+    <w:bookmarkStart w:id="111" w:name="ref-Jin2021"/>
     <w:p>
       <w:pPr>
         <w:pStyle w:val="Bibliography"/>
@@ -8791,10 +8726,10 @@
       <w:r>
         <w:t xml:space="preserve"> </w:t>
       </w:r>
-      <w:hyperlink r:id="rId108">
+      <w:hyperlink r:id="rId110">
         <w:r>
           <w:rPr>
-            <w:rStyle w:val="InternetLink"/>
+            <w:rStyle w:val="Hyperlink"/>
           </w:rPr>
           <w:t xml:space="preserve">Effectiveness of quality improvement processes, interventions, and structure in trauma systems in low- and middle-income countries: A systematic review and meta-analysis</w:t>
         </w:r>
@@ -8826,8 +8761,8 @@
         <w:t xml:space="preserve">, 1982–1998 (2021).</w:t>
       </w:r>
     </w:p>
-    <w:bookmarkEnd w:id="109"/>
-    <w:bookmarkStart w:id="111" w:name="ref-Ali1996"/>
+    <w:bookmarkEnd w:id="111"/>
+    <w:bookmarkStart w:id="113" w:name="ref-Ali1996"/>
     <w:p>
       <w:pPr>
         <w:pStyle w:val="Bibliography"/>
@@ -8857,10 +8792,10 @@
       <w:r>
         <w:t xml:space="preserve"> </w:t>
       </w:r>
-      <w:hyperlink r:id="rId110">
+      <w:hyperlink r:id="rId112">
         <w:r>
           <w:rPr>
-            <w:rStyle w:val="InternetLink"/>
+            <w:rStyle w:val="Hyperlink"/>
           </w:rPr>
           <w:t xml:space="preserve">Teaching effectiveness of the advanced trauma life support program as demonstrated by an objective structured clinical examination for practicing physicians</w:t>
         </w:r>
@@ -8892,8 +8827,8 @@
         <w:t xml:space="preserve">, 1121–1126 (1996).</w:t>
       </w:r>
     </w:p>
-    <w:bookmarkEnd w:id="111"/>
-    <w:bookmarkStart w:id="113" w:name="ref-Ali1999"/>
+    <w:bookmarkEnd w:id="113"/>
+    <w:bookmarkStart w:id="115" w:name="ref-Ali1999"/>
     <w:p>
       <w:pPr>
         <w:pStyle w:val="Bibliography"/>
@@ -8923,10 +8858,10 @@
       <w:r>
         <w:t xml:space="preserve"> </w:t>
       </w:r>
-      <w:hyperlink r:id="rId112">
+      <w:hyperlink r:id="rId114">
         <w:r>
           <w:rPr>
-            <w:rStyle w:val="InternetLink"/>
+            <w:rStyle w:val="Hyperlink"/>
           </w:rPr>
           <w:t xml:space="preserve">Comparison of performance of interns completing the old (1993) and new interactive (1997) advanced trauma life support courses</w:t>
         </w:r>
@@ -8958,8 +8893,8 @@
         <w:t xml:space="preserve">, 80–86 (1999).</w:t>
       </w:r>
     </w:p>
-    <w:bookmarkEnd w:id="113"/>
-    <w:bookmarkStart w:id="115" w:name="ref-GerdinWärnberg2022"/>
+    <w:bookmarkEnd w:id="115"/>
+    <w:bookmarkStart w:id="117" w:name="ref-GerdinWärnberg2022"/>
     <w:p>
       <w:pPr>
         <w:pStyle w:val="Bibliography"/>
@@ -8989,10 +8924,10 @@
       <w:r>
         <w:t xml:space="preserve"> </w:t>
       </w:r>
-      <w:hyperlink r:id="rId114">
+      <w:hyperlink r:id="rId116">
         <w:r>
           <w:rPr>
-            <w:rStyle w:val="InternetLink"/>
+            <w:rStyle w:val="Hyperlink"/>
           </w:rPr>
           <w:t xml:space="preserve">A pilot multicentre cluster randomised trial to compare the effect of trauma life support training programmes on patient and provider outcomes</w:t>
         </w:r>
@@ -9024,8 +8959,8 @@
         <w:t xml:space="preserve">, e057504 (2022).</w:t>
       </w:r>
     </w:p>
-    <w:bookmarkEnd w:id="115"/>
-    <w:bookmarkStart w:id="117" w:name="ref-Lee2014"/>
+    <w:bookmarkEnd w:id="117"/>
+    <w:bookmarkStart w:id="119" w:name="ref-Lee2014"/>
     <w:p>
       <w:pPr>
         <w:pStyle w:val="Bibliography"/>
@@ -9055,10 +8990,10 @@
       <w:r>
         <w:t xml:space="preserve"> </w:t>
       </w:r>
-      <w:hyperlink r:id="rId116">
+      <w:hyperlink r:id="rId118">
         <w:r>
           <w:rPr>
-            <w:rStyle w:val="InternetLink"/>
+            <w:rStyle w:val="Hyperlink"/>
           </w:rPr>
           <w:t xml:space="preserve">The statistical interpretation of pilot trials: Should significance thresholds be reconsidered?</w:t>
         </w:r>
@@ -9087,8 +9022,8 @@
         <w:t xml:space="preserve">, (2014).</w:t>
       </w:r>
     </w:p>
-    <w:bookmarkEnd w:id="117"/>
-    <w:bookmarkStart w:id="119" w:name="ref-Roberts2013"/>
+    <w:bookmarkEnd w:id="119"/>
+    <w:bookmarkStart w:id="121" w:name="ref-Roberts2013"/>
     <w:p>
       <w:pPr>
         <w:pStyle w:val="Bibliography"/>
@@ -9118,10 +9053,10 @@
       <w:r>
         <w:t xml:space="preserve"> </w:t>
       </w:r>
-      <w:hyperlink r:id="rId118">
+      <w:hyperlink r:id="rId120">
         <w:r>
           <w:rPr>
-            <w:rStyle w:val="InternetLink"/>
+            <w:rStyle w:val="Hyperlink"/>
           </w:rPr>
           <w:t xml:space="preserve">The CRASH-2 trial: A randomised controlled trial and economic evaluation of the effects of tranexamic acid on death, vascular occlusive events and transfusion requirement in bleeding trauma patients</w:t>
         </w:r>
@@ -9153,8 +9088,8 @@
         <w:t xml:space="preserve">, (2013).</w:t>
       </w:r>
     </w:p>
-    <w:bookmarkEnd w:id="119"/>
-    <w:bookmarkStart w:id="121" w:name="ref-Sierink2016"/>
+    <w:bookmarkEnd w:id="121"/>
+    <w:bookmarkStart w:id="123" w:name="ref-Sierink2016"/>
     <w:p>
       <w:pPr>
         <w:pStyle w:val="Bibliography"/>
@@ -9184,10 +9119,10 @@
       <w:r>
         <w:t xml:space="preserve"> </w:t>
       </w:r>
-      <w:hyperlink r:id="rId120">
+      <w:hyperlink r:id="rId122">
         <w:r>
           <w:rPr>
-            <w:rStyle w:val="InternetLink"/>
+            <w:rStyle w:val="Hyperlink"/>
           </w:rPr>
           <w:t xml:space="preserve">Immediate total-body CT scanning versus conventional imaging and selective CT scanning in patients with severe trauma (REACT-2): A randomised controlled trial</w:t>
         </w:r>
@@ -9219,8 +9154,8 @@
         <w:t xml:space="preserve">, 673–683 (2016).</w:t>
       </w:r>
     </w:p>
-    <w:bookmarkEnd w:id="121"/>
-    <w:bookmarkStart w:id="122" w:name="ref-Ariyanayagam1992"/>
+    <w:bookmarkEnd w:id="123"/>
+    <w:bookmarkStart w:id="124" w:name="ref-Ariyanayagam1992"/>
     <w:p>
       <w:pPr>
         <w:pStyle w:val="Bibliography"/>
@@ -9274,8 +9209,8 @@
         <w:t xml:space="preserve">, 72–74 (1992).</w:t>
       </w:r>
     </w:p>
-    <w:bookmarkEnd w:id="122"/>
-    <w:bookmarkStart w:id="124" w:name="ref-CioèPeña2016"/>
+    <w:bookmarkEnd w:id="124"/>
+    <w:bookmarkStart w:id="126" w:name="ref-CioèPeña2016"/>
     <w:p>
       <w:pPr>
         <w:pStyle w:val="Bibliography"/>
@@ -9305,10 +9240,10 @@
       <w:r>
         <w:t xml:space="preserve"> </w:t>
       </w:r>
-      <w:hyperlink r:id="rId123">
+      <w:hyperlink r:id="rId125">
         <w:r>
           <w:rPr>
-            <w:rStyle w:val="InternetLink"/>
+            <w:rStyle w:val="Hyperlink"/>
           </w:rPr>
           <w:t xml:space="preserve">Development and implementation of a hospital-based trauma response system in an urban hospital in san salvador, el salvador</w:t>
         </w:r>
@@ -9340,8 +9275,8 @@
         <w:t xml:space="preserve">, 118–126 (2016).</w:t>
       </w:r>
     </w:p>
-    <w:bookmarkEnd w:id="124"/>
-    <w:bookmarkStart w:id="126" w:name="ref-Petroze2014"/>
+    <w:bookmarkEnd w:id="126"/>
+    <w:bookmarkStart w:id="128" w:name="ref-Petroze2014"/>
     <w:p>
       <w:pPr>
         <w:pStyle w:val="Bibliography"/>
@@ -9371,10 +9306,10 @@
       <w:r>
         <w:t xml:space="preserve"> </w:t>
       </w:r>
-      <w:hyperlink r:id="rId125">
+      <w:hyperlink r:id="rId127">
         <w:r>
           <w:rPr>
-            <w:rStyle w:val="InternetLink"/>
+            <w:rStyle w:val="Hyperlink"/>
           </w:rPr>
           <w:t xml:space="preserve">Can focused trauma education initiatives reduce mortality or improve resource utilization in a low-resource setting?</w:t>
         </w:r>
@@ -9403,8 +9338,8 @@
         <w:t xml:space="preserve">, 926–933 (2014).</w:t>
       </w:r>
     </w:p>
-    <w:bookmarkEnd w:id="126"/>
-    <w:bookmarkStart w:id="128" w:name="ref-VanHeng2008"/>
+    <w:bookmarkEnd w:id="128"/>
+    <w:bookmarkStart w:id="130" w:name="ref-VanHeng2008"/>
     <w:p>
       <w:pPr>
         <w:pStyle w:val="Bibliography"/>
@@ -9434,10 +9369,10 @@
       <w:r>
         <w:t xml:space="preserve"> </w:t>
       </w:r>
-      <w:hyperlink r:id="rId127">
+      <w:hyperlink r:id="rId129">
         <w:r>
           <w:rPr>
-            <w:rStyle w:val="InternetLink"/>
+            <w:rStyle w:val="Hyperlink"/>
           </w:rPr>
           <w:t xml:space="preserve">Non-doctors as trauma surgeons? A controlled study of trauma training for non-graduate surgeons in rural cambodia</w:t>
         </w:r>
@@ -9469,8 +9404,8 @@
         <w:t xml:space="preserve">, 483–489 (2008).</w:t>
       </w:r>
     </w:p>
-    <w:bookmarkEnd w:id="128"/>
-    <w:bookmarkStart w:id="129" w:name="ref-Wang2010"/>
+    <w:bookmarkEnd w:id="130"/>
+    <w:bookmarkStart w:id="131" w:name="ref-Wang2010"/>
     <w:p>
       <w:pPr>
         <w:pStyle w:val="Bibliography"/>
@@ -9524,21 +9459,10 @@
         <w:t xml:space="preserve">, 341–344 (2010).</w:t>
       </w:r>
     </w:p>
-    <w:bookmarkEnd w:id="129"/>
-    <w:bookmarkEnd w:id="130"/>
     <w:bookmarkEnd w:id="131"/>
-    <w:sectPr>
-      <w:footnotePr>
-        <w:numFmt w:val="decimal"/>
-      </w:footnotePr>
-      <w:type w:val="nextPage"/>
-      <w:pgSz w:h="15840" w:w="12240"/>
-      <w:pgMar w:bottom="1440" w:footer="0" w:gutter="0" w:header="0" w:left="1440" w:right="1440" w:top="1440"/>
-      <w:pgNumType w:fmt="decimal"/>
-      <w:formProt w:val="false"/>
-      <w:textDirection w:val="lrTb"/>
-      <w:docGrid w:charSpace="0" w:linePitch="100" w:type="default"/>
-    </w:sectPr>
+    <w:bookmarkEnd w:id="132"/>
+    <w:bookmarkEnd w:id="133"/>
+    <w:sectPr/>
   </w:body>
 </w:document>
 </file>
@@ -9730,11 +9654,11 @@
 </file>
 
 <file path=word/styles.xml><?xml version="1.0" encoding="utf-8"?>
-<w:styles xmlns:mc="http://schemas.openxmlformats.org/markup-compatibility/2006" xmlns:w="http://schemas.openxmlformats.org/wordprocessingml/2006/main" xmlns:w14="http://schemas.microsoft.com/office/word/2010/wordml" mc:Ignorable="w14">
+<w:styles xmlns:r="http://schemas.openxmlformats.org/officeDocument/2006/relationships" xmlns:w="http://schemas.openxmlformats.org/wordprocessingml/2006/main">
   <w:docDefaults>
     <w:rPrDefault>
       <w:rPr>
-        <w:rFonts w:ascii="Cambria" w:asciiTheme="minorHAnsi" w:cs="" w:cstheme="minorBidi" w:eastAsia="Cambria" w:eastAsiaTheme="minorHAnsi" w:hAnsi="Cambria" w:hAnsiTheme="minorHAnsi"/>
+        <w:rFonts w:asciiTheme="minorHAnsi" w:cstheme="minorBidi" w:eastAsiaTheme="minorHAnsi" w:hAnsiTheme="minorHAnsi"/>
         <w:sz w:val="24"/>
         <w:szCs w:val="24"/>
         <w:lang w:bidi="ar-SA" w:eastAsia="en-US" w:val="en-US"/>
@@ -9742,7 +9666,7 @@
     </w:rPrDefault>
     <w:pPrDefault>
       <w:pPr>
-        <w:suppressAutoHyphens w:val="true"/>
+        <w:spacing w:after="200"/>
       </w:pPr>
     </w:pPrDefault>
   </w:docDefaults>
@@ -9750,360 +9674,46 @@
   <w:style w:default="1" w:styleId="Normal" w:type="paragraph">
     <w:name w:val="Normal"/>
     <w:qFormat/>
-    <w:pPr>
-      <w:widowControl/>
-      <w:bidi w:val="0"/>
-      <w:spacing w:after="200" w:before="0"/>
-      <w:jc w:val="left"/>
-    </w:pPr>
-    <w:rPr>
-      <w:rFonts w:ascii="Cambria" w:asciiTheme="minorHAnsi" w:cs="" w:cstheme="minorBidi" w:eastAsia="Cambria" w:eastAsiaTheme="minorHAnsi" w:hAnsi="Cambria" w:hAnsiTheme="minorHAnsi"/>
-      <w:color w:val="auto"/>
-      <w:kern w:val="0"/>
-      <w:sz w:val="24"/>
-      <w:szCs w:val="24"/>
-      <w:lang w:bidi="ar-SA" w:eastAsia="en-US" w:val="en-US"/>
-    </w:rPr>
   </w:style>
-  <w:style w:styleId="Heading1" w:type="paragraph">
-    <w:name w:val="Heading 1"/>
-    <w:basedOn w:val="Normal"/>
-    <w:next w:val="TextBody"/>
-    <w:uiPriority w:val="9"/>
-    <w:qFormat/>
-    <w:pPr>
-      <w:keepNext w:val="true"/>
-      <w:keepLines/>
-      <w:spacing w:after="0" w:before="480"/>
-      <w:outlineLvl w:val="0"/>
-    </w:pPr>
-    <w:rPr>
-      <w:rFonts w:ascii="Calibri" w:asciiTheme="majorHAnsi" w:cs="" w:cstheme="majorBidi" w:eastAsia="" w:eastAsiaTheme="majorEastAsia" w:hAnsi="Calibri" w:hAnsiTheme="majorHAnsi"/>
-      <w:b/>
-      <w:bCs/>
-      <w:color w:themeColor="accent1" w:val="4F81BD"/>
-      <w:sz w:val="32"/>
-      <w:szCs w:val="32"/>
-    </w:rPr>
-  </w:style>
-  <w:style w:styleId="Heading2" w:type="paragraph">
-    <w:name w:val="Heading 2"/>
-    <w:basedOn w:val="Normal"/>
-    <w:next w:val="TextBody"/>
-    <w:uiPriority w:val="9"/>
-    <w:unhideWhenUsed/>
-    <w:qFormat/>
-    <w:pPr>
-      <w:keepNext w:val="true"/>
-      <w:keepLines/>
-      <w:spacing w:after="0" w:before="200"/>
-      <w:outlineLvl w:val="1"/>
-    </w:pPr>
-    <w:rPr>
-      <w:rFonts w:ascii="Calibri" w:asciiTheme="majorHAnsi" w:cs="" w:cstheme="majorBidi" w:eastAsia="" w:eastAsiaTheme="majorEastAsia" w:hAnsi="Calibri" w:hAnsiTheme="majorHAnsi"/>
-      <w:b/>
-      <w:bCs/>
-      <w:color w:themeColor="accent1" w:val="4F81BD"/>
-      <w:sz w:val="28"/>
-      <w:szCs w:val="28"/>
-    </w:rPr>
-  </w:style>
-  <w:style w:styleId="Heading3" w:type="paragraph">
-    <w:name w:val="Heading 3"/>
-    <w:basedOn w:val="Normal"/>
-    <w:next w:val="TextBody"/>
-    <w:uiPriority w:val="9"/>
-    <w:unhideWhenUsed/>
-    <w:qFormat/>
-    <w:pPr>
-      <w:keepNext w:val="true"/>
-      <w:keepLines/>
-      <w:spacing w:after="0" w:before="200"/>
-      <w:outlineLvl w:val="2"/>
-    </w:pPr>
-    <w:rPr>
-      <w:rFonts w:ascii="Calibri" w:asciiTheme="majorHAnsi" w:cs="" w:cstheme="majorBidi" w:eastAsia="" w:eastAsiaTheme="majorEastAsia" w:hAnsi="Calibri" w:hAnsiTheme="majorHAnsi"/>
-      <w:b/>
-      <w:bCs/>
-      <w:color w:themeColor="accent1" w:val="4F81BD"/>
-      <w:sz w:val="24"/>
-      <w:szCs w:val="24"/>
-    </w:rPr>
-  </w:style>
-  <w:style w:styleId="Heading4" w:type="paragraph">
-    <w:name w:val="Heading 4"/>
-    <w:basedOn w:val="Normal"/>
-    <w:next w:val="TextBody"/>
-    <w:uiPriority w:val="9"/>
-    <w:unhideWhenUsed/>
-    <w:qFormat/>
-    <w:pPr>
-      <w:keepNext w:val="true"/>
-      <w:keepLines/>
-      <w:spacing w:after="0" w:before="200"/>
-      <w:outlineLvl w:val="3"/>
-    </w:pPr>
-    <w:rPr>
-      <w:rFonts w:ascii="Calibri" w:asciiTheme="majorHAnsi" w:cs="" w:cstheme="majorBidi" w:eastAsia="" w:eastAsiaTheme="majorEastAsia" w:hAnsi="Calibri" w:hAnsiTheme="majorHAnsi"/>
-      <w:bCs/>
-      <w:i/>
-      <w:color w:themeColor="accent1" w:val="4F81BD"/>
-      <w:sz w:val="24"/>
-      <w:szCs w:val="24"/>
-    </w:rPr>
-  </w:style>
-  <w:style w:styleId="Heading5" w:type="paragraph">
-    <w:name w:val="Heading 5"/>
-    <w:basedOn w:val="Normal"/>
-    <w:next w:val="TextBody"/>
-    <w:uiPriority w:val="9"/>
-    <w:unhideWhenUsed/>
-    <w:qFormat/>
-    <w:pPr>
-      <w:keepNext w:val="true"/>
-      <w:keepLines/>
-      <w:spacing w:after="0" w:before="200"/>
-      <w:outlineLvl w:val="4"/>
-    </w:pPr>
-    <w:rPr>
-      <w:rFonts w:ascii="Calibri" w:asciiTheme="majorHAnsi" w:cs="" w:cstheme="majorBidi" w:eastAsia="" w:eastAsiaTheme="majorEastAsia" w:hAnsi="Calibri" w:hAnsiTheme="majorHAnsi"/>
-      <w:iCs/>
-      <w:color w:themeColor="accent1" w:val="4F81BD"/>
-      <w:sz w:val="24"/>
-      <w:szCs w:val="24"/>
-    </w:rPr>
-  </w:style>
-  <w:style w:styleId="Heading6" w:type="paragraph">
-    <w:name w:val="Heading 6"/>
-    <w:basedOn w:val="Normal"/>
-    <w:next w:val="TextBody"/>
-    <w:uiPriority w:val="9"/>
-    <w:unhideWhenUsed/>
-    <w:qFormat/>
-    <w:pPr>
-      <w:keepNext w:val="true"/>
-      <w:keepLines/>
-      <w:spacing w:after="0" w:before="200"/>
-      <w:outlineLvl w:val="5"/>
-    </w:pPr>
-    <w:rPr>
-      <w:rFonts w:ascii="Calibri" w:asciiTheme="majorHAnsi" w:cs="" w:cstheme="majorBidi" w:eastAsia="" w:eastAsiaTheme="majorEastAsia" w:hAnsi="Calibri" w:hAnsiTheme="majorHAnsi"/>
-      <w:color w:themeColor="accent1" w:val="4F81BD"/>
-      <w:sz w:val="24"/>
-      <w:szCs w:val="24"/>
-    </w:rPr>
-  </w:style>
-  <w:style w:styleId="Heading7" w:type="paragraph">
-    <w:name w:val="Heading 7"/>
-    <w:basedOn w:val="Normal"/>
-    <w:next w:val="TextBody"/>
-    <w:uiPriority w:val="9"/>
-    <w:unhideWhenUsed/>
-    <w:qFormat/>
-    <w:pPr>
-      <w:keepNext w:val="true"/>
-      <w:keepLines/>
-      <w:spacing w:after="0" w:before="200"/>
-      <w:outlineLvl w:val="6"/>
-    </w:pPr>
-    <w:rPr>
-      <w:rFonts w:ascii="Calibri" w:asciiTheme="majorHAnsi" w:cs="" w:cstheme="majorBidi" w:eastAsia="" w:eastAsiaTheme="majorEastAsia" w:hAnsi="Calibri" w:hAnsiTheme="majorHAnsi"/>
-      <w:color w:themeColor="accent1" w:val="4F81BD"/>
-      <w:sz w:val="24"/>
-      <w:szCs w:val="24"/>
-    </w:rPr>
-  </w:style>
-  <w:style w:styleId="Heading8" w:type="paragraph">
-    <w:name w:val="Heading 8"/>
-    <w:basedOn w:val="Normal"/>
-    <w:next w:val="TextBody"/>
-    <w:uiPriority w:val="9"/>
-    <w:unhideWhenUsed/>
-    <w:qFormat/>
-    <w:pPr>
-      <w:keepNext w:val="true"/>
-      <w:keepLines/>
-      <w:spacing w:after="0" w:before="200"/>
-      <w:outlineLvl w:val="7"/>
-    </w:pPr>
-    <w:rPr>
-      <w:rFonts w:ascii="Calibri" w:asciiTheme="majorHAnsi" w:cs="" w:cstheme="majorBidi" w:eastAsia="" w:eastAsiaTheme="majorEastAsia" w:hAnsi="Calibri" w:hAnsiTheme="majorHAnsi"/>
-      <w:color w:themeColor="accent1" w:val="4F81BD"/>
-      <w:sz w:val="24"/>
-      <w:szCs w:val="24"/>
-    </w:rPr>
-  </w:style>
-  <w:style w:styleId="Heading9" w:type="paragraph">
-    <w:name w:val="Heading 9"/>
-    <w:basedOn w:val="Normal"/>
-    <w:next w:val="TextBody"/>
-    <w:uiPriority w:val="9"/>
-    <w:unhideWhenUsed/>
-    <w:qFormat/>
-    <w:pPr>
-      <w:keepNext w:val="true"/>
-      <w:keepLines/>
-      <w:spacing w:after="0" w:before="200"/>
-      <w:outlineLvl w:val="8"/>
-    </w:pPr>
-    <w:rPr>
-      <w:rFonts w:ascii="Calibri" w:asciiTheme="majorHAnsi" w:cs="" w:cstheme="majorBidi" w:eastAsia="" w:eastAsiaTheme="majorEastAsia" w:hAnsi="Calibri" w:hAnsiTheme="majorHAnsi"/>
-      <w:color w:themeColor="accent1" w:val="4F81BD"/>
-      <w:sz w:val="24"/>
-      <w:szCs w:val="24"/>
-    </w:rPr>
-  </w:style>
-  <w:style w:default="1" w:styleId="DefaultParagraphFont" w:type="character">
-    <w:name w:val="Default Paragraph Font"/>
-    <w:semiHidden/>
-    <w:unhideWhenUsed/>
-    <w:qFormat/>
-    <w:rPr/>
-  </w:style>
-  <w:style w:customStyle="1" w:styleId="BodyTextChar" w:type="character">
-    <w:name w:val="Body Text Char"/>
-    <w:basedOn w:val="DefaultParagraphFont"/>
-    <w:link w:val="BodyText"/>
-    <w:qFormat/>
-    <w:rPr/>
-  </w:style>
-  <w:style w:customStyle="1" w:styleId="VerbatimChar" w:type="character">
-    <w:name w:val="Verbatim Char"/>
-    <w:basedOn w:val="BodyTextChar"/>
-    <w:qFormat/>
-    <w:rPr>
-      <w:rFonts w:ascii="Consolas" w:hAnsi="Consolas"/>
-      <w:sz w:val="22"/>
-    </w:rPr>
-  </w:style>
-  <w:style w:styleId="FootnoteCharacters" w:type="character">
-    <w:name w:val="Footnote Characters"/>
-    <w:basedOn w:val="BodyTextChar"/>
-    <w:qFormat/>
-    <w:rPr>
-      <w:vertAlign w:val="superscript"/>
-    </w:rPr>
-  </w:style>
-  <w:style w:styleId="FootnoteAnchor" w:type="character">
-    <w:name w:val="Footnote Anchor"/>
-    <w:rPr>
-      <w:vertAlign w:val="superscript"/>
-    </w:rPr>
-  </w:style>
-  <w:style w:styleId="InternetLink" w:type="character">
-    <w:name w:val="Hyperlink"/>
-    <w:basedOn w:val="BodyTextChar"/>
-    <w:rPr>
-      <w:color w:themeColor="accent1" w:val="4F81BD"/>
-    </w:rPr>
-  </w:style>
-  <w:style w:styleId="Hl" w:type="character">
-    <w:name w:val="hl"/>
-    <w:qFormat/>
-    <w:rPr>
-      <w:shd w:fill="FFFF00" w:val="clear"/>
-    </w:rPr>
-  </w:style>
-  <w:style w:styleId="EndnoteAnchor" w:type="character">
-    <w:name w:val="Endnote Anchor"/>
-    <w:rPr>
-      <w:vertAlign w:val="superscript"/>
-    </w:rPr>
-  </w:style>
-  <w:style w:styleId="EndnoteCharacters" w:type="character">
-    <w:name w:val="Endnote Characters"/>
-    <w:qFormat/>
-    <w:rPr/>
-  </w:style>
-  <w:style w:styleId="Heading" w:type="paragraph">
-    <w:name w:val="Heading"/>
-    <w:basedOn w:val="Normal"/>
-    <w:next w:val="TextBody"/>
-    <w:qFormat/>
-    <w:pPr>
-      <w:keepNext w:val="true"/>
-      <w:spacing w:after="120" w:before="240"/>
-    </w:pPr>
-    <w:rPr>
-      <w:rFonts w:ascii="Liberation Sans" w:cs="FreeSans" w:eastAsia="AR PL KaitiM GB" w:hAnsi="Liberation Sans"/>
-      <w:sz w:val="28"/>
-      <w:szCs w:val="28"/>
-    </w:rPr>
-  </w:style>
-  <w:style w:styleId="TextBody" w:type="paragraph">
+  <w:style w:styleId="BodyText" w:type="paragraph">
     <w:name w:val="Body Text"/>
     <w:basedOn w:val="Normal"/>
     <w:link w:val="BodyTextChar"/>
-    <w:qFormat/>
     <w:pPr>
       <w:spacing w:after="180" w:before="180"/>
     </w:pPr>
-    <w:rPr/>
-  </w:style>
-  <w:style w:styleId="List" w:type="paragraph">
-    <w:name w:val="List"/>
-    <w:basedOn w:val="TextBody"/>
-    <w:pPr/>
-    <w:rPr>
-      <w:rFonts w:cs="FreeSans"/>
-    </w:rPr>
-  </w:style>
-  <w:style w:styleId="Caption" w:type="paragraph">
-    <w:name w:val="Caption"/>
-    <w:basedOn w:val="Normal"/>
-    <w:link w:val="BodyTextChar"/>
     <w:qFormat/>
-    <w:pPr>
-      <w:spacing w:after="120" w:before="0"/>
-    </w:pPr>
-    <w:rPr>
-      <w:i/>
-    </w:rPr>
-  </w:style>
-  <w:style w:styleId="Index" w:type="paragraph">
-    <w:name w:val="Index"/>
-    <w:basedOn w:val="Normal"/>
-    <w:qFormat/>
-    <w:pPr>
-      <w:suppressLineNumbers/>
-    </w:pPr>
-    <w:rPr>
-      <w:rFonts w:cs="FreeSans"/>
-    </w:rPr>
   </w:style>
   <w:style w:customStyle="1" w:styleId="FirstParagraph" w:type="paragraph">
     <w:name w:val="First Paragraph"/>
-    <w:basedOn w:val="TextBody"/>
-    <w:next w:val="TextBody"/>
+    <w:basedOn w:val="BodyText"/>
+    <w:next w:val="BodyText"/>
     <w:qFormat/>
-    <w:pPr/>
-    <w:rPr/>
   </w:style>
   <w:style w:customStyle="1" w:styleId="Compact" w:type="paragraph">
     <w:name w:val="Compact"/>
-    <w:basedOn w:val="TextBody"/>
+    <w:basedOn w:val="BodyText"/>
     <w:qFormat/>
     <w:pPr>
       <w:spacing w:after="36" w:before="36"/>
     </w:pPr>
-    <w:rPr/>
   </w:style>
   <w:style w:styleId="Title" w:type="paragraph">
     <w:name w:val="Title"/>
     <w:basedOn w:val="Normal"/>
-    <w:next w:val="TextBody"/>
+    <w:next w:val="BodyText"/>
     <w:qFormat/>
     <w:pPr>
-      <w:keepNext w:val="true"/>
+      <w:keepNext/>
       <w:keepLines/>
       <w:spacing w:after="240" w:before="480"/>
       <w:jc w:val="center"/>
     </w:pPr>
     <w:rPr>
-      <w:rFonts w:ascii="Calibri" w:asciiTheme="majorHAnsi" w:cs="" w:cstheme="majorBidi" w:eastAsia="" w:eastAsiaTheme="majorEastAsia" w:hAnsi="Calibri" w:hAnsiTheme="majorHAnsi"/>
+      <w:rFonts w:asciiTheme="majorHAnsi" w:cstheme="majorBidi" w:eastAsiaTheme="majorEastAsia" w:hAnsiTheme="majorHAnsi"/>
       <w:b/>
       <w:bCs/>
-      <w:color w:themeColor="accent1" w:themeShade="b5" w:val="345A8A"/>
+      <w:color w:themeColor="accent1" w:themeShade="B5" w:val="345A8A"/>
       <w:sz w:val="36"/>
       <w:szCs w:val="36"/>
     </w:rPr>
@@ -10111,10 +9721,10 @@
   <w:style w:styleId="Subtitle" w:type="paragraph">
     <w:name w:val="Subtitle"/>
     <w:basedOn w:val="Title"/>
-    <w:next w:val="TextBody"/>
+    <w:next w:val="BodyText"/>
     <w:qFormat/>
     <w:pPr>
-      <w:keepNext w:val="true"/>
+      <w:keepNext/>
       <w:keepLines/>
       <w:spacing w:after="240" w:before="240"/>
       <w:jc w:val="center"/>
@@ -10126,53 +9736,31 @@
   </w:style>
   <w:style w:customStyle="1" w:styleId="Author" w:type="paragraph">
     <w:name w:val="Author"/>
-    <w:next w:val="TextBody"/>
+    <w:next w:val="BodyText"/>
     <w:qFormat/>
     <w:pPr>
-      <w:keepNext w:val="true"/>
+      <w:keepNext/>
       <w:keepLines/>
-      <w:widowControl/>
-      <w:bidi w:val="0"/>
-      <w:spacing w:after="200" w:before="0"/>
       <w:jc w:val="center"/>
     </w:pPr>
-    <w:rPr>
-      <w:rFonts w:ascii="Cambria" w:asciiTheme="minorHAnsi" w:cs="" w:cstheme="minorBidi" w:eastAsia="Cambria" w:eastAsiaTheme="minorHAnsi" w:hAnsi="Cambria" w:hAnsiTheme="minorHAnsi"/>
-      <w:color w:val="auto"/>
-      <w:kern w:val="0"/>
-      <w:sz w:val="24"/>
-      <w:szCs w:val="24"/>
-      <w:lang w:bidi="ar-SA" w:eastAsia="en-US" w:val="en-US"/>
-    </w:rPr>
   </w:style>
   <w:style w:styleId="Date" w:type="paragraph">
     <w:name w:val="Date"/>
-    <w:next w:val="TextBody"/>
+    <w:next w:val="BodyText"/>
     <w:qFormat/>
     <w:pPr>
-      <w:keepNext w:val="true"/>
+      <w:keepNext/>
       <w:keepLines/>
-      <w:widowControl/>
-      <w:bidi w:val="0"/>
-      <w:spacing w:after="200" w:before="0"/>
       <w:jc w:val="center"/>
     </w:pPr>
-    <w:rPr>
-      <w:rFonts w:ascii="Cambria" w:asciiTheme="minorHAnsi" w:cs="" w:cstheme="minorBidi" w:eastAsia="Cambria" w:eastAsiaTheme="minorHAnsi" w:hAnsi="Cambria" w:hAnsiTheme="minorHAnsi"/>
-      <w:color w:val="auto"/>
-      <w:kern w:val="0"/>
-      <w:sz w:val="24"/>
-      <w:szCs w:val="24"/>
-      <w:lang w:bidi="ar-SA" w:eastAsia="en-US" w:val="en-US"/>
-    </w:rPr>
   </w:style>
   <w:style w:customStyle="1" w:styleId="Abstract" w:type="paragraph">
     <w:name w:val="Abstract"/>
     <w:basedOn w:val="Normal"/>
-    <w:next w:val="TextBody"/>
+    <w:next w:val="BodyText"/>
     <w:qFormat/>
     <w:pPr>
-      <w:keepNext w:val="true"/>
+      <w:keepNext/>
       <w:keepLines/>
       <w:spacing w:after="300" w:before="300"/>
     </w:pPr>
@@ -10184,41 +9772,263 @@
   <w:style w:styleId="Bibliography" w:type="paragraph">
     <w:name w:val="Bibliography"/>
     <w:basedOn w:val="Normal"/>
+    <w:next w:val="Bibliography"/>
     <w:qFormat/>
     <w:pPr/>
     <w:rPr/>
   </w:style>
+  <w:style w:styleId="Heading1" w:type="paragraph">
+    <w:name w:val="Heading 1"/>
+    <w:basedOn w:val="Normal"/>
+    <w:next w:val="BodyText"/>
+    <w:uiPriority w:val="9"/>
+    <w:qFormat/>
+    <w:pPr>
+      <w:keepNext/>
+      <w:keepLines/>
+      <w:spacing w:after="0" w:before="480"/>
+      <w:outlineLvl w:val="0"/>
+    </w:pPr>
+    <w:rPr>
+      <w:rFonts w:asciiTheme="majorHAnsi" w:cstheme="majorBidi" w:eastAsiaTheme="majorEastAsia" w:hAnsiTheme="majorHAnsi"/>
+      <w:b/>
+      <w:bCs/>
+      <w:color w:themeColor="accent1" w:val="4F81BD"/>
+      <w:sz w:val="32"/>
+      <w:szCs w:val="32"/>
+    </w:rPr>
+  </w:style>
+  <w:style w:styleId="Heading2" w:type="paragraph">
+    <w:name w:val="Heading 2"/>
+    <w:basedOn w:val="Normal"/>
+    <w:next w:val="BodyText"/>
+    <w:uiPriority w:val="9"/>
+    <w:unhideWhenUsed/>
+    <w:qFormat/>
+    <w:pPr>
+      <w:keepNext/>
+      <w:keepLines/>
+      <w:spacing w:after="0" w:before="200"/>
+      <w:outlineLvl w:val="1"/>
+    </w:pPr>
+    <w:rPr>
+      <w:rFonts w:asciiTheme="majorHAnsi" w:cstheme="majorBidi" w:eastAsiaTheme="majorEastAsia" w:hAnsiTheme="majorHAnsi"/>
+      <w:b/>
+      <w:bCs/>
+      <w:color w:themeColor="accent1" w:val="4F81BD"/>
+      <w:sz w:val="28"/>
+      <w:szCs w:val="28"/>
+    </w:rPr>
+  </w:style>
+  <w:style w:styleId="Heading3" w:type="paragraph">
+    <w:name w:val="Heading 3"/>
+    <w:basedOn w:val="Normal"/>
+    <w:next w:val="BodyText"/>
+    <w:uiPriority w:val="9"/>
+    <w:unhideWhenUsed/>
+    <w:qFormat/>
+    <w:pPr>
+      <w:keepNext/>
+      <w:keepLines/>
+      <w:spacing w:after="0" w:before="200"/>
+      <w:outlineLvl w:val="2"/>
+    </w:pPr>
+    <w:rPr>
+      <w:rFonts w:asciiTheme="majorHAnsi" w:cstheme="majorBidi" w:eastAsiaTheme="majorEastAsia" w:hAnsiTheme="majorHAnsi"/>
+      <w:b/>
+      <w:bCs/>
+      <w:color w:themeColor="accent1" w:val="4F81BD"/>
+      <w:sz w:val="24"/>
+      <w:szCs w:val="24"/>
+    </w:rPr>
+  </w:style>
+  <w:style w:styleId="Heading4" w:type="paragraph">
+    <w:name w:val="Heading 4"/>
+    <w:basedOn w:val="Normal"/>
+    <w:next w:val="BodyText"/>
+    <w:uiPriority w:val="9"/>
+    <w:unhideWhenUsed/>
+    <w:qFormat/>
+    <w:pPr>
+      <w:keepNext/>
+      <w:keepLines/>
+      <w:spacing w:after="0" w:before="200"/>
+      <w:outlineLvl w:val="3"/>
+    </w:pPr>
+    <w:rPr>
+      <w:rFonts w:asciiTheme="majorHAnsi" w:cstheme="majorBidi" w:eastAsiaTheme="majorEastAsia" w:hAnsiTheme="majorHAnsi"/>
+      <w:i/>
+      <w:bCs/>
+      <w:color w:themeColor="accent1" w:val="4F81BD"/>
+      <w:sz w:val="24"/>
+      <w:szCs w:val="24"/>
+    </w:rPr>
+  </w:style>
+  <w:style w:styleId="Heading5" w:type="paragraph">
+    <w:name w:val="Heading 5"/>
+    <w:basedOn w:val="Normal"/>
+    <w:next w:val="BodyText"/>
+    <w:uiPriority w:val="9"/>
+    <w:unhideWhenUsed/>
+    <w:qFormat/>
+    <w:pPr>
+      <w:keepNext/>
+      <w:keepLines/>
+      <w:spacing w:after="0" w:before="200"/>
+      <w:outlineLvl w:val="4"/>
+    </w:pPr>
+    <w:rPr>
+      <w:rFonts w:asciiTheme="majorHAnsi" w:cstheme="majorBidi" w:eastAsiaTheme="majorEastAsia" w:hAnsiTheme="majorHAnsi"/>
+      <w:iCs/>
+      <w:color w:themeColor="accent1" w:val="4F81BD"/>
+      <w:sz w:val="24"/>
+      <w:szCs w:val="24"/>
+    </w:rPr>
+  </w:style>
+  <w:style w:styleId="Heading6" w:type="paragraph">
+    <w:name w:val="Heading 6"/>
+    <w:basedOn w:val="Normal"/>
+    <w:next w:val="BodyText"/>
+    <w:uiPriority w:val="9"/>
+    <w:unhideWhenUsed/>
+    <w:qFormat/>
+    <w:pPr>
+      <w:keepNext/>
+      <w:keepLines/>
+      <w:spacing w:after="0" w:before="200"/>
+      <w:outlineLvl w:val="5"/>
+    </w:pPr>
+    <w:rPr>
+      <w:rFonts w:asciiTheme="majorHAnsi" w:cstheme="majorBidi" w:eastAsiaTheme="majorEastAsia" w:hAnsiTheme="majorHAnsi"/>
+      <w:color w:themeColor="accent1" w:val="4F81BD"/>
+      <w:sz w:val="24"/>
+      <w:szCs w:val="24"/>
+    </w:rPr>
+  </w:style>
+  <w:style w:styleId="Heading7" w:type="paragraph">
+    <w:name w:val="Heading 7"/>
+    <w:basedOn w:val="Normal"/>
+    <w:next w:val="BodyText"/>
+    <w:uiPriority w:val="9"/>
+    <w:unhideWhenUsed/>
+    <w:qFormat/>
+    <w:pPr>
+      <w:keepNext/>
+      <w:keepLines/>
+      <w:spacing w:after="0" w:before="200"/>
+      <w:outlineLvl w:val="6"/>
+    </w:pPr>
+    <w:rPr>
+      <w:rFonts w:asciiTheme="majorHAnsi" w:cstheme="majorBidi" w:eastAsiaTheme="majorEastAsia" w:hAnsiTheme="majorHAnsi"/>
+      <w:color w:themeColor="accent1" w:val="4F81BD"/>
+      <w:sz w:val="24"/>
+      <w:szCs w:val="24"/>
+    </w:rPr>
+  </w:style>
+  <w:style w:styleId="Heading8" w:type="paragraph">
+    <w:name w:val="Heading 8"/>
+    <w:basedOn w:val="Normal"/>
+    <w:next w:val="BodyText"/>
+    <w:uiPriority w:val="9"/>
+    <w:unhideWhenUsed/>
+    <w:qFormat/>
+    <w:pPr>
+      <w:keepNext/>
+      <w:keepLines/>
+      <w:spacing w:after="0" w:before="200"/>
+      <w:outlineLvl w:val="7"/>
+    </w:pPr>
+    <w:rPr>
+      <w:rFonts w:asciiTheme="majorHAnsi" w:cstheme="majorBidi" w:eastAsiaTheme="majorEastAsia" w:hAnsiTheme="majorHAnsi"/>
+      <w:color w:themeColor="accent1" w:val="4F81BD"/>
+      <w:sz w:val="24"/>
+      <w:szCs w:val="24"/>
+    </w:rPr>
+  </w:style>
+  <w:style w:styleId="Heading9" w:type="paragraph">
+    <w:name w:val="Heading 9"/>
+    <w:basedOn w:val="Normal"/>
+    <w:next w:val="BodyText"/>
+    <w:uiPriority w:val="9"/>
+    <w:unhideWhenUsed/>
+    <w:qFormat/>
+    <w:pPr>
+      <w:keepNext/>
+      <w:keepLines/>
+      <w:spacing w:after="0" w:before="200"/>
+      <w:outlineLvl w:val="8"/>
+    </w:pPr>
+    <w:rPr>
+      <w:rFonts w:asciiTheme="majorHAnsi" w:cstheme="majorBidi" w:eastAsiaTheme="majorEastAsia" w:hAnsiTheme="majorHAnsi"/>
+      <w:color w:themeColor="accent1" w:val="4F81BD"/>
+      <w:sz w:val="24"/>
+      <w:szCs w:val="24"/>
+    </w:rPr>
+  </w:style>
   <w:style w:styleId="BlockText" w:type="paragraph">
     <w:name w:val="Block Text"/>
-    <w:basedOn w:val="TextBody"/>
-    <w:next w:val="TextBody"/>
+    <w:basedOn w:val="BodyText"/>
+    <w:next w:val="BodyText"/>
     <w:uiPriority w:val="9"/>
     <w:unhideWhenUsed/>
     <w:qFormat/>
     <w:pPr>
       <w:spacing w:after="100" w:before="100"/>
-      <w:ind w:hanging="0" w:left="480" w:right="480"/>
+      <w:ind w:firstLine="0" w:left="480" w:right="480"/>
     </w:pPr>
-    <w:rPr/>
   </w:style>
-  <w:style w:styleId="Footnote" w:type="paragraph">
+  <w:style w:styleId="FootnoteText" w:type="paragraph">
     <w:name w:val="Footnote Text"/>
     <w:basedOn w:val="Normal"/>
+    <w:next w:val="FootnoteText"/>
     <w:uiPriority w:val="9"/>
     <w:unhideWhenUsed/>
     <w:qFormat/>
-    <w:pPr/>
-    <w:rPr/>
+  </w:style>
+  <w:style w:default="1" w:styleId="DefaultParagraphFont" w:type="character">
+    <w:name w:val="Default Paragraph Font"/>
+    <w:semiHidden/>
+    <w:unhideWhenUsed/>
+  </w:style>
+  <w:style w:default="1" w:styleId="Table" w:type="table">
+    <w:name w:val="Table"/>
+    <w:basedOn w:val="TableNormal"/>
+    <w:semiHidden/>
+    <w:unhideWhenUsed/>
+    <w:qFormat/>
+    <w:tblPr>
+      <w:tblInd w:type="dxa" w:w="0"/>
+      <w:tblCellMar>
+        <w:top w:type="dxa" w:w="0"/>
+        <w:left w:type="dxa" w:w="108"/>
+        <w:bottom w:type="dxa" w:w="0"/>
+        <w:right w:type="dxa" w:w="108"/>
+      </w:tblCellMar>
+    </w:tblPr>
+    <w:tblStylePr w:type="firstRow">
+      <w:tblPr>
+        <w:jc w:val="left"/>
+        <w:tblInd w:type="dxa" w:w="0"/>
+      </w:tblPr>
+      <w:trPr>
+        <w:jc w:val="left"/>
+      </w:trPr>
+      <w:tcPr>
+        <w:vAlign w:val="bottom"/>
+        <w:tcBorders>
+          <w:bottom w:val="single"/>
+        </w:tcBorders>
+      </w:tcPr>
+    </w:tblStylePr>
   </w:style>
   <w:style w:customStyle="1" w:styleId="DefinitionTerm" w:type="paragraph">
     <w:name w:val="Definition Term"/>
     <w:basedOn w:val="Normal"/>
     <w:next w:val="Definition"/>
-    <w:qFormat/>
     <w:pPr>
-      <w:keepNext w:val="true"/>
+      <w:keepNext/>
       <w:keepLines/>
-      <w:spacing w:after="0" w:before="0"/>
+      <w:spacing w:after="0"/>
     </w:pPr>
     <w:rPr>
       <w:b/>
@@ -10227,73 +10037,88 @@
   <w:style w:customStyle="1" w:styleId="Definition" w:type="paragraph">
     <w:name w:val="Definition"/>
     <w:basedOn w:val="Normal"/>
-    <w:qFormat/>
-    <w:pPr/>
-    <w:rPr/>
+  </w:style>
+  <w:style w:styleId="Caption" w:type="paragraph">
+    <w:name w:val="Caption"/>
+    <w:basedOn w:val="Normal"/>
+    <w:link w:val="BodyTextChar"/>
+    <w:pPr>
+      <w:spacing w:after="120" w:before="0"/>
+    </w:pPr>
+    <w:rPr>
+      <w:i/>
+    </w:rPr>
   </w:style>
   <w:style w:customStyle="1" w:styleId="TableCaption" w:type="paragraph">
     <w:name w:val="Table Caption"/>
     <w:basedOn w:val="Caption"/>
-    <w:qFormat/>
     <w:pPr>
-      <w:keepNext w:val="true"/>
+      <w:keepNext/>
     </w:pPr>
-    <w:rPr/>
   </w:style>
   <w:style w:customStyle="1" w:styleId="ImageCaption" w:type="paragraph">
     <w:name w:val="Image Caption"/>
     <w:basedOn w:val="Caption"/>
-    <w:qFormat/>
-    <w:pPr/>
-    <w:rPr/>
   </w:style>
   <w:style w:customStyle="1" w:styleId="Figure" w:type="paragraph">
     <w:name w:val="Figure"/>
     <w:basedOn w:val="Normal"/>
-    <w:qFormat/>
-    <w:pPr/>
-    <w:rPr/>
   </w:style>
   <w:style w:customStyle="1" w:styleId="CaptionedFigure" w:type="paragraph">
     <w:name w:val="Captioned Figure"/>
     <w:basedOn w:val="Figure"/>
-    <w:qFormat/>
     <w:pPr>
-      <w:keepNext w:val="true"/>
+      <w:keepNext/>
     </w:pPr>
-    <w:rPr/>
+  </w:style>
+  <w:style w:customStyle="1" w:styleId="BodyTextChar" w:type="character">
+    <w:name w:val="Body Text Char"/>
+    <w:basedOn w:val="DefaultParagraphFont"/>
+    <w:link w:val="BodyText"/>
+  </w:style>
+  <w:style w:customStyle="1" w:styleId="VerbatimChar" w:type="character">
+    <w:name w:val="Verbatim Char"/>
+    <w:basedOn w:val="BodyTextChar"/>
+    <w:rPr>
+      <w:rFonts w:ascii="Consolas" w:hAnsi="Consolas"/>
+      <w:sz w:val="22"/>
+    </w:rPr>
+  </w:style>
+  <w:style w:customStyle="1" w:styleId="SectionNumber" w:type="character">
+    <w:name w:val="Section Number"/>
+    <w:basedOn w:val="BodyTextChar"/>
+  </w:style>
+  <w:style w:styleId="FootnoteReference" w:type="character">
+    <w:name w:val="Footnote Reference"/>
+    <w:basedOn w:val="BodyTextChar"/>
+    <w:rPr>
+      <w:vertAlign w:val="superscript"/>
+    </w:rPr>
+  </w:style>
+  <w:style w:styleId="Hyperlink" w:type="character">
+    <w:name w:val="Hyperlink"/>
+    <w:basedOn w:val="BodyTextChar"/>
+    <w:rPr>
+      <w:color w:themeColor="accent1" w:val="4F81BD"/>
+    </w:rPr>
   </w:style>
   <w:style w:styleId="TOCHeading" w:type="paragraph">
     <w:name w:val="TOC Heading"/>
     <w:basedOn w:val="Heading1"/>
-    <w:next w:val="TextBody"/>
+    <w:next w:val="BodyText"/>
     <w:uiPriority w:val="39"/>
     <w:unhideWhenUsed/>
     <w:qFormat/>
     <w:pPr>
-      <w:spacing w:after="0" w:before="240" w:line="259" w:lineRule="auto"/>
+      <w:spacing w:before="240" w:line="259" w:lineRule="auto"/>
+      <w:outlineLvl w:val="9"/>
     </w:pPr>
     <w:rPr>
-      <w:rFonts w:ascii="Calibri" w:asciiTheme="majorHAnsi" w:cs="" w:cstheme="majorBidi" w:eastAsia="" w:eastAsiaTheme="majorEastAsia" w:hAnsi="Calibri" w:hAnsiTheme="majorHAnsi"/>
-      <w:b w:val="false"/>
-      <w:bCs w:val="false"/>
-      <w:color w:themeColor="accent1" w:themeShade="bf" w:val="365F91"/>
+      <w:rFonts w:asciiTheme="majorHAnsi" w:cstheme="majorBidi" w:eastAsiaTheme="majorEastAsia" w:hAnsiTheme="majorHAnsi"/>
+      <w:b w:val="0"/>
+      <w:bCs w:val="0"/>
+      <w:color w:themeColor="accent1" w:themeShade="BF" w:val="365F91"/>
     </w:rPr>
-  </w:style>
-  <w:style w:default="1" w:styleId="Table" w:type="table">
-    <w:name w:val="Table"/>
-    <w:basedOn w:val="TableNormal"/>
-    <w:semiHidden/>
-    <w:unhideWhenUsed/>
-    <w:qFormat/>
-    <w:tblPr>
-      <w:tblCellMar>
-        <w:top w:type="dxa" w:w="0"/>
-        <w:left w:type="dxa" w:w="108"/>
-        <w:bottom w:type="dxa" w:w="0"/>
-        <w:right w:type="dxa" w:w="108"/>
-      </w:tblCellMar>
-    </w:tblPr>
   </w:style>
   <w:style w:type="paragraph" w:customStyle="1" w:styleId="SourceCode">
     <w:name w:val="Source Code"/>
@@ -10301,121 +10126,119 @@
     <w:link w:val="VerbatimChar"/>
     <w:pPr>
       <w:wordWrap w:val="off"/>
-      <w:shd w:val="clear" w:fill="f8f8f8"/>
+      <w:shd w:val="clear" w:fill="f1f3f5"/>
     </w:pPr>
   </w:style>
   <w:style w:type="character" w:customStyle="1" w:styleId="KeywordTok">
     <w:name w:val="KeywordTok"/>
     <w:basedOn w:val="VerbatimChar"/>
     <w:rPr>
-      <w:color w:val="204a87"/>
-      <w:shd w:val="clear" w:fill="f8f8f8"/>
-      <w:b/>
+      <w:color w:val="003b4f"/>
+      <w:shd w:val="clear" w:fill="f1f3f5"/>
     </w:rPr>
   </w:style>
   <w:style w:type="character" w:customStyle="1" w:styleId="DataTypeTok">
     <w:name w:val="DataTypeTok"/>
     <w:basedOn w:val="VerbatimChar"/>
     <w:rPr>
-      <w:color w:val="204a87"/>
-      <w:shd w:val="clear" w:fill="f8f8f8"/>
+      <w:color w:val="ad0000"/>
+      <w:shd w:val="clear" w:fill="f1f3f5"/>
     </w:rPr>
   </w:style>
   <w:style w:type="character" w:customStyle="1" w:styleId="DecValTok">
     <w:name w:val="DecValTok"/>
     <w:basedOn w:val="VerbatimChar"/>
     <w:rPr>
-      <w:color w:val="0000cf"/>
-      <w:shd w:val="clear" w:fill="f8f8f8"/>
+      <w:color w:val="ad0000"/>
+      <w:shd w:val="clear" w:fill="f1f3f5"/>
     </w:rPr>
   </w:style>
   <w:style w:type="character" w:customStyle="1" w:styleId="BaseNTok">
     <w:name w:val="BaseNTok"/>
     <w:basedOn w:val="VerbatimChar"/>
     <w:rPr>
-      <w:color w:val="0000cf"/>
-      <w:shd w:val="clear" w:fill="f8f8f8"/>
+      <w:color w:val="ad0000"/>
+      <w:shd w:val="clear" w:fill="f1f3f5"/>
     </w:rPr>
   </w:style>
   <w:style w:type="character" w:customStyle="1" w:styleId="FloatTok">
     <w:name w:val="FloatTok"/>
     <w:basedOn w:val="VerbatimChar"/>
     <w:rPr>
-      <w:color w:val="0000cf"/>
-      <w:shd w:val="clear" w:fill="f8f8f8"/>
+      <w:color w:val="ad0000"/>
+      <w:shd w:val="clear" w:fill="f1f3f5"/>
     </w:rPr>
   </w:style>
   <w:style w:type="character" w:customStyle="1" w:styleId="ConstantTok">
     <w:name w:val="ConstantTok"/>
     <w:basedOn w:val="VerbatimChar"/>
     <w:rPr>
-      <w:color w:val="000000"/>
-      <w:shd w:val="clear" w:fill="f8f8f8"/>
+      <w:color w:val="8f5902"/>
+      <w:shd w:val="clear" w:fill="f1f3f5"/>
     </w:rPr>
   </w:style>
   <w:style w:type="character" w:customStyle="1" w:styleId="CharTok">
     <w:name w:val="CharTok"/>
     <w:basedOn w:val="VerbatimChar"/>
     <w:rPr>
-      <w:color w:val="4e9a06"/>
-      <w:shd w:val="clear" w:fill="f8f8f8"/>
+      <w:color w:val="20794d"/>
+      <w:shd w:val="clear" w:fill="f1f3f5"/>
     </w:rPr>
   </w:style>
   <w:style w:type="character" w:customStyle="1" w:styleId="SpecialCharTok">
     <w:name w:val="SpecialCharTok"/>
     <w:basedOn w:val="VerbatimChar"/>
     <w:rPr>
-      <w:color w:val="000000"/>
-      <w:shd w:val="clear" w:fill="f8f8f8"/>
+      <w:color w:val="5e5e5e"/>
+      <w:shd w:val="clear" w:fill="f1f3f5"/>
     </w:rPr>
   </w:style>
   <w:style w:type="character" w:customStyle="1" w:styleId="StringTok">
     <w:name w:val="StringTok"/>
     <w:basedOn w:val="VerbatimChar"/>
     <w:rPr>
-      <w:color w:val="4e9a06"/>
-      <w:shd w:val="clear" w:fill="f8f8f8"/>
+      <w:color w:val="20794d"/>
+      <w:shd w:val="clear" w:fill="f1f3f5"/>
     </w:rPr>
   </w:style>
   <w:style w:type="character" w:customStyle="1" w:styleId="VerbatimStringTok">
     <w:name w:val="VerbatimStringTok"/>
     <w:basedOn w:val="VerbatimChar"/>
     <w:rPr>
-      <w:color w:val="4e9a06"/>
-      <w:shd w:val="clear" w:fill="f8f8f8"/>
+      <w:color w:val="20794d"/>
+      <w:shd w:val="clear" w:fill="f1f3f5"/>
     </w:rPr>
   </w:style>
   <w:style w:type="character" w:customStyle="1" w:styleId="SpecialStringTok">
     <w:name w:val="SpecialStringTok"/>
     <w:basedOn w:val="VerbatimChar"/>
     <w:rPr>
-      <w:color w:val="4e9a06"/>
-      <w:shd w:val="clear" w:fill="f8f8f8"/>
+      <w:color w:val="20794d"/>
+      <w:shd w:val="clear" w:fill="f1f3f5"/>
     </w:rPr>
   </w:style>
   <w:style w:type="character" w:customStyle="1" w:styleId="ImportTok">
     <w:name w:val="ImportTok"/>
     <w:basedOn w:val="VerbatimChar"/>
     <w:rPr>
-      <w:shd w:val="clear" w:fill="f8f8f8"/>
+      <w:color w:val="00769e"/>
+      <w:shd w:val="clear" w:fill="f1f3f5"/>
     </w:rPr>
   </w:style>
   <w:style w:type="character" w:customStyle="1" w:styleId="CommentTok">
     <w:name w:val="CommentTok"/>
     <w:basedOn w:val="VerbatimChar"/>
     <w:rPr>
-      <w:color w:val="8f5902"/>
-      <w:shd w:val="clear" w:fill="f8f8f8"/>
-      <w:i/>
+      <w:color w:val="5e5e5e"/>
+      <w:shd w:val="clear" w:fill="f1f3f5"/>
     </w:rPr>
   </w:style>
   <w:style w:type="character" w:customStyle="1" w:styleId="DocumentationTok">
     <w:name w:val="DocumentationTok"/>
     <w:basedOn w:val="VerbatimChar"/>
     <w:rPr>
-      <w:color w:val="8f5902"/>
-      <w:shd w:val="clear" w:fill="f8f8f8"/>
-      <w:b/>
+      <w:color w:val="5e5e5e"/>
+      <w:shd w:val="clear" w:fill="f1f3f5"/>
       <w:i/>
     </w:rPr>
   </w:style>
@@ -10423,19 +10246,16 @@
     <w:name w:val="AnnotationTok"/>
     <w:basedOn w:val="VerbatimChar"/>
     <w:rPr>
-      <w:color w:val="8f5902"/>
-      <w:shd w:val="clear" w:fill="f8f8f8"/>
-      <w:b/>
-      <w:i/>
+      <w:color w:val="5e5e5e"/>
+      <w:shd w:val="clear" w:fill="f1f3f5"/>
     </w:rPr>
   </w:style>
   <w:style w:type="character" w:customStyle="1" w:styleId="CommentVarTok">
     <w:name w:val="CommentVarTok"/>
     <w:basedOn w:val="VerbatimChar"/>
     <w:rPr>
-      <w:color w:val="8f5902"/>
-      <w:shd w:val="clear" w:fill="f8f8f8"/>
-      <w:b/>
+      <w:color w:val="5e5e5e"/>
+      <w:shd w:val="clear" w:fill="f1f3f5"/>
       <w:i/>
     </w:rPr>
   </w:style>
@@ -10443,99 +10263,96 @@
     <w:name w:val="OtherTok"/>
     <w:basedOn w:val="VerbatimChar"/>
     <w:rPr>
-      <w:color w:val="8f5902"/>
-      <w:shd w:val="clear" w:fill="f8f8f8"/>
+      <w:color w:val="003b4f"/>
+      <w:shd w:val="clear" w:fill="f1f3f5"/>
     </w:rPr>
   </w:style>
   <w:style w:type="character" w:customStyle="1" w:styleId="FunctionTok">
     <w:name w:val="FunctionTok"/>
     <w:basedOn w:val="VerbatimChar"/>
     <w:rPr>
-      <w:color w:val="000000"/>
-      <w:shd w:val="clear" w:fill="f8f8f8"/>
+      <w:color w:val="4758ab"/>
+      <w:shd w:val="clear" w:fill="f1f3f5"/>
     </w:rPr>
   </w:style>
   <w:style w:type="character" w:customStyle="1" w:styleId="VariableTok">
     <w:name w:val="VariableTok"/>
     <w:basedOn w:val="VerbatimChar"/>
     <w:rPr>
-      <w:color w:val="000000"/>
-      <w:shd w:val="clear" w:fill="f8f8f8"/>
+      <w:color w:val="111111"/>
+      <w:shd w:val="clear" w:fill="f1f3f5"/>
     </w:rPr>
   </w:style>
   <w:style w:type="character" w:customStyle="1" w:styleId="ControlFlowTok">
     <w:name w:val="ControlFlowTok"/>
     <w:basedOn w:val="VerbatimChar"/>
     <w:rPr>
-      <w:color w:val="204a87"/>
-      <w:shd w:val="clear" w:fill="f8f8f8"/>
-      <w:b/>
+      <w:color w:val="003b4f"/>
+      <w:shd w:val="clear" w:fill="f1f3f5"/>
     </w:rPr>
   </w:style>
   <w:style w:type="character" w:customStyle="1" w:styleId="OperatorTok">
     <w:name w:val="OperatorTok"/>
     <w:basedOn w:val="VerbatimChar"/>
     <w:rPr>
-      <w:color w:val="ce5c00"/>
-      <w:shd w:val="clear" w:fill="f8f8f8"/>
-      <w:b/>
+      <w:color w:val="5e5e5e"/>
+      <w:shd w:val="clear" w:fill="f1f3f5"/>
     </w:rPr>
   </w:style>
   <w:style w:type="character" w:customStyle="1" w:styleId="BuiltInTok">
     <w:name w:val="BuiltInTok"/>
     <w:basedOn w:val="VerbatimChar"/>
     <w:rPr>
-      <w:shd w:val="clear" w:fill="f8f8f8"/>
+      <w:color w:val="003b4f"/>
+      <w:shd w:val="clear" w:fill="f1f3f5"/>
     </w:rPr>
   </w:style>
   <w:style w:type="character" w:customStyle="1" w:styleId="ExtensionTok">
     <w:name w:val="ExtensionTok"/>
     <w:basedOn w:val="VerbatimChar"/>
     <w:rPr>
-      <w:shd w:val="clear" w:fill="f8f8f8"/>
+      <w:color w:val="003b4f"/>
+      <w:shd w:val="clear" w:fill="f1f3f5"/>
     </w:rPr>
   </w:style>
   <w:style w:type="character" w:customStyle="1" w:styleId="PreprocessorTok">
     <w:name w:val="PreprocessorTok"/>
     <w:basedOn w:val="VerbatimChar"/>
     <w:rPr>
-      <w:color w:val="8f5902"/>
-      <w:shd w:val="clear" w:fill="f8f8f8"/>
-      <w:i/>
+      <w:color w:val="ad0000"/>
+      <w:shd w:val="clear" w:fill="f1f3f5"/>
     </w:rPr>
   </w:style>
   <w:style w:type="character" w:customStyle="1" w:styleId="AttributeTok">
     <w:name w:val="AttributeTok"/>
     <w:basedOn w:val="VerbatimChar"/>
     <w:rPr>
-      <w:color w:val="c4a000"/>
-      <w:shd w:val="clear" w:fill="f8f8f8"/>
+      <w:color w:val="657422"/>
+      <w:shd w:val="clear" w:fill="f1f3f5"/>
     </w:rPr>
   </w:style>
   <w:style w:type="character" w:customStyle="1" w:styleId="RegionMarkerTok">
     <w:name w:val="RegionMarkerTok"/>
     <w:basedOn w:val="VerbatimChar"/>
     <w:rPr>
-      <w:shd w:val="clear" w:fill="f8f8f8"/>
+      <w:color w:val="003b4f"/>
+      <w:shd w:val="clear" w:fill="f1f3f5"/>
     </w:rPr>
   </w:style>
   <w:style w:type="character" w:customStyle="1" w:styleId="InformationTok">
     <w:name w:val="InformationTok"/>
     <w:basedOn w:val="VerbatimChar"/>
     <w:rPr>
-      <w:color w:val="8f5902"/>
-      <w:shd w:val="clear" w:fill="f8f8f8"/>
-      <w:b/>
-      <w:i/>
+      <w:color w:val="5e5e5e"/>
+      <w:shd w:val="clear" w:fill="f1f3f5"/>
     </w:rPr>
   </w:style>
   <w:style w:type="character" w:customStyle="1" w:styleId="WarningTok">
     <w:name w:val="WarningTok"/>
     <w:basedOn w:val="VerbatimChar"/>
     <w:rPr>
-      <w:color w:val="8f5902"/>
-      <w:shd w:val="clear" w:fill="f8f8f8"/>
-      <w:b/>
+      <w:color w:val="5e5e5e"/>
+      <w:shd w:val="clear" w:fill="f1f3f5"/>
       <w:i/>
     </w:rPr>
   </w:style>
@@ -10543,24 +10360,24 @@
     <w:name w:val="AlertTok"/>
     <w:basedOn w:val="VerbatimChar"/>
     <w:rPr>
-      <w:color w:val="ef2929"/>
-      <w:shd w:val="clear" w:fill="f8f8f8"/>
+      <w:color w:val="ad0000"/>
+      <w:shd w:val="clear" w:fill="f1f3f5"/>
     </w:rPr>
   </w:style>
   <w:style w:type="character" w:customStyle="1" w:styleId="ErrorTok">
     <w:name w:val="ErrorTok"/>
     <w:basedOn w:val="VerbatimChar"/>
     <w:rPr>
-      <w:color w:val="a40000"/>
-      <w:shd w:val="clear" w:fill="f8f8f8"/>
-      <w:b/>
+      <w:color w:val="ad0000"/>
+      <w:shd w:val="clear" w:fill="f1f3f5"/>
     </w:rPr>
   </w:style>
   <w:style w:type="character" w:customStyle="1" w:styleId="NormalTok">
     <w:name w:val="NormalTok"/>
     <w:basedOn w:val="VerbatimChar"/>
     <w:rPr>
-      <w:shd w:val="clear" w:fill="f8f8f8"/>
+      <w:color w:val="003b4f"/>
+      <w:shd w:val="clear" w:fill="f1f3f5"/>
     </w:rPr>
   </w:style>
 </w:styles>

</xml_diff>

<commit_message>
Compile new version of manuscript
</commit_message>
<xml_diff>
--- a/pilot-publication/manuscript.docx
+++ b/pilot-publication/manuscript.docx
@@ -162,7 +162,7 @@
       </w:r>
     </w:p>
     <w:bookmarkEnd w:id="20"/>
-    <w:bookmarkStart w:id="21" w:name="corresponding-author"/>
+    <w:bookmarkStart w:id="22" w:name="corresponding-author"/>
     <w:p>
       <w:pPr>
         <w:pStyle w:val="Heading2"/>
@@ -181,7 +181,7 @@
     </w:p>
     <w:p>
       <w:pPr>
-        <w:pStyle w:val="BodyText"/>
+        <w:pStyle w:val="TextBody"/>
       </w:pPr>
       <w:r>
         <w:t xml:space="preserve">Department of Global Public Health</w:t>
@@ -207,11 +207,16 @@
     </w:p>
     <w:p>
       <w:pPr>
-        <w:pStyle w:val="BodyText"/>
-      </w:pPr>
-      <w:r>
-        <w:t xml:space="preserve">martin.gerdin@ki.se</w:t>
-      </w:r>
+        <w:pStyle w:val="TextBody"/>
+      </w:pPr>
+      <w:hyperlink r:id="rId21">
+        <w:r>
+          <w:rPr>
+            <w:rStyle w:val="InternetLink"/>
+          </w:rPr>
+          <w:t xml:space="preserve">martin.gerdin@ki.se</w:t>
+        </w:r>
+      </w:hyperlink>
       <w:r>
         <w:br/>
       </w:r>
@@ -219,8 +224,8 @@
         <w:t xml:space="preserve">+46 708 53 95 98 (mobile)</w:t>
       </w:r>
     </w:p>
-    <w:bookmarkEnd w:id="21"/>
-    <w:bookmarkStart w:id="35" w:name="authors"/>
+    <w:bookmarkEnd w:id="22"/>
+    <w:bookmarkStart w:id="36" w:name="authors"/>
     <w:p>
       <w:pPr>
         <w:pStyle w:val="Heading2"/>
@@ -229,7 +234,7 @@
         <w:t xml:space="preserve">Authors</w:t>
       </w:r>
     </w:p>
-    <w:bookmarkStart w:id="22" w:name="johanna-berg-jb"/>
+    <w:bookmarkStart w:id="23" w:name="johanna-berg-jb"/>
     <w:p>
       <w:pPr>
         <w:pStyle w:val="Heading5"/>
@@ -248,14 +253,14 @@
     </w:p>
     <w:p>
       <w:pPr>
-        <w:pStyle w:val="BodyText"/>
+        <w:pStyle w:val="TextBody"/>
       </w:pPr>
       <w:r>
         <w:t xml:space="preserve">Emergency Medicine, Department of Internal and Emergency Medicine, Skåne University Hospital, Malmö, Sweden.</w:t>
       </w:r>
     </w:p>
-    <w:bookmarkEnd w:id="22"/>
-    <w:bookmarkStart w:id="23" w:name="shamita-chatterjee-sc"/>
+    <w:bookmarkEnd w:id="23"/>
+    <w:bookmarkStart w:id="24" w:name="shamita-chatterjee-sc"/>
     <w:p>
       <w:pPr>
         <w:pStyle w:val="Heading5"/>
@@ -272,8 +277,8 @@
         <w:t xml:space="preserve">Department of Surgery, Institute of Post Graduate Medical Education and Research, Kolkata, India.</w:t>
       </w:r>
     </w:p>
-    <w:bookmarkEnd w:id="23"/>
-    <w:bookmarkStart w:id="24" w:name="li-felländer-tsai-lft"/>
+    <w:bookmarkEnd w:id="24"/>
+    <w:bookmarkStart w:id="25" w:name="li-felländer-tsai-lft"/>
     <w:p>
       <w:pPr>
         <w:pStyle w:val="Heading5"/>
@@ -292,14 +297,14 @@
     </w:p>
     <w:p>
       <w:pPr>
-        <w:pStyle w:val="BodyText"/>
+        <w:pStyle w:val="TextBody"/>
       </w:pPr>
       <w:r>
         <w:t xml:space="preserve">Department of Reconstructive Orthopedics, Karolinska University Hospital, Stockholm, Sweden.</w:t>
       </w:r>
     </w:p>
-    <w:bookmarkEnd w:id="24"/>
-    <w:bookmarkStart w:id="25" w:name="geeta-ghag-gg"/>
+    <w:bookmarkEnd w:id="25"/>
+    <w:bookmarkStart w:id="26" w:name="geeta-ghag-gg"/>
     <w:p>
       <w:pPr>
         <w:pStyle w:val="Heading5"/>
@@ -316,8 +321,8 @@
         <w:t xml:space="preserve">Department of Surgery, HBT Medical College And Dr. R N Cooper Municipal General Hospital, Mumbai, India.</w:t>
       </w:r>
     </w:p>
-    <w:bookmarkEnd w:id="25"/>
-    <w:bookmarkStart w:id="26" w:name="monty-khajanchi-mk"/>
+    <w:bookmarkEnd w:id="26"/>
+    <w:bookmarkStart w:id="27" w:name="monty-khajanchi-mk"/>
     <w:p>
       <w:pPr>
         <w:pStyle w:val="Heading5"/>
@@ -336,14 +341,14 @@
     </w:p>
     <w:p>
       <w:pPr>
-        <w:pStyle w:val="BodyText"/>
+        <w:pStyle w:val="TextBody"/>
       </w:pPr>
       <w:r>
         <w:t xml:space="preserve">Seth G. S. Medical College and K.E.M. Hospital, Mumbai, India.</w:t>
       </w:r>
     </w:p>
-    <w:bookmarkEnd w:id="26"/>
-    <w:bookmarkStart w:id="27" w:name="catherine-juillard-cj"/>
+    <w:bookmarkEnd w:id="27"/>
+    <w:bookmarkStart w:id="28" w:name="catherine-juillard-cj"/>
     <w:p>
       <w:pPr>
         <w:pStyle w:val="Heading5"/>
@@ -360,8 +365,8 @@
         <w:t xml:space="preserve">Division of General Surgery, Department of Surgery, David Geffen School of Medicine at UCLA, Los Angeles, California, United States of America.</w:t>
       </w:r>
     </w:p>
-    <w:bookmarkEnd w:id="27"/>
-    <w:bookmarkStart w:id="28" w:name="nobhojit-roy-nr"/>
+    <w:bookmarkEnd w:id="28"/>
+    <w:bookmarkStart w:id="29" w:name="nobhojit-roy-nr"/>
     <w:p>
       <w:pPr>
         <w:pStyle w:val="Heading5"/>
@@ -380,14 +385,14 @@
     </w:p>
     <w:p>
       <w:pPr>
-        <w:pStyle w:val="BodyText"/>
+        <w:pStyle w:val="TextBody"/>
       </w:pPr>
       <w:r>
         <w:t xml:space="preserve">Department of Global Public Health, Karolinska Institutet, Stockholm, Sweden.</w:t>
       </w:r>
     </w:p>
-    <w:bookmarkEnd w:id="28"/>
-    <w:bookmarkStart w:id="29" w:name="rajdeep-singh-rs"/>
+    <w:bookmarkEnd w:id="29"/>
+    <w:bookmarkStart w:id="30" w:name="rajdeep-singh-rs"/>
     <w:p>
       <w:pPr>
         <w:pStyle w:val="Heading5"/>
@@ -404,8 +409,8 @@
         <w:t xml:space="preserve">Department of Surgery, Maulana Azad Medical College, New Delhi, India.</w:t>
       </w:r>
     </w:p>
-    <w:bookmarkEnd w:id="29"/>
-    <w:bookmarkStart w:id="30" w:name="kapil-dev-soni-kds"/>
+    <w:bookmarkEnd w:id="30"/>
+    <w:bookmarkStart w:id="31" w:name="kapil-dev-soni-kds"/>
     <w:p>
       <w:pPr>
         <w:pStyle w:val="Heading5"/>
@@ -422,8 +427,8 @@
         <w:t xml:space="preserve">Critical and Intensive Care, JPN Apex Trauma Center, All India Institute of Medical Sciences, New Delhi, India.</w:t>
       </w:r>
     </w:p>
-    <w:bookmarkEnd w:id="30"/>
-    <w:bookmarkStart w:id="31" w:name="lovisa-strömmer-ls"/>
+    <w:bookmarkEnd w:id="31"/>
+    <w:bookmarkStart w:id="32" w:name="lovisa-strömmer-ls"/>
     <w:p>
       <w:pPr>
         <w:pStyle w:val="Heading5"/>
@@ -442,14 +447,14 @@
     </w:p>
     <w:p>
       <w:pPr>
-        <w:pStyle w:val="BodyText"/>
+        <w:pStyle w:val="TextBody"/>
       </w:pPr>
       <w:r>
         <w:t xml:space="preserve">Department of Surgery, Capio St Göran Hospital, Stockholm, Sweden.</w:t>
       </w:r>
     </w:p>
-    <w:bookmarkEnd w:id="31"/>
-    <w:bookmarkStart w:id="32" w:name="vipul-nandu"/>
+    <w:bookmarkEnd w:id="32"/>
+    <w:bookmarkStart w:id="33" w:name="vipul-nandu"/>
     <w:p>
       <w:pPr>
         <w:pStyle w:val="Heading5"/>
@@ -466,8 +471,8 @@
         <w:t xml:space="preserve">Department of Surgery, HBT Medical College And Dr. R N Cooper Municipal General Hospital, Mumbai, India.</w:t>
       </w:r>
     </w:p>
-    <w:bookmarkEnd w:id="32"/>
-    <w:bookmarkStart w:id="33" w:name="debojit-basak"/>
+    <w:bookmarkEnd w:id="33"/>
+    <w:bookmarkStart w:id="34" w:name="debojit-basak"/>
     <w:p>
       <w:pPr>
         <w:pStyle w:val="Heading5"/>
@@ -484,8 +489,8 @@
         <w:t xml:space="preserve">Project Research Scientist, Institute of Post Graduate Medical Education and Research, Kolkata, India.</w:t>
       </w:r>
     </w:p>
-    <w:bookmarkEnd w:id="33"/>
-    <w:bookmarkStart w:id="34" w:name="tamal-khan"/>
+    <w:bookmarkEnd w:id="34"/>
+    <w:bookmarkStart w:id="35" w:name="tamal-khan"/>
     <w:p>
       <w:pPr>
         <w:pStyle w:val="Heading5"/>
@@ -502,9 +507,9 @@
         <w:t xml:space="preserve">Senior Research fellow, All India Institute of Medical Sciences, New Delhi, India.</w:t>
       </w:r>
     </w:p>
-    <w:bookmarkEnd w:id="34"/>
     <w:bookmarkEnd w:id="35"/>
-    <w:bookmarkStart w:id="51" w:name="non-author-contributors"/>
+    <w:bookmarkEnd w:id="36"/>
+    <w:bookmarkStart w:id="52" w:name="non-author-contributors"/>
     <w:p>
       <w:pPr>
         <w:pStyle w:val="Heading2"/>
@@ -521,7 +526,7 @@
         <w:t xml:space="preserve">Trauma life support Effectiveness Research Network (TERN) collaborators:</w:t>
       </w:r>
     </w:p>
-    <w:bookmarkStart w:id="36" w:name="prashant-bhandarkar-pb"/>
+    <w:bookmarkStart w:id="37" w:name="prashant-bhandarkar-pb"/>
     <w:p>
       <w:pPr>
         <w:pStyle w:val="Heading5"/>
@@ -538,8 +543,8 @@
         <w:t xml:space="preserve">WHO collaboration Centre for Research in Surgical Care Delivery in LMIC, Mumbai, India.</w:t>
       </w:r>
     </w:p>
-    <w:bookmarkEnd w:id="36"/>
-    <w:bookmarkStart w:id="37" w:name="anirban-chatterjee-ac"/>
+    <w:bookmarkEnd w:id="37"/>
+    <w:bookmarkStart w:id="38" w:name="anirban-chatterjee-ac"/>
     <w:p>
       <w:pPr>
         <w:pStyle w:val="Heading5"/>
@@ -556,8 +561,8 @@
         <w:t xml:space="preserve">Department of Orthopaedic Sciences, Medica Superspecialty Hospital, Kolkata, India.</w:t>
       </w:r>
     </w:p>
-    <w:bookmarkEnd w:id="37"/>
-    <w:bookmarkStart w:id="38" w:name="chintamani-c"/>
+    <w:bookmarkEnd w:id="38"/>
+    <w:bookmarkStart w:id="39" w:name="chintamani-c"/>
     <w:p>
       <w:pPr>
         <w:pStyle w:val="Heading5"/>
@@ -574,8 +579,8 @@
         <w:t xml:space="preserve">Department of Surgery, Vardhman Mahavir Medical College and Safdarjung Hospital, New Delhi, India.</w:t>
       </w:r>
     </w:p>
-    <w:bookmarkEnd w:id="38"/>
-    <w:bookmarkStart w:id="39" w:name="anita-gadgil-ag"/>
+    <w:bookmarkEnd w:id="39"/>
+    <w:bookmarkStart w:id="40" w:name="anita-gadgil-ag"/>
     <w:p>
       <w:pPr>
         <w:pStyle w:val="Heading5"/>
@@ -592,8 +597,8 @@
         <w:t xml:space="preserve">WHO collaboration Centre for Research in Surgical Care Delivery in LMIC, Mumbai, India.</w:t>
       </w:r>
     </w:p>
-    <w:bookmarkEnd w:id="39"/>
-    <w:bookmarkStart w:id="40" w:name="marie-hasselberg-mh"/>
+    <w:bookmarkEnd w:id="40"/>
+    <w:bookmarkStart w:id="41" w:name="marie-hasselberg-mh"/>
     <w:p>
       <w:pPr>
         <w:pStyle w:val="Heading5"/>
@@ -610,8 +615,8 @@
         <w:t xml:space="preserve">Department of Global Public Health, Karolinska Institutet, Stockholm, Sweden.</w:t>
       </w:r>
     </w:p>
-    <w:bookmarkEnd w:id="40"/>
-    <w:bookmarkStart w:id="41" w:name="deepa-kizhakke-veetil-dkv"/>
+    <w:bookmarkEnd w:id="41"/>
+    <w:bookmarkStart w:id="42" w:name="deepa-kizhakke-veetil-dkv"/>
     <w:p>
       <w:pPr>
         <w:pStyle w:val="Heading5"/>
@@ -628,8 +633,8 @@
         <w:t xml:space="preserve">Department of Surgery, Manipal Hospital, Dwarka, New Delhi.</w:t>
       </w:r>
     </w:p>
-    <w:bookmarkEnd w:id="41"/>
-    <w:bookmarkStart w:id="42" w:name="vineet-kumar-vk"/>
+    <w:bookmarkEnd w:id="42"/>
+    <w:bookmarkStart w:id="43" w:name="vineet-kumar-vk"/>
     <w:p>
       <w:pPr>
         <w:pStyle w:val="Heading5"/>
@@ -646,8 +651,8 @@
         <w:t xml:space="preserve">Department of Surgery, Lokmanya Tilak Municipal Medical College and General Hospital, Mumbai, India.</w:t>
       </w:r>
     </w:p>
-    <w:bookmarkEnd w:id="42"/>
-    <w:bookmarkStart w:id="43" w:name="debabrata-kundu-dk"/>
+    <w:bookmarkEnd w:id="43"/>
+    <w:bookmarkStart w:id="44" w:name="debabrata-kundu-dk"/>
     <w:p>
       <w:pPr>
         <w:pStyle w:val="Heading5"/>
@@ -664,8 +669,8 @@
         <w:t xml:space="preserve">Department of Surgery, Medical College Kolkata, Kolkata, India.</w:t>
       </w:r>
     </w:p>
-    <w:bookmarkEnd w:id="43"/>
-    <w:bookmarkStart w:id="44" w:name="anurag-mishra-am"/>
+    <w:bookmarkEnd w:id="44"/>
+    <w:bookmarkStart w:id="45" w:name="anurag-mishra-am"/>
     <w:p>
       <w:pPr>
         <w:pStyle w:val="Heading5"/>
@@ -682,8 +687,8 @@
         <w:t xml:space="preserve">Department of Surgery, Maulana Azad Medical College, New Delhi, India.</w:t>
       </w:r>
     </w:p>
-    <w:bookmarkEnd w:id="44"/>
-    <w:bookmarkStart w:id="45" w:name="priti-patil-pp"/>
+    <w:bookmarkEnd w:id="45"/>
+    <w:bookmarkStart w:id="46" w:name="priti-patil-pp"/>
     <w:p>
       <w:pPr>
         <w:pStyle w:val="Heading5"/>
@@ -700,8 +705,8 @@
         <w:t xml:space="preserve">WHO collaboration Centre for Research in Surgical Care Delivery in LMIC, Mumbai, India.</w:t>
       </w:r>
     </w:p>
-    <w:bookmarkEnd w:id="45"/>
-    <w:bookmarkStart w:id="46" w:name="arun-prasad-ap"/>
+    <w:bookmarkEnd w:id="46"/>
+    <w:bookmarkStart w:id="47" w:name="arun-prasad-ap"/>
     <w:p>
       <w:pPr>
         <w:pStyle w:val="Heading5"/>
@@ -718,8 +723,8 @@
         <w:t xml:space="preserve">Department of Surgery, Indraprastha Apollo Hospitals, New Delhi</w:t>
       </w:r>
     </w:p>
-    <w:bookmarkEnd w:id="46"/>
-    <w:bookmarkStart w:id="47" w:name="amit-roy-ar"/>
+    <w:bookmarkEnd w:id="47"/>
+    <w:bookmarkStart w:id="48" w:name="amit-roy-ar"/>
     <w:p>
       <w:pPr>
         <w:pStyle w:val="Heading5"/>
@@ -736,8 +741,8 @@
         <w:t xml:space="preserve">Department of Surgery, Sir Nil Ratan Sircar Medical College &amp; Hospital, Kolkata, India.</w:t>
       </w:r>
     </w:p>
-    <w:bookmarkEnd w:id="47"/>
-    <w:bookmarkStart w:id="48" w:name="siddarth-david-sd"/>
+    <w:bookmarkEnd w:id="48"/>
+    <w:bookmarkStart w:id="49" w:name="siddarth-david-sd"/>
     <w:p>
       <w:pPr>
         <w:pStyle w:val="Heading5"/>
@@ -756,14 +761,14 @@
     </w:p>
     <w:p>
       <w:pPr>
-        <w:pStyle w:val="BodyText"/>
+        <w:pStyle w:val="TextBody"/>
       </w:pPr>
       <w:r>
         <w:t xml:space="preserve">Doctors For You, Mumbai, India.</w:t>
       </w:r>
     </w:p>
-    <w:bookmarkEnd w:id="48"/>
-    <w:bookmarkStart w:id="49" w:name="harris-solomon-hs"/>
+    <w:bookmarkEnd w:id="49"/>
+    <w:bookmarkStart w:id="50" w:name="harris-solomon-hs"/>
     <w:p>
       <w:pPr>
         <w:pStyle w:val="Heading5"/>
@@ -780,8 +785,8 @@
         <w:t xml:space="preserve">Department of Cultural Anthropology and the Duke Global Health Institute, Duke University, Durham, USA.</w:t>
       </w:r>
     </w:p>
-    <w:bookmarkEnd w:id="49"/>
-    <w:bookmarkStart w:id="50" w:name="megha-tandon-mt"/>
+    <w:bookmarkEnd w:id="50"/>
+    <w:bookmarkStart w:id="51" w:name="megha-tandon-mt"/>
     <w:p>
       <w:pPr>
         <w:pStyle w:val="Heading5"/>
@@ -798,9 +803,9 @@
         <w:t xml:space="preserve">Department of Surgery, Vardhman Mahavir Medical College and Safdarjung Hospital, New Delhi, India.</w:t>
       </w:r>
     </w:p>
-    <w:bookmarkEnd w:id="50"/>
     <w:bookmarkEnd w:id="51"/>
-    <w:bookmarkStart w:id="52" w:name="keywords"/>
+    <w:bookmarkEnd w:id="52"/>
+    <w:bookmarkStart w:id="53" w:name="keywords"/>
     <w:p>
       <w:pPr>
         <w:pStyle w:val="Heading2"/>
@@ -817,8 +822,8 @@
         <w:t xml:space="preserve">Trauma management, Accident and emergency medicine, Education and training.</w:t>
       </w:r>
     </w:p>
-    <w:bookmarkEnd w:id="52"/>
-    <w:bookmarkStart w:id="53" w:name="role-of-study-sponsor-and-funders"/>
+    <w:bookmarkEnd w:id="53"/>
+    <w:bookmarkStart w:id="54" w:name="role-of-study-sponsor-and-funders"/>
     <w:p>
       <w:pPr>
         <w:pStyle w:val="Heading2"/>
@@ -835,8 +840,8 @@
         <w:t xml:space="preserve">The funding sources had no role in the design of this study nor during its execution, analyses, interpretation of the data, or decision to submit the results.</w:t>
       </w:r>
     </w:p>
-    <w:bookmarkEnd w:id="53"/>
-    <w:bookmarkStart w:id="54" w:name="abstract"/>
+    <w:bookmarkEnd w:id="54"/>
+    <w:bookmarkStart w:id="55" w:name="abstract"/>
     <w:p>
       <w:pPr>
         <w:pStyle w:val="Heading1"/>
@@ -865,7 +870,7 @@
     </w:p>
     <w:p>
       <w:pPr>
-        <w:pStyle w:val="BodyText"/>
+        <w:pStyle w:val="TextBody"/>
       </w:pPr>
       <w:r>
         <w:rPr>
@@ -904,7 +909,7 @@
     </w:p>
     <w:p>
       <w:pPr>
-        <w:pStyle w:val="BodyText"/>
+        <w:pStyle w:val="TextBody"/>
       </w:pPr>
       <w:r>
         <w:rPr>
@@ -922,7 +927,7 @@
     </w:p>
     <w:p>
       <w:pPr>
-        <w:pStyle w:val="BodyText"/>
+        <w:pStyle w:val="TextBody"/>
       </w:pPr>
       <w:r>
         <w:rPr>
@@ -940,7 +945,7 @@
     </w:p>
     <w:p>
       <w:pPr>
-        <w:pStyle w:val="BodyText"/>
+        <w:pStyle w:val="TextBody"/>
       </w:pPr>
       <w:r>
         <w:rPr>
@@ -958,7 +963,7 @@
     </w:p>
     <w:p>
       <w:pPr>
-        <w:pStyle w:val="BodyText"/>
+        <w:pStyle w:val="TextBody"/>
       </w:pPr>
       <w:r>
         <w:rPr>
@@ -988,7 +993,7 @@
     </w:p>
     <w:p>
       <w:pPr>
-        <w:pStyle w:val="BodyText"/>
+        <w:pStyle w:val="TextBody"/>
       </w:pPr>
       <w:r>
         <w:rPr>
@@ -1001,12 +1006,12 @@
         <w:t xml:space="preserve"> </w:t>
       </w:r>
       <w:r>
-        <w:t xml:space="preserve">The feasibility outcomes were consent rate, lost to follow up rate, pass rate, missing data rates, and differences in distribution between observed and data extracted from medical records. The primary patient outcome was all cause mortality at 30 days from the time of arrival to the emergency department.</w:t>
-      </w:r>
-    </w:p>
-    <w:p>
-      <w:pPr>
-        <w:pStyle w:val="BodyText"/>
+        <w:t xml:space="preserve">The outcomes were consent rate, lost to follow up rate, pass rate, missing data rates, differences in distribution between observed and data extracted from medical records as well as all cause and in-hospital mortality at 30 days from the time of arrival to the emergency department.</w:t>
+      </w:r>
+    </w:p>
+    <w:p>
+      <w:pPr>
+        <w:pStyle w:val="TextBody"/>
       </w:pPr>
       <w:r>
         <w:rPr>
@@ -1045,7 +1050,7 @@
     </w:p>
     <w:p>
       <w:pPr>
-        <w:pStyle w:val="BodyText"/>
+        <w:pStyle w:val="TextBody"/>
       </w:pPr>
       <w:r>
         <w:rPr>
@@ -1072,7 +1077,7 @@
     </w:p>
     <w:p>
       <w:pPr>
-        <w:pStyle w:val="BodyText"/>
+        <w:pStyle w:val="TextBody"/>
       </w:pPr>
       <w:r>
         <w:rPr>
@@ -1093,8 +1098,8 @@
         <w:br w:type="page"/>
       </w:r>
     </w:p>
-    <w:bookmarkEnd w:id="54"/>
-    <w:bookmarkStart w:id="55" w:name="introduction"/>
+    <w:bookmarkEnd w:id="55"/>
+    <w:bookmarkStart w:id="56" w:name="introduction"/>
     <w:p>
       <w:pPr>
         <w:pStyle w:val="Heading1"/>
@@ -1131,7 +1136,7 @@
     </w:p>
     <w:p>
       <w:pPr>
-        <w:pStyle w:val="BodyText"/>
+        <w:pStyle w:val="TextBody"/>
       </w:pPr>
       <w:r>
         <w:t xml:space="preserve">The proprietary Advanced Trauma Life Support</w:t>
@@ -1155,7 +1160,7 @@
         <w:t xml:space="preserve">®</w:t>
       </w:r>
       <w:r>
-        <w:t xml:space="preserve">) and the low-cost alternative Primary Trauma Care (PTC) are the most established trauma life support training programmes with over a million physicians trained in over 80 countries</w:t>
+        <w:t xml:space="preserve">) and the low-cost alternative Primary Trauma Care (PTC) are two widely established trauma life support training programmes with over a million physicians trained in over 80 countries</w:t>
       </w:r>
       <w:r>
         <w:rPr>
@@ -1173,21 +1178,39 @@
         <w:t xml:space="preserve">7</w:t>
       </w:r>
       <w:r>
-        <w:t xml:space="preserve">, but there is no high quality evidence from controlled trials to support this</w:t>
+        <w:t xml:space="preserve">, but there is no high quality evidence from controlled trials to support this [</w:t>
       </w:r>
       <w:r>
         <w:rPr>
           <w:vertAlign w:val="superscript"/>
         </w:rPr>
-        <w:t xml:space="preserve">2–4</w:t>
-      </w:r>
-      <w:r>
-        <w:t xml:space="preserve">.</w:t>
-      </w:r>
-    </w:p>
-    <w:p>
-      <w:pPr>
-        <w:pStyle w:val="BodyText"/>
+        <w:t xml:space="preserve">2</w:t>
+      </w:r>
+      <w:r>
+        <w:t xml:space="preserve">;</w:t>
+      </w:r>
+      <w:r>
+        <w:rPr>
+          <w:vertAlign w:val="superscript"/>
+        </w:rPr>
+        <w:t xml:space="preserve">3</w:t>
+      </w:r>
+      <w:r>
+        <w:t xml:space="preserve">;</w:t>
+      </w:r>
+      <w:r>
+        <w:rPr>
+          <w:vertAlign w:val="superscript"/>
+        </w:rPr>
+        <w:t xml:space="preserve">4</w:t>
+      </w:r>
+      <w:r>
+        <w:t xml:space="preserve">; putra_impact_2023].</w:t>
+      </w:r>
+    </w:p>
+    <w:p>
+      <w:pPr>
+        <w:pStyle w:val="TextBody"/>
       </w:pPr>
       <w:r>
         <w:t xml:space="preserve">Several studies, including at least two randomised controlled trials</w:t>
@@ -1229,15 +1252,24 @@
         <w:t xml:space="preserve">4</w:t>
       </w:r>
       <w:r>
-        <w:t xml:space="preserve">. The missing link is then how, and if, these improved skills translate into improved patient outcomes.</w:t>
-      </w:r>
-    </w:p>
-    <w:p>
-      <w:pPr>
-        <w:pStyle w:val="BodyText"/>
-      </w:pPr>
-      <w:r>
-        <w:t xml:space="preserve">Systematic reviews call for trials in settings where these programmes are not routinely implemented, but data needed to inform the planning of such a trial is missing. We aimed to assess the feasibility of conducting a cluster randomised controlled trial comparing ATLS</w:t>
+        <w:t xml:space="preserve">. The missing link is then if these improved skills translate into improved patient outcomes.</w:t>
+      </w:r>
+    </w:p>
+    <w:p>
+      <w:pPr>
+        <w:pStyle w:val="TextBody"/>
+      </w:pPr>
+      <w:r>
+        <w:t xml:space="preserve">Systematic reviews call for trials in settings where these programmes are not routinely implemented</w:t>
+      </w:r>
+      <w:r>
+        <w:rPr>
+          <w:vertAlign w:val="superscript"/>
+        </w:rPr>
+        <w:t xml:space="preserve">3,4</w:t>
+      </w:r>
+      <w:r>
+        <w:t xml:space="preserve">, but data needed to inform the planning of such a trial is missing. We aimed to assess the feasibility of conducting a cluster randomised controlled trial comparing ATLS</w:t>
       </w:r>
       <w:r>
         <w:rPr>
@@ -1252,8 +1284,8 @@
         <w:t xml:space="preserve">and PTC with standard care, and to estimate probable effect sizes and the intracluster correlation coefficient needed for the sample size calculations of a full-scale trial.</w:t>
       </w:r>
     </w:p>
-    <w:bookmarkEnd w:id="55"/>
-    <w:bookmarkStart w:id="77" w:name="methods"/>
+    <w:bookmarkEnd w:id="56"/>
+    <w:bookmarkStart w:id="78" w:name="methods"/>
     <w:p>
       <w:pPr>
         <w:pStyle w:val="Heading1"/>
@@ -1262,7 +1294,7 @@
         <w:t xml:space="preserve">Methods</w:t>
       </w:r>
     </w:p>
-    <w:bookmarkStart w:id="56" w:name="trial-design"/>
+    <w:bookmarkStart w:id="57" w:name="trial-design"/>
     <w:p>
       <w:pPr>
         <w:pStyle w:val="Heading2"/>
@@ -1300,8 +1332,8 @@
         <w:t xml:space="preserve">and PTC training. We collected data for four months in all three arms, first during a one month observation phase and then during a three month intervention phase (or continued observation in the standard care arm). This design allowed us to assess outcomes both as final values and as change from baseline.</w:t>
       </w:r>
     </w:p>
-    <w:bookmarkEnd w:id="56"/>
-    <w:bookmarkStart w:id="57" w:name="study-setting"/>
+    <w:bookmarkEnd w:id="57"/>
+    <w:bookmarkStart w:id="58" w:name="study-setting"/>
     <w:p>
       <w:pPr>
         <w:pStyle w:val="Heading2"/>
@@ -1327,8 +1359,8 @@
         <w:t xml:space="preserve">, PTC, nor any other trauma life support training program is routinely taught.</w:t>
       </w:r>
     </w:p>
-    <w:bookmarkEnd w:id="57"/>
-    <w:bookmarkStart w:id="58" w:name="standard-care"/>
+    <w:bookmarkEnd w:id="58"/>
+    <w:bookmarkStart w:id="59" w:name="standard-care"/>
     <w:p>
       <w:pPr>
         <w:pStyle w:val="Heading2"/>
@@ -1342,11 +1374,11 @@
         <w:pStyle w:val="FirstParagraph"/>
       </w:pPr>
       <w:r>
-        <w:t xml:space="preserve">Standard care varies across hospitals in India, but most surgical and emergency medicine departments in India organise their physicians in units. These units typically include three faculty members and three to twelve residents, who are assigned a specific day of the week when they manage the emergency department. In the emergency department, trauma patients are initially assessed by first- or second-year residents who also resuscitate patients, perform interventions and refer patients for imaging or other investigations. Compared with other settings where a trauma team approach is adopted, nurses and other healthcare professionals are only involved to a limited extent during the initial management.</w:t>
-      </w:r>
-    </w:p>
-    <w:bookmarkEnd w:id="58"/>
-    <w:bookmarkStart w:id="59" w:name="intervention"/>
+        <w:t xml:space="preserve">Standard care varies across hospitals in India, but most surgical and emergency medicine departments in India organise their physicians in units. These units typically include three faculty members and three to twelve residents, who are assigned a specific day of the week when they are posted in the emergency department. In the emergency department, trauma patients are initially assessed by first- or second-year residents who also resuscitate patients, perform interventions and refer patients for imaging or other investigations. Compared with other settings where a trauma team approach is adopted, nurses and other healthcare professionals are only involved to a limited extent during the initial management.</w:t>
+      </w:r>
+    </w:p>
+    <w:bookmarkEnd w:id="59"/>
+    <w:bookmarkStart w:id="60" w:name="intervention"/>
     <w:p>
       <w:pPr>
         <w:pStyle w:val="Heading2"/>
@@ -1426,11 +1458,11 @@
         <w:t xml:space="preserve">6</w:t>
       </w:r>
       <w:r>
-        <w:t xml:space="preserve">. We did not modify or adapt the delivery or content of these programs during this pilot study.</w:t>
-      </w:r>
-    </w:p>
-    <w:bookmarkEnd w:id="59"/>
-    <w:bookmarkStart w:id="64" w:name="X7fa9f104419b836702429a89b65c3255ae3f510"/>
+        <w:t xml:space="preserve">. We did not modify or adapt the delivery or content of these programmes during this pilot study.</w:t>
+      </w:r>
+    </w:p>
+    <w:bookmarkEnd w:id="60"/>
+    <w:bookmarkStart w:id="65" w:name="X7fa9f104419b836702429a89b65c3255ae3f510"/>
     <w:p>
       <w:pPr>
         <w:pStyle w:val="Heading2"/>
@@ -1439,7 +1471,7 @@
         <w:t xml:space="preserve">Eligibility Criteria for Cluster and Participants</w:t>
       </w:r>
     </w:p>
-    <w:bookmarkStart w:id="60" w:name="hospitals"/>
+    <w:bookmarkStart w:id="61" w:name="hospitals"/>
     <w:p>
       <w:pPr>
         <w:pStyle w:val="Heading3"/>
@@ -1456,8 +1488,8 @@
         <w:t xml:space="preserve">We included tertiary care hospitals in metropolitan areas in India that admitted more than 400 adult patients with trauma each year, and that had operation theatres, X-ray, CT, and ultrasound facilities, and blood bank available around the clock.</w:t>
       </w:r>
     </w:p>
-    <w:bookmarkEnd w:id="60"/>
-    <w:bookmarkStart w:id="61" w:name="clusters"/>
+    <w:bookmarkEnd w:id="61"/>
+    <w:bookmarkStart w:id="62" w:name="clusters"/>
     <w:p>
       <w:pPr>
         <w:pStyle w:val="Heading3"/>
@@ -1483,8 +1515,8 @@
         <w:t xml:space="preserve">, PTC, or similar training programs before the start of the pilot study. Those residents who had received training in the last five years were considered as trained. The figure of 25% was decided through consensus in the research team, to balance feasibility and contamination of results. The principal investigator at each hospital selected the units for training. We randomised on the hospital level to avoid contamination between intervention arms and the standard care arms.</w:t>
       </w:r>
     </w:p>
-    <w:bookmarkEnd w:id="61"/>
-    <w:bookmarkStart w:id="62" w:name="residents"/>
+    <w:bookmarkEnd w:id="62"/>
+    <w:bookmarkStart w:id="63" w:name="residents"/>
     <w:p>
       <w:pPr>
         <w:pStyle w:val="Heading3"/>
@@ -1513,8 +1545,8 @@
         <w:t xml:space="preserve">or PTC training.</w:t>
       </w:r>
     </w:p>
-    <w:bookmarkEnd w:id="62"/>
-    <w:bookmarkStart w:id="63" w:name="patients"/>
+    <w:bookmarkEnd w:id="63"/>
+    <w:bookmarkStart w:id="64" w:name="patients"/>
     <w:p>
       <w:pPr>
         <w:pStyle w:val="Heading3"/>
@@ -1531,9 +1563,9 @@
         <w:t xml:space="preserve">All adults (15 years or older) who presented to the emergency department at participating hospitals with a history of trauma when a designated unit was on duty. History of trauma was defined as having any of the external causes of morbidity and mortality listed in block V01-Y36, chapter XX of the International Classification of Disease version 10 (ICD-10) codebook as reason for presenting.</w:t>
       </w:r>
     </w:p>
-    <w:bookmarkEnd w:id="63"/>
     <w:bookmarkEnd w:id="64"/>
-    <w:bookmarkStart w:id="65" w:name="outcomes"/>
+    <w:bookmarkEnd w:id="65"/>
+    <w:bookmarkStart w:id="66" w:name="outcomes"/>
     <w:p>
       <w:pPr>
         <w:pStyle w:val="Heading2"/>
@@ -1547,7 +1579,7 @@
         <w:pStyle w:val="FirstParagraph"/>
       </w:pPr>
       <w:r>
-        <w:t xml:space="preserve">We measured a large number of outcomes to help plan and assess the feasibility of a full scale trial. A complete list of outcomes is available as Supplementary Materials. Our main outcomes were:</w:t>
+        <w:t xml:space="preserve">We measured a large number of outcomes to help plan and assess the feasibility of a full scale trial. A list of outcomes is available in Supplementary Table S1. Our main outcomes were:</w:t>
       </w:r>
     </w:p>
     <w:p>
@@ -1622,8 +1654,8 @@
         <w:t xml:space="preserve">All cause and in-hospital mortality within 30 days from the time of arrival to the emergency department among patients, measured and compared across trial arms as both final values and as change from baseline.</w:t>
       </w:r>
     </w:p>
-    <w:bookmarkEnd w:id="65"/>
-    <w:bookmarkStart w:id="68" w:name="participant-timeline-and-inclusion"/>
+    <w:bookmarkEnd w:id="66"/>
+    <w:bookmarkStart w:id="69" w:name="participant-timeline-and-inclusion"/>
     <w:p>
       <w:pPr>
         <w:pStyle w:val="Heading2"/>
@@ -1632,7 +1664,7 @@
         <w:t xml:space="preserve">Participant Timeline and Inclusion</w:t>
       </w:r>
     </w:p>
-    <w:bookmarkStart w:id="66" w:name="patients-1"/>
+    <w:bookmarkStart w:id="67" w:name="patients-1"/>
     <w:p>
       <w:pPr>
         <w:pStyle w:val="Heading3"/>
@@ -1649,8 +1681,8 @@
         <w:t xml:space="preserve">Arriving patients were screened for eligibility and consented, if conscious. Unconscious patients were consented by the patient’s representative. This proxy consent was reaffirmed by the patient, on regaining consciousness. We followed up patients at 24 hours after arrival at the emergency department, and up to 30 days after arrival at the emergency department.</w:t>
       </w:r>
     </w:p>
-    <w:bookmarkEnd w:id="66"/>
-    <w:bookmarkStart w:id="67" w:name="residents-1"/>
+    <w:bookmarkEnd w:id="67"/>
+    <w:bookmarkStart w:id="68" w:name="residents-1"/>
     <w:p>
       <w:pPr>
         <w:pStyle w:val="Heading3"/>
@@ -1667,9 +1699,9 @@
         <w:t xml:space="preserve">Participating units were screened for eligibility once hospitals confirmed their participation. All residents in these units were approached to consent to training if their hospital was randomised to either of the intervention arms. The training was conducted approximately one month after the study started in that hospital.</w:t>
       </w:r>
     </w:p>
-    <w:bookmarkEnd w:id="67"/>
     <w:bookmarkEnd w:id="68"/>
-    <w:bookmarkStart w:id="69" w:name="sample-size"/>
+    <w:bookmarkEnd w:id="69"/>
+    <w:bookmarkStart w:id="70" w:name="sample-size"/>
     <w:p>
       <w:pPr>
         <w:pStyle w:val="Heading2"/>
@@ -1683,14 +1715,14 @@
         <w:pStyle w:val="FirstParagraph"/>
       </w:pPr>
       <w:r>
-        <w:t xml:space="preserve">We did not conduct a formal power calculation for this pilot study, as the primary aim was to assess the feasibility of the trial logistics and research methods.</w:t>
-      </w:r>
-      <w:r>
-        <w:t xml:space="preserve"> </w:t>
-      </w:r>
-    </w:p>
-    <w:bookmarkEnd w:id="69"/>
-    <w:bookmarkStart w:id="70" w:name="allocation-and-blinding"/>
+        <w:t xml:space="preserve">We did not conduct a formal power calculation for this pilot study, as the purpose was to assess the feasibility of the trial logistics and research methods.</w:t>
+      </w:r>
+      <w:r>
+        <w:t xml:space="preserve"> </w:t>
+      </w:r>
+    </w:p>
+    <w:bookmarkEnd w:id="70"/>
+    <w:bookmarkStart w:id="71" w:name="allocation-and-blinding"/>
     <w:p>
       <w:pPr>
         <w:pStyle w:val="Heading2"/>
@@ -1707,8 +1739,8 @@
         <w:t xml:space="preserve">We used simple randomisation implemented using sealed envelopes to allocate sites to trial arms. We did not blind investigators, residents or patients to the interventions.</w:t>
       </w:r>
     </w:p>
-    <w:bookmarkEnd w:id="70"/>
-    <w:bookmarkStart w:id="71" w:name="data-collection"/>
+    <w:bookmarkEnd w:id="71"/>
+    <w:bookmarkStart w:id="72" w:name="data-collection"/>
     <w:p>
       <w:pPr>
         <w:pStyle w:val="Heading2"/>
@@ -1725,8 +1757,8 @@
         <w:t xml:space="preserve">Data was collected over a four-month period. A research officer collected data on all patients who presented on the days and shifts when participating residents were assigned to trauma care. The research officers observed care and interviewed residents and patients, and also extracted data from the hospital records. We followed up admitted patients for their complications and other in-hospital outcome measures. Patients who were not admitted were followed up telephonically for mortality outcomes and quality of life outcomes.</w:t>
       </w:r>
     </w:p>
-    <w:bookmarkEnd w:id="71"/>
-    <w:bookmarkStart w:id="72" w:name="variables"/>
+    <w:bookmarkEnd w:id="72"/>
+    <w:bookmarkStart w:id="73" w:name="variables"/>
     <w:p>
       <w:pPr>
         <w:pStyle w:val="Heading2"/>
@@ -1743,8 +1775,8 @@
         <w:t xml:space="preserve">The research officers collected data on demographics, time of injury to arrival at the participating hospital, time to recording vital signs, vital signs, times to and management details including imaging and surgery, and details of any injury sustained. For a subset of patients we also extracted data from medical records, to be able to compare the distribution of this data with the distribution of data collected through direct observations.</w:t>
       </w:r>
     </w:p>
-    <w:bookmarkEnd w:id="72"/>
-    <w:bookmarkStart w:id="73" w:name="patient-and-public-involvement"/>
+    <w:bookmarkEnd w:id="73"/>
+    <w:bookmarkStart w:id="74" w:name="patient-and-public-involvement"/>
     <w:p>
       <w:pPr>
         <w:pStyle w:val="Heading2"/>
@@ -1761,8 +1793,8 @@
         <w:t xml:space="preserve">We conducted community consultations to collect inputs from patients, their caregivers, patient groups, and resident doctors to be used in the selection of outcome measures and implementation of the full-scale trial. The results of these consultations will be published separately.</w:t>
       </w:r>
     </w:p>
-    <w:bookmarkEnd w:id="73"/>
-    <w:bookmarkStart w:id="74" w:name="data-monitoring"/>
+    <w:bookmarkEnd w:id="74"/>
+    <w:bookmarkStart w:id="75" w:name="data-monitoring"/>
     <w:p>
       <w:pPr>
         <w:pStyle w:val="Heading2"/>
@@ -1779,8 +1811,8 @@
         <w:t xml:space="preserve">We conducted weekly online meetings to monitor the study and data collection. We conducted one interim analysis approximately halfway through the study, and decided to complete the study as residents and patients were consenting to be included in the study and key variables including mortality outcomes could be collected. We did not use a data monitoring committee.</w:t>
       </w:r>
     </w:p>
-    <w:bookmarkEnd w:id="74"/>
-    <w:bookmarkStart w:id="75" w:name="statistical-methods"/>
+    <w:bookmarkEnd w:id="75"/>
+    <w:bookmarkStart w:id="76" w:name="statistical-methods"/>
     <w:p>
       <w:pPr>
         <w:pStyle w:val="Heading2"/>
@@ -1817,7 +1849,7 @@
     </w:p>
     <w:p>
       <w:pPr>
-        <w:pStyle w:val="BodyText"/>
+        <w:pStyle w:val="TextBody"/>
       </w:pPr>
       <w:r>
         <w:t xml:space="preserve">We compared patients outcomes in all possible combinations of trial arms. In each combination we compared both differences in final values and differences in change from baseline. For the intervention arms the change from baseline was calculated as the difference between the one month period of data collection before the training was undertaken and the three month period after the training. For the control arm the data collection period was four months and the difference from baseline was calculated as the difference between the first one month and the following three months.</w:t>
@@ -1825,14 +1857,22 @@
     </w:p>
     <w:p>
       <w:pPr>
-        <w:pStyle w:val="BodyText"/>
-      </w:pPr>
-      <w:r>
-        <w:t xml:space="preserve">Within each combination of trial arms we had planned to conduct subgroup analyses of men, women, blunt multisystem trauma, penetrating trauma, shock, severe traumatic brain injury, and elderly. These subgroups were however too small to allow for meaningful analyses, and are therefore reported descriptively.</w:t>
-      </w:r>
-    </w:p>
-    <w:bookmarkEnd w:id="75"/>
-    <w:bookmarkStart w:id="76" w:name="ethics-and-dissemination"/>
+        <w:pStyle w:val="TextBody"/>
+      </w:pPr>
+      <w:r>
+        <w:t xml:space="preserve">Within each combination of trial arms we had planned to conduct subgroup analyses of men, women, blunt multisystem trauma, penetrating trauma, shock, severe traumatic brain injury, and elderly. These subgroups were however too small to allow for meaningful analyses, and are therefore reported descriptively. We calculated both absolute and relative differences for each comparison, along with 75, 85, and 95% confidence intervals. We used an empirical bootstrap procedure with 1000 draws to estimate these confidence intervals.</w:t>
+      </w:r>
+    </w:p>
+    <w:p>
+      <w:pPr>
+        <w:pStyle w:val="TextBody"/>
+      </w:pPr>
+      <w:r>
+        <w:t xml:space="preserve">In the interest of space, only the 95% confidence intervals are presented for all comparisons as Supplementary Tables. The remaining results are available from the corresponding author on request.</w:t>
+      </w:r>
+    </w:p>
+    <w:bookmarkEnd w:id="76"/>
+    <w:bookmarkStart w:id="77" w:name="ethics-and-dissemination"/>
     <w:p>
       <w:pPr>
         <w:pStyle w:val="Heading2"/>
@@ -1849,9 +1889,9 @@
         <w:t xml:space="preserve">We were granted research ethics approval from the institutional ethics committees at each participating hospital.</w:t>
       </w:r>
     </w:p>
-    <w:bookmarkEnd w:id="76"/>
     <w:bookmarkEnd w:id="77"/>
-    <w:bookmarkStart w:id="82" w:name="results"/>
+    <w:bookmarkEnd w:id="78"/>
+    <w:bookmarkStart w:id="84" w:name="results"/>
     <w:p>
       <w:pPr>
         <w:pStyle w:val="Heading1"/>
@@ -1891,18 +1931,16 @@
     </w:p>
     <w:p>
       <w:pPr>
-        <w:pStyle w:val="BodyText"/>
-      </w:pPr>
-      <w:r>
-        <w:t xml:space="preserve">The study flow diagram is shown in</w:t>
-      </w:r>
-      <w:r>
-        <w:rPr>
-          <w:bCs/>
-          <w:b/>
-          <w:vertAlign w:val="superscript"/>
-        </w:rPr>
-        <w:t xml:space="preserve">flow-diagram?</w:t>
+        <w:pStyle w:val="TextBody"/>
+      </w:pPr>
+      <w:r>
+        <w:t xml:space="preserve">The study flow diagram is shown in Figure</w:t>
+      </w:r>
+      <w:r>
+        <w:t xml:space="preserve"> </w:t>
+      </w:r>
+      <w:r>
+        <w:t xml:space="preserve">1</w:t>
       </w:r>
       <w:r>
         <w:t xml:space="preserve"> </w:t>
@@ -1911,93 +1949,72 @@
         <w:t xml:space="preserve">and patient sample characteristics across trial arms are shown in Table</w:t>
       </w:r>
       <w:r>
-        <w:rPr>
-          <w:bCs/>
-          <w:b/>
-          <w:vertAlign w:val="superscript"/>
-        </w:rPr>
-        <w:t xml:space="preserve">sample-characteristics?</w:t>
+        <w:t xml:space="preserve"> </w:t>
+      </w:r>
+      <w:r>
+        <w:t xml:space="preserve">??</w:t>
       </w:r>
       <w:r>
         <w:t xml:space="preserve">. Overall, the number of females were 86 (23%), the median (IQR) age was 33 (24, 46) years, and the median ISS (IQR) was 1 (0, 5). A total of 32 (10%) patients died within 30 days after arrival to the emergency department, and 29 (8%) patients died in hospital. The intracluster correlation coefficients was 0.022 for 30-day mortality and 0.017 for in-hospital mortality.</w:t>
       </w:r>
     </w:p>
-    <w:tbl>
-      <w:tblPr>
-        <w:tblStyle w:val="Table"/>
-        <w:tblW w:type="pct" w:w="5000"/>
-        <w:tblLook w:firstRow="0" w:lastRow="0" w:firstColumn="0" w:lastColumn="0" w:noHBand="0" w:noVBand="0" w:val="0000"/>
-        <w:jc w:val="start"/>
-      </w:tblPr>
-      <w:tblGrid>
-        <w:gridCol w:w="7920"/>
-      </w:tblGrid>
-      <w:tr>
-        <w:tc>
-          <w:tcPr/>
-          <w:p>
-            <w:pPr>
-              <w:jc w:val="center"/>
-            </w:pPr>
-            <w:r>
-              <w:drawing>
-                <wp:inline>
-                  <wp:extent cx="1600200" cy="558518"/>
-                  <wp:effectExtent b="0" l="0" r="0" t="0"/>
-                  <wp:docPr descr="" title="" id="79" name="Picture"/>
-                  <a:graphic>
-                    <a:graphicData uri="http://schemas.openxmlformats.org/drawingml/2006/picture">
-                      <pic:pic>
-                        <pic:nvPicPr>
-                          <pic:cNvPr descr="consort-flow-diagram.png" id="80" name="Picture"/>
-                          <pic:cNvPicPr>
-                            <a:picLocks noChangeArrowheads="1" noChangeAspect="1"/>
-                          </pic:cNvPicPr>
-                        </pic:nvPicPr>
-                        <pic:blipFill>
-                          <a:blip r:embed="rId78"/>
-                          <a:stretch>
-                            <a:fillRect/>
-                          </a:stretch>
-                        </pic:blipFill>
-                        <pic:spPr bwMode="auto">
-                          <a:xfrm>
-                            <a:off x="0" y="0"/>
-                            <a:ext cx="1600200" cy="558518"/>
-                          </a:xfrm>
-                          <a:prstGeom prst="rect">
-                            <a:avLst/>
-                          </a:prstGeom>
-                          <a:noFill/>
-                          <a:ln w="9525">
-                            <a:noFill/>
-                            <a:headEnd/>
-                            <a:tailEnd/>
-                          </a:ln>
-                        </pic:spPr>
-                      </pic:pic>
-                    </a:graphicData>
-                  </a:graphic>
-                </wp:inline>
-              </w:drawing>
-            </w:r>
-          </w:p>
-          <w:p>
-            <w:pPr>
-              <w:jc w:val="center"/>
-            </w:pPr>
-            <w:pPr>
-              <w:jc w:val="start"/>
-              <w:spacing w:before="200"/>
-              <w:pStyle w:val="ImageCaption"/>
-            </w:pPr>
-            <w:r>
-              <w:t xml:space="preserve">Study flow diagram. Abbreviations: ATLS, Advanced Trauma Life Support; PTC, Primary Trauma Care.</w:t>
-            </w:r>
-          </w:p>
-        </w:tc>
-      </w:tr>
-    </w:tbl>
+    <w:p>
+      <w:pPr>
+        <w:pStyle w:val="CaptionedFigure"/>
+      </w:pPr>
+      <w:r>
+        <w:drawing>
+          <wp:inline>
+            <wp:extent cx="5943600" cy="2074497"/>
+            <wp:effectExtent b="0" l="0" r="0" t="0"/>
+            <wp:docPr descr="Figure 1: Study flow diagram. Abbreviations: ATLS, Advanced Trauma Life Support; PTC, Primary Trauma Care." title="" id="80" name="Picture"/>
+            <a:graphic>
+              <a:graphicData uri="http://schemas.openxmlformats.org/drawingml/2006/picture">
+                <pic:pic>
+                  <pic:nvPicPr>
+                    <pic:cNvPr descr="consort-flow-diagram.png" id="81" name="Picture"/>
+                    <pic:cNvPicPr>
+                      <a:picLocks noChangeArrowheads="1" noChangeAspect="1"/>
+                    </pic:cNvPicPr>
+                  </pic:nvPicPr>
+                  <pic:blipFill>
+                    <a:blip r:embed="rId79"/>
+                    <a:stretch>
+                      <a:fillRect/>
+                    </a:stretch>
+                  </pic:blipFill>
+                  <pic:spPr bwMode="auto">
+                    <a:xfrm>
+                      <a:off x="0" y="0"/>
+                      <a:ext cx="5943600" cy="2074497"/>
+                    </a:xfrm>
+                    <a:prstGeom prst="rect">
+                      <a:avLst/>
+                    </a:prstGeom>
+                    <a:noFill/>
+                    <a:ln w="9525">
+                      <a:noFill/>
+                      <a:headEnd/>
+                      <a:tailEnd/>
+                    </a:ln>
+                  </pic:spPr>
+                </pic:pic>
+              </a:graphicData>
+            </a:graphic>
+          </wp:inline>
+        </w:drawing>
+      </w:r>
+    </w:p>
+    <w:p>
+      <w:pPr>
+        <w:pStyle w:val="ImageCaption"/>
+      </w:pPr>
+      <w:bookmarkStart w:id="82" w:name="fig:flow-diagram"/>
+      <w:bookmarkEnd w:id="82"/>
+      <w:r>
+        <w:t xml:space="preserve">Figure 1: Study flow diagram. Abbreviations: ATLS, Advanced Trauma Life Support; PTC, Primary Trauma Care.</w:t>
+      </w:r>
+    </w:p>
     <w:tbl xmlns:w="http://schemas.openxmlformats.org/wordprocessingml/2006/main" xmlns:wp="http://schemas.openxmlformats.org/drawingml/2006/wordprocessingDrawing" xmlns:r="http://schemas.openxmlformats.org/officeDocument/2006/relationships" xmlns:w14="http://schemas.microsoft.com/office/word/2010/wordml">
       <w:tblPr>
         <w:tblCellMar>
@@ -2375,7 +2392,7 @@
                 <w:rFonts w:ascii="Calibri" w:hAnsi="Calibri"/>
                 <w:sz w:val="20"/>
               </w:rPr>
-              <w:t xml:space="default">Elderly (Age ≥ 65 years), n (%)</w:t>
+              <w:t xml:space="default">Elderly (Age &lt;e2&gt;&lt;89&gt;&lt;a5&gt; 65 years), n (%)</w:t>
             </w:r>
           </w:p>
         </w:tc>
@@ -5259,7 +5276,7 @@
         </w:tc>
       </w:tr>
     </w:tbl>
-    <w:bookmarkStart w:id="81" w:name="outcomes-1"/>
+    <w:bookmarkStart w:id="83" w:name="outcomes-1"/>
     <w:p>
       <w:pPr>
         <w:pStyle w:val="Heading2"/>
@@ -5276,26 +5293,22 @@
         <w:t xml:space="preserve">The percentage of patients who consented to follow up was 77% and the percentage of residents who consented to training was 100%. The lost to follow up rate was 14%. The pass rate was 100%. The missing data rate ranged from 0 to 98%, with details for selected variables shown in Table</w:t>
       </w:r>
       <w:r>
-        <w:rPr>
-          <w:bCs/>
-          <w:b/>
-          <w:vertAlign w:val="superscript"/>
-        </w:rPr>
-        <w:t xml:space="preserve">sample-characteristics?</w:t>
-      </w:r>
-      <w:r>
-        <w:t xml:space="preserve"> </w:t>
-      </w:r>
-      <w:r>
-        <w:t xml:space="preserve">and in Supplementary Materials. The variables with the maximum amount of missing data were cause of death and some complications, reported in Supplementary Materials. The differences in distributions between observed data and data extracted from medical records, for selected variables that were collected through observation or interview, are shown in Table</w:t>
-      </w:r>
-      <w:r>
-        <w:rPr>
-          <w:bCs/>
-          <w:b/>
-          <w:vertAlign w:val="superscript"/>
-        </w:rPr>
-        <w:t xml:space="preserve">observed-vs-extracted?</w:t>
+        <w:t xml:space="preserve"> </w:t>
+      </w:r>
+      <w:r>
+        <w:t xml:space="preserve">??</w:t>
+      </w:r>
+      <w:r>
+        <w:t xml:space="preserve"> </w:t>
+      </w:r>
+      <w:r>
+        <w:t xml:space="preserve">and in Supplementary Table S1. The variables with the maximum amount of missing data were complications, reported in Supplementary Tables S1-12. The differences in distributions between observed data and data extracted from medical records, for selected variables that were collected through observation or interview, are shown in Table</w:t>
+      </w:r>
+      <w:r>
+        <w:t xml:space="preserve"> </w:t>
+      </w:r>
+      <w:r>
+        <w:t xml:space="preserve">??</w:t>
       </w:r>
       <w:r>
         <w:t xml:space="preserve">. Overall, the data were similarly distributed, but there were considerably more missing values in extracted data compared to observed data.</w:t>
@@ -6821,7 +6834,7 @@
     </w:tbl>
     <w:p>
       <w:pPr>
-        <w:pStyle w:val="BodyText"/>
+        <w:pStyle w:val="TextBody"/>
       </w:pPr>
       <w:r>
         <w:t xml:space="preserve">After training, a total of 22 (16%) patients in the standard care arm died within 30 days, compared to 1 (4%) patients in the ATLS</w:t>
@@ -6836,15 +6849,13 @@
         <w:t xml:space="preserve"> </w:t>
       </w:r>
       <w:r>
-        <w:t xml:space="preserve">arm and 3 (5%) patients in the PTC arm. The corresponding figures for in-hospital mortality were 19 (12%)%, 1 (4%)%, and 3 (4%)% for the standard care, ATLS and PTC arms respectively, as shown in</w:t>
-      </w:r>
-      <w:r>
-        <w:rPr>
-          <w:bCs/>
-          <w:b/>
-          <w:vertAlign w:val="superscript"/>
-        </w:rPr>
-        <w:t xml:space="preserve">outcomes?</w:t>
+        <w:t xml:space="preserve">arm and 3 (5%) patients in the PTC arm. The corresponding figures for in-hospital mortality were 19 (12%)%, 1 (4%)%, and 3 (4%)% for the standard care, ATLS and PTC arms respectively, as shown in Table</w:t>
+      </w:r>
+      <w:r>
+        <w:t xml:space="preserve"> </w:t>
+      </w:r>
+      <w:r>
+        <w:t xml:space="preserve">??</w:t>
       </w:r>
       <w:r>
         <w:t xml:space="preserve">. Overall, both in-hospital and 30-day mortality were substantially lower in the ATLS</w:t>
@@ -6859,7 +6870,7 @@
         <w:t xml:space="preserve"> </w:t>
       </w:r>
       <w:r>
-        <w:t xml:space="preserve">and PTC arms compared to the standard care arm, but the absolute numbers of deaths in the ATLS and PTC arms were very small. The results for all other outcomes are shown in Supplementary Materials.</w:t>
+        <w:t xml:space="preserve">and PTC arms compared to the standard care arm, but the absolute numbers of deaths in the ATLS and PTC arms were very small. The results for all other outcomes are shown in Supplementary Tables S1-12.</w:t>
       </w:r>
     </w:p>
     <w:tbl xmlns:w="http://schemas.openxmlformats.org/wordprocessingml/2006/main" xmlns:wp="http://schemas.openxmlformats.org/drawingml/2006/wordprocessingDrawing" xmlns:r="http://schemas.openxmlformats.org/officeDocument/2006/relationships" xmlns:w14="http://schemas.microsoft.com/office/word/2010/wordml">
@@ -7927,9 +7938,9 @@
         </w:tc>
       </w:tr>
     </w:tbl>
-    <w:bookmarkEnd w:id="81"/>
-    <w:bookmarkEnd w:id="82"/>
-    <w:bookmarkStart w:id="83" w:name="discussion"/>
+    <w:bookmarkEnd w:id="83"/>
+    <w:bookmarkEnd w:id="84"/>
+    <w:bookmarkStart w:id="85" w:name="discussion"/>
     <w:p>
       <w:pPr>
         <w:pStyle w:val="Heading1"/>
@@ -7955,12 +7966,12 @@
         <w:t xml:space="preserve"> </w:t>
       </w:r>
       <w:r>
-        <w:t xml:space="preserve">with PTC and standard care. Missing data were low for key variables, including the primary outcome and many secondary outcomes. Some variables, especially cause of death and complications (reported in Supplementary materials) had very high missing data rates and may not be feasible to include in a full-scale trial, or require different data collection methods. The missing data was substantially higher when data was extracted from medical records instead of being directly observed, but the data were similarly distributed, indicating that data collected from medical records is reliable even if it is less complete.</w:t>
-      </w:r>
-    </w:p>
-    <w:p>
-      <w:pPr>
-        <w:pStyle w:val="BodyText"/>
+        <w:t xml:space="preserve">with PTC and standard care. Missing data were low for key variables, including the primary outcome and many secondary outcomes. Some variables, especially complications (reported in Supplementary Table S1-12) had very high missing data rates and may not be feasible to include in a full-scale trial, or require different data collection methods. The missing data was substantially higher when data was extracted from medical records instead of being directly observed, but the data were similarly distributed, indicating that data collected from medical records is reliable even if it is less complete.</w:t>
+      </w:r>
+    </w:p>
+    <w:p>
+      <w:pPr>
+        <w:pStyle w:val="TextBody"/>
       </w:pPr>
       <w:r>
         <w:t xml:space="preserve">We found that the ATLS</w:t>
@@ -7992,7 +8003,7 @@
     </w:p>
     <w:p>
       <w:pPr>
-        <w:pStyle w:val="BodyText"/>
+        <w:pStyle w:val="TextBody"/>
       </w:pPr>
       <w:r>
         <w:t xml:space="preserve">All-cause 30-day mortality was missing in 14% of patients. This may appear high, especially compared to for example the CRASH-2 and REACT-2 trials, which report missing primary outcome in less than 0.01% of patients</w:t>
@@ -8009,7 +8020,7 @@
     </w:p>
     <w:p>
       <w:pPr>
-        <w:pStyle w:val="BodyText"/>
+        <w:pStyle w:val="TextBody"/>
       </w:pPr>
       <w:r>
         <w:t xml:space="preserve">During the course of this pilot we deviated from the protocol in several ways, and provide a detailed list as Supplementary</w:t>
@@ -8018,12 +8029,12 @@
         <w:t xml:space="preserve"> </w:t>
       </w:r>
       <w:r>
-        <w:t xml:space="preserve">material. Some key limitations of this pilot and therefore lessons to be learned and factored into the design of the full-scale trial include the lower than expected enrolment rates of some centres, centre specific management routines, and difficulties in collecting data on complications and cause of death.</w:t>
-      </w:r>
-    </w:p>
-    <w:p>
-      <w:pPr>
-        <w:pStyle w:val="BodyText"/>
+        <w:t xml:space="preserve">material S13. Some key limitations of this pilot and therefore lessons to be learned and factored into the design of the full-scale trial include the lower than expected enrolment rates of some centres, centre specific management routines, and difficulties in collecting data on complications and cause of death.</w:t>
+      </w:r>
+    </w:p>
+    <w:p>
+      <w:pPr>
+        <w:pStyle w:val="TextBody"/>
       </w:pPr>
       <w:r>
         <w:t xml:space="preserve">We attempted to minimse the impact of the lower than expected enrolment rates by including a seventh centre, but careful assessments of patient volumes as part of the screening process will be needed for the full-scale trial. We decided to be pragmatic in selecting which residents to train and how to structure the data collection depending on how and by whom patients were initially managed, but this flexibility will need to be built into the full-scale trial protocol. Finally, we found that data on complications and cause of death were hard to identify and therefore the full-scale trial will need to include longer training of research officers if this data is to be collected.</w:t>
@@ -8031,7 +8042,7 @@
     </w:p>
     <w:p>
       <w:pPr>
-        <w:pStyle w:val="BodyText"/>
+        <w:pStyle w:val="TextBody"/>
       </w:pPr>
       <w:r>
         <w:t xml:space="preserve">Previous studies on the effect of in-hospital trauma life support training on patient outcomes are observational or quasi-experimental without a control group, with heterogeneous results</w:t>
@@ -8072,7 +8083,7 @@
     </w:p>
     <w:p>
       <w:pPr>
-        <w:pStyle w:val="BodyText"/>
+        <w:pStyle w:val="TextBody"/>
       </w:pPr>
       <w:r>
         <w:t xml:space="preserve">Considering the widespread use of trauma life support traning, several systematic reviews call for trials in settings where these programmes are not routinely implemented</w:t>
@@ -8087,8 +8098,8 @@
         <w:t xml:space="preserve">. Our study represent the first published attempt at a controlled trial of the effect of trauma life support traning och patient outcomes, and we conclude that conducting a full-scale cluster randomised trial should be feasible after incorporating the lessons of this pilot.</w:t>
       </w:r>
     </w:p>
-    <w:bookmarkEnd w:id="83"/>
-    <w:bookmarkStart w:id="84" w:name="contributorship-statement"/>
+    <w:bookmarkEnd w:id="85"/>
+    <w:bookmarkStart w:id="86" w:name="contributorship-statement"/>
     <w:p>
       <w:pPr>
         <w:pStyle w:val="Heading1"/>
@@ -8097,8 +8108,8 @@
         <w:t xml:space="preserve">Contributorship statement</w:t>
       </w:r>
     </w:p>
-    <w:bookmarkEnd w:id="84"/>
-    <w:bookmarkStart w:id="85" w:name="competing-interests"/>
+    <w:bookmarkEnd w:id="86"/>
+    <w:bookmarkStart w:id="87" w:name="competing-interests"/>
     <w:p>
       <w:pPr>
         <w:pStyle w:val="Heading1"/>
@@ -8127,8 +8138,8 @@
         <w:t xml:space="preserve">and/or PTC instructors.</w:t>
       </w:r>
     </w:p>
-    <w:bookmarkEnd w:id="85"/>
-    <w:bookmarkStart w:id="86" w:name="funding"/>
+    <w:bookmarkEnd w:id="87"/>
+    <w:bookmarkStart w:id="88" w:name="funding"/>
     <w:p>
       <w:pPr>
         <w:pStyle w:val="Heading1"/>
@@ -8145,8 +8156,8 @@
         <w:t xml:space="preserve">Doctors for You through grants awarded to Karolinska Institutet by the Swedish Research Council (grant number 2020-03779) and the Laerdal Foundation (grant number 2021-0048).</w:t>
       </w:r>
     </w:p>
-    <w:bookmarkEnd w:id="86"/>
-    <w:bookmarkStart w:id="87" w:name="data-sharing-statement"/>
+    <w:bookmarkEnd w:id="88"/>
+    <w:bookmarkStart w:id="89" w:name="data-sharing-statement"/>
     <w:p>
       <w:pPr>
         <w:pStyle w:val="Heading1"/>
@@ -8163,229 +8174,23 @@
         <w:t xml:space="preserve">The final anonymized dataset and code for analysis are released publicly.</w:t>
       </w:r>
     </w:p>
-    <w:bookmarkEnd w:id="87"/>
-    <w:bookmarkStart w:id="98" w:name="protocol-deviations"/>
+    <w:p>
+      <w:r>
+        <w:br w:type="page"/>
+      </w:r>
+    </w:p>
+    <w:bookmarkEnd w:id="89"/>
+    <w:bookmarkStart w:id="123" w:name="references"/>
     <w:p>
       <w:pPr>
         <w:pStyle w:val="Heading1"/>
       </w:pPr>
       <w:r>
-        <w:t xml:space="preserve">Protocol Deviations</w:t>
-      </w:r>
-    </w:p>
-    <w:bookmarkStart w:id="88" w:name="trial-registration-1"/>
-    <w:p>
-      <w:pPr>
-        <w:pStyle w:val="Heading2"/>
-      </w:pPr>
-      <w:r>
-        <w:t xml:space="preserve">Trial Registration</w:t>
-      </w:r>
-    </w:p>
-    <w:p>
-      <w:pPr>
-        <w:pStyle w:val="FirstParagraph"/>
-      </w:pPr>
-      <w:r>
-        <w:t xml:space="preserve">We intended to also register our trial with Clinical Trials Registry - India and will do so with the full-scale trial.</w:t>
-      </w:r>
-    </w:p>
-    <w:bookmarkEnd w:id="88"/>
-    <w:bookmarkStart w:id="89" w:name="outcomes-across-subgroups"/>
-    <w:p>
-      <w:pPr>
-        <w:pStyle w:val="Heading2"/>
-      </w:pPr>
-      <w:r>
-        <w:t xml:space="preserve">Outcomes across subgroups</w:t>
-      </w:r>
-    </w:p>
-    <w:p>
-      <w:pPr>
-        <w:pStyle w:val="FirstParagraph"/>
-      </w:pPr>
-      <w:r>
-        <w:t xml:space="preserve">Because of small numbers in the pre-specified subgroups we decided to report only descriptive data on these subgroups.</w:t>
-      </w:r>
-    </w:p>
-    <w:bookmarkEnd w:id="89"/>
-    <w:bookmarkStart w:id="90" w:name="number-of-participating-centres"/>
-    <w:p>
-      <w:pPr>
-        <w:pStyle w:val="Heading2"/>
-      </w:pPr>
-      <w:r>
-        <w:t xml:space="preserve">Number of Participating Centres</w:t>
-      </w:r>
-    </w:p>
-    <w:p>
-      <w:pPr>
-        <w:pStyle w:val="FirstParagraph"/>
-      </w:pPr>
-      <w:r>
-        <w:t xml:space="preserve">We ended up recruiting seven centres instead of six and therefore assigned two centres each to the intervention arms and three centres to the control arm.</w:t>
-      </w:r>
-    </w:p>
-    <w:bookmarkEnd w:id="90"/>
-    <w:bookmarkStart w:id="91" w:name="resident-participants"/>
-    <w:p>
-      <w:pPr>
-        <w:pStyle w:val="Heading2"/>
-      </w:pPr>
-      <w:r>
-        <w:t xml:space="preserve">Resident Participants</w:t>
-      </w:r>
-    </w:p>
-    <w:p>
-      <w:pPr>
-        <w:pStyle w:val="FirstParagraph"/>
-      </w:pPr>
-      <w:r>
-        <w:t xml:space="preserve">Emergency medicine in addition to surgery.</w:t>
-      </w:r>
-    </w:p>
-    <w:bookmarkEnd w:id="91"/>
-    <w:bookmarkStart w:id="92" w:name="periodic-suverys-to-residents"/>
-    <w:p>
-      <w:pPr>
-        <w:pStyle w:val="Heading2"/>
-      </w:pPr>
-      <w:r>
-        <w:t xml:space="preserve">Periodic suverys to residents</w:t>
-      </w:r>
-    </w:p>
-    <w:p>
-      <w:pPr>
-        <w:pStyle w:val="FirstParagraph"/>
-      </w:pPr>
-      <w:r>
-        <w:t xml:space="preserve">We did not distribute periodic surveys to the participating residents but discussed challenges and suggestions that they had regarding the scheduling or implementation of the training programs.</w:t>
-      </w:r>
-    </w:p>
-    <w:bookmarkEnd w:id="92"/>
-    <w:bookmarkStart w:id="93" w:name="follow-up-of-residents"/>
-    <w:p>
-      <w:pPr>
-        <w:pStyle w:val="Heading2"/>
-      </w:pPr>
-      <w:r>
-        <w:t xml:space="preserve">Follow up of residents</w:t>
-      </w:r>
-    </w:p>
-    <w:p>
-      <w:pPr>
-        <w:pStyle w:val="FirstParagraph"/>
-      </w:pPr>
-      <w:r>
-        <w:t xml:space="preserve">We stated that resident participants would be followed up 30 days after training, but revised this to follow them up after the end of the study period.</w:t>
-      </w:r>
-    </w:p>
-    <w:bookmarkEnd w:id="93"/>
-    <w:bookmarkStart w:id="94" w:name="data-collection-from-records"/>
-    <w:p>
-      <w:pPr>
-        <w:pStyle w:val="Heading2"/>
-      </w:pPr>
-      <w:r>
-        <w:t xml:space="preserve">Data collection from records</w:t>
-      </w:r>
-    </w:p>
-    <w:p>
-      <w:pPr>
-        <w:pStyle w:val="FirstParagraph"/>
-      </w:pPr>
-      <w:r>
-        <w:t xml:space="preserve">We decided to extract data from medical records only for a subset of patients to reduce the research officers’ workload.</w:t>
-      </w:r>
-    </w:p>
-    <w:bookmarkEnd w:id="94"/>
-    <w:bookmarkStart w:id="95" w:name="selection-of-units-for-training"/>
-    <w:p>
-      <w:pPr>
-        <w:pStyle w:val="Heading2"/>
-      </w:pPr>
-      <w:r>
-        <w:t xml:space="preserve">Selection of units for training</w:t>
-      </w:r>
-    </w:p>
-    <w:p>
-      <w:pPr>
-        <w:pStyle w:val="FirstParagraph"/>
-      </w:pPr>
-      <w:r>
-        <w:t xml:space="preserve">We planned to use simple random sampling to select units if there were more than two eligible units in a hospital but instead the hospital principal investigator decided which units to train.</w:t>
-      </w:r>
-    </w:p>
-    <w:bookmarkEnd w:id="95"/>
-    <w:bookmarkStart w:id="96" w:name="timing-of-resident-consent"/>
-    <w:p>
-      <w:pPr>
-        <w:pStyle w:val="Heading2"/>
-      </w:pPr>
-      <w:r>
-        <w:t xml:space="preserve">Timing of resident consent</w:t>
-      </w:r>
-    </w:p>
-    <w:p>
-      <w:pPr>
-        <w:pStyle w:val="FirstParagraph"/>
-      </w:pPr>
-      <w:r>
-        <w:t xml:space="preserve">We had initially planned to ask residents for consent before</w:t>
-      </w:r>
-      <w:r>
-        <w:t xml:space="preserve"> </w:t>
-      </w:r>
-      <w:r>
-        <w:t xml:space="preserve">randomisation, but this was not possible because of logistical issues the units were only finalised after the hospitals had been randomised. Residents were therefore approached for consent after randomisation but before training.</w:t>
-      </w:r>
-    </w:p>
-    <w:bookmarkEnd w:id="96"/>
-    <w:bookmarkStart w:id="97" w:name="analysis-level-of-feasibility-outcomes"/>
-    <w:p>
-      <w:pPr>
-        <w:pStyle w:val="Heading2"/>
-      </w:pPr>
-      <w:r>
-        <w:t xml:space="preserve">Analysis level of feasibility outcomes</w:t>
-      </w:r>
-    </w:p>
-    <w:p>
-      <w:pPr>
-        <w:pStyle w:val="FirstParagraph"/>
-      </w:pPr>
-      <w:r>
-        <w:t xml:space="preserve">We had planned to analyse feasibility outcomes on both an overall and individual cluster level, but we only analysed them on an overall level.</w:t>
-      </w:r>
-    </w:p>
-    <w:p>
-      <w:r>
-        <w:br w:type="page"/>
-      </w:r>
-    </w:p>
-    <w:bookmarkEnd w:id="97"/>
-    <w:bookmarkEnd w:id="98"/>
-    <w:bookmarkStart w:id="99" w:name="supplementary-material"/>
-    <w:p>
-      <w:pPr>
-        <w:pStyle w:val="Heading1"/>
-      </w:pPr>
-      <w:r>
-        <w:t xml:space="preserve">Supplementary material</w:t>
-      </w:r>
-    </w:p>
-    <w:bookmarkEnd w:id="99"/>
-    <w:bookmarkStart w:id="133" w:name="references"/>
-    <w:p>
-      <w:pPr>
-        <w:pStyle w:val="Heading1"/>
-      </w:pPr>
-      <w:r>
         <w:t xml:space="preserve">References</w:t>
       </w:r>
     </w:p>
-    <w:bookmarkStart w:id="132" w:name="refs"/>
-    <w:bookmarkStart w:id="101" w:name="ref-injuries2020"/>
+    <w:bookmarkStart w:id="122" w:name="refs"/>
+    <w:bookmarkStart w:id="91" w:name="ref-injuries2020"/>
     <w:p>
       <w:pPr>
         <w:pStyle w:val="Bibliography"/>
@@ -8405,10 +8210,10 @@
       <w:r>
         <w:t xml:space="preserve"> </w:t>
       </w:r>
-      <w:hyperlink r:id="rId100">
+      <w:hyperlink r:id="rId90">
         <w:r>
           <w:rPr>
-            <w:rStyle w:val="Hyperlink"/>
+            <w:rStyle w:val="InternetLink"/>
           </w:rPr>
           <w:t xml:space="preserve">Injuries—level 1 cause</w:t>
         </w:r>
@@ -8440,8 +8245,8 @@
         <w:t xml:space="preserve">, (2020).</w:t>
       </w:r>
     </w:p>
-    <w:bookmarkEnd w:id="101"/>
-    <w:bookmarkStart w:id="103" w:name="ref-Mohammad2013"/>
+    <w:bookmarkEnd w:id="91"/>
+    <w:bookmarkStart w:id="93" w:name="ref-Mohammad2013"/>
     <w:p>
       <w:pPr>
         <w:pStyle w:val="Bibliography"/>
@@ -8471,10 +8276,10 @@
       <w:r>
         <w:t xml:space="preserve"> </w:t>
       </w:r>
-      <w:hyperlink r:id="rId102">
+      <w:hyperlink r:id="rId92">
         <w:r>
           <w:rPr>
-            <w:rStyle w:val="Hyperlink"/>
+            <w:rStyle w:val="InternetLink"/>
           </w:rPr>
           <w:t xml:space="preserve">Educational and clinical impact of advanced trauma life support (ATLS) courses: A systematic review</w:t>
         </w:r>
@@ -8506,8 +8311,8 @@
         <w:t xml:space="preserve">, 322–329 (2013).</w:t>
       </w:r>
     </w:p>
-    <w:bookmarkEnd w:id="103"/>
-    <w:bookmarkStart w:id="105" w:name="ref-Jayaraman2014"/>
+    <w:bookmarkEnd w:id="93"/>
+    <w:bookmarkStart w:id="95" w:name="ref-Jayaraman2014"/>
     <w:p>
       <w:pPr>
         <w:pStyle w:val="Bibliography"/>
@@ -8537,10 +8342,10 @@
       <w:r>
         <w:t xml:space="preserve"> </w:t>
       </w:r>
-      <w:hyperlink r:id="rId104">
+      <w:hyperlink r:id="rId94">
         <w:r>
           <w:rPr>
-            <w:rStyle w:val="Hyperlink"/>
+            <w:rStyle w:val="InternetLink"/>
           </w:rPr>
           <w:t xml:space="preserve">Advanced trauma life support training for hospital staff</w:t>
         </w:r>
@@ -8565,8 +8370,8 @@
         <w:t xml:space="preserve">(2014).</w:t>
       </w:r>
     </w:p>
-    <w:bookmarkEnd w:id="105"/>
-    <w:bookmarkStart w:id="107" w:name="ref-Kadhum2020"/>
+    <w:bookmarkEnd w:id="95"/>
+    <w:bookmarkStart w:id="97" w:name="ref-Kadhum2020"/>
     <w:p>
       <w:pPr>
         <w:pStyle w:val="Bibliography"/>
@@ -8596,10 +8401,10 @@
       <w:r>
         <w:t xml:space="preserve"> </w:t>
       </w:r>
-      <w:hyperlink r:id="rId106">
+      <w:hyperlink r:id="rId96">
         <w:r>
           <w:rPr>
-            <w:rStyle w:val="Hyperlink"/>
+            <w:rStyle w:val="InternetLink"/>
           </w:rPr>
           <w:t xml:space="preserve">Are primary trauma care (PTC) courses beneficial in low- and middle-income countries - a systematic review</w:t>
         </w:r>
@@ -8631,8 +8436,8 @@
         <w:t xml:space="preserve">, 136–141 (2020).</w:t>
       </w:r>
     </w:p>
-    <w:bookmarkEnd w:id="107"/>
-    <w:bookmarkStart w:id="108" w:name="ref-acsAtls2018"/>
+    <w:bookmarkEnd w:id="97"/>
+    <w:bookmarkStart w:id="98" w:name="ref-acsAtls2018"/>
     <w:p>
       <w:pPr>
         <w:pStyle w:val="Bibliography"/>
@@ -8663,8 +8468,8 @@
         <w:t xml:space="preserve">. (American College of Surgeons, 2018).</w:t>
       </w:r>
     </w:p>
-    <w:bookmarkEnd w:id="108"/>
-    <w:bookmarkStart w:id="109" w:name="ref-ptcfPtc2018"/>
+    <w:bookmarkEnd w:id="98"/>
+    <w:bookmarkStart w:id="99" w:name="ref-ptcfPtc2018"/>
     <w:p>
       <w:pPr>
         <w:pStyle w:val="Bibliography"/>
@@ -8695,8 +8500,8 @@
         <w:t xml:space="preserve">. (Primary Trauma Care Foundation, 2018).</w:t>
       </w:r>
     </w:p>
-    <w:bookmarkEnd w:id="109"/>
-    <w:bookmarkStart w:id="111" w:name="ref-Jin2021"/>
+    <w:bookmarkEnd w:id="99"/>
+    <w:bookmarkStart w:id="101" w:name="ref-Jin2021"/>
     <w:p>
       <w:pPr>
         <w:pStyle w:val="Bibliography"/>
@@ -8726,10 +8531,10 @@
       <w:r>
         <w:t xml:space="preserve"> </w:t>
       </w:r>
-      <w:hyperlink r:id="rId110">
+      <w:hyperlink r:id="rId100">
         <w:r>
           <w:rPr>
-            <w:rStyle w:val="Hyperlink"/>
+            <w:rStyle w:val="InternetLink"/>
           </w:rPr>
           <w:t xml:space="preserve">Effectiveness of quality improvement processes, interventions, and structure in trauma systems in low- and middle-income countries: A systematic review and meta-analysis</w:t>
         </w:r>
@@ -8761,8 +8566,8 @@
         <w:t xml:space="preserve">, 1982–1998 (2021).</w:t>
       </w:r>
     </w:p>
-    <w:bookmarkEnd w:id="111"/>
-    <w:bookmarkStart w:id="113" w:name="ref-Ali1996"/>
+    <w:bookmarkEnd w:id="101"/>
+    <w:bookmarkStart w:id="103" w:name="ref-Ali1996"/>
     <w:p>
       <w:pPr>
         <w:pStyle w:val="Bibliography"/>
@@ -8792,10 +8597,10 @@
       <w:r>
         <w:t xml:space="preserve"> </w:t>
       </w:r>
-      <w:hyperlink r:id="rId112">
+      <w:hyperlink r:id="rId102">
         <w:r>
           <w:rPr>
-            <w:rStyle w:val="Hyperlink"/>
+            <w:rStyle w:val="InternetLink"/>
           </w:rPr>
           <w:t xml:space="preserve">Teaching effectiveness of the advanced trauma life support program as demonstrated by an objective structured clinical examination for practicing physicians</w:t>
         </w:r>
@@ -8827,8 +8632,8 @@
         <w:t xml:space="preserve">, 1121–1126 (1996).</w:t>
       </w:r>
     </w:p>
-    <w:bookmarkEnd w:id="113"/>
-    <w:bookmarkStart w:id="115" w:name="ref-Ali1999"/>
+    <w:bookmarkEnd w:id="103"/>
+    <w:bookmarkStart w:id="105" w:name="ref-Ali1999"/>
     <w:p>
       <w:pPr>
         <w:pStyle w:val="Bibliography"/>
@@ -8858,10 +8663,10 @@
       <w:r>
         <w:t xml:space="preserve"> </w:t>
       </w:r>
-      <w:hyperlink r:id="rId114">
+      <w:hyperlink r:id="rId104">
         <w:r>
           <w:rPr>
-            <w:rStyle w:val="Hyperlink"/>
+            <w:rStyle w:val="InternetLink"/>
           </w:rPr>
           <w:t xml:space="preserve">Comparison of performance of interns completing the old (1993) and new interactive (1997) advanced trauma life support courses</w:t>
         </w:r>
@@ -8893,8 +8698,8 @@
         <w:t xml:space="preserve">, 80–86 (1999).</w:t>
       </w:r>
     </w:p>
-    <w:bookmarkEnd w:id="115"/>
-    <w:bookmarkStart w:id="117" w:name="ref-GerdinWärnberg2022"/>
+    <w:bookmarkEnd w:id="105"/>
+    <w:bookmarkStart w:id="107" w:name="ref-GerdinWärnberg2022"/>
     <w:p>
       <w:pPr>
         <w:pStyle w:val="Bibliography"/>
@@ -8924,10 +8729,10 @@
       <w:r>
         <w:t xml:space="preserve"> </w:t>
       </w:r>
-      <w:hyperlink r:id="rId116">
+      <w:hyperlink r:id="rId106">
         <w:r>
           <w:rPr>
-            <w:rStyle w:val="Hyperlink"/>
+            <w:rStyle w:val="InternetLink"/>
           </w:rPr>
           <w:t xml:space="preserve">A pilot multicentre cluster randomised trial to compare the effect of trauma life support training programmes on patient and provider outcomes</w:t>
         </w:r>
@@ -8959,8 +8764,8 @@
         <w:t xml:space="preserve">, e057504 (2022).</w:t>
       </w:r>
     </w:p>
-    <w:bookmarkEnd w:id="117"/>
-    <w:bookmarkStart w:id="119" w:name="ref-Lee2014"/>
+    <w:bookmarkEnd w:id="107"/>
+    <w:bookmarkStart w:id="109" w:name="ref-Lee2014"/>
     <w:p>
       <w:pPr>
         <w:pStyle w:val="Bibliography"/>
@@ -8990,10 +8795,10 @@
       <w:r>
         <w:t xml:space="preserve"> </w:t>
       </w:r>
-      <w:hyperlink r:id="rId118">
+      <w:hyperlink r:id="rId108">
         <w:r>
           <w:rPr>
-            <w:rStyle w:val="Hyperlink"/>
+            <w:rStyle w:val="InternetLink"/>
           </w:rPr>
           <w:t xml:space="preserve">The statistical interpretation of pilot trials: Should significance thresholds be reconsidered?</w:t>
         </w:r>
@@ -9022,8 +8827,8 @@
         <w:t xml:space="preserve">, (2014).</w:t>
       </w:r>
     </w:p>
-    <w:bookmarkEnd w:id="119"/>
-    <w:bookmarkStart w:id="121" w:name="ref-Roberts2013"/>
+    <w:bookmarkEnd w:id="109"/>
+    <w:bookmarkStart w:id="111" w:name="ref-Roberts2013"/>
     <w:p>
       <w:pPr>
         <w:pStyle w:val="Bibliography"/>
@@ -9053,10 +8858,10 @@
       <w:r>
         <w:t xml:space="preserve"> </w:t>
       </w:r>
-      <w:hyperlink r:id="rId120">
+      <w:hyperlink r:id="rId110">
         <w:r>
           <w:rPr>
-            <w:rStyle w:val="Hyperlink"/>
+            <w:rStyle w:val="InternetLink"/>
           </w:rPr>
           <w:t xml:space="preserve">The CRASH-2 trial: A randomised controlled trial and economic evaluation of the effects of tranexamic acid on death, vascular occlusive events and transfusion requirement in bleeding trauma patients</w:t>
         </w:r>
@@ -9088,8 +8893,8 @@
         <w:t xml:space="preserve">, (2013).</w:t>
       </w:r>
     </w:p>
-    <w:bookmarkEnd w:id="121"/>
-    <w:bookmarkStart w:id="123" w:name="ref-Sierink2016"/>
+    <w:bookmarkEnd w:id="111"/>
+    <w:bookmarkStart w:id="113" w:name="ref-Sierink2016"/>
     <w:p>
       <w:pPr>
         <w:pStyle w:val="Bibliography"/>
@@ -9119,10 +8924,10 @@
       <w:r>
         <w:t xml:space="preserve"> </w:t>
       </w:r>
-      <w:hyperlink r:id="rId122">
+      <w:hyperlink r:id="rId112">
         <w:r>
           <w:rPr>
-            <w:rStyle w:val="Hyperlink"/>
+            <w:rStyle w:val="InternetLink"/>
           </w:rPr>
           <w:t xml:space="preserve">Immediate total-body CT scanning versus conventional imaging and selective CT scanning in patients with severe trauma (REACT-2): A randomised controlled trial</w:t>
         </w:r>
@@ -9154,8 +8959,8 @@
         <w:t xml:space="preserve">, 673–683 (2016).</w:t>
       </w:r>
     </w:p>
-    <w:bookmarkEnd w:id="123"/>
-    <w:bookmarkStart w:id="124" w:name="ref-Ariyanayagam1992"/>
+    <w:bookmarkEnd w:id="113"/>
+    <w:bookmarkStart w:id="114" w:name="ref-Ariyanayagam1992"/>
     <w:p>
       <w:pPr>
         <w:pStyle w:val="Bibliography"/>
@@ -9209,8 +9014,8 @@
         <w:t xml:space="preserve">, 72–74 (1992).</w:t>
       </w:r>
     </w:p>
-    <w:bookmarkEnd w:id="124"/>
-    <w:bookmarkStart w:id="126" w:name="ref-CioèPeña2016"/>
+    <w:bookmarkEnd w:id="114"/>
+    <w:bookmarkStart w:id="116" w:name="ref-CioèPeña2016"/>
     <w:p>
       <w:pPr>
         <w:pStyle w:val="Bibliography"/>
@@ -9240,10 +9045,10 @@
       <w:r>
         <w:t xml:space="preserve"> </w:t>
       </w:r>
-      <w:hyperlink r:id="rId125">
+      <w:hyperlink r:id="rId115">
         <w:r>
           <w:rPr>
-            <w:rStyle w:val="Hyperlink"/>
+            <w:rStyle w:val="InternetLink"/>
           </w:rPr>
           <w:t xml:space="preserve">Development and implementation of a hospital-based trauma response system in an urban hospital in san salvador, el salvador</w:t>
         </w:r>
@@ -9275,8 +9080,8 @@
         <w:t xml:space="preserve">, 118–126 (2016).</w:t>
       </w:r>
     </w:p>
-    <w:bookmarkEnd w:id="126"/>
-    <w:bookmarkStart w:id="128" w:name="ref-Petroze2014"/>
+    <w:bookmarkEnd w:id="116"/>
+    <w:bookmarkStart w:id="118" w:name="ref-Petroze2014"/>
     <w:p>
       <w:pPr>
         <w:pStyle w:val="Bibliography"/>
@@ -9306,10 +9111,10 @@
       <w:r>
         <w:t xml:space="preserve"> </w:t>
       </w:r>
-      <w:hyperlink r:id="rId127">
+      <w:hyperlink r:id="rId117">
         <w:r>
           <w:rPr>
-            <w:rStyle w:val="Hyperlink"/>
+            <w:rStyle w:val="InternetLink"/>
           </w:rPr>
           <w:t xml:space="preserve">Can focused trauma education initiatives reduce mortality or improve resource utilization in a low-resource setting?</w:t>
         </w:r>
@@ -9338,8 +9143,8 @@
         <w:t xml:space="preserve">, 926–933 (2014).</w:t>
       </w:r>
     </w:p>
-    <w:bookmarkEnd w:id="128"/>
-    <w:bookmarkStart w:id="130" w:name="ref-VanHeng2008"/>
+    <w:bookmarkEnd w:id="118"/>
+    <w:bookmarkStart w:id="120" w:name="ref-VanHeng2008"/>
     <w:p>
       <w:pPr>
         <w:pStyle w:val="Bibliography"/>
@@ -9369,10 +9174,10 @@
       <w:r>
         <w:t xml:space="preserve"> </w:t>
       </w:r>
-      <w:hyperlink r:id="rId129">
+      <w:hyperlink r:id="rId119">
         <w:r>
           <w:rPr>
-            <w:rStyle w:val="Hyperlink"/>
+            <w:rStyle w:val="InternetLink"/>
           </w:rPr>
           <w:t xml:space="preserve">Non-doctors as trauma surgeons? A controlled study of trauma training for non-graduate surgeons in rural cambodia</w:t>
         </w:r>
@@ -9404,8 +9209,8 @@
         <w:t xml:space="preserve">, 483–489 (2008).</w:t>
       </w:r>
     </w:p>
-    <w:bookmarkEnd w:id="130"/>
-    <w:bookmarkStart w:id="131" w:name="ref-Wang2010"/>
+    <w:bookmarkEnd w:id="120"/>
+    <w:bookmarkStart w:id="121" w:name="ref-Wang2010"/>
     <w:p>
       <w:pPr>
         <w:pStyle w:val="Bibliography"/>
@@ -9459,10 +9264,21 @@
         <w:t xml:space="preserve">, 341–344 (2010).</w:t>
       </w:r>
     </w:p>
-    <w:bookmarkEnd w:id="131"/>
-    <w:bookmarkEnd w:id="132"/>
-    <w:bookmarkEnd w:id="133"/>
-    <w:sectPr/>
+    <w:bookmarkEnd w:id="121"/>
+    <w:bookmarkEnd w:id="122"/>
+    <w:bookmarkEnd w:id="123"/>
+    <w:sectPr>
+      <w:footnotePr>
+        <w:numFmt w:val="decimal"/>
+      </w:footnotePr>
+      <w:type w:val="nextPage"/>
+      <w:pgSz w:h="15840" w:w="12240"/>
+      <w:pgMar w:bottom="1440" w:footer="0" w:gutter="0" w:header="0" w:left="1440" w:right="1440" w:top="1440"/>
+      <w:pgNumType w:fmt="decimal"/>
+      <w:formProt w:val="false"/>
+      <w:textDirection w:val="lrTb"/>
+      <w:docGrid w:charSpace="0" w:linePitch="100" w:type="default"/>
+    </w:sectPr>
   </w:body>
 </w:document>
 </file>
@@ -9654,11 +9470,11 @@
 </file>
 
 <file path=word/styles.xml><?xml version="1.0" encoding="utf-8"?>
-<w:styles xmlns:r="http://schemas.openxmlformats.org/officeDocument/2006/relationships" xmlns:w="http://schemas.openxmlformats.org/wordprocessingml/2006/main">
+<w:styles xmlns:mc="http://schemas.openxmlformats.org/markup-compatibility/2006" xmlns:w="http://schemas.openxmlformats.org/wordprocessingml/2006/main" xmlns:w14="http://schemas.microsoft.com/office/word/2010/wordml" mc:Ignorable="w14">
   <w:docDefaults>
     <w:rPrDefault>
       <w:rPr>
-        <w:rFonts w:asciiTheme="minorHAnsi" w:cstheme="minorBidi" w:eastAsiaTheme="minorHAnsi" w:hAnsiTheme="minorHAnsi"/>
+        <w:rFonts w:ascii="Cambria" w:asciiTheme="minorHAnsi" w:cs="" w:cstheme="minorBidi" w:eastAsia="Cambria" w:eastAsiaTheme="minorHAnsi" w:hAnsi="Cambria" w:hAnsiTheme="minorHAnsi"/>
         <w:sz w:val="24"/>
         <w:szCs w:val="24"/>
         <w:lang w:bidi="ar-SA" w:eastAsia="en-US" w:val="en-US"/>
@@ -9666,7 +9482,7 @@
     </w:rPrDefault>
     <w:pPrDefault>
       <w:pPr>
-        <w:spacing w:after="200"/>
+        <w:suppressAutoHyphens w:val="true"/>
       </w:pPr>
     </w:pPrDefault>
   </w:docDefaults>
@@ -9674,46 +9490,360 @@
   <w:style w:default="1" w:styleId="Normal" w:type="paragraph">
     <w:name w:val="Normal"/>
     <w:qFormat/>
+    <w:pPr>
+      <w:widowControl/>
+      <w:bidi w:val="0"/>
+      <w:spacing w:after="200" w:before="0"/>
+      <w:jc w:val="left"/>
+    </w:pPr>
+    <w:rPr>
+      <w:rFonts w:ascii="Cambria" w:asciiTheme="minorHAnsi" w:cs="" w:cstheme="minorBidi" w:eastAsia="Cambria" w:eastAsiaTheme="minorHAnsi" w:hAnsi="Cambria" w:hAnsiTheme="minorHAnsi"/>
+      <w:color w:val="auto"/>
+      <w:kern w:val="0"/>
+      <w:sz w:val="24"/>
+      <w:szCs w:val="24"/>
+      <w:lang w:bidi="ar-SA" w:eastAsia="en-US" w:val="en-US"/>
+    </w:rPr>
   </w:style>
-  <w:style w:styleId="BodyText" w:type="paragraph">
+  <w:style w:styleId="Heading1" w:type="paragraph">
+    <w:name w:val="Heading 1"/>
+    <w:basedOn w:val="Normal"/>
+    <w:next w:val="TextBody"/>
+    <w:uiPriority w:val="9"/>
+    <w:qFormat/>
+    <w:pPr>
+      <w:keepNext w:val="true"/>
+      <w:keepLines/>
+      <w:spacing w:after="0" w:before="480"/>
+      <w:outlineLvl w:val="0"/>
+    </w:pPr>
+    <w:rPr>
+      <w:rFonts w:ascii="Calibri" w:asciiTheme="majorHAnsi" w:cs="" w:cstheme="majorBidi" w:eastAsia="" w:eastAsiaTheme="majorEastAsia" w:hAnsi="Calibri" w:hAnsiTheme="majorHAnsi"/>
+      <w:b/>
+      <w:bCs/>
+      <w:color w:themeColor="accent1" w:val="4F81BD"/>
+      <w:sz w:val="32"/>
+      <w:szCs w:val="32"/>
+    </w:rPr>
+  </w:style>
+  <w:style w:styleId="Heading2" w:type="paragraph">
+    <w:name w:val="Heading 2"/>
+    <w:basedOn w:val="Normal"/>
+    <w:next w:val="TextBody"/>
+    <w:uiPriority w:val="9"/>
+    <w:unhideWhenUsed/>
+    <w:qFormat/>
+    <w:pPr>
+      <w:keepNext w:val="true"/>
+      <w:keepLines/>
+      <w:spacing w:after="0" w:before="200"/>
+      <w:outlineLvl w:val="1"/>
+    </w:pPr>
+    <w:rPr>
+      <w:rFonts w:ascii="Calibri" w:asciiTheme="majorHAnsi" w:cs="" w:cstheme="majorBidi" w:eastAsia="" w:eastAsiaTheme="majorEastAsia" w:hAnsi="Calibri" w:hAnsiTheme="majorHAnsi"/>
+      <w:b/>
+      <w:bCs/>
+      <w:color w:themeColor="accent1" w:val="4F81BD"/>
+      <w:sz w:val="28"/>
+      <w:szCs w:val="28"/>
+    </w:rPr>
+  </w:style>
+  <w:style w:styleId="Heading3" w:type="paragraph">
+    <w:name w:val="Heading 3"/>
+    <w:basedOn w:val="Normal"/>
+    <w:next w:val="TextBody"/>
+    <w:uiPriority w:val="9"/>
+    <w:unhideWhenUsed/>
+    <w:qFormat/>
+    <w:pPr>
+      <w:keepNext w:val="true"/>
+      <w:keepLines/>
+      <w:spacing w:after="0" w:before="200"/>
+      <w:outlineLvl w:val="2"/>
+    </w:pPr>
+    <w:rPr>
+      <w:rFonts w:ascii="Calibri" w:asciiTheme="majorHAnsi" w:cs="" w:cstheme="majorBidi" w:eastAsia="" w:eastAsiaTheme="majorEastAsia" w:hAnsi="Calibri" w:hAnsiTheme="majorHAnsi"/>
+      <w:b/>
+      <w:bCs/>
+      <w:color w:themeColor="accent1" w:val="4F81BD"/>
+      <w:sz w:val="24"/>
+      <w:szCs w:val="24"/>
+    </w:rPr>
+  </w:style>
+  <w:style w:styleId="Heading4" w:type="paragraph">
+    <w:name w:val="Heading 4"/>
+    <w:basedOn w:val="Normal"/>
+    <w:next w:val="TextBody"/>
+    <w:uiPriority w:val="9"/>
+    <w:unhideWhenUsed/>
+    <w:qFormat/>
+    <w:pPr>
+      <w:keepNext w:val="true"/>
+      <w:keepLines/>
+      <w:spacing w:after="0" w:before="200"/>
+      <w:outlineLvl w:val="3"/>
+    </w:pPr>
+    <w:rPr>
+      <w:rFonts w:ascii="Calibri" w:asciiTheme="majorHAnsi" w:cs="" w:cstheme="majorBidi" w:eastAsia="" w:eastAsiaTheme="majorEastAsia" w:hAnsi="Calibri" w:hAnsiTheme="majorHAnsi"/>
+      <w:bCs/>
+      <w:i/>
+      <w:color w:themeColor="accent1" w:val="4F81BD"/>
+      <w:sz w:val="24"/>
+      <w:szCs w:val="24"/>
+    </w:rPr>
+  </w:style>
+  <w:style w:styleId="Heading5" w:type="paragraph">
+    <w:name w:val="Heading 5"/>
+    <w:basedOn w:val="Normal"/>
+    <w:next w:val="TextBody"/>
+    <w:uiPriority w:val="9"/>
+    <w:unhideWhenUsed/>
+    <w:qFormat/>
+    <w:pPr>
+      <w:keepNext w:val="true"/>
+      <w:keepLines/>
+      <w:spacing w:after="0" w:before="200"/>
+      <w:outlineLvl w:val="4"/>
+    </w:pPr>
+    <w:rPr>
+      <w:rFonts w:ascii="Calibri" w:asciiTheme="majorHAnsi" w:cs="" w:cstheme="majorBidi" w:eastAsia="" w:eastAsiaTheme="majorEastAsia" w:hAnsi="Calibri" w:hAnsiTheme="majorHAnsi"/>
+      <w:iCs/>
+      <w:color w:themeColor="accent1" w:val="4F81BD"/>
+      <w:sz w:val="24"/>
+      <w:szCs w:val="24"/>
+    </w:rPr>
+  </w:style>
+  <w:style w:styleId="Heading6" w:type="paragraph">
+    <w:name w:val="Heading 6"/>
+    <w:basedOn w:val="Normal"/>
+    <w:next w:val="TextBody"/>
+    <w:uiPriority w:val="9"/>
+    <w:unhideWhenUsed/>
+    <w:qFormat/>
+    <w:pPr>
+      <w:keepNext w:val="true"/>
+      <w:keepLines/>
+      <w:spacing w:after="0" w:before="200"/>
+      <w:outlineLvl w:val="5"/>
+    </w:pPr>
+    <w:rPr>
+      <w:rFonts w:ascii="Calibri" w:asciiTheme="majorHAnsi" w:cs="" w:cstheme="majorBidi" w:eastAsia="" w:eastAsiaTheme="majorEastAsia" w:hAnsi="Calibri" w:hAnsiTheme="majorHAnsi"/>
+      <w:color w:themeColor="accent1" w:val="4F81BD"/>
+      <w:sz w:val="24"/>
+      <w:szCs w:val="24"/>
+    </w:rPr>
+  </w:style>
+  <w:style w:styleId="Heading7" w:type="paragraph">
+    <w:name w:val="Heading 7"/>
+    <w:basedOn w:val="Normal"/>
+    <w:next w:val="TextBody"/>
+    <w:uiPriority w:val="9"/>
+    <w:unhideWhenUsed/>
+    <w:qFormat/>
+    <w:pPr>
+      <w:keepNext w:val="true"/>
+      <w:keepLines/>
+      <w:spacing w:after="0" w:before="200"/>
+      <w:outlineLvl w:val="6"/>
+    </w:pPr>
+    <w:rPr>
+      <w:rFonts w:ascii="Calibri" w:asciiTheme="majorHAnsi" w:cs="" w:cstheme="majorBidi" w:eastAsia="" w:eastAsiaTheme="majorEastAsia" w:hAnsi="Calibri" w:hAnsiTheme="majorHAnsi"/>
+      <w:color w:themeColor="accent1" w:val="4F81BD"/>
+      <w:sz w:val="24"/>
+      <w:szCs w:val="24"/>
+    </w:rPr>
+  </w:style>
+  <w:style w:styleId="Heading8" w:type="paragraph">
+    <w:name w:val="Heading 8"/>
+    <w:basedOn w:val="Normal"/>
+    <w:next w:val="TextBody"/>
+    <w:uiPriority w:val="9"/>
+    <w:unhideWhenUsed/>
+    <w:qFormat/>
+    <w:pPr>
+      <w:keepNext w:val="true"/>
+      <w:keepLines/>
+      <w:spacing w:after="0" w:before="200"/>
+      <w:outlineLvl w:val="7"/>
+    </w:pPr>
+    <w:rPr>
+      <w:rFonts w:ascii="Calibri" w:asciiTheme="majorHAnsi" w:cs="" w:cstheme="majorBidi" w:eastAsia="" w:eastAsiaTheme="majorEastAsia" w:hAnsi="Calibri" w:hAnsiTheme="majorHAnsi"/>
+      <w:color w:themeColor="accent1" w:val="4F81BD"/>
+      <w:sz w:val="24"/>
+      <w:szCs w:val="24"/>
+    </w:rPr>
+  </w:style>
+  <w:style w:styleId="Heading9" w:type="paragraph">
+    <w:name w:val="Heading 9"/>
+    <w:basedOn w:val="Normal"/>
+    <w:next w:val="TextBody"/>
+    <w:uiPriority w:val="9"/>
+    <w:unhideWhenUsed/>
+    <w:qFormat/>
+    <w:pPr>
+      <w:keepNext w:val="true"/>
+      <w:keepLines/>
+      <w:spacing w:after="0" w:before="200"/>
+      <w:outlineLvl w:val="8"/>
+    </w:pPr>
+    <w:rPr>
+      <w:rFonts w:ascii="Calibri" w:asciiTheme="majorHAnsi" w:cs="" w:cstheme="majorBidi" w:eastAsia="" w:eastAsiaTheme="majorEastAsia" w:hAnsi="Calibri" w:hAnsiTheme="majorHAnsi"/>
+      <w:color w:themeColor="accent1" w:val="4F81BD"/>
+      <w:sz w:val="24"/>
+      <w:szCs w:val="24"/>
+    </w:rPr>
+  </w:style>
+  <w:style w:default="1" w:styleId="DefaultParagraphFont" w:type="character">
+    <w:name w:val="Default Paragraph Font"/>
+    <w:semiHidden/>
+    <w:unhideWhenUsed/>
+    <w:qFormat/>
+    <w:rPr/>
+  </w:style>
+  <w:style w:customStyle="1" w:styleId="BodyTextChar" w:type="character">
+    <w:name w:val="Body Text Char"/>
+    <w:basedOn w:val="DefaultParagraphFont"/>
+    <w:link w:val="BodyText"/>
+    <w:qFormat/>
+    <w:rPr/>
+  </w:style>
+  <w:style w:customStyle="1" w:styleId="VerbatimChar" w:type="character">
+    <w:name w:val="Verbatim Char"/>
+    <w:basedOn w:val="BodyTextChar"/>
+    <w:qFormat/>
+    <w:rPr>
+      <w:rFonts w:ascii="Consolas" w:hAnsi="Consolas"/>
+      <w:sz w:val="22"/>
+    </w:rPr>
+  </w:style>
+  <w:style w:styleId="FootnoteCharacters" w:type="character">
+    <w:name w:val="Footnote Characters"/>
+    <w:basedOn w:val="BodyTextChar"/>
+    <w:qFormat/>
+    <w:rPr>
+      <w:vertAlign w:val="superscript"/>
+    </w:rPr>
+  </w:style>
+  <w:style w:styleId="FootnoteAnchor" w:type="character">
+    <w:name w:val="Footnote Anchor"/>
+    <w:rPr>
+      <w:vertAlign w:val="superscript"/>
+    </w:rPr>
+  </w:style>
+  <w:style w:styleId="InternetLink" w:type="character">
+    <w:name w:val="Hyperlink"/>
+    <w:basedOn w:val="BodyTextChar"/>
+    <w:rPr>
+      <w:color w:themeColor="accent1" w:val="4F81BD"/>
+    </w:rPr>
+  </w:style>
+  <w:style w:styleId="Hl" w:type="character">
+    <w:name w:val="hl"/>
+    <w:qFormat/>
+    <w:rPr>
+      <w:shd w:fill="FFFF00" w:val="clear"/>
+    </w:rPr>
+  </w:style>
+  <w:style w:styleId="EndnoteAnchor" w:type="character">
+    <w:name w:val="Endnote Anchor"/>
+    <w:rPr>
+      <w:vertAlign w:val="superscript"/>
+    </w:rPr>
+  </w:style>
+  <w:style w:styleId="EndnoteCharacters" w:type="character">
+    <w:name w:val="Endnote Characters"/>
+    <w:qFormat/>
+    <w:rPr/>
+  </w:style>
+  <w:style w:styleId="Heading" w:type="paragraph">
+    <w:name w:val="Heading"/>
+    <w:basedOn w:val="Normal"/>
+    <w:next w:val="TextBody"/>
+    <w:qFormat/>
+    <w:pPr>
+      <w:keepNext w:val="true"/>
+      <w:spacing w:after="120" w:before="240"/>
+    </w:pPr>
+    <w:rPr>
+      <w:rFonts w:ascii="Liberation Sans" w:cs="FreeSans" w:eastAsia="AR PL KaitiM GB" w:hAnsi="Liberation Sans"/>
+      <w:sz w:val="28"/>
+      <w:szCs w:val="28"/>
+    </w:rPr>
+  </w:style>
+  <w:style w:styleId="TextBody" w:type="paragraph">
     <w:name w:val="Body Text"/>
     <w:basedOn w:val="Normal"/>
     <w:link w:val="BodyTextChar"/>
+    <w:qFormat/>
     <w:pPr>
       <w:spacing w:after="180" w:before="180"/>
     </w:pPr>
+    <w:rPr/>
+  </w:style>
+  <w:style w:styleId="List" w:type="paragraph">
+    <w:name w:val="List"/>
+    <w:basedOn w:val="TextBody"/>
+    <w:pPr/>
+    <w:rPr>
+      <w:rFonts w:cs="FreeSans"/>
+    </w:rPr>
+  </w:style>
+  <w:style w:styleId="Caption" w:type="paragraph">
+    <w:name w:val="Caption"/>
+    <w:basedOn w:val="Normal"/>
+    <w:link w:val="BodyTextChar"/>
     <w:qFormat/>
+    <w:pPr>
+      <w:spacing w:after="120" w:before="0"/>
+    </w:pPr>
+    <w:rPr>
+      <w:i/>
+    </w:rPr>
+  </w:style>
+  <w:style w:styleId="Index" w:type="paragraph">
+    <w:name w:val="Index"/>
+    <w:basedOn w:val="Normal"/>
+    <w:qFormat/>
+    <w:pPr>
+      <w:suppressLineNumbers/>
+    </w:pPr>
+    <w:rPr>
+      <w:rFonts w:cs="FreeSans"/>
+    </w:rPr>
   </w:style>
   <w:style w:customStyle="1" w:styleId="FirstParagraph" w:type="paragraph">
     <w:name w:val="First Paragraph"/>
-    <w:basedOn w:val="BodyText"/>
-    <w:next w:val="BodyText"/>
+    <w:basedOn w:val="TextBody"/>
+    <w:next w:val="TextBody"/>
     <w:qFormat/>
+    <w:pPr/>
+    <w:rPr/>
   </w:style>
   <w:style w:customStyle="1" w:styleId="Compact" w:type="paragraph">
     <w:name w:val="Compact"/>
-    <w:basedOn w:val="BodyText"/>
+    <w:basedOn w:val="TextBody"/>
     <w:qFormat/>
     <w:pPr>
       <w:spacing w:after="36" w:before="36"/>
     </w:pPr>
+    <w:rPr/>
   </w:style>
   <w:style w:styleId="Title" w:type="paragraph">
     <w:name w:val="Title"/>
     <w:basedOn w:val="Normal"/>
-    <w:next w:val="BodyText"/>
+    <w:next w:val="TextBody"/>
     <w:qFormat/>
     <w:pPr>
-      <w:keepNext/>
+      <w:keepNext w:val="true"/>
       <w:keepLines/>
       <w:spacing w:after="240" w:before="480"/>
       <w:jc w:val="center"/>
     </w:pPr>
     <w:rPr>
-      <w:rFonts w:asciiTheme="majorHAnsi" w:cstheme="majorBidi" w:eastAsiaTheme="majorEastAsia" w:hAnsiTheme="majorHAnsi"/>
+      <w:rFonts w:ascii="Calibri" w:asciiTheme="majorHAnsi" w:cs="" w:cstheme="majorBidi" w:eastAsia="" w:eastAsiaTheme="majorEastAsia" w:hAnsi="Calibri" w:hAnsiTheme="majorHAnsi"/>
       <w:b/>
       <w:bCs/>
-      <w:color w:themeColor="accent1" w:themeShade="B5" w:val="345A8A"/>
+      <w:color w:themeColor="accent1" w:themeShade="b5" w:val="345A8A"/>
       <w:sz w:val="36"/>
       <w:szCs w:val="36"/>
     </w:rPr>
@@ -9721,10 +9851,10 @@
   <w:style w:styleId="Subtitle" w:type="paragraph">
     <w:name w:val="Subtitle"/>
     <w:basedOn w:val="Title"/>
-    <w:next w:val="BodyText"/>
+    <w:next w:val="TextBody"/>
     <w:qFormat/>
     <w:pPr>
-      <w:keepNext/>
+      <w:keepNext w:val="true"/>
       <w:keepLines/>
       <w:spacing w:after="240" w:before="240"/>
       <w:jc w:val="center"/>
@@ -9736,31 +9866,53 @@
   </w:style>
   <w:style w:customStyle="1" w:styleId="Author" w:type="paragraph">
     <w:name w:val="Author"/>
-    <w:next w:val="BodyText"/>
+    <w:next w:val="TextBody"/>
     <w:qFormat/>
     <w:pPr>
-      <w:keepNext/>
+      <w:keepNext w:val="true"/>
       <w:keepLines/>
+      <w:widowControl/>
+      <w:bidi w:val="0"/>
+      <w:spacing w:after="200" w:before="0"/>
       <w:jc w:val="center"/>
     </w:pPr>
+    <w:rPr>
+      <w:rFonts w:ascii="Cambria" w:asciiTheme="minorHAnsi" w:cs="" w:cstheme="minorBidi" w:eastAsia="Cambria" w:eastAsiaTheme="minorHAnsi" w:hAnsi="Cambria" w:hAnsiTheme="minorHAnsi"/>
+      <w:color w:val="auto"/>
+      <w:kern w:val="0"/>
+      <w:sz w:val="24"/>
+      <w:szCs w:val="24"/>
+      <w:lang w:bidi="ar-SA" w:eastAsia="en-US" w:val="en-US"/>
+    </w:rPr>
   </w:style>
   <w:style w:styleId="Date" w:type="paragraph">
     <w:name w:val="Date"/>
-    <w:next w:val="BodyText"/>
+    <w:next w:val="TextBody"/>
     <w:qFormat/>
     <w:pPr>
-      <w:keepNext/>
+      <w:keepNext w:val="true"/>
       <w:keepLines/>
+      <w:widowControl/>
+      <w:bidi w:val="0"/>
+      <w:spacing w:after="200" w:before="0"/>
       <w:jc w:val="center"/>
     </w:pPr>
+    <w:rPr>
+      <w:rFonts w:ascii="Cambria" w:asciiTheme="minorHAnsi" w:cs="" w:cstheme="minorBidi" w:eastAsia="Cambria" w:eastAsiaTheme="minorHAnsi" w:hAnsi="Cambria" w:hAnsiTheme="minorHAnsi"/>
+      <w:color w:val="auto"/>
+      <w:kern w:val="0"/>
+      <w:sz w:val="24"/>
+      <w:szCs w:val="24"/>
+      <w:lang w:bidi="ar-SA" w:eastAsia="en-US" w:val="en-US"/>
+    </w:rPr>
   </w:style>
   <w:style w:customStyle="1" w:styleId="Abstract" w:type="paragraph">
     <w:name w:val="Abstract"/>
     <w:basedOn w:val="Normal"/>
-    <w:next w:val="BodyText"/>
+    <w:next w:val="TextBody"/>
     <w:qFormat/>
     <w:pPr>
-      <w:keepNext/>
+      <w:keepNext w:val="true"/>
       <w:keepLines/>
       <w:spacing w:after="300" w:before="300"/>
     </w:pPr>
@@ -9772,223 +9924,101 @@
   <w:style w:styleId="Bibliography" w:type="paragraph">
     <w:name w:val="Bibliography"/>
     <w:basedOn w:val="Normal"/>
-    <w:next w:val="Bibliography"/>
     <w:qFormat/>
     <w:pPr/>
     <w:rPr/>
   </w:style>
-  <w:style w:styleId="Heading1" w:type="paragraph">
-    <w:name w:val="Heading 1"/>
-    <w:basedOn w:val="Normal"/>
-    <w:next w:val="BodyText"/>
-    <w:uiPriority w:val="9"/>
-    <w:qFormat/>
-    <w:pPr>
-      <w:keepNext/>
-      <w:keepLines/>
-      <w:spacing w:after="0" w:before="480"/>
-      <w:outlineLvl w:val="0"/>
-    </w:pPr>
-    <w:rPr>
-      <w:rFonts w:asciiTheme="majorHAnsi" w:cstheme="majorBidi" w:eastAsiaTheme="majorEastAsia" w:hAnsiTheme="majorHAnsi"/>
-      <w:b/>
-      <w:bCs/>
-      <w:color w:themeColor="accent1" w:val="4F81BD"/>
-      <w:sz w:val="32"/>
-      <w:szCs w:val="32"/>
-    </w:rPr>
-  </w:style>
-  <w:style w:styleId="Heading2" w:type="paragraph">
-    <w:name w:val="Heading 2"/>
-    <w:basedOn w:val="Normal"/>
-    <w:next w:val="BodyText"/>
-    <w:uiPriority w:val="9"/>
-    <w:unhideWhenUsed/>
-    <w:qFormat/>
-    <w:pPr>
-      <w:keepNext/>
-      <w:keepLines/>
-      <w:spacing w:after="0" w:before="200"/>
-      <w:outlineLvl w:val="1"/>
-    </w:pPr>
-    <w:rPr>
-      <w:rFonts w:asciiTheme="majorHAnsi" w:cstheme="majorBidi" w:eastAsiaTheme="majorEastAsia" w:hAnsiTheme="majorHAnsi"/>
-      <w:b/>
-      <w:bCs/>
-      <w:color w:themeColor="accent1" w:val="4F81BD"/>
-      <w:sz w:val="28"/>
-      <w:szCs w:val="28"/>
-    </w:rPr>
-  </w:style>
-  <w:style w:styleId="Heading3" w:type="paragraph">
-    <w:name w:val="Heading 3"/>
-    <w:basedOn w:val="Normal"/>
-    <w:next w:val="BodyText"/>
-    <w:uiPriority w:val="9"/>
-    <w:unhideWhenUsed/>
-    <w:qFormat/>
-    <w:pPr>
-      <w:keepNext/>
-      <w:keepLines/>
-      <w:spacing w:after="0" w:before="200"/>
-      <w:outlineLvl w:val="2"/>
-    </w:pPr>
-    <w:rPr>
-      <w:rFonts w:asciiTheme="majorHAnsi" w:cstheme="majorBidi" w:eastAsiaTheme="majorEastAsia" w:hAnsiTheme="majorHAnsi"/>
-      <w:b/>
-      <w:bCs/>
-      <w:color w:themeColor="accent1" w:val="4F81BD"/>
-      <w:sz w:val="24"/>
-      <w:szCs w:val="24"/>
-    </w:rPr>
-  </w:style>
-  <w:style w:styleId="Heading4" w:type="paragraph">
-    <w:name w:val="Heading 4"/>
-    <w:basedOn w:val="Normal"/>
-    <w:next w:val="BodyText"/>
-    <w:uiPriority w:val="9"/>
-    <w:unhideWhenUsed/>
-    <w:qFormat/>
-    <w:pPr>
-      <w:keepNext/>
-      <w:keepLines/>
-      <w:spacing w:after="0" w:before="200"/>
-      <w:outlineLvl w:val="3"/>
-    </w:pPr>
-    <w:rPr>
-      <w:rFonts w:asciiTheme="majorHAnsi" w:cstheme="majorBidi" w:eastAsiaTheme="majorEastAsia" w:hAnsiTheme="majorHAnsi"/>
-      <w:i/>
-      <w:bCs/>
-      <w:color w:themeColor="accent1" w:val="4F81BD"/>
-      <w:sz w:val="24"/>
-      <w:szCs w:val="24"/>
-    </w:rPr>
-  </w:style>
-  <w:style w:styleId="Heading5" w:type="paragraph">
-    <w:name w:val="Heading 5"/>
-    <w:basedOn w:val="Normal"/>
-    <w:next w:val="BodyText"/>
-    <w:uiPriority w:val="9"/>
-    <w:unhideWhenUsed/>
-    <w:qFormat/>
-    <w:pPr>
-      <w:keepNext/>
-      <w:keepLines/>
-      <w:spacing w:after="0" w:before="200"/>
-      <w:outlineLvl w:val="4"/>
-    </w:pPr>
-    <w:rPr>
-      <w:rFonts w:asciiTheme="majorHAnsi" w:cstheme="majorBidi" w:eastAsiaTheme="majorEastAsia" w:hAnsiTheme="majorHAnsi"/>
-      <w:iCs/>
-      <w:color w:themeColor="accent1" w:val="4F81BD"/>
-      <w:sz w:val="24"/>
-      <w:szCs w:val="24"/>
-    </w:rPr>
-  </w:style>
-  <w:style w:styleId="Heading6" w:type="paragraph">
-    <w:name w:val="Heading 6"/>
-    <w:basedOn w:val="Normal"/>
-    <w:next w:val="BodyText"/>
-    <w:uiPriority w:val="9"/>
-    <w:unhideWhenUsed/>
-    <w:qFormat/>
-    <w:pPr>
-      <w:keepNext/>
-      <w:keepLines/>
-      <w:spacing w:after="0" w:before="200"/>
-      <w:outlineLvl w:val="5"/>
-    </w:pPr>
-    <w:rPr>
-      <w:rFonts w:asciiTheme="majorHAnsi" w:cstheme="majorBidi" w:eastAsiaTheme="majorEastAsia" w:hAnsiTheme="majorHAnsi"/>
-      <w:color w:themeColor="accent1" w:val="4F81BD"/>
-      <w:sz w:val="24"/>
-      <w:szCs w:val="24"/>
-    </w:rPr>
-  </w:style>
-  <w:style w:styleId="Heading7" w:type="paragraph">
-    <w:name w:val="Heading 7"/>
-    <w:basedOn w:val="Normal"/>
-    <w:next w:val="BodyText"/>
-    <w:uiPriority w:val="9"/>
-    <w:unhideWhenUsed/>
-    <w:qFormat/>
-    <w:pPr>
-      <w:keepNext/>
-      <w:keepLines/>
-      <w:spacing w:after="0" w:before="200"/>
-      <w:outlineLvl w:val="6"/>
-    </w:pPr>
-    <w:rPr>
-      <w:rFonts w:asciiTheme="majorHAnsi" w:cstheme="majorBidi" w:eastAsiaTheme="majorEastAsia" w:hAnsiTheme="majorHAnsi"/>
-      <w:color w:themeColor="accent1" w:val="4F81BD"/>
-      <w:sz w:val="24"/>
-      <w:szCs w:val="24"/>
-    </w:rPr>
-  </w:style>
-  <w:style w:styleId="Heading8" w:type="paragraph">
-    <w:name w:val="Heading 8"/>
-    <w:basedOn w:val="Normal"/>
-    <w:next w:val="BodyText"/>
-    <w:uiPriority w:val="9"/>
-    <w:unhideWhenUsed/>
-    <w:qFormat/>
-    <w:pPr>
-      <w:keepNext/>
-      <w:keepLines/>
-      <w:spacing w:after="0" w:before="200"/>
-      <w:outlineLvl w:val="7"/>
-    </w:pPr>
-    <w:rPr>
-      <w:rFonts w:asciiTheme="majorHAnsi" w:cstheme="majorBidi" w:eastAsiaTheme="majorEastAsia" w:hAnsiTheme="majorHAnsi"/>
-      <w:color w:themeColor="accent1" w:val="4F81BD"/>
-      <w:sz w:val="24"/>
-      <w:szCs w:val="24"/>
-    </w:rPr>
-  </w:style>
-  <w:style w:styleId="Heading9" w:type="paragraph">
-    <w:name w:val="Heading 9"/>
-    <w:basedOn w:val="Normal"/>
-    <w:next w:val="BodyText"/>
-    <w:uiPriority w:val="9"/>
-    <w:unhideWhenUsed/>
-    <w:qFormat/>
-    <w:pPr>
-      <w:keepNext/>
-      <w:keepLines/>
-      <w:spacing w:after="0" w:before="200"/>
-      <w:outlineLvl w:val="8"/>
-    </w:pPr>
-    <w:rPr>
-      <w:rFonts w:asciiTheme="majorHAnsi" w:cstheme="majorBidi" w:eastAsiaTheme="majorEastAsia" w:hAnsiTheme="majorHAnsi"/>
-      <w:color w:themeColor="accent1" w:val="4F81BD"/>
-      <w:sz w:val="24"/>
-      <w:szCs w:val="24"/>
-    </w:rPr>
-  </w:style>
   <w:style w:styleId="BlockText" w:type="paragraph">
     <w:name w:val="Block Text"/>
-    <w:basedOn w:val="BodyText"/>
-    <w:next w:val="BodyText"/>
+    <w:basedOn w:val="TextBody"/>
+    <w:next w:val="TextBody"/>
     <w:uiPriority w:val="9"/>
     <w:unhideWhenUsed/>
     <w:qFormat/>
     <w:pPr>
       <w:spacing w:after="100" w:before="100"/>
-      <w:ind w:firstLine="0" w:left="480" w:right="480"/>
+      <w:ind w:hanging="0" w:left="480" w:right="480"/>
     </w:pPr>
+    <w:rPr/>
   </w:style>
-  <w:style w:styleId="FootnoteText" w:type="paragraph">
+  <w:style w:styleId="Footnote" w:type="paragraph">
     <w:name w:val="Footnote Text"/>
     <w:basedOn w:val="Normal"/>
-    <w:next w:val="FootnoteText"/>
     <w:uiPriority w:val="9"/>
     <w:unhideWhenUsed/>
     <w:qFormat/>
+    <w:pPr/>
+    <w:rPr/>
   </w:style>
-  <w:style w:default="1" w:styleId="DefaultParagraphFont" w:type="character">
-    <w:name w:val="Default Paragraph Font"/>
-    <w:semiHidden/>
+  <w:style w:customStyle="1" w:styleId="DefinitionTerm" w:type="paragraph">
+    <w:name w:val="Definition Term"/>
+    <w:basedOn w:val="Normal"/>
+    <w:next w:val="Definition"/>
+    <w:qFormat/>
+    <w:pPr>
+      <w:keepNext w:val="true"/>
+      <w:keepLines/>
+      <w:spacing w:after="0" w:before="0"/>
+    </w:pPr>
+    <w:rPr>
+      <w:b/>
+    </w:rPr>
+  </w:style>
+  <w:style w:customStyle="1" w:styleId="Definition" w:type="paragraph">
+    <w:name w:val="Definition"/>
+    <w:basedOn w:val="Normal"/>
+    <w:qFormat/>
+    <w:pPr/>
+    <w:rPr/>
+  </w:style>
+  <w:style w:customStyle="1" w:styleId="TableCaption" w:type="paragraph">
+    <w:name w:val="Table Caption"/>
+    <w:basedOn w:val="Caption"/>
+    <w:qFormat/>
+    <w:pPr>
+      <w:keepNext w:val="true"/>
+    </w:pPr>
+    <w:rPr/>
+  </w:style>
+  <w:style w:customStyle="1" w:styleId="ImageCaption" w:type="paragraph">
+    <w:name w:val="Image Caption"/>
+    <w:basedOn w:val="Caption"/>
+    <w:qFormat/>
+    <w:pPr/>
+    <w:rPr/>
+  </w:style>
+  <w:style w:customStyle="1" w:styleId="Figure" w:type="paragraph">
+    <w:name w:val="Figure"/>
+    <w:basedOn w:val="Normal"/>
+    <w:qFormat/>
+    <w:pPr/>
+    <w:rPr/>
+  </w:style>
+  <w:style w:customStyle="1" w:styleId="CaptionedFigure" w:type="paragraph">
+    <w:name w:val="Captioned Figure"/>
+    <w:basedOn w:val="Figure"/>
+    <w:qFormat/>
+    <w:pPr>
+      <w:keepNext w:val="true"/>
+    </w:pPr>
+    <w:rPr/>
+  </w:style>
+  <w:style w:styleId="TOCHeading" w:type="paragraph">
+    <w:name w:val="TOC Heading"/>
+    <w:basedOn w:val="Heading1"/>
+    <w:next w:val="TextBody"/>
+    <w:uiPriority w:val="39"/>
     <w:unhideWhenUsed/>
+    <w:qFormat/>
+    <w:pPr>
+      <w:spacing w:after="0" w:before="240" w:line="259" w:lineRule="auto"/>
+    </w:pPr>
+    <w:rPr>
+      <w:rFonts w:ascii="Calibri" w:asciiTheme="majorHAnsi" w:cs="" w:cstheme="majorBidi" w:eastAsia="" w:eastAsiaTheme="majorEastAsia" w:hAnsi="Calibri" w:hAnsiTheme="majorHAnsi"/>
+      <w:b w:val="false"/>
+      <w:bCs w:val="false"/>
+      <w:color w:themeColor="accent1" w:themeShade="bf" w:val="365F91"/>
+    </w:rPr>
   </w:style>
   <w:style w:default="1" w:styleId="Table" w:type="table">
     <w:name w:val="Table"/>
@@ -9997,7 +10027,6 @@
     <w:unhideWhenUsed/>
     <w:qFormat/>
     <w:tblPr>
-      <w:tblInd w:type="dxa" w:w="0"/>
       <w:tblCellMar>
         <w:top w:type="dxa" w:w="0"/>
         <w:left w:type="dxa" w:w="108"/>
@@ -10005,120 +10034,6 @@
         <w:right w:type="dxa" w:w="108"/>
       </w:tblCellMar>
     </w:tblPr>
-    <w:tblStylePr w:type="firstRow">
-      <w:tblPr>
-        <w:jc w:val="left"/>
-        <w:tblInd w:type="dxa" w:w="0"/>
-      </w:tblPr>
-      <w:trPr>
-        <w:jc w:val="left"/>
-      </w:trPr>
-      <w:tcPr>
-        <w:vAlign w:val="bottom"/>
-        <w:tcBorders>
-          <w:bottom w:val="single"/>
-        </w:tcBorders>
-      </w:tcPr>
-    </w:tblStylePr>
-  </w:style>
-  <w:style w:customStyle="1" w:styleId="DefinitionTerm" w:type="paragraph">
-    <w:name w:val="Definition Term"/>
-    <w:basedOn w:val="Normal"/>
-    <w:next w:val="Definition"/>
-    <w:pPr>
-      <w:keepNext/>
-      <w:keepLines/>
-      <w:spacing w:after="0"/>
-    </w:pPr>
-    <w:rPr>
-      <w:b/>
-    </w:rPr>
-  </w:style>
-  <w:style w:customStyle="1" w:styleId="Definition" w:type="paragraph">
-    <w:name w:val="Definition"/>
-    <w:basedOn w:val="Normal"/>
-  </w:style>
-  <w:style w:styleId="Caption" w:type="paragraph">
-    <w:name w:val="Caption"/>
-    <w:basedOn w:val="Normal"/>
-    <w:link w:val="BodyTextChar"/>
-    <w:pPr>
-      <w:spacing w:after="120" w:before="0"/>
-    </w:pPr>
-    <w:rPr>
-      <w:i/>
-    </w:rPr>
-  </w:style>
-  <w:style w:customStyle="1" w:styleId="TableCaption" w:type="paragraph">
-    <w:name w:val="Table Caption"/>
-    <w:basedOn w:val="Caption"/>
-    <w:pPr>
-      <w:keepNext/>
-    </w:pPr>
-  </w:style>
-  <w:style w:customStyle="1" w:styleId="ImageCaption" w:type="paragraph">
-    <w:name w:val="Image Caption"/>
-    <w:basedOn w:val="Caption"/>
-  </w:style>
-  <w:style w:customStyle="1" w:styleId="Figure" w:type="paragraph">
-    <w:name w:val="Figure"/>
-    <w:basedOn w:val="Normal"/>
-  </w:style>
-  <w:style w:customStyle="1" w:styleId="CaptionedFigure" w:type="paragraph">
-    <w:name w:val="Captioned Figure"/>
-    <w:basedOn w:val="Figure"/>
-    <w:pPr>
-      <w:keepNext/>
-    </w:pPr>
-  </w:style>
-  <w:style w:customStyle="1" w:styleId="BodyTextChar" w:type="character">
-    <w:name w:val="Body Text Char"/>
-    <w:basedOn w:val="DefaultParagraphFont"/>
-    <w:link w:val="BodyText"/>
-  </w:style>
-  <w:style w:customStyle="1" w:styleId="VerbatimChar" w:type="character">
-    <w:name w:val="Verbatim Char"/>
-    <w:basedOn w:val="BodyTextChar"/>
-    <w:rPr>
-      <w:rFonts w:ascii="Consolas" w:hAnsi="Consolas"/>
-      <w:sz w:val="22"/>
-    </w:rPr>
-  </w:style>
-  <w:style w:customStyle="1" w:styleId="SectionNumber" w:type="character">
-    <w:name w:val="Section Number"/>
-    <w:basedOn w:val="BodyTextChar"/>
-  </w:style>
-  <w:style w:styleId="FootnoteReference" w:type="character">
-    <w:name w:val="Footnote Reference"/>
-    <w:basedOn w:val="BodyTextChar"/>
-    <w:rPr>
-      <w:vertAlign w:val="superscript"/>
-    </w:rPr>
-  </w:style>
-  <w:style w:styleId="Hyperlink" w:type="character">
-    <w:name w:val="Hyperlink"/>
-    <w:basedOn w:val="BodyTextChar"/>
-    <w:rPr>
-      <w:color w:themeColor="accent1" w:val="4F81BD"/>
-    </w:rPr>
-  </w:style>
-  <w:style w:styleId="TOCHeading" w:type="paragraph">
-    <w:name w:val="TOC Heading"/>
-    <w:basedOn w:val="Heading1"/>
-    <w:next w:val="BodyText"/>
-    <w:uiPriority w:val="39"/>
-    <w:unhideWhenUsed/>
-    <w:qFormat/>
-    <w:pPr>
-      <w:spacing w:before="240" w:line="259" w:lineRule="auto"/>
-      <w:outlineLvl w:val="9"/>
-    </w:pPr>
-    <w:rPr>
-      <w:rFonts w:asciiTheme="majorHAnsi" w:cstheme="majorBidi" w:eastAsiaTheme="majorEastAsia" w:hAnsiTheme="majorHAnsi"/>
-      <w:b w:val="0"/>
-      <w:bCs w:val="0"/>
-      <w:color w:themeColor="accent1" w:themeShade="BF" w:val="365F91"/>
-    </w:rPr>
   </w:style>
   <w:style w:type="paragraph" w:customStyle="1" w:styleId="SourceCode">
     <w:name w:val="Source Code"/>
@@ -10126,119 +10041,121 @@
     <w:link w:val="VerbatimChar"/>
     <w:pPr>
       <w:wordWrap w:val="off"/>
-      <w:shd w:val="clear" w:fill="f1f3f5"/>
+      <w:shd w:val="clear" w:fill="f8f8f8"/>
     </w:pPr>
   </w:style>
   <w:style w:type="character" w:customStyle="1" w:styleId="KeywordTok">
     <w:name w:val="KeywordTok"/>
     <w:basedOn w:val="VerbatimChar"/>
     <w:rPr>
-      <w:color w:val="003b4f"/>
-      <w:shd w:val="clear" w:fill="f1f3f5"/>
+      <w:color w:val="204a87"/>
+      <w:shd w:val="clear" w:fill="f8f8f8"/>
+      <w:b/>
     </w:rPr>
   </w:style>
   <w:style w:type="character" w:customStyle="1" w:styleId="DataTypeTok">
     <w:name w:val="DataTypeTok"/>
     <w:basedOn w:val="VerbatimChar"/>
     <w:rPr>
-      <w:color w:val="ad0000"/>
-      <w:shd w:val="clear" w:fill="f1f3f5"/>
+      <w:color w:val="204a87"/>
+      <w:shd w:val="clear" w:fill="f8f8f8"/>
     </w:rPr>
   </w:style>
   <w:style w:type="character" w:customStyle="1" w:styleId="DecValTok">
     <w:name w:val="DecValTok"/>
     <w:basedOn w:val="VerbatimChar"/>
     <w:rPr>
-      <w:color w:val="ad0000"/>
-      <w:shd w:val="clear" w:fill="f1f3f5"/>
+      <w:color w:val="0000cf"/>
+      <w:shd w:val="clear" w:fill="f8f8f8"/>
     </w:rPr>
   </w:style>
   <w:style w:type="character" w:customStyle="1" w:styleId="BaseNTok">
     <w:name w:val="BaseNTok"/>
     <w:basedOn w:val="VerbatimChar"/>
     <w:rPr>
-      <w:color w:val="ad0000"/>
-      <w:shd w:val="clear" w:fill="f1f3f5"/>
+      <w:color w:val="0000cf"/>
+      <w:shd w:val="clear" w:fill="f8f8f8"/>
     </w:rPr>
   </w:style>
   <w:style w:type="character" w:customStyle="1" w:styleId="FloatTok">
     <w:name w:val="FloatTok"/>
     <w:basedOn w:val="VerbatimChar"/>
     <w:rPr>
-      <w:color w:val="ad0000"/>
-      <w:shd w:val="clear" w:fill="f1f3f5"/>
+      <w:color w:val="0000cf"/>
+      <w:shd w:val="clear" w:fill="f8f8f8"/>
     </w:rPr>
   </w:style>
   <w:style w:type="character" w:customStyle="1" w:styleId="ConstantTok">
     <w:name w:val="ConstantTok"/>
     <w:basedOn w:val="VerbatimChar"/>
     <w:rPr>
-      <w:color w:val="8f5902"/>
-      <w:shd w:val="clear" w:fill="f1f3f5"/>
+      <w:color w:val="000000"/>
+      <w:shd w:val="clear" w:fill="f8f8f8"/>
     </w:rPr>
   </w:style>
   <w:style w:type="character" w:customStyle="1" w:styleId="CharTok">
     <w:name w:val="CharTok"/>
     <w:basedOn w:val="VerbatimChar"/>
     <w:rPr>
-      <w:color w:val="20794d"/>
-      <w:shd w:val="clear" w:fill="f1f3f5"/>
+      <w:color w:val="4e9a06"/>
+      <w:shd w:val="clear" w:fill="f8f8f8"/>
     </w:rPr>
   </w:style>
   <w:style w:type="character" w:customStyle="1" w:styleId="SpecialCharTok">
     <w:name w:val="SpecialCharTok"/>
     <w:basedOn w:val="VerbatimChar"/>
     <w:rPr>
-      <w:color w:val="5e5e5e"/>
-      <w:shd w:val="clear" w:fill="f1f3f5"/>
+      <w:color w:val="000000"/>
+      <w:shd w:val="clear" w:fill="f8f8f8"/>
     </w:rPr>
   </w:style>
   <w:style w:type="character" w:customStyle="1" w:styleId="StringTok">
     <w:name w:val="StringTok"/>
     <w:basedOn w:val="VerbatimChar"/>
     <w:rPr>
-      <w:color w:val="20794d"/>
-      <w:shd w:val="clear" w:fill="f1f3f5"/>
+      <w:color w:val="4e9a06"/>
+      <w:shd w:val="clear" w:fill="f8f8f8"/>
     </w:rPr>
   </w:style>
   <w:style w:type="character" w:customStyle="1" w:styleId="VerbatimStringTok">
     <w:name w:val="VerbatimStringTok"/>
     <w:basedOn w:val="VerbatimChar"/>
     <w:rPr>
-      <w:color w:val="20794d"/>
-      <w:shd w:val="clear" w:fill="f1f3f5"/>
+      <w:color w:val="4e9a06"/>
+      <w:shd w:val="clear" w:fill="f8f8f8"/>
     </w:rPr>
   </w:style>
   <w:style w:type="character" w:customStyle="1" w:styleId="SpecialStringTok">
     <w:name w:val="SpecialStringTok"/>
     <w:basedOn w:val="VerbatimChar"/>
     <w:rPr>
-      <w:color w:val="20794d"/>
-      <w:shd w:val="clear" w:fill="f1f3f5"/>
+      <w:color w:val="4e9a06"/>
+      <w:shd w:val="clear" w:fill="f8f8f8"/>
     </w:rPr>
   </w:style>
   <w:style w:type="character" w:customStyle="1" w:styleId="ImportTok">
     <w:name w:val="ImportTok"/>
     <w:basedOn w:val="VerbatimChar"/>
     <w:rPr>
-      <w:color w:val="00769e"/>
-      <w:shd w:val="clear" w:fill="f1f3f5"/>
+      <w:shd w:val="clear" w:fill="f8f8f8"/>
     </w:rPr>
   </w:style>
   <w:style w:type="character" w:customStyle="1" w:styleId="CommentTok">
     <w:name w:val="CommentTok"/>
     <w:basedOn w:val="VerbatimChar"/>
     <w:rPr>
-      <w:color w:val="5e5e5e"/>
-      <w:shd w:val="clear" w:fill="f1f3f5"/>
+      <w:color w:val="8f5902"/>
+      <w:shd w:val="clear" w:fill="f8f8f8"/>
+      <w:i/>
     </w:rPr>
   </w:style>
   <w:style w:type="character" w:customStyle="1" w:styleId="DocumentationTok">
     <w:name w:val="DocumentationTok"/>
     <w:basedOn w:val="VerbatimChar"/>
     <w:rPr>
-      <w:color w:val="5e5e5e"/>
-      <w:shd w:val="clear" w:fill="f1f3f5"/>
+      <w:color w:val="8f5902"/>
+      <w:shd w:val="clear" w:fill="f8f8f8"/>
+      <w:b/>
       <w:i/>
     </w:rPr>
   </w:style>
@@ -10246,16 +10163,19 @@
     <w:name w:val="AnnotationTok"/>
     <w:basedOn w:val="VerbatimChar"/>
     <w:rPr>
-      <w:color w:val="5e5e5e"/>
-      <w:shd w:val="clear" w:fill="f1f3f5"/>
+      <w:color w:val="8f5902"/>
+      <w:shd w:val="clear" w:fill="f8f8f8"/>
+      <w:b/>
+      <w:i/>
     </w:rPr>
   </w:style>
   <w:style w:type="character" w:customStyle="1" w:styleId="CommentVarTok">
     <w:name w:val="CommentVarTok"/>
     <w:basedOn w:val="VerbatimChar"/>
     <w:rPr>
-      <w:color w:val="5e5e5e"/>
-      <w:shd w:val="clear" w:fill="f1f3f5"/>
+      <w:color w:val="8f5902"/>
+      <w:shd w:val="clear" w:fill="f8f8f8"/>
+      <w:b/>
       <w:i/>
     </w:rPr>
   </w:style>
@@ -10263,96 +10183,99 @@
     <w:name w:val="OtherTok"/>
     <w:basedOn w:val="VerbatimChar"/>
     <w:rPr>
-      <w:color w:val="003b4f"/>
-      <w:shd w:val="clear" w:fill="f1f3f5"/>
+      <w:color w:val="8f5902"/>
+      <w:shd w:val="clear" w:fill="f8f8f8"/>
     </w:rPr>
   </w:style>
   <w:style w:type="character" w:customStyle="1" w:styleId="FunctionTok">
     <w:name w:val="FunctionTok"/>
     <w:basedOn w:val="VerbatimChar"/>
     <w:rPr>
-      <w:color w:val="4758ab"/>
-      <w:shd w:val="clear" w:fill="f1f3f5"/>
+      <w:color w:val="000000"/>
+      <w:shd w:val="clear" w:fill="f8f8f8"/>
     </w:rPr>
   </w:style>
   <w:style w:type="character" w:customStyle="1" w:styleId="VariableTok">
     <w:name w:val="VariableTok"/>
     <w:basedOn w:val="VerbatimChar"/>
     <w:rPr>
-      <w:color w:val="111111"/>
-      <w:shd w:val="clear" w:fill="f1f3f5"/>
+      <w:color w:val="000000"/>
+      <w:shd w:val="clear" w:fill="f8f8f8"/>
     </w:rPr>
   </w:style>
   <w:style w:type="character" w:customStyle="1" w:styleId="ControlFlowTok">
     <w:name w:val="ControlFlowTok"/>
     <w:basedOn w:val="VerbatimChar"/>
     <w:rPr>
-      <w:color w:val="003b4f"/>
-      <w:shd w:val="clear" w:fill="f1f3f5"/>
+      <w:color w:val="204a87"/>
+      <w:shd w:val="clear" w:fill="f8f8f8"/>
+      <w:b/>
     </w:rPr>
   </w:style>
   <w:style w:type="character" w:customStyle="1" w:styleId="OperatorTok">
     <w:name w:val="OperatorTok"/>
     <w:basedOn w:val="VerbatimChar"/>
     <w:rPr>
-      <w:color w:val="5e5e5e"/>
-      <w:shd w:val="clear" w:fill="f1f3f5"/>
+      <w:color w:val="ce5c00"/>
+      <w:shd w:val="clear" w:fill="f8f8f8"/>
+      <w:b/>
     </w:rPr>
   </w:style>
   <w:style w:type="character" w:customStyle="1" w:styleId="BuiltInTok">
     <w:name w:val="BuiltInTok"/>
     <w:basedOn w:val="VerbatimChar"/>
     <w:rPr>
-      <w:color w:val="003b4f"/>
-      <w:shd w:val="clear" w:fill="f1f3f5"/>
+      <w:shd w:val="clear" w:fill="f8f8f8"/>
     </w:rPr>
   </w:style>
   <w:style w:type="character" w:customStyle="1" w:styleId="ExtensionTok">
     <w:name w:val="ExtensionTok"/>
     <w:basedOn w:val="VerbatimChar"/>
     <w:rPr>
-      <w:color w:val="003b4f"/>
-      <w:shd w:val="clear" w:fill="f1f3f5"/>
+      <w:shd w:val="clear" w:fill="f8f8f8"/>
     </w:rPr>
   </w:style>
   <w:style w:type="character" w:customStyle="1" w:styleId="PreprocessorTok">
     <w:name w:val="PreprocessorTok"/>
     <w:basedOn w:val="VerbatimChar"/>
     <w:rPr>
-      <w:color w:val="ad0000"/>
-      <w:shd w:val="clear" w:fill="f1f3f5"/>
+      <w:color w:val="8f5902"/>
+      <w:shd w:val="clear" w:fill="f8f8f8"/>
+      <w:i/>
     </w:rPr>
   </w:style>
   <w:style w:type="character" w:customStyle="1" w:styleId="AttributeTok">
     <w:name w:val="AttributeTok"/>
     <w:basedOn w:val="VerbatimChar"/>
     <w:rPr>
-      <w:color w:val="657422"/>
-      <w:shd w:val="clear" w:fill="f1f3f5"/>
+      <w:color w:val="c4a000"/>
+      <w:shd w:val="clear" w:fill="f8f8f8"/>
     </w:rPr>
   </w:style>
   <w:style w:type="character" w:customStyle="1" w:styleId="RegionMarkerTok">
     <w:name w:val="RegionMarkerTok"/>
     <w:basedOn w:val="VerbatimChar"/>
     <w:rPr>
-      <w:color w:val="003b4f"/>
-      <w:shd w:val="clear" w:fill="f1f3f5"/>
+      <w:shd w:val="clear" w:fill="f8f8f8"/>
     </w:rPr>
   </w:style>
   <w:style w:type="character" w:customStyle="1" w:styleId="InformationTok">
     <w:name w:val="InformationTok"/>
     <w:basedOn w:val="VerbatimChar"/>
     <w:rPr>
-      <w:color w:val="5e5e5e"/>
-      <w:shd w:val="clear" w:fill="f1f3f5"/>
+      <w:color w:val="8f5902"/>
+      <w:shd w:val="clear" w:fill="f8f8f8"/>
+      <w:b/>
+      <w:i/>
     </w:rPr>
   </w:style>
   <w:style w:type="character" w:customStyle="1" w:styleId="WarningTok">
     <w:name w:val="WarningTok"/>
     <w:basedOn w:val="VerbatimChar"/>
     <w:rPr>
-      <w:color w:val="5e5e5e"/>
-      <w:shd w:val="clear" w:fill="f1f3f5"/>
+      <w:color w:val="8f5902"/>
+      <w:shd w:val="clear" w:fill="f8f8f8"/>
+      <w:b/>
       <w:i/>
     </w:rPr>
   </w:style>
@@ -10360,24 +10283,24 @@
     <w:name w:val="AlertTok"/>
     <w:basedOn w:val="VerbatimChar"/>
     <w:rPr>
-      <w:color w:val="ad0000"/>
-      <w:shd w:val="clear" w:fill="f1f3f5"/>
+      <w:color w:val="ef2929"/>
+      <w:shd w:val="clear" w:fill="f8f8f8"/>
     </w:rPr>
   </w:style>
   <w:style w:type="character" w:customStyle="1" w:styleId="ErrorTok">
     <w:name w:val="ErrorTok"/>
     <w:basedOn w:val="VerbatimChar"/>
     <w:rPr>
-      <w:color w:val="ad0000"/>
-      <w:shd w:val="clear" w:fill="f1f3f5"/>
+      <w:color w:val="a40000"/>
+      <w:shd w:val="clear" w:fill="f8f8f8"/>
+      <w:b/>
     </w:rPr>
   </w:style>
   <w:style w:type="character" w:customStyle="1" w:styleId="NormalTok">
     <w:name w:val="NormalTok"/>
     <w:basedOn w:val="VerbatimChar"/>
     <w:rPr>
-      <w:color w:val="003b4f"/>
-      <w:shd w:val="clear" w:fill="f1f3f5"/>
+      <w:shd w:val="clear" w:fill="f8f8f8"/>
     </w:rPr>
   </w:style>
 </w:styles>

</xml_diff>

<commit_message>
Compile new manuscript version
</commit_message>
<xml_diff>
--- a/pilot-publication/manuscript.docx
+++ b/pilot-publication/manuscript.docx
@@ -7,6 +7,66 @@
         <w:pStyle w:val="Title"/>
       </w:pPr>
       <w:r>
+        <w:t xml:space="preserve">Assessing</w:t>
+      </w:r>
+      <w:r>
+        <w:t xml:space="preserve"> </w:t>
+      </w:r>
+      <w:r>
+        <w:t xml:space="preserve">the</w:t>
+      </w:r>
+      <w:r>
+        <w:t xml:space="preserve"> </w:t>
+      </w:r>
+      <w:r>
+        <w:t xml:space="preserve">Feasibility</w:t>
+      </w:r>
+      <w:r>
+        <w:t xml:space="preserve"> </w:t>
+      </w:r>
+      <w:r>
+        <w:t xml:space="preserve">of</w:t>
+      </w:r>
+      <w:r>
+        <w:t xml:space="preserve"> </w:t>
+      </w:r>
+      <w:r>
+        <w:t xml:space="preserve">a</w:t>
+      </w:r>
+      <w:r>
+        <w:t xml:space="preserve"> </w:t>
+      </w:r>
+      <w:r>
+        <w:t xml:space="preserve">Cluster</w:t>
+      </w:r>
+      <w:r>
+        <w:t xml:space="preserve"> </w:t>
+      </w:r>
+      <w:r>
+        <w:t xml:space="preserve">Randomised</w:t>
+      </w:r>
+      <w:r>
+        <w:t xml:space="preserve"> </w:t>
+      </w:r>
+      <w:r>
+        <w:t xml:space="preserve">Trial</w:t>
+      </w:r>
+      <w:r>
+        <w:t xml:space="preserve"> </w:t>
+      </w:r>
+      <w:r>
+        <w:t xml:space="preserve">on</w:t>
+      </w:r>
+      <w:r>
+        <w:t xml:space="preserve"> </w:t>
+      </w:r>
+      <w:r>
+        <w:t xml:space="preserve">the</w:t>
+      </w:r>
+      <w:r>
+        <w:t xml:space="preserve"> </w:t>
+      </w:r>
+      <w:r>
         <w:t xml:space="preserve">Effect</w:t>
       </w:r>
       <w:r>
@@ -37,25 +97,7 @@
         <w:t xml:space="preserve"> </w:t>
       </w:r>
       <w:r>
-        <w:t xml:space="preserve">Training</w:t>
-      </w:r>
-      <w:r>
-        <w:t xml:space="preserve"> </w:t>
-      </w:r>
-      <w:r>
-        <w:t xml:space="preserve">on</w:t>
-      </w:r>
-      <w:r>
-        <w:t xml:space="preserve"> </w:t>
-      </w:r>
-      <w:r>
-        <w:t xml:space="preserve">Patient</w:t>
-      </w:r>
-      <w:r>
-        <w:t xml:space="preserve"> </w:t>
-      </w:r>
-      <w:r>
-        <w:t xml:space="preserve">Outcomes:</w:t>
+        <w:t xml:space="preserve">Training:</w:t>
       </w:r>
       <w:r>
         <w:t xml:space="preserve"> </w:t>
@@ -73,19 +115,7 @@
         <w:t xml:space="preserve"> </w:t>
       </w:r>
       <w:r>
-        <w:t xml:space="preserve">Cluster</w:t>
-      </w:r>
-      <w:r>
-        <w:t xml:space="preserve"> </w:t>
-      </w:r>
-      <w:r>
-        <w:t xml:space="preserve">Randomised</w:t>
-      </w:r>
-      <w:r>
-        <w:t xml:space="preserve"> </w:t>
-      </w:r>
-      <w:r>
-        <w:t xml:space="preserve">Trial</w:t>
+        <w:t xml:space="preserve">Study</w:t>
       </w:r>
     </w:p>
     <w:p>
@@ -474,7 +504,7 @@
         <w:pStyle w:val="FirstParagraph"/>
       </w:pPr>
       <w:r>
-        <w:t xml:space="preserve">WHO Collaborating Center for Research on Surgical Care Delivery in LMICs, BARC Hospital, HBNI University, Mumbai, India.</w:t>
+        <w:t xml:space="preserve">Program for Global Surgery and Trauma, The George Institute of Global Health, New Delhi, India.</w:t>
       </w:r>
     </w:p>
     <w:p>
@@ -1174,7 +1204,7 @@
         <w:t xml:space="preserve">®</w:t>
       </w:r>
       <w:r>
-        <w:t xml:space="preserve">, two to PTC, and three to standard care. We included 376 patients and 22 residents. The percentage of patients who consented to follow up was 77% and the percentage of residents who consented to training was 100%. The lost to follow up rate was 14%. The pass rate was 100%. The missing data was overall low for key variables. Data collected through observations were similar to data extracted from medical records, but there was more missing data in the extracted data. Twenty-two (16)% patients died within 30 days in the standard care arm, one (4)% patient in the ATLS</w:t>
+        <w:t xml:space="preserve">, two to PTC, and three to standard care. We included 376 patients and 22 residents. The percentage of patients who consented to follow up was 77% and the percentage of residents who consented to training was 100%. The lost to follow up rate was 14%. The pass rate was 100%. The missing data was overall low for key variables. Data collected through observations were similar to data extracted from medical records, but there was more missing data in the extracted data. Twenty-two (16%) patients died within 30 days in the standard care arm, one (4%) patient in the ATLS</w:t>
       </w:r>
       <w:r>
         <w:rPr>
@@ -1186,7 +1216,7 @@
         <w:t xml:space="preserve"> </w:t>
       </w:r>
       <w:r>
-        <w:t xml:space="preserve">arm, and three (5)% patients in the PTC arm.</w:t>
+        <w:t xml:space="preserve">arm, and three (5%) patients in the PTC arm.</w:t>
       </w:r>
     </w:p>
     <w:p>
@@ -1325,7 +1355,7 @@
         <w:rPr>
           <w:vertAlign w:val="superscript"/>
         </w:rPr>
-        <w:t xml:space="preserve">2–4,8</w:t>
+        <w:t xml:space="preserve">2–4,8,9</w:t>
       </w:r>
       <w:r>
         <w:t xml:space="preserve">.</w:t>
@@ -1336,13 +1366,13 @@
         <w:pStyle w:val="TextBody"/>
       </w:pPr>
       <w:r>
-        <w:t xml:space="preserve">Several studies, including at least two randomised controlled trials</w:t>
+        <w:t xml:space="preserve">Several studies, including at least two randomised studies</w:t>
       </w:r>
       <w:r>
         <w:rPr>
           <w:vertAlign w:val="superscript"/>
         </w:rPr>
-        <w:t xml:space="preserve">9,10</w:t>
+        <w:t xml:space="preserve">10,11</w:t>
       </w:r>
       <w:r>
         <w:t xml:space="preserve">, show that ATLS</w:t>
@@ -1357,7 +1387,7 @@
         <w:t xml:space="preserve"> </w:t>
       </w:r>
       <w:r>
-        <w:t xml:space="preserve">is associated with improved provider skills</w:t>
+        <w:t xml:space="preserve">is associated with improved knowledge and skills among providers</w:t>
       </w:r>
       <w:r>
         <w:rPr>
@@ -1375,7 +1405,7 @@
         <w:t xml:space="preserve">4</w:t>
       </w:r>
       <w:r>
-        <w:t xml:space="preserve">. The missing link is then if these improved skills translate into improved patient outcomes.</w:t>
+        <w:t xml:space="preserve">. The missing link is then if this improved knowledge and skills translate into measurably improved patient outcomes.</w:t>
       </w:r>
     </w:p>
     <w:p>
@@ -1437,7 +1467,7 @@
         <w:rPr>
           <w:vertAlign w:val="superscript"/>
         </w:rPr>
-        <w:t xml:space="preserve">11</w:t>
+        <w:t xml:space="preserve">12</w:t>
       </w:r>
       <w:r>
         <w:t xml:space="preserve">. There were a standard care arm and two intervention arms, ATLS</w:t>
@@ -1479,7 +1509,7 @@
         <w:t xml:space="preserve">®</w:t>
       </w:r>
       <w:r>
-        <w:t xml:space="preserve">, PTC, nor any other trauma life support training program is routinely taught.</w:t>
+        <w:t xml:space="preserve">, PTC, nor any other established trauma life support training program is routinely taught.</w:t>
       </w:r>
     </w:p>
     <w:bookmarkEnd w:id="68"/>
@@ -1497,7 +1527,7 @@
         <w:pStyle w:val="FirstParagraph"/>
       </w:pPr>
       <w:r>
-        <w:t xml:space="preserve">Standard care varies across hospitals in India, but most surgical and emergency medicine departments in India organise their physicians in units. These units typically include three faculty members and three to twelve residents, who are assigned a specific day of the week when they are posted in the emergency department. In the emergency department, trauma patients are initially assessed by first- or second-year residents who also resuscitate patients, perform interventions and refer patients for imaging or other investigations. Compared with other settings where a trauma team approach is adopted, nurses and other healthcare professionals are only involved to a limited extent during the initial management.</w:t>
+        <w:t xml:space="preserve">Standard care varies across hospitals in India, but most surgical and emergency medicine departments in India organise their physicians in units. These units include both faculty members and residents, who are assigned a specific day of the week when they are posted in the emergency department. In the emergency department, trauma patients are initially assessed by residents who also resuscitate patients, perform interventions and refer patients for imaging or other investigations. Compared with other settings where a trauma team approach is adopted, nurses and other healthcare professionals are only involved to a limited extent during the initial management.</w:t>
       </w:r>
     </w:p>
     <w:bookmarkEnd w:id="69"/>
@@ -1683,7 +1713,7 @@
         <w:pStyle w:val="FirstParagraph"/>
       </w:pPr>
       <w:r>
-        <w:t xml:space="preserve">All adults (15 years or older) who presented to the emergency department at participating hospitals with a history of trauma when a designated unit was on duty. History of trauma was defined as having any of the external causes of morbidity and mortality listed in block V01-Y36, chapter XX of the International Classification of Disease version 10 (ICD-10) codebook as reason for presenting.</w:t>
+        <w:t xml:space="preserve">We included persons who were 15 years or older and presented to the emergency department at participating hospitals with a history of trauma when a designated unit was on duty. History of trauma was defined as having any of the external causes of morbidity and mortality listed in block V01-Y36, chapter XX of the International Classification of Disease version 10 (ICD-10) codebook as reason for presenting.</w:t>
       </w:r>
     </w:p>
     <w:bookmarkEnd w:id="74"/>
@@ -1726,7 +1756,7 @@
         <w:pStyle w:val="Compact"/>
       </w:pPr>
       <w:r>
-        <w:t xml:space="preserve">Lost to follow up rate. This applied only to patients and was equal to the percentage of patients whom did not complete 30 day follow up, out of all enrolled patients.</w:t>
+        <w:t xml:space="preserve">Lost to follow up rate. This applied only to patients and was equal to the percentage of patients who did not complete 30 day follow up, out of all enrolled patients.</w:t>
       </w:r>
     </w:p>
     <w:p>
@@ -1738,7 +1768,7 @@
         <w:pStyle w:val="Compact"/>
       </w:pPr>
       <w:r>
-        <w:t xml:space="preserve">Pass rate. This applied only to residents in the intervention arms and was equal the percentage of residents that passed the training programme, out of the total number of trained residents.</w:t>
+        <w:t xml:space="preserve">Pass rate. This applied only to residents in the intervention arms and was equal the percentage of residents who passed the training programme, out of the total number of trained residents.</w:t>
       </w:r>
     </w:p>
     <w:p>
@@ -1877,7 +1907,7 @@
         <w:pStyle w:val="FirstParagraph"/>
       </w:pPr>
       <w:r>
-        <w:t xml:space="preserve">Data was collected over a four-month period. A research officer collected data on all patients who presented on the days and shifts when participating residents were assigned to trauma care. The research officers observed care and interviewed residents and patients, and also extracted data from the hospital records. We followed up admitted patients for their complications and other in-hospital outcome measures. Patients who were not admitted were followed up telephonically for mortality outcomes and quality of life outcomes.</w:t>
+        <w:t xml:space="preserve">Data was collected over a four-month period. A research officer collected data on all patients who presented on the days and shifts when participating residents were assigned to trauma care. The research officers observed care and interviewed residents and patients, and also extracted data from the hospital records. We followed up admitted patients for their complications and other in-hospital outcome measures. Patients who were not admitted or who were discharged before the end of the study were followed up telephonically for mortality outcomes and quality of life outcomes.</w:t>
       </w:r>
     </w:p>
     <w:bookmarkEnd w:id="82"/>
@@ -1910,10 +1940,10 @@
         <w:rPr>
           <w:vertAlign w:val="superscript"/>
         </w:rPr>
-        <w:t xml:space="preserve">12</w:t>
-      </w:r>
-      <w:r>
-        <w:t xml:space="preserve">. For a subset of patients we also extracted data from medical records, to be able to compare the distribution of this data with the distribution of data collected through direct observations.</w:t>
+        <w:t xml:space="preserve">13</w:t>
+      </w:r>
+      <w:r>
+        <w:t xml:space="preserve">. For a convenience sample of patients we also extracted data from medical records, to be able to compare the distribution of this data with the distribution of data collected through direct observations.</w:t>
       </w:r>
     </w:p>
     <w:bookmarkEnd w:id="83"/>
@@ -1973,7 +2003,7 @@
         <w:rPr>
           <w:vertAlign w:val="superscript"/>
         </w:rPr>
-        <w:t xml:space="preserve">13</w:t>
+        <w:t xml:space="preserve">14</w:t>
       </w:r>
       <w:r>
         <w:t xml:space="preserve">. We analysed all data using descriptive statistics and did not perform any formal hypothesis tests</w:t>
@@ -1982,7 +2012,7 @@
         <w:rPr>
           <w:vertAlign w:val="superscript"/>
         </w:rPr>
-        <w:t xml:space="preserve">14</w:t>
+        <w:t xml:space="preserve">15</w:t>
       </w:r>
       <w:r>
         <w:t xml:space="preserve">. Quantitative variables are summarised as median and interquartile range. Qualitative variables are presented as absolute numbers and percentages. We used an empty generalised linear mixed model</w:t>
@@ -2016,7 +2046,7 @@
         <w:rPr>
           <w:vertAlign w:val="superscript"/>
         </w:rPr>
-        <w:t xml:space="preserve">15</w:t>
+        <w:t xml:space="preserve">16</w:t>
       </w:r>
       <w:r>
         <w:t xml:space="preserve">. These subgroups were however too small to allow for meaningful analyses, and are therefore reported descriptively. We calculated both absolute and relative differences for each comparison, along with 75, 85, and 95% confidence intervals. We used an empirical bootstrap procedure with 1000 draws to estimate these confidence intervals.</w:t>
@@ -2045,7 +2075,7 @@
         <w:pStyle w:val="FirstParagraph"/>
       </w:pPr>
       <w:r>
-        <w:t xml:space="preserve">We were granted research ethics approval from the institutional ethics committees at each participating hospital.</w:t>
+        <w:t xml:space="preserve">We were granted research ethics approval from the institutional ethics committees at each participating hospital. For each participating hospital, the approvals were HBTMC/266/SURGERY for Dr R N Cooper Municipal General Hospital in Mumbai, IEC(II)/OUT/134/2022 for Seth GS Medical College and KEM Hospital in Mumbai, ICC/214/22/20/05/2022 for Lokmanya Tilak Municipal Medical College and General Hospital, CREC/2022/FEB/1(ii) for MEDICA Superspeciality Hospital in Kolkata, XX for Medical College, Kolkata, NRSMC/IEC/93/2021 for Nilratan Sircar Medical College &amp; Hospital in Kolkata, and finally IEC-03/2022-2332 for Postgraduate Institute of Medical Education and Research, Chandigarh.</w:t>
       </w:r>
     </w:p>
     <w:bookmarkEnd w:id="87"/>
@@ -8296,7 +8326,7 @@
         <w:rPr>
           <w:vertAlign w:val="superscript"/>
         </w:rPr>
-        <w:t xml:space="preserve">16,17</w:t>
+        <w:t xml:space="preserve">17,18</w:t>
       </w:r>
       <w:r>
         <w:t xml:space="preserve">. Like many other trauma trials, both CRASH-2 and REACT-2 used in-hospital mortality as their primary outcome measure, whereas we attempted to follow up patients after discharge. Our missing data rate for in-hospital mortality was only 1%, which is comparable to previous trials.</w:t>
@@ -8335,7 +8365,7 @@
         <w:rPr>
           <w:vertAlign w:val="superscript"/>
         </w:rPr>
-        <w:t xml:space="preserve">18–22</w:t>
+        <w:t xml:space="preserve">19–23</w:t>
       </w:r>
       <w:r>
         <w:t xml:space="preserve">. Studies from Trinidad and Tobago, El Salvador, Rwanda, and Cambodia found no significant effect on patient mortality after implementing in-hospital trauma life support training</w:t>
@@ -8344,7 +8374,7 @@
         <w:rPr>
           <w:vertAlign w:val="superscript"/>
         </w:rPr>
-        <w:t xml:space="preserve">18–21</w:t>
+        <w:t xml:space="preserve">19–22</w:t>
       </w:r>
       <w:r>
         <w:t xml:space="preserve">, whereas one study from China that included 820 patients found a significant reduction in mortality, from 20 to 15%, after implementing ATLS</w:t>
@@ -8359,7 +8389,7 @@
         <w:rPr>
           <w:vertAlign w:val="superscript"/>
         </w:rPr>
-        <w:t xml:space="preserve">22</w:t>
+        <w:t xml:space="preserve">23</w:t>
       </w:r>
       <w:r>
         <w:t xml:space="preserve">.</w:t>
@@ -8370,7 +8400,7 @@
         <w:pStyle w:val="TextBody"/>
       </w:pPr>
       <w:r>
-        <w:t xml:space="preserve">Considering the widespread use of trauma life support traning, several systematic reviews call for trials in settings where these programmes are not routinely implemented</w:t>
+        <w:t xml:space="preserve">Considering the widespread use of trauma life support training, several systematic reviews call for trials in settings where these programmes are not routinely implemented</w:t>
       </w:r>
       <w:r>
         <w:rPr>
@@ -8379,7 +8409,7 @@
         <w:t xml:space="preserve">2–4</w:t>
       </w:r>
       <w:r>
-        <w:t xml:space="preserve">. Our study represent the first published attempt at a controlled trial of the effect of trauma life support traning och patient outcomes, and we conclude that conducting a full-scale cluster randomised trial should be feasible after incorporating the lessons of this pilot.</w:t>
+        <w:t xml:space="preserve">. Our study represents the first published attempt at a controlled trial of the effect of trauma life support training och patient outcomes, and we conclude that conducting a full-scale cluster randomised trial should be feasible after incorporating the lessons of this pilot.</w:t>
       </w:r>
     </w:p>
     <w:bookmarkEnd w:id="95"/>
@@ -8464,7 +8494,7 @@
       </w:r>
     </w:p>
     <w:bookmarkEnd w:id="99"/>
-    <w:bookmarkStart w:id="141" w:name="references"/>
+    <w:bookmarkStart w:id="143" w:name="references"/>
     <w:p>
       <w:pPr>
         <w:pStyle w:val="Heading1"/>
@@ -8473,7 +8503,7 @@
         <w:t xml:space="preserve">References</w:t>
       </w:r>
     </w:p>
-    <w:bookmarkStart w:id="140" w:name="refs"/>
+    <w:bookmarkStart w:id="142" w:name="refs"/>
     <w:bookmarkStart w:id="101" w:name="ref-injuries2020"/>
     <w:p>
       <w:pPr>
@@ -9097,7 +9127,7 @@
       </w:r>
     </w:p>
     <w:bookmarkEnd w:id="113"/>
-    <w:bookmarkStart w:id="115" w:name="ref-Ali1996"/>
+    <w:bookmarkStart w:id="115" w:name="ref-mciver_effect_2024"/>
     <w:p>
       <w:pPr>
         <w:pStyle w:val="Bibliography"/>
@@ -9112,7 +9142,7 @@
         <w:t xml:space="preserve">	</w:t>
       </w:r>
       <w:r>
-        <w:t xml:space="preserve">Ali, J.</w:t>
+        <w:t xml:space="preserve">McIver, R.</w:t>
       </w:r>
       <w:r>
         <w:t xml:space="preserve"> </w:t>
@@ -9128,6 +9158,96 @@
         <w:t xml:space="preserve"> </w:t>
       </w:r>
       <w:hyperlink r:id="rId114">
+        <w:r>
+          <w:rPr>
+            <w:rStyle w:val="InternetLink"/>
+          </w:rPr>
+          <w:t xml:space="preserve">Effect of trauma quality improvement initiatives on outcomes and costs at community hospitals:</w:t>
+        </w:r>
+        <w:r>
+          <w:rPr>
+            <w:rStyle w:val="InternetLink"/>
+          </w:rPr>
+          <w:t xml:space="preserve"> </w:t>
+        </w:r>
+        <w:r>
+          <w:rPr>
+            <w:rStyle w:val="InternetLink"/>
+          </w:rPr>
+          <w:t xml:space="preserve">A</w:t>
+        </w:r>
+        <w:r>
+          <w:rPr>
+            <w:rStyle w:val="InternetLink"/>
+          </w:rPr>
+          <w:t xml:space="preserve"> </w:t>
+        </w:r>
+        <w:r>
+          <w:rPr>
+            <w:rStyle w:val="InternetLink"/>
+          </w:rPr>
+          <w:t xml:space="preserve">scoping review</w:t>
+        </w:r>
+      </w:hyperlink>
+      <w:r>
+        <w:t xml:space="preserve">.</w:t>
+      </w:r>
+      <w:r>
+        <w:t xml:space="preserve"> </w:t>
+      </w:r>
+      <w:r>
+        <w:rPr>
+          <w:iCs/>
+          <w:i/>
+        </w:rPr>
+        <w:t xml:space="preserve">Injury</w:t>
+      </w:r>
+      <w:r>
+        <w:t xml:space="preserve"> </w:t>
+      </w:r>
+      <w:r>
+        <w:rPr>
+          <w:bCs/>
+          <w:b/>
+        </w:rPr>
+        <w:t xml:space="preserve">55</w:t>
+      </w:r>
+      <w:r>
+        <w:t xml:space="preserve">, 111492 (2024).</w:t>
+      </w:r>
+    </w:p>
+    <w:bookmarkEnd w:id="115"/>
+    <w:bookmarkStart w:id="117" w:name="ref-Ali1996"/>
+    <w:p>
+      <w:pPr>
+        <w:pStyle w:val="Bibliography"/>
+      </w:pPr>
+      <w:r>
+        <w:t xml:space="preserve">10.</w:t>
+      </w:r>
+      <w:r>
+        <w:t xml:space="preserve"> </w:t>
+      </w:r>
+      <w:r>
+        <w:t xml:space="preserve">	</w:t>
+      </w:r>
+      <w:r>
+        <w:t xml:space="preserve">Ali, J.</w:t>
+      </w:r>
+      <w:r>
+        <w:t xml:space="preserve"> </w:t>
+      </w:r>
+      <w:r>
+        <w:rPr>
+          <w:iCs/>
+          <w:i/>
+        </w:rPr>
+        <w:t xml:space="preserve">et al.</w:t>
+      </w:r>
+      <w:r>
+        <w:t xml:space="preserve"> </w:t>
+      </w:r>
+      <w:hyperlink r:id="rId116">
         <w:r>
           <w:rPr>
             <w:rStyle w:val="InternetLink"/>
@@ -9162,14 +9282,14 @@
         <w:t xml:space="preserve">, 1121–1126 (1996).</w:t>
       </w:r>
     </w:p>
-    <w:bookmarkEnd w:id="115"/>
-    <w:bookmarkStart w:id="117" w:name="ref-Ali1999"/>
+    <w:bookmarkEnd w:id="117"/>
+    <w:bookmarkStart w:id="119" w:name="ref-Ali1999"/>
     <w:p>
       <w:pPr>
         <w:pStyle w:val="Bibliography"/>
       </w:pPr>
       <w:r>
-        <w:t xml:space="preserve">10.</w:t>
+        <w:t xml:space="preserve">11.</w:t>
       </w:r>
       <w:r>
         <w:t xml:space="preserve"> </w:t>
@@ -9193,7 +9313,7 @@
       <w:r>
         <w:t xml:space="preserve"> </w:t>
       </w:r>
-      <w:hyperlink r:id="rId116">
+      <w:hyperlink r:id="rId118">
         <w:r>
           <w:rPr>
             <w:rStyle w:val="InternetLink"/>
@@ -9228,14 +9348,14 @@
         <w:t xml:space="preserve">, 80–86 (1999).</w:t>
       </w:r>
     </w:p>
-    <w:bookmarkEnd w:id="117"/>
-    <w:bookmarkStart w:id="119" w:name="ref-GerdinWärnberg2022"/>
+    <w:bookmarkEnd w:id="119"/>
+    <w:bookmarkStart w:id="121" w:name="ref-GerdinWärnberg2022"/>
     <w:p>
       <w:pPr>
         <w:pStyle w:val="Bibliography"/>
       </w:pPr>
       <w:r>
-        <w:t xml:space="preserve">11.</w:t>
+        <w:t xml:space="preserve">12.</w:t>
       </w:r>
       <w:r>
         <w:t xml:space="preserve"> </w:t>
@@ -9259,7 +9379,7 @@
       <w:r>
         <w:t xml:space="preserve"> </w:t>
       </w:r>
-      <w:hyperlink r:id="rId118">
+      <w:hyperlink r:id="rId120">
         <w:r>
           <w:rPr>
             <w:rStyle w:val="InternetLink"/>
@@ -9294,14 +9414,14 @@
         <w:t xml:space="preserve">, e057504 (2022).</w:t>
       </w:r>
     </w:p>
-    <w:bookmarkEnd w:id="119"/>
-    <w:bookmarkStart w:id="121" w:name="ref-icdpicr_2022"/>
+    <w:bookmarkEnd w:id="121"/>
+    <w:bookmarkStart w:id="123" w:name="ref-icdpicr_2022"/>
     <w:p>
       <w:pPr>
         <w:pStyle w:val="Bibliography"/>
       </w:pPr>
       <w:r>
-        <w:t xml:space="preserve">12.</w:t>
+        <w:t xml:space="preserve">13.</w:t>
       </w:r>
       <w:r>
         <w:t xml:space="preserve"> </w:t>
@@ -9325,7 +9445,7 @@
       <w:r>
         <w:t xml:space="preserve"> </w:t>
       </w:r>
-      <w:hyperlink r:id="rId120">
+      <w:hyperlink r:id="rId122">
         <w:r>
           <w:rPr>
             <w:rStyle w:val="InternetLink"/>
@@ -9339,14 +9459,14 @@
         <w:t xml:space="preserve">. (2022).</w:t>
       </w:r>
     </w:p>
-    <w:bookmarkEnd w:id="121"/>
-    <w:bookmarkStart w:id="123" w:name="ref-R_2024"/>
+    <w:bookmarkEnd w:id="123"/>
+    <w:bookmarkStart w:id="125" w:name="ref-R_2024"/>
     <w:p>
       <w:pPr>
         <w:pStyle w:val="Bibliography"/>
       </w:pPr>
       <w:r>
-        <w:t xml:space="preserve">13.</w:t>
+        <w:t xml:space="preserve">14.</w:t>
       </w:r>
       <w:r>
         <w:t xml:space="preserve"> </w:t>
@@ -9360,7 +9480,7 @@
       <w:r>
         <w:t xml:space="preserve"> </w:t>
       </w:r>
-      <w:hyperlink r:id="rId122">
+      <w:hyperlink r:id="rId124">
         <w:r>
           <w:rPr>
             <w:rStyle w:val="InternetLink"/>
@@ -9374,14 +9494,14 @@
         <w:t xml:space="preserve">. (R Foundation for Statistical Computing, 2024).</w:t>
       </w:r>
     </w:p>
-    <w:bookmarkEnd w:id="123"/>
-    <w:bookmarkStart w:id="125" w:name="ref-Lee2014"/>
+    <w:bookmarkEnd w:id="125"/>
+    <w:bookmarkStart w:id="127" w:name="ref-Lee2014"/>
     <w:p>
       <w:pPr>
         <w:pStyle w:val="Bibliography"/>
       </w:pPr>
       <w:r>
-        <w:t xml:space="preserve">14.</w:t>
+        <w:t xml:space="preserve">15.</w:t>
       </w:r>
       <w:r>
         <w:t xml:space="preserve"> </w:t>
@@ -9405,7 +9525,7 @@
       <w:r>
         <w:t xml:space="preserve"> </w:t>
       </w:r>
-      <w:hyperlink r:id="rId124">
+      <w:hyperlink r:id="rId126">
         <w:r>
           <w:rPr>
             <w:rStyle w:val="InternetLink"/>
@@ -9437,14 +9557,14 @@
         <w:t xml:space="preserve">, (2014).</w:t>
       </w:r>
     </w:p>
-    <w:bookmarkEnd w:id="125"/>
-    <w:bookmarkStart w:id="127" w:name="ref-hornor_quality_2018"/>
+    <w:bookmarkEnd w:id="127"/>
+    <w:bookmarkStart w:id="129" w:name="ref-hornor_quality_2018"/>
     <w:p>
       <w:pPr>
         <w:pStyle w:val="Bibliography"/>
       </w:pPr>
       <w:r>
-        <w:t xml:space="preserve">15.</w:t>
+        <w:t xml:space="preserve">16.</w:t>
       </w:r>
       <w:r>
         <w:t xml:space="preserve"> </w:t>
@@ -9468,7 +9588,7 @@
       <w:r>
         <w:t xml:space="preserve"> </w:t>
       </w:r>
-      <w:hyperlink r:id="rId126">
+      <w:hyperlink r:id="rId128">
         <w:r>
           <w:rPr>
             <w:rStyle w:val="InternetLink"/>
@@ -9581,14 +9701,14 @@
         <w:t xml:space="preserve">, 160–169 (2018).</w:t>
       </w:r>
     </w:p>
-    <w:bookmarkEnd w:id="127"/>
-    <w:bookmarkStart w:id="129" w:name="ref-Roberts2013"/>
+    <w:bookmarkEnd w:id="129"/>
+    <w:bookmarkStart w:id="131" w:name="ref-Roberts2013"/>
     <w:p>
       <w:pPr>
         <w:pStyle w:val="Bibliography"/>
       </w:pPr>
       <w:r>
-        <w:t xml:space="preserve">16.</w:t>
+        <w:t xml:space="preserve">17.</w:t>
       </w:r>
       <w:r>
         <w:t xml:space="preserve"> </w:t>
@@ -9612,7 +9732,7 @@
       <w:r>
         <w:t xml:space="preserve"> </w:t>
       </w:r>
-      <w:hyperlink r:id="rId128">
+      <w:hyperlink r:id="rId130">
         <w:r>
           <w:rPr>
             <w:rStyle w:val="InternetLink"/>
@@ -9647,14 +9767,14 @@
         <w:t xml:space="preserve">, (2013).</w:t>
       </w:r>
     </w:p>
-    <w:bookmarkEnd w:id="129"/>
-    <w:bookmarkStart w:id="131" w:name="ref-Sierink2016"/>
+    <w:bookmarkEnd w:id="131"/>
+    <w:bookmarkStart w:id="133" w:name="ref-Sierink2016"/>
     <w:p>
       <w:pPr>
         <w:pStyle w:val="Bibliography"/>
       </w:pPr>
       <w:r>
-        <w:t xml:space="preserve">17.</w:t>
+        <w:t xml:space="preserve">18.</w:t>
       </w:r>
       <w:r>
         <w:t xml:space="preserve"> </w:t>
@@ -9678,7 +9798,7 @@
       <w:r>
         <w:t xml:space="preserve"> </w:t>
       </w:r>
-      <w:hyperlink r:id="rId130">
+      <w:hyperlink r:id="rId132">
         <w:r>
           <w:rPr>
             <w:rStyle w:val="InternetLink"/>
@@ -9713,14 +9833,14 @@
         <w:t xml:space="preserve">, 673–683 (2016).</w:t>
       </w:r>
     </w:p>
-    <w:bookmarkEnd w:id="131"/>
-    <w:bookmarkStart w:id="132" w:name="ref-Ariyanayagam1992"/>
+    <w:bookmarkEnd w:id="133"/>
+    <w:bookmarkStart w:id="134" w:name="ref-Ariyanayagam1992"/>
     <w:p>
       <w:pPr>
         <w:pStyle w:val="Bibliography"/>
       </w:pPr>
       <w:r>
-        <w:t xml:space="preserve">18.</w:t>
+        <w:t xml:space="preserve">19.</w:t>
       </w:r>
       <w:r>
         <w:t xml:space="preserve"> </w:t>
@@ -9768,14 +9888,14 @@
         <w:t xml:space="preserve">, 72–74 (1992).</w:t>
       </w:r>
     </w:p>
-    <w:bookmarkEnd w:id="132"/>
-    <w:bookmarkStart w:id="134" w:name="ref-CioèPeña2016"/>
+    <w:bookmarkEnd w:id="134"/>
+    <w:bookmarkStart w:id="136" w:name="ref-CioèPeña2016"/>
     <w:p>
       <w:pPr>
         <w:pStyle w:val="Bibliography"/>
       </w:pPr>
       <w:r>
-        <w:t xml:space="preserve">19.</w:t>
+        <w:t xml:space="preserve">20.</w:t>
       </w:r>
       <w:r>
         <w:t xml:space="preserve"> </w:t>
@@ -9799,7 +9919,7 @@
       <w:r>
         <w:t xml:space="preserve"> </w:t>
       </w:r>
-      <w:hyperlink r:id="rId133">
+      <w:hyperlink r:id="rId135">
         <w:r>
           <w:rPr>
             <w:rStyle w:val="InternetLink"/>
@@ -9834,14 +9954,14 @@
         <w:t xml:space="preserve">, 118–126 (2016).</w:t>
       </w:r>
     </w:p>
-    <w:bookmarkEnd w:id="134"/>
-    <w:bookmarkStart w:id="136" w:name="ref-Petroze2014"/>
+    <w:bookmarkEnd w:id="136"/>
+    <w:bookmarkStart w:id="138" w:name="ref-Petroze2014"/>
     <w:p>
       <w:pPr>
         <w:pStyle w:val="Bibliography"/>
       </w:pPr>
       <w:r>
-        <w:t xml:space="preserve">20.</w:t>
+        <w:t xml:space="preserve">21.</w:t>
       </w:r>
       <w:r>
         <w:t xml:space="preserve"> </w:t>
@@ -9865,7 +9985,7 @@
       <w:r>
         <w:t xml:space="preserve"> </w:t>
       </w:r>
-      <w:hyperlink r:id="rId135">
+      <w:hyperlink r:id="rId137">
         <w:r>
           <w:rPr>
             <w:rStyle w:val="InternetLink"/>
@@ -9897,14 +10017,14 @@
         <w:t xml:space="preserve">, 926–933 (2014).</w:t>
       </w:r>
     </w:p>
-    <w:bookmarkEnd w:id="136"/>
-    <w:bookmarkStart w:id="138" w:name="ref-VanHeng2008"/>
+    <w:bookmarkEnd w:id="138"/>
+    <w:bookmarkStart w:id="140" w:name="ref-VanHeng2008"/>
     <w:p>
       <w:pPr>
         <w:pStyle w:val="Bibliography"/>
       </w:pPr>
       <w:r>
-        <w:t xml:space="preserve">21.</w:t>
+        <w:t xml:space="preserve">22.</w:t>
       </w:r>
       <w:r>
         <w:t xml:space="preserve"> </w:t>
@@ -9928,7 +10048,7 @@
       <w:r>
         <w:t xml:space="preserve"> </w:t>
       </w:r>
-      <w:hyperlink r:id="rId137">
+      <w:hyperlink r:id="rId139">
         <w:r>
           <w:rPr>
             <w:rStyle w:val="InternetLink"/>
@@ -9963,14 +10083,14 @@
         <w:t xml:space="preserve">, 483–489 (2008).</w:t>
       </w:r>
     </w:p>
-    <w:bookmarkEnd w:id="138"/>
-    <w:bookmarkStart w:id="139" w:name="ref-Wang2010"/>
+    <w:bookmarkEnd w:id="140"/>
+    <w:bookmarkStart w:id="141" w:name="ref-Wang2010"/>
     <w:p>
       <w:pPr>
         <w:pStyle w:val="Bibliography"/>
       </w:pPr>
       <w:r>
-        <w:t xml:space="preserve">22.</w:t>
+        <w:t xml:space="preserve">23.</w:t>
       </w:r>
       <w:r>
         <w:t xml:space="preserve"> </w:t>
@@ -10018,9 +10138,9 @@
         <w:t xml:space="preserve">, 341–344 (2010).</w:t>
       </w:r>
     </w:p>
-    <w:bookmarkEnd w:id="139"/>
-    <w:bookmarkEnd w:id="140"/>
     <w:bookmarkEnd w:id="141"/>
+    <w:bookmarkEnd w:id="142"/>
+    <w:bookmarkEnd w:id="143"/>
     <w:sectPr>
       <w:footnotePr>
         <w:numFmt w:val="decimal"/>

</xml_diff>